<commit_message>
worked on Specification paper
</commit_message>
<xml_diff>
--- a/SpecificationPaper.docx
+++ b/SpecificationPaper.docx
@@ -1,6 +1,6 @@
 
 <file path=word/document.xml><?xml version="1.0" encoding="utf-8"?>
-<w:document xmlns:wpc="http://schemas.microsoft.com/office/word/2010/wordprocessingCanvas" xmlns:mc="http://schemas.openxmlformats.org/markup-compatibility/2006" xmlns:o="urn:schemas-microsoft-com:office:office" xmlns:r="http://schemas.openxmlformats.org/officeDocument/2006/relationships" xmlns:m="http://schemas.openxmlformats.org/officeDocument/2006/math" xmlns:v="urn:schemas-microsoft-com:vml" xmlns:wp14="http://schemas.microsoft.com/office/word/2010/wordprocessingDrawing" xmlns:wp="http://schemas.openxmlformats.org/drawingml/2006/wordprocessingDrawing" xmlns:w10="urn:schemas-microsoft-com:office:word" xmlns:w="http://schemas.openxmlformats.org/wordprocessingml/2006/main" xmlns:w14="http://schemas.microsoft.com/office/word/2010/wordml" xmlns:w15="http://schemas.microsoft.com/office/word/2012/wordml" xmlns:wpg="http://schemas.microsoft.com/office/word/2010/wordprocessingGroup" xmlns:wpi="http://schemas.microsoft.com/office/word/2010/wordprocessingInk" xmlns:wne="http://schemas.microsoft.com/office/word/2006/wordml" xmlns:wps="http://schemas.microsoft.com/office/word/2010/wordprocessingShape" mc:Ignorable="w14 w15 wp14">
+<w:document xmlns:wpc="http://schemas.microsoft.com/office/word/2010/wordprocessingCanvas" xmlns:mo="http://schemas.microsoft.com/office/mac/office/2008/main" xmlns:mc="http://schemas.openxmlformats.org/markup-compatibility/2006" xmlns:mv="urn:schemas-microsoft-com:mac:vml" xmlns:o="urn:schemas-microsoft-com:office:office" xmlns:r="http://schemas.openxmlformats.org/officeDocument/2006/relationships" xmlns:m="http://schemas.openxmlformats.org/officeDocument/2006/math" xmlns:v="urn:schemas-microsoft-com:vml" xmlns:wp14="http://schemas.microsoft.com/office/word/2010/wordprocessingDrawing" xmlns:wp="http://schemas.openxmlformats.org/drawingml/2006/wordprocessingDrawing" xmlns:w10="urn:schemas-microsoft-com:office:word" xmlns:w="http://schemas.openxmlformats.org/wordprocessingml/2006/main" xmlns:w14="http://schemas.microsoft.com/office/word/2010/wordml" xmlns:w15="http://schemas.microsoft.com/office/word/2012/wordml" xmlns:wpg="http://schemas.microsoft.com/office/word/2010/wordprocessingGroup" xmlns:wpi="http://schemas.microsoft.com/office/word/2010/wordprocessingInk" xmlns:wne="http://schemas.microsoft.com/office/word/2006/wordml" xmlns:wps="http://schemas.microsoft.com/office/word/2010/wordprocessingShape" mc:Ignorable="w14 w15 wp14">
   <w:body>
     <w:p>
       <w:pPr>
@@ -27,14 +27,12 @@
           <w:sz w:val="40"/>
         </w:rPr>
       </w:pPr>
-      <w:proofErr w:type="gramStart"/>
       <w:r>
         <w:rPr>
           <w:sz w:val="40"/>
         </w:rPr>
         <w:t>for</w:t>
       </w:r>
-      <w:proofErr w:type="gramEnd"/>
     </w:p>
     <w:p>
       <w:pPr>
@@ -4703,7 +4701,63 @@
           <w:sz w:val="24"/>
           <w:szCs w:val="24"/>
         </w:rPr>
-        <w:t>The user of this android application will need to download the application on their device. Whenever the user launches the application for the first time, a home screen will show with 3 options for the user to choose from.</w:t>
+        <w:t>The user of this android application will need to download the application on their device. Whenever the user launches the a</w:t>
+      </w:r>
+      <w:r>
+        <w:rPr>
+          <w:rFonts w:asciiTheme="minorHAnsi" w:hAnsiTheme="minorHAnsi"/>
+          <w:i w:val="0"/>
+          <w:sz w:val="24"/>
+          <w:szCs w:val="24"/>
+        </w:rPr>
+        <w:t xml:space="preserve">pplication for the first time, the home screen will </w:t>
+      </w:r>
+      <w:proofErr w:type="gramStart"/>
+      <w:r>
+        <w:rPr>
+          <w:rFonts w:asciiTheme="minorHAnsi" w:hAnsiTheme="minorHAnsi"/>
+          <w:i w:val="0"/>
+          <w:sz w:val="24"/>
+          <w:szCs w:val="24"/>
+        </w:rPr>
+        <w:t>show  3</w:t>
+      </w:r>
+      <w:proofErr w:type="gramEnd"/>
+      <w:r>
+        <w:rPr>
+          <w:rFonts w:asciiTheme="minorHAnsi" w:hAnsiTheme="minorHAnsi"/>
+          <w:i w:val="0"/>
+          <w:sz w:val="24"/>
+          <w:szCs w:val="24"/>
+        </w:rPr>
+        <w:t xml:space="preserve"> buttons</w:t>
+      </w:r>
+      <w:r>
+        <w:rPr>
+          <w:rFonts w:asciiTheme="minorHAnsi" w:hAnsiTheme="minorHAnsi"/>
+          <w:i w:val="0"/>
+          <w:sz w:val="24"/>
+          <w:szCs w:val="24"/>
+        </w:rPr>
+        <w:t xml:space="preserve"> for the user to choose from</w:t>
+      </w:r>
+      <w:r>
+        <w:rPr>
+          <w:rFonts w:asciiTheme="minorHAnsi" w:hAnsiTheme="minorHAnsi"/>
+          <w:i w:val="0"/>
+          <w:sz w:val="24"/>
+          <w:szCs w:val="24"/>
+        </w:rPr>
+        <w:t xml:space="preserve"> as shown in Figure 1</w:t>
+      </w:r>
+      <w:r>
+        <w:rPr>
+          <w:rFonts w:asciiTheme="minorHAnsi" w:hAnsiTheme="minorHAnsi"/>
+          <w:i w:val="0"/>
+          <w:sz w:val="24"/>
+          <w:szCs w:val="24"/>
+        </w:rPr>
+        <w:t>.</w:t>
       </w:r>
     </w:p>
     <w:p>
@@ -4751,7 +4805,7 @@
           <w:sz w:val="28"/>
           <w:szCs w:val="28"/>
         </w:rPr>
-        <w:t xml:space="preserve">     </w:t>
+        <w:t xml:space="preserve">    </w:t>
       </w:r>
       <w:r>
         <w:rPr>
@@ -4760,7 +4814,7 @@
           <w:sz w:val="28"/>
           <w:szCs w:val="28"/>
         </w:rPr>
-        <w:t>Figure 1</w:t>
+        <w:tab/>
       </w:r>
       <w:r>
         <w:rPr>
@@ -4769,7 +4823,70 @@
           <w:sz w:val="28"/>
           <w:szCs w:val="28"/>
         </w:rPr>
-        <w:t xml:space="preserve">                                                      Figure 2</w:t>
+        <w:tab/>
+      </w:r>
+      <w:r>
+        <w:rPr>
+          <w:rFonts w:asciiTheme="minorHAnsi" w:hAnsiTheme="minorHAnsi"/>
+          <w:i w:val="0"/>
+          <w:sz w:val="28"/>
+          <w:szCs w:val="28"/>
+        </w:rPr>
+        <w:tab/>
+      </w:r>
+      <w:r>
+        <w:rPr>
+          <w:rFonts w:asciiTheme="minorHAnsi" w:hAnsiTheme="minorHAnsi"/>
+          <w:i w:val="0"/>
+          <w:sz w:val="28"/>
+          <w:szCs w:val="28"/>
+        </w:rPr>
+        <w:tab/>
+      </w:r>
+      <w:r>
+        <w:rPr>
+          <w:rFonts w:asciiTheme="minorHAnsi" w:hAnsiTheme="minorHAnsi"/>
+          <w:i w:val="0"/>
+          <w:sz w:val="28"/>
+          <w:szCs w:val="28"/>
+        </w:rPr>
+        <w:t xml:space="preserve"> </w:t>
+      </w:r>
+      <w:r>
+        <w:rPr>
+          <w:rFonts w:asciiTheme="minorHAnsi" w:hAnsiTheme="minorHAnsi"/>
+          <w:i w:val="0"/>
+          <w:sz w:val="28"/>
+          <w:szCs w:val="28"/>
+        </w:rPr>
+        <w:t xml:space="preserve"> </w:t>
+      </w:r>
+      <w:r>
+        <w:rPr>
+          <w:rFonts w:asciiTheme="minorHAnsi" w:hAnsiTheme="minorHAnsi"/>
+          <w:i w:val="0"/>
+          <w:sz w:val="28"/>
+          <w:szCs w:val="28"/>
+        </w:rPr>
+        <w:t>Figure 1</w:t>
+      </w:r>
+      <w:r>
+        <w:rPr>
+          <w:rFonts w:asciiTheme="minorHAnsi" w:hAnsiTheme="minorHAnsi"/>
+          <w:i w:val="0"/>
+          <w:sz w:val="28"/>
+          <w:szCs w:val="28"/>
+        </w:rPr>
+        <w:t xml:space="preserve">                              </w:t>
+      </w:r>
+      <w:r>
+        <w:rPr>
+          <w:rFonts w:asciiTheme="minorHAnsi" w:hAnsiTheme="minorHAnsi"/>
+          <w:i w:val="0"/>
+          <w:sz w:val="28"/>
+          <w:szCs w:val="28"/>
+        </w:rPr>
+        <w:t xml:space="preserve">                </w:t>
       </w:r>
     </w:p>
     <w:p>
@@ -4783,18 +4900,18 @@
           <w:lang w:val="en-US" w:bidi="ar-SA"/>
         </w:rPr>
         <w:drawing>
-          <wp:anchor distT="0" distB="0" distL="114300" distR="114300" simplePos="0" relativeHeight="251663360" behindDoc="1" locked="0" layoutInCell="1" allowOverlap="1" wp14:anchorId="48020690" wp14:editId="1499B89F">
+          <wp:anchor distT="0" distB="0" distL="114300" distR="114300" simplePos="0" relativeHeight="251662336" behindDoc="1" locked="0" layoutInCell="1" allowOverlap="1" wp14:anchorId="2B6D177C" wp14:editId="4320DFE9">
             <wp:simplePos x="0" y="0"/>
-            <wp:positionH relativeFrom="column">
-              <wp:posOffset>3387090</wp:posOffset>
+            <wp:positionH relativeFrom="margin">
+              <wp:posOffset>1857375</wp:posOffset>
             </wp:positionH>
             <wp:positionV relativeFrom="paragraph">
-              <wp:posOffset>196215</wp:posOffset>
+              <wp:posOffset>53340</wp:posOffset>
             </wp:positionV>
-            <wp:extent cx="2296160" cy="4076700"/>
-            <wp:effectExtent l="0" t="0" r="8890" b="0"/>
+            <wp:extent cx="2437765" cy="4266089"/>
+            <wp:effectExtent l="0" t="0" r="635" b="1270"/>
             <wp:wrapNone/>
-            <wp:docPr id="6" name="Picture 6" descr="C:\Users\David\Downloads\PhoneScreens\InventoryMain.PNG"/>
+            <wp:docPr id="5" name="Picture 5" descr="C:\Users\David\Downloads\PhoneScreens\HomeScreen.PNG"/>
             <wp:cNvGraphicFramePr>
               <a:graphicFrameLocks xmlns:a="http://schemas.openxmlformats.org/drawingml/2006/main" noChangeAspect="1"/>
             </wp:cNvGraphicFramePr>
@@ -4802,7 +4919,7 @@
               <a:graphicData uri="http://schemas.openxmlformats.org/drawingml/2006/picture">
                 <pic:pic xmlns:pic="http://schemas.openxmlformats.org/drawingml/2006/picture">
                   <pic:nvPicPr>
-                    <pic:cNvPr id="0" name="Picture 2" descr="C:\Users\David\Downloads\PhoneScreens\InventoryMain.PNG"/>
+                    <pic:cNvPr id="0" name="Picture 1" descr="C:\Users\David\Downloads\PhoneScreens\HomeScreen.PNG"/>
                     <pic:cNvPicPr>
                       <a:picLocks noChangeAspect="1" noChangeArrowheads="1"/>
                     </pic:cNvPicPr>
@@ -4823,7 +4940,7 @@
                   <pic:spPr bwMode="auto">
                     <a:xfrm>
                       <a:off x="0" y="0"/>
-                      <a:ext cx="2296160" cy="4076700"/>
+                      <a:ext cx="2439395" cy="4268942"/>
                     </a:xfrm>
                     <a:prstGeom prst="rect">
                       <a:avLst/>
@@ -4845,24 +4962,342 @@
           </wp:anchor>
         </w:drawing>
       </w:r>
+    </w:p>
+    <w:p>
+      <w:pPr>
+        <w:pStyle w:val="template"/>
+        <w:jc w:val="both"/>
+      </w:pPr>
+    </w:p>
+    <w:p>
+      <w:pPr>
+        <w:pStyle w:val="template"/>
+        <w:jc w:val="both"/>
+      </w:pPr>
+    </w:p>
+    <w:p>
+      <w:pPr>
+        <w:pStyle w:val="template"/>
+        <w:jc w:val="both"/>
+      </w:pPr>
+    </w:p>
+    <w:p>
+      <w:pPr>
+        <w:pStyle w:val="template"/>
+        <w:jc w:val="both"/>
+      </w:pPr>
+    </w:p>
+    <w:p>
+      <w:pPr>
+        <w:pStyle w:val="template"/>
+        <w:jc w:val="both"/>
+      </w:pPr>
+    </w:p>
+    <w:p>
+      <w:pPr>
+        <w:pStyle w:val="template"/>
+        <w:jc w:val="both"/>
+      </w:pPr>
+    </w:p>
+    <w:p>
+      <w:pPr>
+        <w:pStyle w:val="template"/>
+        <w:jc w:val="both"/>
+      </w:pPr>
+    </w:p>
+    <w:p>
+      <w:pPr>
+        <w:pStyle w:val="template"/>
+        <w:jc w:val="both"/>
+      </w:pPr>
+    </w:p>
+    <w:p>
+      <w:pPr>
+        <w:pStyle w:val="template"/>
+        <w:jc w:val="both"/>
+      </w:pPr>
+    </w:p>
+    <w:p>
+      <w:pPr>
+        <w:pStyle w:val="template"/>
+        <w:jc w:val="both"/>
+      </w:pPr>
+    </w:p>
+    <w:p>
+      <w:pPr>
+        <w:pStyle w:val="template"/>
+        <w:jc w:val="both"/>
+      </w:pPr>
+    </w:p>
+    <w:p>
+      <w:pPr>
+        <w:pStyle w:val="template"/>
+        <w:jc w:val="both"/>
+      </w:pPr>
+    </w:p>
+    <w:p>
+      <w:pPr>
+        <w:pStyle w:val="template"/>
+        <w:jc w:val="both"/>
+      </w:pPr>
+    </w:p>
+    <w:p>
+      <w:pPr>
+        <w:pStyle w:val="template"/>
+        <w:jc w:val="both"/>
+      </w:pPr>
+    </w:p>
+    <w:p>
+      <w:pPr>
+        <w:pStyle w:val="template"/>
+        <w:jc w:val="both"/>
+      </w:pPr>
+    </w:p>
+    <w:p>
+      <w:pPr>
+        <w:pStyle w:val="template"/>
+        <w:jc w:val="both"/>
+      </w:pPr>
+    </w:p>
+    <w:p>
+      <w:pPr>
+        <w:pStyle w:val="template"/>
+        <w:jc w:val="both"/>
+      </w:pPr>
+    </w:p>
+    <w:p>
+      <w:pPr>
+        <w:pStyle w:val="template"/>
+        <w:jc w:val="both"/>
+      </w:pPr>
+    </w:p>
+    <w:p>
+      <w:pPr>
+        <w:pStyle w:val="template"/>
+        <w:jc w:val="both"/>
+      </w:pPr>
+    </w:p>
+    <w:p>
+      <w:pPr>
+        <w:pStyle w:val="template"/>
+        <w:jc w:val="both"/>
+      </w:pPr>
+    </w:p>
+    <w:p>
+      <w:pPr>
+        <w:pStyle w:val="template"/>
+        <w:jc w:val="both"/>
+      </w:pPr>
+    </w:p>
+    <w:p>
+      <w:pPr>
+        <w:pStyle w:val="template"/>
+        <w:jc w:val="both"/>
+      </w:pPr>
+    </w:p>
+    <w:p>
+      <w:pPr>
+        <w:pStyle w:val="template"/>
+        <w:jc w:val="both"/>
+      </w:pPr>
+    </w:p>
+    <w:p>
+      <w:pPr>
+        <w:pStyle w:val="template"/>
+        <w:jc w:val="both"/>
+      </w:pPr>
+    </w:p>
+    <w:p>
+      <w:pPr>
+        <w:pStyle w:val="template"/>
+        <w:jc w:val="both"/>
+      </w:pPr>
+    </w:p>
+    <w:p>
+      <w:pPr>
+        <w:pStyle w:val="template"/>
+        <w:jc w:val="both"/>
+      </w:pPr>
+    </w:p>
+    <w:p>
+      <w:pPr>
+        <w:pStyle w:val="template"/>
+        <w:jc w:val="both"/>
+      </w:pPr>
+    </w:p>
+    <w:p>
+      <w:pPr>
+        <w:pStyle w:val="template"/>
+        <w:jc w:val="both"/>
+      </w:pPr>
+    </w:p>
+    <w:p>
+      <w:pPr>
+        <w:pStyle w:val="template"/>
+        <w:jc w:val="both"/>
+      </w:pPr>
+    </w:p>
+    <w:p>
+      <w:pPr>
+        <w:pStyle w:val="template"/>
+        <w:jc w:val="both"/>
+      </w:pPr>
+    </w:p>
+    <w:p>
+      <w:pPr>
+        <w:pStyle w:val="template"/>
+        <w:jc w:val="both"/>
+        <w:rPr>
+          <w:rFonts w:asciiTheme="minorHAnsi" w:hAnsiTheme="minorHAnsi"/>
+          <w:i w:val="0"/>
+          <w:sz w:val="24"/>
+          <w:szCs w:val="24"/>
+        </w:rPr>
+      </w:pPr>
+      <w:r>
+        <w:tab/>
+      </w:r>
+      <w:r>
+        <w:rPr>
+          <w:rFonts w:asciiTheme="minorHAnsi" w:hAnsiTheme="minorHAnsi"/>
+          <w:i w:val="0"/>
+          <w:sz w:val="24"/>
+          <w:szCs w:val="24"/>
+        </w:rPr>
+        <w:t xml:space="preserve">The manage </w:t>
+      </w:r>
+      <w:r>
+        <w:rPr>
+          <w:rFonts w:asciiTheme="minorHAnsi" w:hAnsiTheme="minorHAnsi"/>
+          <w:i w:val="0"/>
+          <w:sz w:val="24"/>
+          <w:szCs w:val="24"/>
+        </w:rPr>
+        <w:t>inventory section will contain contain the main Manage Inventory page and all the pages or dialog boxes that will come up once each button is pressed. The screen shots are displayed below.</w:t>
+      </w:r>
+    </w:p>
+    <w:p>
+      <w:pPr>
+        <w:pStyle w:val="template"/>
+        <w:jc w:val="both"/>
+      </w:pPr>
+    </w:p>
+    <w:p>
+      <w:pPr>
+        <w:pStyle w:val="template"/>
+        <w:jc w:val="both"/>
+        <w:rPr>
+          <w:rFonts w:asciiTheme="minorHAnsi" w:hAnsiTheme="minorHAnsi"/>
+          <w:i w:val="0"/>
+          <w:sz w:val="28"/>
+          <w:szCs w:val="28"/>
+        </w:rPr>
+      </w:pPr>
+      <w:r>
+        <w:rPr>
+          <w:rFonts w:asciiTheme="minorHAnsi" w:hAnsiTheme="minorHAnsi"/>
+          <w:i w:val="0"/>
+          <w:sz w:val="28"/>
+          <w:szCs w:val="28"/>
+        </w:rPr>
+        <w:t xml:space="preserve">    </w:t>
+      </w:r>
+      <w:r>
+        <w:rPr>
+          <w:rFonts w:asciiTheme="minorHAnsi" w:hAnsiTheme="minorHAnsi"/>
+          <w:i w:val="0"/>
+          <w:sz w:val="28"/>
+          <w:szCs w:val="28"/>
+        </w:rPr>
+        <w:t xml:space="preserve">               </w:t>
+      </w:r>
+      <w:r>
+        <w:rPr>
+          <w:rFonts w:asciiTheme="minorHAnsi" w:hAnsiTheme="minorHAnsi"/>
+          <w:i w:val="0"/>
+          <w:sz w:val="28"/>
+          <w:szCs w:val="28"/>
+        </w:rPr>
+        <w:t xml:space="preserve">           </w:t>
+      </w:r>
+      <w:r>
+        <w:rPr>
+          <w:rFonts w:asciiTheme="minorHAnsi" w:hAnsiTheme="minorHAnsi"/>
+          <w:i w:val="0"/>
+          <w:sz w:val="28"/>
+          <w:szCs w:val="28"/>
+        </w:rPr>
+        <w:t>Figure 2</w:t>
+      </w:r>
+      <w:r>
+        <w:rPr>
+          <w:rFonts w:asciiTheme="minorHAnsi" w:hAnsiTheme="minorHAnsi"/>
+          <w:i w:val="0"/>
+          <w:sz w:val="28"/>
+          <w:szCs w:val="28"/>
+        </w:rPr>
+        <w:t xml:space="preserve">                       </w:t>
+      </w:r>
+      <w:r>
+        <w:rPr>
+          <w:rFonts w:asciiTheme="minorHAnsi" w:hAnsiTheme="minorHAnsi"/>
+          <w:i w:val="0"/>
+          <w:sz w:val="28"/>
+          <w:szCs w:val="28"/>
+        </w:rPr>
+        <w:t xml:space="preserve">           </w:t>
+      </w:r>
+      <w:r>
+        <w:rPr>
+          <w:rFonts w:asciiTheme="minorHAnsi" w:hAnsiTheme="minorHAnsi"/>
+          <w:i w:val="0"/>
+          <w:sz w:val="28"/>
+          <w:szCs w:val="28"/>
+        </w:rPr>
+        <w:t xml:space="preserve">                         </w:t>
+      </w:r>
+      <w:r>
+        <w:rPr>
+          <w:rFonts w:asciiTheme="minorHAnsi" w:hAnsiTheme="minorHAnsi"/>
+          <w:i w:val="0"/>
+          <w:sz w:val="28"/>
+          <w:szCs w:val="28"/>
+        </w:rPr>
+        <w:t xml:space="preserve"> Figure 3          </w:t>
+      </w:r>
+      <w:r>
+        <w:rPr>
+          <w:rFonts w:asciiTheme="minorHAnsi" w:hAnsiTheme="minorHAnsi"/>
+          <w:i w:val="0"/>
+          <w:sz w:val="28"/>
+          <w:szCs w:val="28"/>
+        </w:rPr>
+        <w:t xml:space="preserve">                          </w:t>
+      </w:r>
+    </w:p>
+    <w:p>
+      <w:pPr>
+        <w:pStyle w:val="template"/>
+        <w:jc w:val="both"/>
+      </w:pPr>
       <w:r>
         <w:rPr>
           <w:noProof/>
           <w:lang w:val="en-US" w:bidi="ar-SA"/>
         </w:rPr>
         <w:drawing>
-          <wp:anchor distT="0" distB="0" distL="114300" distR="114300" simplePos="0" relativeHeight="251662336" behindDoc="1" locked="0" layoutInCell="1" allowOverlap="1" wp14:anchorId="2B6D177C" wp14:editId="696B0DA4">
+          <wp:anchor distT="0" distB="0" distL="114300" distR="114300" simplePos="0" relativeHeight="251663360" behindDoc="1" locked="0" layoutInCell="1" allowOverlap="1" wp14:anchorId="48020690" wp14:editId="5E09501D">
             <wp:simplePos x="0" y="0"/>
-            <wp:positionH relativeFrom="margin">
-              <wp:posOffset>310515</wp:posOffset>
+            <wp:positionH relativeFrom="column">
+              <wp:posOffset>599440</wp:posOffset>
             </wp:positionH>
             <wp:positionV relativeFrom="paragraph">
-              <wp:posOffset>177165</wp:posOffset>
+              <wp:posOffset>116205</wp:posOffset>
             </wp:positionV>
-            <wp:extent cx="2324100" cy="4067175"/>
-            <wp:effectExtent l="0" t="0" r="0" b="9525"/>
+            <wp:extent cx="1943735" cy="3450989"/>
+            <wp:effectExtent l="0" t="0" r="12065" b="3810"/>
             <wp:wrapNone/>
-            <wp:docPr id="5" name="Picture 5" descr="C:\Users\David\Downloads\PhoneScreens\HomeScreen.PNG"/>
+            <wp:docPr id="6" name="Picture 6" descr="C:\Users\David\Downloads\PhoneScreens\InventoryMain.PNG"/>
             <wp:cNvGraphicFramePr>
               <a:graphicFrameLocks xmlns:a="http://schemas.openxmlformats.org/drawingml/2006/main" noChangeAspect="1"/>
             </wp:cNvGraphicFramePr>
@@ -4870,13 +5305,13 @@
               <a:graphicData uri="http://schemas.openxmlformats.org/drawingml/2006/picture">
                 <pic:pic xmlns:pic="http://schemas.openxmlformats.org/drawingml/2006/picture">
                   <pic:nvPicPr>
-                    <pic:cNvPr id="0" name="Picture 1" descr="C:\Users\David\Downloads\PhoneScreens\HomeScreen.PNG"/>
+                    <pic:cNvPr id="0" name="Picture 2" descr="C:\Users\David\Downloads\PhoneScreens\InventoryMain.PNG"/>
                     <pic:cNvPicPr>
                       <a:picLocks noChangeAspect="1" noChangeArrowheads="1"/>
                     </pic:cNvPicPr>
                   </pic:nvPicPr>
                   <pic:blipFill>
-                    <a:blip r:embed="rId11">
+                    <a:blip r:embed="rId11" cstate="print">
                       <a:extLst>
                         <a:ext uri="{28A0092B-C50C-407E-A947-70E740481C1C}">
                           <a14:useLocalDpi xmlns:a14="http://schemas.microsoft.com/office/drawing/2010/main" val="0"/>
@@ -4891,7 +5326,7 @@
                   <pic:spPr bwMode="auto">
                     <a:xfrm>
                       <a:off x="0" y="0"/>
-                      <a:ext cx="2324100" cy="4067175"/>
+                      <a:ext cx="1943735" cy="3450989"/>
                     </a:xfrm>
                     <a:prstGeom prst="rect">
                       <a:avLst/>
@@ -4913,237 +5348,24 @@
           </wp:anchor>
         </w:drawing>
       </w:r>
-    </w:p>
-    <w:p>
-      <w:pPr>
-        <w:pStyle w:val="template"/>
-        <w:jc w:val="both"/>
-      </w:pPr>
-    </w:p>
-    <w:p>
-      <w:pPr>
-        <w:pStyle w:val="template"/>
-        <w:jc w:val="both"/>
-      </w:pPr>
-    </w:p>
-    <w:p>
-      <w:pPr>
-        <w:pStyle w:val="template"/>
-        <w:jc w:val="both"/>
-      </w:pPr>
-    </w:p>
-    <w:p>
-      <w:pPr>
-        <w:pStyle w:val="template"/>
-        <w:jc w:val="both"/>
-      </w:pPr>
-    </w:p>
-    <w:p>
-      <w:pPr>
-        <w:pStyle w:val="template"/>
-        <w:jc w:val="both"/>
-      </w:pPr>
-    </w:p>
-    <w:p>
-      <w:pPr>
-        <w:pStyle w:val="template"/>
-        <w:jc w:val="both"/>
-      </w:pPr>
-    </w:p>
-    <w:p>
-      <w:pPr>
-        <w:pStyle w:val="template"/>
-        <w:jc w:val="both"/>
-      </w:pPr>
-    </w:p>
-    <w:p>
-      <w:pPr>
-        <w:pStyle w:val="template"/>
-        <w:jc w:val="both"/>
-      </w:pPr>
-    </w:p>
-    <w:p>
-      <w:pPr>
-        <w:pStyle w:val="template"/>
-        <w:jc w:val="both"/>
-      </w:pPr>
-    </w:p>
-    <w:p>
-      <w:pPr>
-        <w:pStyle w:val="template"/>
-        <w:jc w:val="both"/>
-      </w:pPr>
-    </w:p>
-    <w:p>
-      <w:pPr>
-        <w:pStyle w:val="template"/>
-        <w:jc w:val="both"/>
-      </w:pPr>
-    </w:p>
-    <w:p>
-      <w:pPr>
-        <w:pStyle w:val="template"/>
-        <w:jc w:val="both"/>
-      </w:pPr>
-    </w:p>
-    <w:p>
-      <w:pPr>
-        <w:pStyle w:val="template"/>
-        <w:jc w:val="both"/>
-      </w:pPr>
-    </w:p>
-    <w:p>
-      <w:pPr>
-        <w:pStyle w:val="template"/>
-        <w:jc w:val="both"/>
-      </w:pPr>
-    </w:p>
-    <w:p>
-      <w:pPr>
-        <w:pStyle w:val="template"/>
-        <w:jc w:val="both"/>
-      </w:pPr>
-    </w:p>
-    <w:p>
-      <w:pPr>
-        <w:pStyle w:val="template"/>
-        <w:jc w:val="both"/>
-      </w:pPr>
-    </w:p>
-    <w:p>
-      <w:pPr>
-        <w:pStyle w:val="template"/>
-        <w:jc w:val="both"/>
-      </w:pPr>
-    </w:p>
-    <w:p>
-      <w:pPr>
-        <w:pStyle w:val="template"/>
-        <w:jc w:val="both"/>
-      </w:pPr>
-    </w:p>
-    <w:p>
-      <w:pPr>
-        <w:pStyle w:val="template"/>
-        <w:jc w:val="both"/>
-      </w:pPr>
-    </w:p>
-    <w:p>
-      <w:pPr>
-        <w:pStyle w:val="template"/>
-        <w:jc w:val="both"/>
-      </w:pPr>
-    </w:p>
-    <w:p>
-      <w:pPr>
-        <w:pStyle w:val="template"/>
-        <w:jc w:val="both"/>
-      </w:pPr>
-    </w:p>
-    <w:p>
-      <w:pPr>
-        <w:pStyle w:val="template"/>
-        <w:jc w:val="both"/>
-      </w:pPr>
-    </w:p>
-    <w:p>
-      <w:pPr>
-        <w:pStyle w:val="template"/>
-        <w:jc w:val="both"/>
-      </w:pPr>
-    </w:p>
-    <w:p>
-      <w:pPr>
-        <w:pStyle w:val="template"/>
-        <w:jc w:val="both"/>
-      </w:pPr>
-    </w:p>
-    <w:p>
-      <w:pPr>
-        <w:pStyle w:val="template"/>
-        <w:jc w:val="both"/>
-      </w:pPr>
-    </w:p>
-    <w:p>
-      <w:pPr>
-        <w:pStyle w:val="template"/>
-        <w:jc w:val="both"/>
-      </w:pPr>
-    </w:p>
-    <w:p>
-      <w:pPr>
-        <w:pStyle w:val="template"/>
-        <w:jc w:val="both"/>
-      </w:pPr>
-    </w:p>
-    <w:p>
-      <w:pPr>
-        <w:pStyle w:val="template"/>
-        <w:jc w:val="both"/>
-      </w:pPr>
-    </w:p>
-    <w:p>
-      <w:pPr>
-        <w:pStyle w:val="template"/>
-        <w:jc w:val="both"/>
-      </w:pPr>
-    </w:p>
-    <w:p>
-      <w:pPr>
-        <w:pStyle w:val="template"/>
-        <w:jc w:val="both"/>
-      </w:pPr>
-    </w:p>
-    <w:p>
-      <w:pPr>
-        <w:pStyle w:val="template"/>
-        <w:jc w:val="both"/>
-        <w:rPr>
-          <w:rFonts w:asciiTheme="minorHAnsi" w:hAnsiTheme="minorHAnsi"/>
-          <w:i w:val="0"/>
-          <w:sz w:val="28"/>
-          <w:szCs w:val="28"/>
-        </w:rPr>
-      </w:pPr>
-      <w:r>
-        <w:rPr>
-          <w:rFonts w:asciiTheme="minorHAnsi" w:hAnsiTheme="minorHAnsi"/>
-          <w:i w:val="0"/>
-          <w:sz w:val="28"/>
-          <w:szCs w:val="28"/>
-        </w:rPr>
-        <w:t xml:space="preserve">                            Figure 3                                                           Figure 4</w:t>
-      </w:r>
-    </w:p>
-    <w:p>
-      <w:pPr>
-        <w:pStyle w:val="template"/>
-        <w:jc w:val="both"/>
-      </w:pPr>
-    </w:p>
-    <w:p>
-      <w:pPr>
-        <w:pStyle w:val="template"/>
-        <w:jc w:val="both"/>
-      </w:pPr>
       <w:r>
         <w:rPr>
           <w:noProof/>
           <w:lang w:val="en-US" w:bidi="ar-SA"/>
         </w:rPr>
         <w:drawing>
-          <wp:anchor distT="0" distB="0" distL="114300" distR="114300" simplePos="0" relativeHeight="251664384" behindDoc="1" locked="0" layoutInCell="1" allowOverlap="1" wp14:anchorId="32A5245A" wp14:editId="6F37430A">
+          <wp:anchor distT="0" distB="0" distL="114300" distR="114300" simplePos="0" relativeHeight="251667456" behindDoc="1" locked="0" layoutInCell="1" allowOverlap="1" wp14:anchorId="5A39446D" wp14:editId="0C0185A0">
             <wp:simplePos x="0" y="0"/>
-            <wp:positionH relativeFrom="margin">
-              <wp:posOffset>434340</wp:posOffset>
+            <wp:positionH relativeFrom="column">
+              <wp:posOffset>3458210</wp:posOffset>
             </wp:positionH>
             <wp:positionV relativeFrom="paragraph">
-              <wp:posOffset>9525</wp:posOffset>
+              <wp:posOffset>121920</wp:posOffset>
             </wp:positionV>
-            <wp:extent cx="1862334" cy="3295650"/>
-            <wp:effectExtent l="0" t="0" r="5080" b="0"/>
+            <wp:extent cx="1928805" cy="3416273"/>
+            <wp:effectExtent l="0" t="0" r="1905" b="0"/>
             <wp:wrapNone/>
-            <wp:docPr id="7" name="Picture 7" descr="C:\Users\David\Downloads\PhoneScreens\SalesMain.PNG"/>
+            <wp:docPr id="10" name="Picture 10" descr="C:\Users\David\Downloads\PhoneScreens\AddingBike.PNG"/>
             <wp:cNvGraphicFramePr>
               <a:graphicFrameLocks xmlns:a="http://schemas.openxmlformats.org/drawingml/2006/main" noChangeAspect="1"/>
             </wp:cNvGraphicFramePr>
@@ -5151,7 +5373,7 @@
               <a:graphicData uri="http://schemas.openxmlformats.org/drawingml/2006/picture">
                 <pic:pic xmlns:pic="http://schemas.openxmlformats.org/drawingml/2006/picture">
                   <pic:nvPicPr>
-                    <pic:cNvPr id="0" name="Picture 3" descr="C:\Users\David\Downloads\PhoneScreens\SalesMain.PNG"/>
+                    <pic:cNvPr id="0" name="Picture 6" descr="C:\Users\David\Downloads\PhoneScreens\AddingBike.PNG"/>
                     <pic:cNvPicPr>
                       <a:picLocks noChangeAspect="1" noChangeArrowheads="1"/>
                     </pic:cNvPicPr>
@@ -5172,7 +5394,7 @@
                   <pic:spPr bwMode="auto">
                     <a:xfrm>
                       <a:off x="0" y="0"/>
-                      <a:ext cx="1862334" cy="3295650"/>
+                      <a:ext cx="1928805" cy="3416273"/>
                     </a:xfrm>
                     <a:prstGeom prst="rect">
                       <a:avLst/>
@@ -5194,24 +5416,301 @@
           </wp:anchor>
         </w:drawing>
       </w:r>
+    </w:p>
+    <w:p>
+      <w:pPr>
+        <w:pStyle w:val="template"/>
+        <w:jc w:val="both"/>
+      </w:pPr>
+    </w:p>
+    <w:p>
+      <w:pPr>
+        <w:pStyle w:val="template"/>
+        <w:jc w:val="both"/>
+      </w:pPr>
+    </w:p>
+    <w:p>
+      <w:pPr>
+        <w:pStyle w:val="template"/>
+        <w:jc w:val="both"/>
+      </w:pPr>
+    </w:p>
+    <w:p>
+      <w:pPr>
+        <w:pStyle w:val="template"/>
+        <w:jc w:val="both"/>
+      </w:pPr>
+    </w:p>
+    <w:p>
+      <w:pPr>
+        <w:pStyle w:val="template"/>
+        <w:jc w:val="both"/>
+      </w:pPr>
+    </w:p>
+    <w:p>
+      <w:pPr>
+        <w:pStyle w:val="template"/>
+        <w:jc w:val="both"/>
+      </w:pPr>
+    </w:p>
+    <w:p>
+      <w:pPr>
+        <w:pStyle w:val="template"/>
+        <w:jc w:val="both"/>
+      </w:pPr>
+    </w:p>
+    <w:p>
+      <w:pPr>
+        <w:pStyle w:val="template"/>
+        <w:jc w:val="both"/>
+      </w:pPr>
+    </w:p>
+    <w:p>
+      <w:pPr>
+        <w:pStyle w:val="template"/>
+        <w:jc w:val="both"/>
+      </w:pPr>
+    </w:p>
+    <w:p>
+      <w:pPr>
+        <w:pStyle w:val="template"/>
+        <w:jc w:val="both"/>
+      </w:pPr>
+    </w:p>
+    <w:p>
+      <w:pPr>
+        <w:pStyle w:val="template"/>
+        <w:jc w:val="both"/>
+      </w:pPr>
+    </w:p>
+    <w:p>
+      <w:pPr>
+        <w:pStyle w:val="template"/>
+        <w:jc w:val="both"/>
+      </w:pPr>
+    </w:p>
+    <w:p>
+      <w:pPr>
+        <w:pStyle w:val="template"/>
+        <w:jc w:val="both"/>
+      </w:pPr>
+    </w:p>
+    <w:p>
+      <w:pPr>
+        <w:pStyle w:val="template"/>
+        <w:jc w:val="both"/>
+      </w:pPr>
+    </w:p>
+    <w:p>
+      <w:pPr>
+        <w:pStyle w:val="template"/>
+        <w:jc w:val="both"/>
+      </w:pPr>
+    </w:p>
+    <w:p>
+      <w:pPr>
+        <w:pStyle w:val="template"/>
+        <w:jc w:val="both"/>
+      </w:pPr>
+    </w:p>
+    <w:p>
+      <w:pPr>
+        <w:pStyle w:val="template"/>
+        <w:jc w:val="both"/>
+      </w:pPr>
+    </w:p>
+    <w:p>
+      <w:pPr>
+        <w:pStyle w:val="template"/>
+        <w:jc w:val="both"/>
+      </w:pPr>
+    </w:p>
+    <w:p>
+      <w:pPr>
+        <w:pStyle w:val="template"/>
+        <w:jc w:val="both"/>
+      </w:pPr>
+    </w:p>
+    <w:p>
+      <w:pPr>
+        <w:pStyle w:val="template"/>
+        <w:jc w:val="both"/>
+      </w:pPr>
+    </w:p>
+    <w:p>
+      <w:pPr>
+        <w:pStyle w:val="template"/>
+        <w:jc w:val="both"/>
+      </w:pPr>
+    </w:p>
+    <w:p>
+      <w:pPr>
+        <w:pStyle w:val="template"/>
+        <w:jc w:val="both"/>
+      </w:pPr>
+    </w:p>
+    <w:p>
+      <w:pPr>
+        <w:pStyle w:val="template"/>
+        <w:jc w:val="both"/>
+      </w:pPr>
+    </w:p>
+    <w:p>
+      <w:pPr>
+        <w:pStyle w:val="template"/>
+        <w:jc w:val="both"/>
+      </w:pPr>
+    </w:p>
+    <w:p>
+      <w:pPr>
+        <w:pStyle w:val="template"/>
+        <w:jc w:val="both"/>
+      </w:pPr>
+    </w:p>
+    <w:p>
+      <w:pPr>
+        <w:pStyle w:val="template"/>
+        <w:jc w:val="both"/>
+        <w:rPr>
+          <w:rFonts w:asciiTheme="minorHAnsi" w:hAnsiTheme="minorHAnsi"/>
+          <w:i w:val="0"/>
+          <w:sz w:val="28"/>
+          <w:szCs w:val="28"/>
+        </w:rPr>
+      </w:pPr>
+      <w:r>
+        <w:rPr>
+          <w:rFonts w:asciiTheme="minorHAnsi" w:hAnsiTheme="minorHAnsi"/>
+          <w:i w:val="0"/>
+          <w:sz w:val="28"/>
+          <w:szCs w:val="28"/>
+        </w:rPr>
+        <w:tab/>
+        <w:t xml:space="preserve">    </w:t>
+      </w:r>
+      <w:r>
+        <w:rPr>
+          <w:rFonts w:asciiTheme="minorHAnsi" w:hAnsiTheme="minorHAnsi"/>
+          <w:i w:val="0"/>
+          <w:sz w:val="28"/>
+          <w:szCs w:val="28"/>
+        </w:rPr>
+        <w:t xml:space="preserve">               </w:t>
+      </w:r>
+      <w:r>
+        <w:rPr>
+          <w:rFonts w:asciiTheme="minorHAnsi" w:hAnsiTheme="minorHAnsi"/>
+          <w:i w:val="0"/>
+          <w:sz w:val="28"/>
+          <w:szCs w:val="28"/>
+        </w:rPr>
+        <w:t xml:space="preserve">  </w:t>
+      </w:r>
+      <w:r>
+        <w:rPr>
+          <w:rFonts w:asciiTheme="minorHAnsi" w:hAnsiTheme="minorHAnsi"/>
+          <w:i w:val="0"/>
+          <w:sz w:val="28"/>
+          <w:szCs w:val="28"/>
+        </w:rPr>
+        <w:t>Figure 4</w:t>
+      </w:r>
+      <w:r>
+        <w:rPr>
+          <w:rFonts w:asciiTheme="minorHAnsi" w:hAnsiTheme="minorHAnsi"/>
+          <w:i w:val="0"/>
+          <w:sz w:val="28"/>
+          <w:szCs w:val="28"/>
+        </w:rPr>
+        <w:t xml:space="preserve"> </w:t>
+      </w:r>
+      <w:r>
+        <w:rPr>
+          <w:rFonts w:asciiTheme="minorHAnsi" w:hAnsiTheme="minorHAnsi"/>
+          <w:i w:val="0"/>
+          <w:sz w:val="28"/>
+          <w:szCs w:val="28"/>
+        </w:rPr>
+        <w:tab/>
+      </w:r>
+      <w:r>
+        <w:rPr>
+          <w:rFonts w:asciiTheme="minorHAnsi" w:hAnsiTheme="minorHAnsi"/>
+          <w:i w:val="0"/>
+          <w:sz w:val="28"/>
+          <w:szCs w:val="28"/>
+        </w:rPr>
+        <w:tab/>
+      </w:r>
+      <w:r>
+        <w:rPr>
+          <w:rFonts w:asciiTheme="minorHAnsi" w:hAnsiTheme="minorHAnsi"/>
+          <w:i w:val="0"/>
+          <w:sz w:val="28"/>
+          <w:szCs w:val="28"/>
+        </w:rPr>
+        <w:tab/>
+      </w:r>
+      <w:r>
+        <w:rPr>
+          <w:rFonts w:asciiTheme="minorHAnsi" w:hAnsiTheme="minorHAnsi"/>
+          <w:i w:val="0"/>
+          <w:sz w:val="28"/>
+          <w:szCs w:val="28"/>
+        </w:rPr>
+        <w:t xml:space="preserve">      </w:t>
+      </w:r>
+      <w:r>
+        <w:rPr>
+          <w:rFonts w:asciiTheme="minorHAnsi" w:hAnsiTheme="minorHAnsi"/>
+          <w:i w:val="0"/>
+          <w:sz w:val="28"/>
+          <w:szCs w:val="28"/>
+        </w:rPr>
+        <w:t xml:space="preserve">              </w:t>
+      </w:r>
+      <w:r>
+        <w:rPr>
+          <w:rFonts w:asciiTheme="minorHAnsi" w:hAnsiTheme="minorHAnsi"/>
+          <w:i w:val="0"/>
+          <w:sz w:val="28"/>
+          <w:szCs w:val="28"/>
+        </w:rPr>
+        <w:t xml:space="preserve">   </w:t>
+      </w:r>
+      <w:r>
+        <w:rPr>
+          <w:rFonts w:asciiTheme="minorHAnsi" w:hAnsiTheme="minorHAnsi"/>
+          <w:i w:val="0"/>
+          <w:sz w:val="28"/>
+          <w:szCs w:val="28"/>
+        </w:rPr>
+        <w:t>Figure 5</w:t>
+      </w:r>
+    </w:p>
+    <w:p>
+      <w:pPr>
+        <w:pStyle w:val="template"/>
+        <w:jc w:val="both"/>
+      </w:pPr>
       <w:r>
         <w:rPr>
           <w:noProof/>
           <w:lang w:val="en-US" w:bidi="ar-SA"/>
         </w:rPr>
         <w:drawing>
-          <wp:anchor distT="0" distB="0" distL="114300" distR="114300" simplePos="0" relativeHeight="251665408" behindDoc="1" locked="0" layoutInCell="1" allowOverlap="1" wp14:anchorId="447808DB" wp14:editId="2650DC04">
+          <wp:anchor distT="0" distB="0" distL="114300" distR="114300" simplePos="0" relativeHeight="251666432" behindDoc="1" locked="0" layoutInCell="1" allowOverlap="1" wp14:anchorId="4F656570" wp14:editId="43A2B3CE">
             <wp:simplePos x="0" y="0"/>
-            <wp:positionH relativeFrom="margin">
-              <wp:posOffset>3406140</wp:posOffset>
+            <wp:positionH relativeFrom="column">
+              <wp:posOffset>3457575</wp:posOffset>
             </wp:positionH>
             <wp:positionV relativeFrom="paragraph">
-              <wp:posOffset>9525</wp:posOffset>
+              <wp:posOffset>122555</wp:posOffset>
             </wp:positionV>
-            <wp:extent cx="1860702" cy="3295650"/>
-            <wp:effectExtent l="0" t="0" r="6350" b="0"/>
+            <wp:extent cx="1943735" cy="3422126"/>
+            <wp:effectExtent l="0" t="0" r="12065" b="6985"/>
             <wp:wrapNone/>
-            <wp:docPr id="8" name="Picture 8" descr="C:\Users\David\Downloads\PhoneScreens\RepairMain.PNG"/>
+            <wp:docPr id="9" name="Picture 9" descr="C:\Users\David\Downloads\PhoneScreens\DisplayInventory.PNG"/>
             <wp:cNvGraphicFramePr>
               <a:graphicFrameLocks xmlns:a="http://schemas.openxmlformats.org/drawingml/2006/main" noChangeAspect="1"/>
             </wp:cNvGraphicFramePr>
@@ -5219,7 +5718,7 @@
               <a:graphicData uri="http://schemas.openxmlformats.org/drawingml/2006/picture">
                 <pic:pic xmlns:pic="http://schemas.openxmlformats.org/drawingml/2006/picture">
                   <pic:nvPicPr>
-                    <pic:cNvPr id="0" name="Picture 4" descr="C:\Users\David\Downloads\PhoneScreens\RepairMain.PNG"/>
+                    <pic:cNvPr id="0" name="Picture 5" descr="C:\Users\David\Downloads\PhoneScreens\DisplayInventory.PNG"/>
                     <pic:cNvPicPr>
                       <a:picLocks noChangeAspect="1" noChangeArrowheads="1"/>
                     </pic:cNvPicPr>
@@ -5240,7 +5739,7 @@
                   <pic:spPr bwMode="auto">
                     <a:xfrm>
                       <a:off x="0" y="0"/>
-                      <a:ext cx="1860702" cy="3295650"/>
+                      <a:ext cx="1943735" cy="3422126"/>
                     </a:xfrm>
                     <a:prstGeom prst="rect">
                       <a:avLst/>
@@ -5262,266 +5761,24 @@
           </wp:anchor>
         </w:drawing>
       </w:r>
-    </w:p>
-    <w:p>
-      <w:pPr>
-        <w:pStyle w:val="template"/>
-        <w:jc w:val="both"/>
-      </w:pPr>
-    </w:p>
-    <w:p>
-      <w:pPr>
-        <w:pStyle w:val="template"/>
-        <w:jc w:val="both"/>
-      </w:pPr>
-    </w:p>
-    <w:p>
-      <w:pPr>
-        <w:pStyle w:val="template"/>
-        <w:jc w:val="both"/>
-      </w:pPr>
-    </w:p>
-    <w:p>
-      <w:pPr>
-        <w:pStyle w:val="template"/>
-        <w:jc w:val="both"/>
-      </w:pPr>
-    </w:p>
-    <w:p>
-      <w:pPr>
-        <w:pStyle w:val="template"/>
-        <w:jc w:val="both"/>
-      </w:pPr>
-    </w:p>
-    <w:p>
-      <w:pPr>
-        <w:pStyle w:val="template"/>
-        <w:jc w:val="both"/>
-      </w:pPr>
-    </w:p>
-    <w:p>
-      <w:pPr>
-        <w:pStyle w:val="template"/>
-        <w:jc w:val="both"/>
-      </w:pPr>
-    </w:p>
-    <w:p>
-      <w:pPr>
-        <w:pStyle w:val="template"/>
-        <w:jc w:val="both"/>
-      </w:pPr>
-    </w:p>
-    <w:p>
-      <w:pPr>
-        <w:pStyle w:val="template"/>
-        <w:jc w:val="both"/>
-      </w:pPr>
-    </w:p>
-    <w:p>
-      <w:pPr>
-        <w:pStyle w:val="template"/>
-        <w:jc w:val="both"/>
-      </w:pPr>
-    </w:p>
-    <w:p>
-      <w:pPr>
-        <w:pStyle w:val="template"/>
-        <w:jc w:val="both"/>
-      </w:pPr>
-    </w:p>
-    <w:p>
-      <w:pPr>
-        <w:pStyle w:val="template"/>
-        <w:jc w:val="both"/>
-      </w:pPr>
-    </w:p>
-    <w:p>
-      <w:pPr>
-        <w:pStyle w:val="template"/>
-        <w:jc w:val="both"/>
-      </w:pPr>
-    </w:p>
-    <w:p>
-      <w:pPr>
-        <w:pStyle w:val="template"/>
-        <w:jc w:val="both"/>
-      </w:pPr>
-    </w:p>
-    <w:p>
-      <w:pPr>
-        <w:pStyle w:val="template"/>
-        <w:jc w:val="both"/>
-      </w:pPr>
-    </w:p>
-    <w:p>
-      <w:pPr>
-        <w:pStyle w:val="template"/>
-        <w:jc w:val="both"/>
-      </w:pPr>
-    </w:p>
-    <w:p>
-      <w:pPr>
-        <w:pStyle w:val="template"/>
-        <w:jc w:val="both"/>
-      </w:pPr>
-    </w:p>
-    <w:p>
-      <w:pPr>
-        <w:pStyle w:val="template"/>
-        <w:jc w:val="both"/>
-      </w:pPr>
-    </w:p>
-    <w:p>
-      <w:pPr>
-        <w:pStyle w:val="template"/>
-        <w:jc w:val="both"/>
-      </w:pPr>
-    </w:p>
-    <w:p>
-      <w:pPr>
-        <w:pStyle w:val="template"/>
-        <w:jc w:val="both"/>
-      </w:pPr>
-    </w:p>
-    <w:p>
-      <w:pPr>
-        <w:pStyle w:val="template"/>
-        <w:jc w:val="both"/>
-      </w:pPr>
-    </w:p>
-    <w:p>
-      <w:pPr>
-        <w:pStyle w:val="template"/>
-        <w:jc w:val="both"/>
-      </w:pPr>
-    </w:p>
-    <w:p>
-      <w:pPr>
-        <w:pStyle w:val="template"/>
-        <w:jc w:val="both"/>
-      </w:pPr>
-    </w:p>
-    <w:p>
-      <w:pPr>
-        <w:pStyle w:val="template"/>
-        <w:jc w:val="both"/>
-      </w:pPr>
-    </w:p>
-    <w:p>
-      <w:pPr>
-        <w:pStyle w:val="template"/>
-        <w:jc w:val="both"/>
-        <w:rPr>
-          <w:rFonts w:asciiTheme="minorHAnsi" w:hAnsiTheme="minorHAnsi"/>
-          <w:i w:val="0"/>
-          <w:sz w:val="28"/>
-          <w:szCs w:val="28"/>
-        </w:rPr>
-      </w:pPr>
-      <w:r>
-        <w:rPr>
-          <w:rFonts w:asciiTheme="minorHAnsi" w:hAnsiTheme="minorHAnsi"/>
-          <w:i w:val="0"/>
-          <w:sz w:val="28"/>
-          <w:szCs w:val="28"/>
-        </w:rPr>
-        <w:tab/>
-      </w:r>
-      <w:r>
-        <w:rPr>
-          <w:rFonts w:asciiTheme="minorHAnsi" w:hAnsiTheme="minorHAnsi"/>
-          <w:i w:val="0"/>
-          <w:sz w:val="28"/>
-          <w:szCs w:val="28"/>
-        </w:rPr>
-        <w:tab/>
-        <w:t xml:space="preserve">Figure 5 </w:t>
-      </w:r>
-      <w:r>
-        <w:rPr>
-          <w:rFonts w:asciiTheme="minorHAnsi" w:hAnsiTheme="minorHAnsi"/>
-          <w:i w:val="0"/>
-          <w:sz w:val="28"/>
-          <w:szCs w:val="28"/>
-        </w:rPr>
-        <w:tab/>
-      </w:r>
-      <w:r>
-        <w:rPr>
-          <w:rFonts w:asciiTheme="minorHAnsi" w:hAnsiTheme="minorHAnsi"/>
-          <w:i w:val="0"/>
-          <w:sz w:val="28"/>
-          <w:szCs w:val="28"/>
-        </w:rPr>
-        <w:tab/>
-      </w:r>
-      <w:r>
-        <w:rPr>
-          <w:rFonts w:asciiTheme="minorHAnsi" w:hAnsiTheme="minorHAnsi"/>
-          <w:i w:val="0"/>
-          <w:sz w:val="28"/>
-          <w:szCs w:val="28"/>
-        </w:rPr>
-        <w:tab/>
-      </w:r>
-      <w:r>
-        <w:rPr>
-          <w:rFonts w:asciiTheme="minorHAnsi" w:hAnsiTheme="minorHAnsi"/>
-          <w:i w:val="0"/>
-          <w:sz w:val="28"/>
-          <w:szCs w:val="28"/>
-        </w:rPr>
-        <w:tab/>
-      </w:r>
-      <w:r>
-        <w:rPr>
-          <w:rFonts w:asciiTheme="minorHAnsi" w:hAnsiTheme="minorHAnsi"/>
-          <w:i w:val="0"/>
-          <w:sz w:val="28"/>
-          <w:szCs w:val="28"/>
-        </w:rPr>
-        <w:tab/>
-      </w:r>
-      <w:r>
-        <w:rPr>
-          <w:rFonts w:asciiTheme="minorHAnsi" w:hAnsiTheme="minorHAnsi"/>
-          <w:i w:val="0"/>
-          <w:sz w:val="28"/>
-          <w:szCs w:val="28"/>
-        </w:rPr>
-        <w:tab/>
-        <w:t>Figure 6</w:t>
-      </w:r>
-    </w:p>
-    <w:p>
-      <w:pPr>
-        <w:pStyle w:val="template"/>
-        <w:jc w:val="both"/>
-      </w:pPr>
-    </w:p>
-    <w:p>
-      <w:pPr>
-        <w:pStyle w:val="template"/>
-        <w:jc w:val="both"/>
-      </w:pPr>
       <w:r>
         <w:rPr>
           <w:noProof/>
           <w:lang w:val="en-US" w:bidi="ar-SA"/>
         </w:rPr>
         <w:drawing>
-          <wp:anchor distT="0" distB="0" distL="114300" distR="114300" simplePos="0" relativeHeight="251667456" behindDoc="1" locked="0" layoutInCell="1" allowOverlap="1" wp14:anchorId="5A39446D" wp14:editId="50CFA848">
+          <wp:anchor distT="0" distB="0" distL="114300" distR="114300" simplePos="0" relativeHeight="251668480" behindDoc="0" locked="0" layoutInCell="1" allowOverlap="1" wp14:anchorId="4182E9BE" wp14:editId="422A6983">
             <wp:simplePos x="0" y="0"/>
             <wp:positionH relativeFrom="column">
-              <wp:posOffset>215265</wp:posOffset>
+              <wp:posOffset>716280</wp:posOffset>
             </wp:positionH>
             <wp:positionV relativeFrom="paragraph">
-              <wp:posOffset>9525</wp:posOffset>
+              <wp:posOffset>111760</wp:posOffset>
             </wp:positionV>
-            <wp:extent cx="2059679" cy="3648075"/>
-            <wp:effectExtent l="0" t="0" r="0" b="0"/>
+            <wp:extent cx="1932565" cy="3418840"/>
+            <wp:effectExtent l="0" t="0" r="0" b="10160"/>
             <wp:wrapNone/>
-            <wp:docPr id="10" name="Picture 10" descr="C:\Users\David\Downloads\PhoneScreens\AddingBike.PNG"/>
+            <wp:docPr id="2" name="Picture 2"/>
             <wp:cNvGraphicFramePr>
               <a:graphicFrameLocks xmlns:a="http://schemas.openxmlformats.org/drawingml/2006/main" noChangeAspect="1"/>
             </wp:cNvGraphicFramePr>
@@ -5529,13 +5786,272 @@
               <a:graphicData uri="http://schemas.openxmlformats.org/drawingml/2006/picture">
                 <pic:pic xmlns:pic="http://schemas.openxmlformats.org/drawingml/2006/picture">
                   <pic:nvPicPr>
-                    <pic:cNvPr id="0" name="Picture 6" descr="C:\Users\David\Downloads\PhoneScreens\AddingBike.PNG"/>
+                    <pic:cNvPr id="2" name="RemoveBikeDialog.PNG"/>
+                    <pic:cNvPicPr/>
+                  </pic:nvPicPr>
+                  <pic:blipFill>
+                    <a:blip r:embed="rId14" cstate="print">
+                      <a:extLst>
+                        <a:ext uri="{28A0092B-C50C-407E-A947-70E740481C1C}">
+                          <a14:useLocalDpi xmlns:a14="http://schemas.microsoft.com/office/drawing/2010/main" val="0"/>
+                        </a:ext>
+                      </a:extLst>
+                    </a:blip>
+                    <a:stretch>
+                      <a:fillRect/>
+                    </a:stretch>
+                  </pic:blipFill>
+                  <pic:spPr>
+                    <a:xfrm>
+                      <a:off x="0" y="0"/>
+                      <a:ext cx="1932565" cy="3418840"/>
+                    </a:xfrm>
+                    <a:prstGeom prst="rect">
+                      <a:avLst/>
+                    </a:prstGeom>
+                  </pic:spPr>
+                </pic:pic>
+              </a:graphicData>
+            </a:graphic>
+            <wp14:sizeRelH relativeFrom="page">
+              <wp14:pctWidth>0</wp14:pctWidth>
+            </wp14:sizeRelH>
+            <wp14:sizeRelV relativeFrom="page">
+              <wp14:pctHeight>0</wp14:pctHeight>
+            </wp14:sizeRelV>
+          </wp:anchor>
+        </w:drawing>
+      </w:r>
+    </w:p>
+    <w:p>
+      <w:pPr>
+        <w:pStyle w:val="template"/>
+        <w:jc w:val="both"/>
+      </w:pPr>
+    </w:p>
+    <w:p>
+      <w:pPr>
+        <w:pStyle w:val="template"/>
+        <w:jc w:val="both"/>
+      </w:pPr>
+    </w:p>
+    <w:p>
+      <w:pPr>
+        <w:pStyle w:val="template"/>
+        <w:jc w:val="both"/>
+      </w:pPr>
+    </w:p>
+    <w:p>
+      <w:pPr>
+        <w:pStyle w:val="template"/>
+        <w:jc w:val="both"/>
+      </w:pPr>
+    </w:p>
+    <w:p>
+      <w:pPr>
+        <w:pStyle w:val="template"/>
+        <w:jc w:val="both"/>
+      </w:pPr>
+    </w:p>
+    <w:p>
+      <w:pPr>
+        <w:pStyle w:val="template"/>
+        <w:jc w:val="both"/>
+      </w:pPr>
+    </w:p>
+    <w:p>
+      <w:pPr>
+        <w:pStyle w:val="template"/>
+        <w:jc w:val="both"/>
+      </w:pPr>
+    </w:p>
+    <w:p>
+      <w:pPr>
+        <w:pStyle w:val="template"/>
+        <w:jc w:val="both"/>
+      </w:pPr>
+    </w:p>
+    <w:p>
+      <w:pPr>
+        <w:pStyle w:val="template"/>
+        <w:jc w:val="both"/>
+      </w:pPr>
+    </w:p>
+    <w:p>
+      <w:pPr>
+        <w:pStyle w:val="template"/>
+        <w:jc w:val="both"/>
+      </w:pPr>
+    </w:p>
+    <w:p>
+      <w:pPr>
+        <w:pStyle w:val="template"/>
+        <w:jc w:val="both"/>
+      </w:pPr>
+    </w:p>
+    <w:p>
+      <w:pPr>
+        <w:pStyle w:val="template"/>
+        <w:jc w:val="both"/>
+      </w:pPr>
+    </w:p>
+    <w:p>
+      <w:pPr>
+        <w:pStyle w:val="template"/>
+        <w:jc w:val="both"/>
+      </w:pPr>
+    </w:p>
+    <w:p>
+      <w:pPr>
+        <w:pStyle w:val="template"/>
+        <w:jc w:val="both"/>
+      </w:pPr>
+    </w:p>
+    <w:p>
+      <w:pPr>
+        <w:pStyle w:val="template"/>
+        <w:jc w:val="both"/>
+      </w:pPr>
+    </w:p>
+    <w:p>
+      <w:pPr>
+        <w:pStyle w:val="template"/>
+        <w:jc w:val="both"/>
+      </w:pPr>
+    </w:p>
+    <w:p>
+      <w:pPr>
+        <w:pStyle w:val="template"/>
+        <w:jc w:val="both"/>
+      </w:pPr>
+    </w:p>
+    <w:p>
+      <w:pPr>
+        <w:pStyle w:val="template"/>
+        <w:jc w:val="both"/>
+      </w:pPr>
+    </w:p>
+    <w:p>
+      <w:pPr>
+        <w:pStyle w:val="template"/>
+        <w:jc w:val="both"/>
+      </w:pPr>
+    </w:p>
+    <w:p>
+      <w:pPr>
+        <w:pStyle w:val="template"/>
+        <w:jc w:val="both"/>
+      </w:pPr>
+    </w:p>
+    <w:p>
+      <w:pPr>
+        <w:pStyle w:val="template"/>
+        <w:jc w:val="both"/>
+      </w:pPr>
+    </w:p>
+    <w:p>
+      <w:pPr>
+        <w:pStyle w:val="template"/>
+        <w:jc w:val="both"/>
+        <w:rPr>
+          <w:rFonts w:asciiTheme="minorHAnsi" w:hAnsiTheme="minorHAnsi"/>
+          <w:i w:val="0"/>
+          <w:sz w:val="24"/>
+          <w:szCs w:val="24"/>
+        </w:rPr>
+      </w:pPr>
+      <w:r>
+        <w:rPr>
+          <w:rFonts w:asciiTheme="minorHAnsi" w:hAnsiTheme="minorHAnsi"/>
+          <w:i w:val="0"/>
+          <w:sz w:val="24"/>
+          <w:szCs w:val="24"/>
+        </w:rPr>
+        <w:tab/>
+      </w:r>
+    </w:p>
+    <w:p>
+      <w:pPr>
+        <w:pStyle w:val="template"/>
+        <w:jc w:val="both"/>
+        <w:rPr>
+          <w:rFonts w:asciiTheme="minorHAnsi" w:hAnsiTheme="minorHAnsi"/>
+          <w:i w:val="0"/>
+          <w:sz w:val="28"/>
+          <w:szCs w:val="28"/>
+        </w:rPr>
+      </w:pPr>
+      <w:r>
+        <w:rPr>
+          <w:rFonts w:asciiTheme="minorHAnsi" w:hAnsiTheme="minorHAnsi"/>
+          <w:i w:val="0"/>
+          <w:sz w:val="28"/>
+          <w:szCs w:val="28"/>
+        </w:rPr>
+        <w:t xml:space="preserve">                   </w:t>
+      </w:r>
+      <w:r>
+        <w:rPr>
+          <w:rFonts w:asciiTheme="minorHAnsi" w:hAnsiTheme="minorHAnsi"/>
+          <w:i w:val="0"/>
+          <w:sz w:val="28"/>
+          <w:szCs w:val="28"/>
+        </w:rPr>
+        <w:t xml:space="preserve">Figure </w:t>
+      </w:r>
+      <w:r>
+        <w:rPr>
+          <w:rFonts w:asciiTheme="minorHAnsi" w:hAnsiTheme="minorHAnsi"/>
+          <w:i w:val="0"/>
+          <w:sz w:val="28"/>
+          <w:szCs w:val="28"/>
+        </w:rPr>
+        <w:t>6                                                                Figure 7</w:t>
+      </w:r>
+    </w:p>
+    <w:p>
+      <w:pPr>
+        <w:pStyle w:val="template"/>
+        <w:jc w:val="both"/>
+        <w:rPr>
+          <w:rFonts w:asciiTheme="minorHAnsi" w:hAnsiTheme="minorHAnsi"/>
+          <w:i w:val="0"/>
+          <w:sz w:val="28"/>
+          <w:szCs w:val="28"/>
+        </w:rPr>
+      </w:pPr>
+      <w:r>
+        <w:rPr>
+          <w:noProof/>
+          <w:lang w:val="en-US" w:bidi="ar-SA"/>
+        </w:rPr>
+        <w:drawing>
+          <wp:anchor distT="0" distB="0" distL="114300" distR="114300" simplePos="0" relativeHeight="251665408" behindDoc="1" locked="0" layoutInCell="1" allowOverlap="1" wp14:anchorId="447808DB" wp14:editId="71362AC9">
+            <wp:simplePos x="0" y="0"/>
+            <wp:positionH relativeFrom="margin">
+              <wp:posOffset>3342639</wp:posOffset>
+            </wp:positionH>
+            <wp:positionV relativeFrom="paragraph">
+              <wp:posOffset>114300</wp:posOffset>
+            </wp:positionV>
+            <wp:extent cx="1943735" cy="3442717"/>
+            <wp:effectExtent l="0" t="0" r="12065" b="12065"/>
+            <wp:wrapNone/>
+            <wp:docPr id="8" name="Picture 8" descr="C:\Users\David\Downloads\PhoneScreens\RepairMain.PNG"/>
+            <wp:cNvGraphicFramePr>
+              <a:graphicFrameLocks xmlns:a="http://schemas.openxmlformats.org/drawingml/2006/main" noChangeAspect="1"/>
+            </wp:cNvGraphicFramePr>
+            <a:graphic xmlns:a="http://schemas.openxmlformats.org/drawingml/2006/main">
+              <a:graphicData uri="http://schemas.openxmlformats.org/drawingml/2006/picture">
+                <pic:pic xmlns:pic="http://schemas.openxmlformats.org/drawingml/2006/picture">
+                  <pic:nvPicPr>
+                    <pic:cNvPr id="0" name="Picture 4" descr="C:\Users\David\Downloads\PhoneScreens\RepairMain.PNG"/>
                     <pic:cNvPicPr>
                       <a:picLocks noChangeAspect="1" noChangeArrowheads="1"/>
                     </pic:cNvPicPr>
                   </pic:nvPicPr>
                   <pic:blipFill>
-                    <a:blip r:embed="rId14">
+                    <a:blip r:embed="rId15" cstate="print">
                       <a:extLst>
                         <a:ext uri="{28A0092B-C50C-407E-A947-70E740481C1C}">
                           <a14:useLocalDpi xmlns:a14="http://schemas.microsoft.com/office/drawing/2010/main" val="0"/>
@@ -5550,7 +6066,7 @@
                   <pic:spPr bwMode="auto">
                     <a:xfrm>
                       <a:off x="0" y="0"/>
-                      <a:ext cx="2059679" cy="3648075"/>
+                      <a:ext cx="1945254" cy="3445407"/>
                     </a:xfrm>
                     <a:prstGeom prst="rect">
                       <a:avLst/>
@@ -5578,18 +6094,18 @@
           <w:lang w:val="en-US" w:bidi="ar-SA"/>
         </w:rPr>
         <w:drawing>
-          <wp:anchor distT="0" distB="0" distL="114300" distR="114300" simplePos="0" relativeHeight="251666432" behindDoc="1" locked="0" layoutInCell="1" allowOverlap="1" wp14:anchorId="4F656570" wp14:editId="7F94FB25">
+          <wp:anchor distT="0" distB="0" distL="114300" distR="114300" simplePos="0" relativeHeight="251664384" behindDoc="1" locked="0" layoutInCell="1" allowOverlap="1" wp14:anchorId="32A5245A" wp14:editId="29CC1DDC">
             <wp:simplePos x="0" y="0"/>
-            <wp:positionH relativeFrom="column">
-              <wp:posOffset>3384550</wp:posOffset>
+            <wp:positionH relativeFrom="margin">
+              <wp:posOffset>142875</wp:posOffset>
             </wp:positionH>
             <wp:positionV relativeFrom="paragraph">
-              <wp:posOffset>9525</wp:posOffset>
+              <wp:posOffset>119380</wp:posOffset>
             </wp:positionV>
-            <wp:extent cx="2088302" cy="3676650"/>
-            <wp:effectExtent l="0" t="0" r="7620" b="0"/>
+            <wp:extent cx="1924974" cy="3406500"/>
+            <wp:effectExtent l="0" t="0" r="5715" b="0"/>
             <wp:wrapNone/>
-            <wp:docPr id="9" name="Picture 9" descr="C:\Users\David\Downloads\PhoneScreens\DisplayInventory.PNG"/>
+            <wp:docPr id="7" name="Picture 7" descr="C:\Users\David\Downloads\PhoneScreens\SalesMain.PNG"/>
             <wp:cNvGraphicFramePr>
               <a:graphicFrameLocks xmlns:a="http://schemas.openxmlformats.org/drawingml/2006/main" noChangeAspect="1"/>
             </wp:cNvGraphicFramePr>
@@ -5597,13 +6113,13 @@
               <a:graphicData uri="http://schemas.openxmlformats.org/drawingml/2006/picture">
                 <pic:pic xmlns:pic="http://schemas.openxmlformats.org/drawingml/2006/picture">
                   <pic:nvPicPr>
-                    <pic:cNvPr id="0" name="Picture 5" descr="C:\Users\David\Downloads\PhoneScreens\DisplayInventory.PNG"/>
+                    <pic:cNvPr id="0" name="Picture 3" descr="C:\Users\David\Downloads\PhoneScreens\SalesMain.PNG"/>
                     <pic:cNvPicPr>
                       <a:picLocks noChangeAspect="1" noChangeArrowheads="1"/>
                     </pic:cNvPicPr>
                   </pic:nvPicPr>
                   <pic:blipFill>
-                    <a:blip r:embed="rId15">
+                    <a:blip r:embed="rId16" cstate="print">
                       <a:extLst>
                         <a:ext uri="{28A0092B-C50C-407E-A947-70E740481C1C}">
                           <a14:useLocalDpi xmlns:a14="http://schemas.microsoft.com/office/drawing/2010/main" val="0"/>
@@ -5618,7 +6134,7 @@
                   <pic:spPr bwMode="auto">
                     <a:xfrm>
                       <a:off x="0" y="0"/>
-                      <a:ext cx="2088302" cy="3676650"/>
+                      <a:ext cx="1924974" cy="3406500"/>
                     </a:xfrm>
                     <a:prstGeom prst="rect">
                       <a:avLst/>
@@ -5645,12 +6161,422 @@
       <w:pPr>
         <w:pStyle w:val="template"/>
         <w:jc w:val="both"/>
-      </w:pPr>
-    </w:p>
-    <w:p>
-      <w:pPr>
-        <w:pStyle w:val="template"/>
-        <w:jc w:val="both"/>
+        <w:rPr>
+          <w:rFonts w:asciiTheme="minorHAnsi" w:hAnsiTheme="minorHAnsi"/>
+          <w:i w:val="0"/>
+          <w:sz w:val="28"/>
+          <w:szCs w:val="28"/>
+        </w:rPr>
+      </w:pPr>
+    </w:p>
+    <w:p>
+      <w:pPr>
+        <w:pStyle w:val="template"/>
+        <w:jc w:val="both"/>
+        <w:rPr>
+          <w:rFonts w:asciiTheme="minorHAnsi" w:hAnsiTheme="minorHAnsi"/>
+          <w:i w:val="0"/>
+          <w:sz w:val="28"/>
+          <w:szCs w:val="28"/>
+        </w:rPr>
+      </w:pPr>
+    </w:p>
+    <w:p>
+      <w:pPr>
+        <w:pStyle w:val="template"/>
+        <w:jc w:val="both"/>
+        <w:rPr>
+          <w:rFonts w:asciiTheme="minorHAnsi" w:hAnsiTheme="minorHAnsi"/>
+          <w:i w:val="0"/>
+          <w:sz w:val="28"/>
+          <w:szCs w:val="28"/>
+        </w:rPr>
+      </w:pPr>
+    </w:p>
+    <w:p>
+      <w:pPr>
+        <w:pStyle w:val="template"/>
+        <w:jc w:val="both"/>
+        <w:rPr>
+          <w:rFonts w:asciiTheme="minorHAnsi" w:hAnsiTheme="minorHAnsi"/>
+          <w:i w:val="0"/>
+          <w:sz w:val="28"/>
+          <w:szCs w:val="28"/>
+        </w:rPr>
+      </w:pPr>
+    </w:p>
+    <w:p>
+      <w:pPr>
+        <w:pStyle w:val="template"/>
+        <w:jc w:val="both"/>
+        <w:rPr>
+          <w:rFonts w:asciiTheme="minorHAnsi" w:hAnsiTheme="minorHAnsi"/>
+          <w:i w:val="0"/>
+          <w:sz w:val="28"/>
+          <w:szCs w:val="28"/>
+        </w:rPr>
+      </w:pPr>
+    </w:p>
+    <w:p>
+      <w:pPr>
+        <w:pStyle w:val="template"/>
+        <w:jc w:val="both"/>
+        <w:rPr>
+          <w:rFonts w:asciiTheme="minorHAnsi" w:hAnsiTheme="minorHAnsi"/>
+          <w:i w:val="0"/>
+          <w:sz w:val="28"/>
+          <w:szCs w:val="28"/>
+        </w:rPr>
+      </w:pPr>
+    </w:p>
+    <w:p>
+      <w:pPr>
+        <w:pStyle w:val="template"/>
+        <w:jc w:val="both"/>
+        <w:rPr>
+          <w:rFonts w:asciiTheme="minorHAnsi" w:hAnsiTheme="minorHAnsi"/>
+          <w:i w:val="0"/>
+          <w:sz w:val="28"/>
+          <w:szCs w:val="28"/>
+        </w:rPr>
+      </w:pPr>
+    </w:p>
+    <w:p>
+      <w:pPr>
+        <w:pStyle w:val="template"/>
+        <w:jc w:val="both"/>
+        <w:rPr>
+          <w:rFonts w:asciiTheme="minorHAnsi" w:hAnsiTheme="minorHAnsi"/>
+          <w:i w:val="0"/>
+          <w:sz w:val="28"/>
+          <w:szCs w:val="28"/>
+        </w:rPr>
+      </w:pPr>
+    </w:p>
+    <w:p>
+      <w:pPr>
+        <w:pStyle w:val="template"/>
+        <w:jc w:val="both"/>
+        <w:rPr>
+          <w:rFonts w:asciiTheme="minorHAnsi" w:hAnsiTheme="minorHAnsi"/>
+          <w:i w:val="0"/>
+          <w:sz w:val="28"/>
+          <w:szCs w:val="28"/>
+        </w:rPr>
+      </w:pPr>
+    </w:p>
+    <w:p>
+      <w:pPr>
+        <w:pStyle w:val="template"/>
+        <w:jc w:val="both"/>
+        <w:rPr>
+          <w:rFonts w:asciiTheme="minorHAnsi" w:hAnsiTheme="minorHAnsi"/>
+          <w:i w:val="0"/>
+          <w:sz w:val="28"/>
+          <w:szCs w:val="28"/>
+        </w:rPr>
+      </w:pPr>
+    </w:p>
+    <w:p>
+      <w:pPr>
+        <w:pStyle w:val="template"/>
+        <w:jc w:val="both"/>
+        <w:rPr>
+          <w:rFonts w:asciiTheme="minorHAnsi" w:hAnsiTheme="minorHAnsi"/>
+          <w:i w:val="0"/>
+          <w:sz w:val="28"/>
+          <w:szCs w:val="28"/>
+        </w:rPr>
+      </w:pPr>
+    </w:p>
+    <w:p>
+      <w:pPr>
+        <w:pStyle w:val="template"/>
+        <w:jc w:val="both"/>
+        <w:rPr>
+          <w:rFonts w:asciiTheme="minorHAnsi" w:hAnsiTheme="minorHAnsi"/>
+          <w:i w:val="0"/>
+          <w:sz w:val="28"/>
+          <w:szCs w:val="28"/>
+        </w:rPr>
+      </w:pPr>
+    </w:p>
+    <w:p>
+      <w:pPr>
+        <w:pStyle w:val="template"/>
+        <w:jc w:val="both"/>
+        <w:rPr>
+          <w:rFonts w:asciiTheme="minorHAnsi" w:hAnsiTheme="minorHAnsi"/>
+          <w:i w:val="0"/>
+          <w:sz w:val="28"/>
+          <w:szCs w:val="28"/>
+        </w:rPr>
+      </w:pPr>
+    </w:p>
+    <w:p>
+      <w:pPr>
+        <w:pStyle w:val="template"/>
+        <w:jc w:val="both"/>
+        <w:rPr>
+          <w:rFonts w:asciiTheme="minorHAnsi" w:hAnsiTheme="minorHAnsi"/>
+          <w:i w:val="0"/>
+          <w:sz w:val="28"/>
+          <w:szCs w:val="28"/>
+        </w:rPr>
+      </w:pPr>
+    </w:p>
+    <w:p>
+      <w:pPr>
+        <w:pStyle w:val="template"/>
+        <w:jc w:val="both"/>
+        <w:rPr>
+          <w:rFonts w:asciiTheme="minorHAnsi" w:hAnsiTheme="minorHAnsi"/>
+          <w:i w:val="0"/>
+          <w:sz w:val="28"/>
+          <w:szCs w:val="28"/>
+        </w:rPr>
+      </w:pPr>
+    </w:p>
+    <w:p>
+      <w:pPr>
+        <w:pStyle w:val="template"/>
+        <w:jc w:val="both"/>
+        <w:rPr>
+          <w:rFonts w:asciiTheme="minorHAnsi" w:hAnsiTheme="minorHAnsi"/>
+          <w:i w:val="0"/>
+          <w:sz w:val="28"/>
+          <w:szCs w:val="28"/>
+        </w:rPr>
+      </w:pPr>
+    </w:p>
+    <w:p>
+      <w:pPr>
+        <w:pStyle w:val="template"/>
+        <w:jc w:val="both"/>
+        <w:rPr>
+          <w:rFonts w:asciiTheme="minorHAnsi" w:hAnsiTheme="minorHAnsi"/>
+          <w:i w:val="0"/>
+          <w:sz w:val="28"/>
+          <w:szCs w:val="28"/>
+        </w:rPr>
+      </w:pPr>
+    </w:p>
+    <w:p>
+      <w:pPr>
+        <w:pStyle w:val="template"/>
+        <w:jc w:val="both"/>
+        <w:rPr>
+          <w:rFonts w:asciiTheme="minorHAnsi" w:hAnsiTheme="minorHAnsi"/>
+          <w:i w:val="0"/>
+          <w:sz w:val="28"/>
+          <w:szCs w:val="28"/>
+        </w:rPr>
+      </w:pPr>
+    </w:p>
+    <w:p>
+      <w:pPr>
+        <w:pStyle w:val="template"/>
+        <w:jc w:val="both"/>
+        <w:rPr>
+          <w:rFonts w:asciiTheme="minorHAnsi" w:hAnsiTheme="minorHAnsi"/>
+          <w:i w:val="0"/>
+          <w:sz w:val="28"/>
+          <w:szCs w:val="28"/>
+        </w:rPr>
+      </w:pPr>
+    </w:p>
+    <w:p>
+      <w:pPr>
+        <w:pStyle w:val="template"/>
+        <w:jc w:val="both"/>
+        <w:rPr>
+          <w:rFonts w:asciiTheme="minorHAnsi" w:hAnsiTheme="minorHAnsi"/>
+          <w:i w:val="0"/>
+          <w:sz w:val="28"/>
+          <w:szCs w:val="28"/>
+        </w:rPr>
+      </w:pPr>
+    </w:p>
+    <w:p>
+      <w:pPr>
+        <w:pStyle w:val="template"/>
+        <w:jc w:val="both"/>
+        <w:rPr>
+          <w:rFonts w:asciiTheme="minorHAnsi" w:hAnsiTheme="minorHAnsi"/>
+          <w:i w:val="0"/>
+          <w:sz w:val="28"/>
+          <w:szCs w:val="28"/>
+        </w:rPr>
+      </w:pPr>
+    </w:p>
+    <w:p>
+      <w:pPr>
+        <w:pStyle w:val="template"/>
+        <w:jc w:val="both"/>
+        <w:rPr>
+          <w:rFonts w:asciiTheme="minorHAnsi" w:hAnsiTheme="minorHAnsi"/>
+          <w:i w:val="0"/>
+          <w:sz w:val="28"/>
+          <w:szCs w:val="28"/>
+        </w:rPr>
+      </w:pPr>
+    </w:p>
+    <w:p>
+      <w:pPr>
+        <w:pStyle w:val="template"/>
+        <w:jc w:val="both"/>
+        <w:rPr>
+          <w:rFonts w:asciiTheme="minorHAnsi" w:hAnsiTheme="minorHAnsi"/>
+          <w:i w:val="0"/>
+          <w:sz w:val="28"/>
+          <w:szCs w:val="28"/>
+        </w:rPr>
+      </w:pPr>
+    </w:p>
+    <w:p>
+      <w:pPr>
+        <w:pStyle w:val="template"/>
+        <w:jc w:val="both"/>
+        <w:rPr>
+          <w:rFonts w:asciiTheme="minorHAnsi" w:hAnsiTheme="minorHAnsi"/>
+          <w:i w:val="0"/>
+          <w:sz w:val="28"/>
+          <w:szCs w:val="28"/>
+        </w:rPr>
+      </w:pPr>
+    </w:p>
+    <w:p>
+      <w:pPr>
+        <w:pStyle w:val="template"/>
+        <w:jc w:val="both"/>
+        <w:rPr>
+          <w:rFonts w:asciiTheme="minorHAnsi" w:hAnsiTheme="minorHAnsi"/>
+          <w:i w:val="0"/>
+          <w:sz w:val="28"/>
+          <w:szCs w:val="28"/>
+        </w:rPr>
+      </w:pPr>
+    </w:p>
+    <w:p>
+      <w:pPr>
+        <w:pStyle w:val="template"/>
+        <w:jc w:val="both"/>
+        <w:rPr>
+          <w:rFonts w:asciiTheme="minorHAnsi" w:hAnsiTheme="minorHAnsi"/>
+          <w:i w:val="0"/>
+          <w:sz w:val="28"/>
+          <w:szCs w:val="28"/>
+        </w:rPr>
+      </w:pPr>
+      <w:r>
+        <w:rPr>
+          <w:rFonts w:asciiTheme="minorHAnsi" w:hAnsiTheme="minorHAnsi"/>
+          <w:i w:val="0"/>
+          <w:sz w:val="28"/>
+          <w:szCs w:val="28"/>
+        </w:rPr>
+        <w:t xml:space="preserve">                      Figure 8                                                                  Figure 9</w:t>
+      </w:r>
+    </w:p>
+    <w:p>
+      <w:pPr>
+        <w:pStyle w:val="template"/>
+        <w:jc w:val="both"/>
+        <w:rPr>
+          <w:rFonts w:asciiTheme="minorHAnsi" w:hAnsiTheme="minorHAnsi"/>
+          <w:i w:val="0"/>
+          <w:sz w:val="28"/>
+          <w:szCs w:val="28"/>
+        </w:rPr>
+      </w:pPr>
+    </w:p>
+    <w:p>
+      <w:pPr>
+        <w:pStyle w:val="template"/>
+        <w:jc w:val="both"/>
+        <w:rPr>
+          <w:rFonts w:asciiTheme="minorHAnsi" w:hAnsiTheme="minorHAnsi"/>
+          <w:i w:val="0"/>
+          <w:sz w:val="28"/>
+          <w:szCs w:val="28"/>
+        </w:rPr>
+      </w:pPr>
+      <w:r>
+        <w:rPr>
+          <w:rFonts w:asciiTheme="minorHAnsi" w:hAnsiTheme="minorHAnsi"/>
+          <w:i w:val="0"/>
+          <w:noProof/>
+          <w:sz w:val="28"/>
+          <w:szCs w:val="28"/>
+          <w:lang w:val="en-US" w:bidi="ar-SA"/>
+        </w:rPr>
+        <w:drawing>
+          <wp:anchor distT="0" distB="0" distL="114300" distR="114300" simplePos="0" relativeHeight="251669504" behindDoc="0" locked="0" layoutInCell="1" allowOverlap="1" wp14:anchorId="680640E1" wp14:editId="5948EC7F">
+            <wp:simplePos x="0" y="0"/>
+            <wp:positionH relativeFrom="column">
+              <wp:posOffset>257175</wp:posOffset>
+            </wp:positionH>
+            <wp:positionV relativeFrom="paragraph">
+              <wp:posOffset>81280</wp:posOffset>
+            </wp:positionV>
+            <wp:extent cx="2053708" cy="3626485"/>
+            <wp:effectExtent l="0" t="0" r="3810" b="5715"/>
+            <wp:wrapNone/>
+            <wp:docPr id="3" name="Picture 3"/>
+            <wp:cNvGraphicFramePr>
+              <a:graphicFrameLocks xmlns:a="http://schemas.openxmlformats.org/drawingml/2006/main" noChangeAspect="1"/>
+            </wp:cNvGraphicFramePr>
+            <a:graphic xmlns:a="http://schemas.openxmlformats.org/drawingml/2006/main">
+              <a:graphicData uri="http://schemas.openxmlformats.org/drawingml/2006/picture">
+                <pic:pic xmlns:pic="http://schemas.openxmlformats.org/drawingml/2006/picture">
+                  <pic:nvPicPr>
+                    <pic:cNvPr id="3" name="SoldBike.PNG"/>
+                    <pic:cNvPicPr/>
+                  </pic:nvPicPr>
+                  <pic:blipFill>
+                    <a:blip r:embed="rId17">
+                      <a:extLst>
+                        <a:ext uri="{28A0092B-C50C-407E-A947-70E740481C1C}">
+                          <a14:useLocalDpi xmlns:a14="http://schemas.microsoft.com/office/drawing/2010/main" val="0"/>
+                        </a:ext>
+                      </a:extLst>
+                    </a:blip>
+                    <a:stretch>
+                      <a:fillRect/>
+                    </a:stretch>
+                  </pic:blipFill>
+                  <pic:spPr>
+                    <a:xfrm>
+                      <a:off x="0" y="0"/>
+                      <a:ext cx="2053708" cy="3626485"/>
+                    </a:xfrm>
+                    <a:prstGeom prst="rect">
+                      <a:avLst/>
+                    </a:prstGeom>
+                  </pic:spPr>
+                </pic:pic>
+              </a:graphicData>
+            </a:graphic>
+            <wp14:sizeRelH relativeFrom="page">
+              <wp14:pctWidth>0</wp14:pctWidth>
+            </wp14:sizeRelH>
+            <wp14:sizeRelV relativeFrom="page">
+              <wp14:pctHeight>0</wp14:pctHeight>
+            </wp14:sizeRelV>
+          </wp:anchor>
+        </w:drawing>
+      </w:r>
+    </w:p>
+    <w:p>
+      <w:pPr>
+        <w:pStyle w:val="template"/>
+        <w:jc w:val="both"/>
+        <w:rPr>
+          <w:rFonts w:asciiTheme="minorHAnsi" w:hAnsiTheme="minorHAnsi"/>
+          <w:i w:val="0"/>
+          <w:sz w:val="28"/>
+          <w:szCs w:val="28"/>
+        </w:rPr>
       </w:pPr>
     </w:p>
     <w:p>
@@ -5832,17 +6758,96 @@
     <w:p>
       <w:pPr>
         <w:pStyle w:val="template"/>
-        <w:jc w:val="both"/>
-      </w:pPr>
-      <w:r>
+        <w:ind w:left="450" w:firstLine="450"/>
+        <w:jc w:val="both"/>
+        <w:rPr>
+          <w:i w:val="0"/>
+        </w:rPr>
+      </w:pPr>
+      <w:r>
+        <w:rPr>
+          <w:i w:val="0"/>
+        </w:rPr>
         <w:t>The application will store all o</w:t>
       </w:r>
       <w:r>
+        <w:rPr>
+          <w:i w:val="0"/>
+        </w:rPr>
         <w:t xml:space="preserve">f the data in a local database using SQLite. </w:t>
       </w:r>
       <w:r>
+        <w:rPr>
+          <w:i w:val="0"/>
+        </w:rPr>
         <w:t xml:space="preserve">The database will consist of 3 primary tables. </w:t>
       </w:r>
+      <w:r>
+        <w:rPr>
+          <w:i w:val="0"/>
+        </w:rPr>
+        <w:t>The application</w:t>
+      </w:r>
+      <w:r>
+        <w:rPr>
+          <w:i w:val="0"/>
+        </w:rPr>
+        <w:t xml:space="preserve"> will </w:t>
+      </w:r>
+      <w:r>
+        <w:rPr>
+          <w:i w:val="0"/>
+        </w:rPr>
+        <w:t>automatically connect with the database and will be available for use while the app is running.</w:t>
+      </w:r>
+      <w:r>
+        <w:rPr>
+          <w:i w:val="0"/>
+        </w:rPr>
+        <w:t xml:space="preserve"> </w:t>
+      </w:r>
+      <w:r>
+        <w:rPr>
+          <w:i w:val="0"/>
+        </w:rPr>
+        <w:t>Three</w:t>
+      </w:r>
+      <w:r>
+        <w:rPr>
+          <w:i w:val="0"/>
+        </w:rPr>
+        <w:t xml:space="preserve"> tables will</w:t>
+      </w:r>
+      <w:r>
+        <w:rPr>
+          <w:i w:val="0"/>
+        </w:rPr>
+        <w:t xml:space="preserve"> exist </w:t>
+      </w:r>
+      <w:r>
+        <w:rPr>
+          <w:i w:val="0"/>
+        </w:rPr>
+        <w:t xml:space="preserve">“Inventory” </w:t>
+      </w:r>
+      <w:r>
+        <w:rPr>
+          <w:i w:val="0"/>
+        </w:rPr>
+        <w:t>“Sales” and</w:t>
+      </w:r>
+      <w:r>
+        <w:rPr>
+          <w:i w:val="0"/>
+        </w:rPr>
+        <w:t xml:space="preserve"> “Repairs”.</w:t>
+      </w:r>
+    </w:p>
+    <w:p>
+      <w:pPr>
+        <w:pStyle w:val="template"/>
+        <w:jc w:val="both"/>
+      </w:pPr>
     </w:p>
     <w:p>
       <w:pPr>
@@ -5946,15 +6951,7 @@
         <w:jc w:val="both"/>
       </w:pPr>
       <w:r>
-        <w:t xml:space="preserve">TO DO: The previous part illustrates some of the information you would usually include in this part </w:t>
-      </w:r>
-      <w:proofErr w:type="gramStart"/>
-      <w:r>
-        <w:t>of</w:t>
-      </w:r>
-      <w:proofErr w:type="gramEnd"/>
-      <w:r>
-        <w:t xml:space="preserve"> the SRS document. To make things simpler, you are only required to describe the specific interface with the operating system.&gt;</w:t>
+        <w:t>TO DO: The previous part illustrates some of the information you would usually include in this part of the SRS document. To make things simpler, you are only required to describe the specific interface with the operating system.&gt;</w:t>
       </w:r>
     </w:p>
     <w:p>
@@ -6019,6 +7016,30 @@
     </w:p>
     <w:p>
       <w:pPr>
+        <w:pStyle w:val="template"/>
+        <w:rPr>
+          <w:i w:val="0"/>
+        </w:rPr>
+      </w:pPr>
+    </w:p>
+    <w:p>
+      <w:pPr>
+        <w:pStyle w:val="template"/>
+        <w:rPr>
+          <w:i w:val="0"/>
+        </w:rPr>
+      </w:pPr>
+    </w:p>
+    <w:p>
+      <w:pPr>
+        <w:pStyle w:val="template"/>
+        <w:rPr>
+          <w:i w:val="0"/>
+        </w:rPr>
+      </w:pPr>
+    </w:p>
+    <w:p>
+      <w:pPr>
         <w:pStyle w:val="Heading2"/>
         <w:rPr>
           <w:rFonts w:ascii="Arial" w:hAnsi="Arial"/>
@@ -6029,6 +7050,7 @@
         <w:rPr>
           <w:rFonts w:ascii="Arial" w:hAnsi="Arial"/>
         </w:rPr>
+        <w:lastRenderedPageBreak/>
         <w:t>Functional Requirements</w:t>
       </w:r>
       <w:bookmarkEnd w:id="50"/>
@@ -6195,7 +7217,6 @@
         <w:ind w:left="720"/>
       </w:pPr>
       <w:r>
-        <w:lastRenderedPageBreak/>
         <w:t xml:space="preserve">Once the application is launched the </w:t>
       </w:r>
       <w:r>
@@ -6216,10 +7237,10 @@
     </w:p>
     <w:p>
       <w:pPr>
-        <w:spacing w:before="120" w:after="120" w:line="360" w:lineRule="auto"/>
-      </w:pPr>
-      <w:r>
-        <w:t>Section 3.2.1</w:t>
+        <w:pStyle w:val="Heading3"/>
+      </w:pPr>
+      <w:r>
+        <w:t>Home Page of Application</w:t>
       </w:r>
     </w:p>
     <w:p>
@@ -6250,7 +7271,7 @@
         <w:t>This button will take the user to another page called “Inventory Management”</w:t>
       </w:r>
       <w:r>
-        <w:t xml:space="preserve">. </w:t>
+        <w:t>. The page is described in section 3.2.2.</w:t>
       </w:r>
     </w:p>
     <w:p>
@@ -6289,6 +7310,15 @@
       <w:r>
         <w:t>Sales”</w:t>
       </w:r>
+      <w:r>
+        <w:t xml:space="preserve">. </w:t>
+      </w:r>
+      <w:r>
+        <w:t>The pag</w:t>
+      </w:r>
+      <w:r>
+        <w:t>e is described in section 3.2.3.</w:t>
+      </w:r>
     </w:p>
     <w:p>
       <w:pPr>
@@ -6317,24 +7347,22 @@
       <w:r>
         <w:t>This button will take the user to a page called “Repairs/Tasks”</w:t>
       </w:r>
-    </w:p>
-    <w:p>
-      <w:pPr>
-        <w:spacing w:before="120" w:after="120" w:line="360" w:lineRule="auto"/>
-      </w:pPr>
-      <w:r>
-        <w:t xml:space="preserve">Section </w:t>
-      </w:r>
-      <w:proofErr w:type="gramStart"/>
-      <w:r>
-        <w:t>3.2.2  Inventory</w:t>
-      </w:r>
-      <w:proofErr w:type="gramEnd"/>
-      <w:r>
-        <w:t xml:space="preserve"> Management</w:t>
-      </w:r>
-      <w:r>
-        <w:t xml:space="preserve"> page</w:t>
+      <w:r>
+        <w:t xml:space="preserve">. </w:t>
+      </w:r>
+      <w:r>
+        <w:t>The pag</w:t>
+      </w:r>
+      <w:r>
+        <w:t>e is described in section 3.2.4.</w:t>
+      </w:r>
+    </w:p>
+    <w:p>
+      <w:pPr>
+        <w:pStyle w:val="Heading3"/>
+      </w:pPr>
+      <w:r>
+        <w:t>Inventory Management page</w:t>
       </w:r>
     </w:p>
     <w:p>
@@ -6401,7 +7429,7 @@
           <w:numId w:val="9"/>
         </w:numPr>
         <w:spacing w:before="120" w:after="120" w:line="360" w:lineRule="auto"/>
-        <w:ind w:left="1080"/>
+        <w:ind w:left="1440"/>
       </w:pPr>
       <w:r>
         <w:t>Add Bike Button</w:t>
@@ -6418,21 +7446,19 @@
         <w:ind w:left="2160"/>
       </w:pPr>
       <w:r>
-        <w:t>This will allow the user to add a bike to his inventory by pressing the add bike button</w:t>
-      </w:r>
-    </w:p>
-    <w:p>
-      <w:pPr>
-        <w:pStyle w:val="ListParagraph"/>
-        <w:numPr>
-          <w:ilvl w:val="3"/>
-          <w:numId w:val="9"/>
-        </w:numPr>
-        <w:spacing w:before="120" w:after="120" w:line="360" w:lineRule="auto"/>
-        <w:ind w:left="2880"/>
-      </w:pPr>
-      <w:r>
-        <w:t>When the button is pressed a new screen will pop up on his device and it will have text boxes for him to insert information on the bike he wants to add. He will be asked for the following information</w:t>
+        <w:t>When the button is pressed a new screen will pop up on his device and it will have text boxes for him to insert information on the bike he wants to add</w:t>
+      </w:r>
+      <w:r>
+        <w:t xml:space="preserve"> to the current inventory</w:t>
+      </w:r>
+      <w:r>
+        <w:t xml:space="preserve">. </w:t>
+      </w:r>
+      <w:r>
+        <w:t xml:space="preserve">This page is pictured in Section 3.1.1 Figure 3. </w:t>
+      </w:r>
+      <w:r>
+        <w:t>He will be asked for the following information</w:t>
       </w:r>
     </w:p>
     <w:p>
@@ -6443,7 +7469,7 @@
           <w:numId w:val="9"/>
         </w:numPr>
         <w:spacing w:before="120" w:after="120" w:line="360" w:lineRule="auto"/>
-        <w:ind w:left="3600"/>
+        <w:ind w:left="2880"/>
       </w:pPr>
       <w:r>
         <w:t>The make of the bike</w:t>
@@ -6457,9 +7483,10 @@
           <w:numId w:val="9"/>
         </w:numPr>
         <w:spacing w:before="120" w:after="120" w:line="360" w:lineRule="auto"/>
-        <w:ind w:left="3600"/>
-      </w:pPr>
-      <w:r>
+        <w:ind w:left="2880"/>
+      </w:pPr>
+      <w:r>
+        <w:lastRenderedPageBreak/>
         <w:t>The serial number</w:t>
       </w:r>
     </w:p>
@@ -6471,7 +7498,7 @@
           <w:numId w:val="9"/>
         </w:numPr>
         <w:spacing w:before="120" w:after="120" w:line="360" w:lineRule="auto"/>
-        <w:ind w:left="3600"/>
+        <w:ind w:left="2880"/>
       </w:pPr>
       <w:r>
         <w:t>The color</w:t>
@@ -6485,10 +7512,27 @@
           <w:numId w:val="9"/>
         </w:numPr>
         <w:spacing w:before="120" w:after="120" w:line="360" w:lineRule="auto"/>
-        <w:ind w:left="3600"/>
+        <w:ind w:left="2880"/>
       </w:pPr>
       <w:r>
         <w:t>A radio button for the condition of the bike (new or used)</w:t>
+      </w:r>
+      <w:r>
+        <w:t xml:space="preserve"> </w:t>
+      </w:r>
+    </w:p>
+    <w:p>
+      <w:pPr>
+        <w:pStyle w:val="ListParagraph"/>
+        <w:numPr>
+          <w:ilvl w:val="1"/>
+          <w:numId w:val="9"/>
+        </w:numPr>
+        <w:spacing w:before="120" w:after="120" w:line="360" w:lineRule="auto"/>
+        <w:ind w:left="1440"/>
+      </w:pPr>
+      <w:r>
+        <w:t>Remove Bike Button</w:t>
       </w:r>
     </w:p>
     <w:p>
@@ -6502,7 +7546,26 @@
         <w:ind w:left="2160"/>
       </w:pPr>
       <w:r>
-        <w:t xml:space="preserve">The table will then check to make sure that the bike does not already exist. </w:t>
+        <w:t>This button will display a dialog box asking the bike’s serial number that you want to remove.</w:t>
+      </w:r>
+      <w:r>
+        <w:t xml:space="preserve"> </w:t>
+      </w:r>
+      <w:bookmarkStart w:id="51" w:name="_GoBack"/>
+      <w:bookmarkEnd w:id="51"/>
+    </w:p>
+    <w:p>
+      <w:pPr>
+        <w:pStyle w:val="ListParagraph"/>
+        <w:numPr>
+          <w:ilvl w:val="1"/>
+          <w:numId w:val="9"/>
+        </w:numPr>
+        <w:spacing w:before="120" w:after="120" w:line="360" w:lineRule="auto"/>
+        <w:ind w:left="1440"/>
+      </w:pPr>
+      <w:r>
+        <w:t>Display All Inventory Button</w:t>
       </w:r>
     </w:p>
     <w:p>
@@ -6516,137 +7579,39 @@
         <w:ind w:left="2160"/>
       </w:pPr>
       <w:r>
-        <w:t xml:space="preserve">We will check this by matching up the make and model. </w:t>
-      </w:r>
-    </w:p>
-    <w:p>
-      <w:pPr>
-        <w:pStyle w:val="ListParagraph"/>
-        <w:numPr>
-          <w:ilvl w:val="3"/>
-          <w:numId w:val="9"/>
-        </w:numPr>
-        <w:spacing w:before="120" w:after="120" w:line="360" w:lineRule="auto"/>
-        <w:ind w:left="2880"/>
-      </w:pPr>
-      <w:r>
-        <w:t>Any letters used will always be capitalized to avoid letter casing</w:t>
-      </w:r>
-    </w:p>
-    <w:p>
-      <w:pPr>
-        <w:pStyle w:val="ListParagraph"/>
-        <w:numPr>
-          <w:ilvl w:val="2"/>
-          <w:numId w:val="9"/>
-        </w:numPr>
-        <w:spacing w:before="120" w:after="120" w:line="360" w:lineRule="auto"/>
-        <w:ind w:left="2160"/>
-      </w:pPr>
-      <w:r>
-        <w:lastRenderedPageBreak/>
-        <w:t>If the bike isn’t in the table it will be deleted</w:t>
-      </w:r>
-    </w:p>
-    <w:p>
-      <w:pPr>
-        <w:pStyle w:val="ListParagraph"/>
-        <w:numPr>
-          <w:ilvl w:val="1"/>
-          <w:numId w:val="9"/>
-        </w:numPr>
-        <w:spacing w:before="120" w:after="120" w:line="360" w:lineRule="auto"/>
-        <w:ind w:left="1440"/>
-      </w:pPr>
-      <w:r>
-        <w:t>Remove Bike Button</w:t>
-      </w:r>
-    </w:p>
-    <w:p>
-      <w:pPr>
-        <w:pStyle w:val="ListParagraph"/>
-        <w:numPr>
-          <w:ilvl w:val="2"/>
-          <w:numId w:val="9"/>
-        </w:numPr>
-        <w:spacing w:before="120" w:after="120" w:line="360" w:lineRule="auto"/>
-        <w:ind w:left="2160"/>
-      </w:pPr>
-      <w:r>
-        <w:t>This button will display a dialog box asking the bike’s serial number that you want to remove.</w:t>
-      </w:r>
-    </w:p>
-    <w:p>
-      <w:pPr>
-        <w:pStyle w:val="ListParagraph"/>
-        <w:numPr>
-          <w:ilvl w:val="3"/>
-          <w:numId w:val="9"/>
-        </w:numPr>
-        <w:spacing w:before="120" w:after="120" w:line="360" w:lineRule="auto"/>
-        <w:ind w:left="2880"/>
-      </w:pPr>
-      <w:r>
-        <w:t>The program will check to see if the serial number exists and change the valid bit to 0.</w:t>
-      </w:r>
-    </w:p>
-    <w:p>
-      <w:pPr>
-        <w:pStyle w:val="ListParagraph"/>
-        <w:numPr>
-          <w:ilvl w:val="1"/>
-          <w:numId w:val="9"/>
-        </w:numPr>
-        <w:spacing w:before="120" w:after="120" w:line="360" w:lineRule="auto"/>
-        <w:ind w:left="1440"/>
-      </w:pPr>
-      <w:r>
-        <w:t>Display All Inventory Button</w:t>
-      </w:r>
-    </w:p>
-    <w:p>
-      <w:pPr>
-        <w:pStyle w:val="ListParagraph"/>
-        <w:numPr>
-          <w:ilvl w:val="2"/>
-          <w:numId w:val="9"/>
-        </w:numPr>
-        <w:spacing w:before="120" w:after="120" w:line="360" w:lineRule="auto"/>
-        <w:ind w:left="2160"/>
-      </w:pPr>
-      <w:r>
-        <w:t>This will allow the user to view all his inventory</w:t>
-      </w:r>
-    </w:p>
-    <w:p>
-      <w:pPr>
-        <w:pStyle w:val="ListParagraph"/>
-        <w:numPr>
-          <w:ilvl w:val="3"/>
-          <w:numId w:val="9"/>
-        </w:numPr>
-        <w:spacing w:before="120" w:after="120" w:line="360" w:lineRule="auto"/>
-        <w:ind w:left="2880"/>
-      </w:pPr>
-      <w:r>
-        <w:t xml:space="preserve">All the table information will be selected and will be displayed in </w:t>
-      </w:r>
-      <w:r>
-        <w:t xml:space="preserve">a nicely manner on a new page. </w:t>
-      </w:r>
-      <w:r>
-        <w:t>Refer to Section 3.1.1 Figure 6</w:t>
-      </w:r>
-    </w:p>
-    <w:p>
-      <w:pPr>
-        <w:spacing w:before="120" w:after="120" w:line="360" w:lineRule="auto"/>
-      </w:pPr>
-      <w:r>
-        <w:t>Section 3.2.2</w:t>
-      </w:r>
-      <w:r>
-        <w:t xml:space="preserve"> Sales page</w:t>
+        <w:t>This will allow th</w:t>
+      </w:r>
+      <w:r>
+        <w:t xml:space="preserve">e user to view all the bikes currently in the inventory. </w:t>
+      </w:r>
+      <w:r>
+        <w:t xml:space="preserve">All the information </w:t>
+      </w:r>
+      <w:r>
+        <w:t>from the Inventory table will be</w:t>
+      </w:r>
+      <w:r>
+        <w:t xml:space="preserve"> displayed in </w:t>
+      </w:r>
+      <w:r>
+        <w:t xml:space="preserve">a </w:t>
+      </w:r>
+      <w:r>
+        <w:t xml:space="preserve">list </w:t>
+      </w:r>
+      <w:r>
+        <w:t xml:space="preserve">on a new page. </w:t>
+      </w:r>
+      <w:r>
+        <w:t>Refer to Section 3.1.1 Figure 5.</w:t>
+      </w:r>
+    </w:p>
+    <w:p>
+      <w:pPr>
+        <w:pStyle w:val="Heading3"/>
+      </w:pPr>
+      <w:r>
+        <w:t>Sales page</w:t>
       </w:r>
     </w:p>
     <w:p>
@@ -6694,7 +7659,13 @@
         <w:spacing w:before="120" w:after="120" w:line="360" w:lineRule="auto"/>
       </w:pPr>
       <w:r>
-        <w:t>This button will make a pop up box appear and ask for the serial number of the bike that is being sold. Box is displayed in Sect</w:t>
+        <w:t>This button will make a pop up box appear and ask for the serial numbe</w:t>
+      </w:r>
+      <w:r>
+        <w:t>r of the bike that the user sold</w:t>
+      </w:r>
+      <w:r>
+        <w:t>. Box is displayed in Sect</w:t>
       </w:r>
       <w:r>
         <w:t>ion 3.1</w:t>
@@ -6731,10 +7702,10 @@
     </w:p>
     <w:p>
       <w:pPr>
-        <w:spacing w:before="120" w:after="120" w:line="360" w:lineRule="auto"/>
-      </w:pPr>
-      <w:r>
-        <w:t>Section 3.2.3 Repairs/Tasks page</w:t>
+        <w:pStyle w:val="Heading3"/>
+      </w:pPr>
+      <w:r>
+        <w:t>Repairs/Tasks page</w:t>
       </w:r>
     </w:p>
     <w:p>
@@ -6747,13 +7718,13 @@
         <w:spacing w:before="120" w:after="120" w:line="360" w:lineRule="auto"/>
       </w:pPr>
       <w:r>
-        <w:t>This page will come up when the “</w:t>
-      </w:r>
-      <w:r>
-        <w:t>Repairs/Tasks</w:t>
-      </w:r>
-      <w:r>
-        <w:t xml:space="preserve">” button is pressed from Section 3.2.1. This page will consist of three buttons “Add Repair”, “Update Repair”, and “Finish Repair”. Refer to Section 3.1.1 Figure 4. </w:t>
+        <w:t>This page will come up when the “Repairs/Tasks” button is pressed from Section 3.2.1. This page will consist of three buttons “Add Repair”, “Update Repair”, and “Finish Repair”.</w:t>
+      </w:r>
+      <w:r>
+        <w:t xml:space="preserve"> Refer to Section 3.1.1 Figure 7</w:t>
+      </w:r>
+      <w:r>
+        <w:t xml:space="preserve">. </w:t>
       </w:r>
     </w:p>
     <w:p>
@@ -6779,7 +7750,10 @@
         <w:spacing w:before="120" w:after="120" w:line="360" w:lineRule="auto"/>
       </w:pPr>
       <w:r>
-        <w:t>This button will open a new page and have input boxes where you can input the customer name, customer phone, due date, cost of repair, and repair charge.</w:t>
+        <w:t xml:space="preserve">This button will </w:t>
+      </w:r>
+      <w:r>
+        <w:t xml:space="preserve">allow the user to add a repair. </w:t>
       </w:r>
     </w:p>
     <w:p>
@@ -6792,14 +7766,28 @@
         <w:spacing w:before="120" w:after="120" w:line="360" w:lineRule="auto"/>
       </w:pPr>
       <w:r>
+        <w:t>This button will open a new page and have input boxes where you can input the customer name, customer phone, due date, cost of repair, and repair charge.</w:t>
+      </w:r>
+    </w:p>
+    <w:p>
+      <w:pPr>
+        <w:pStyle w:val="ListParagraph"/>
+        <w:numPr>
+          <w:ilvl w:val="2"/>
+          <w:numId w:val="11"/>
+        </w:numPr>
+        <w:spacing w:before="120" w:after="120" w:line="360" w:lineRule="auto"/>
+      </w:pPr>
+      <w:r>
         <w:lastRenderedPageBreak/>
-        <w:t xml:space="preserve">Once all input is put in a button at the bottom of the page “Submit” will appear. This button will add all the information to the Repairs table and a bit 1 will be placed in the </w:t>
-      </w:r>
-      <w:proofErr w:type="spellStart"/>
-      <w:r>
-        <w:t>avaible</w:t>
-      </w:r>
-      <w:proofErr w:type="spellEnd"/>
+        <w:t>Once all input is put in a button at the bottom of the page “Submit” will appear. This button will add all the information to the Repairs table and a</w:t>
+      </w:r>
+      <w:r>
+        <w:t xml:space="preserve"> bit 1 will be placed in the </w:t>
+      </w:r>
+      <w:r>
+        <w:t>available</w:t>
+      </w:r>
       <w:r>
         <w:t xml:space="preserve"> column to signify that it is still available.</w:t>
       </w:r>
@@ -6852,38 +7840,23 @@
           <w:ilvl w:val="1"/>
           <w:numId w:val="12"/>
         </w:numPr>
-      </w:pPr>
-      <w:r>
-        <w:t>Implement finish repair button</w:t>
-      </w:r>
-      <w:bookmarkStart w:id="51" w:name="_GoBack"/>
-      <w:bookmarkEnd w:id="51"/>
-    </w:p>
-    <w:p>
-      <w:pPr>
-        <w:pStyle w:val="ListParagraph"/>
         <w:spacing w:before="120" w:after="120" w:line="360" w:lineRule="auto"/>
       </w:pPr>
-    </w:p>
-    <w:p>
-      <w:pPr>
-        <w:pStyle w:val="ListParagraph"/>
-        <w:numPr>
-          <w:ilvl w:val="0"/>
-          <w:numId w:val="9"/>
-        </w:numPr>
-        <w:spacing w:before="120" w:after="120" w:line="360" w:lineRule="auto"/>
-        <w:ind w:left="720"/>
-      </w:pPr>
-      <w:r>
-        <w:t>SQLite will be the database we use. We will connect the application with the database and make sure it will be working properly. Two tables will be created “Inventory” and “Repairs”.</w:t>
-      </w:r>
-    </w:p>
-    <w:p>
-      <w:pPr>
-        <w:pStyle w:val="ListParagraph"/>
-        <w:spacing w:before="120" w:after="120" w:line="360" w:lineRule="auto"/>
-      </w:pPr>
+      <w:r>
+        <w:t xml:space="preserve">This button will display a new page with the list of unfinished repairs. </w:t>
+      </w:r>
+      <w:r>
+        <w:t xml:space="preserve">This page will </w:t>
+      </w:r>
+      <w:r>
+        <w:t xml:space="preserve">You’ll be able to select </w:t>
+      </w:r>
+      <w:r>
+        <w:t xml:space="preserve">items on the list </w:t>
+      </w:r>
+      <w:r>
+        <w:t xml:space="preserve"> </w:t>
+      </w:r>
     </w:p>
     <w:p>
       <w:pPr>
@@ -6987,7 +7960,6 @@
           <w:rFonts w:ascii="Arial" w:hAnsi="Arial"/>
           <w:color w:val="FFFFFF"/>
         </w:rPr>
-        <w:lastRenderedPageBreak/>
         <w:t>Other Non-functional Requirements</w:t>
       </w:r>
       <w:bookmarkEnd w:id="53"/>
@@ -7021,7 +7993,14 @@
         <w:rPr>
           <w:color w:val="0000FF"/>
         </w:rPr>
-        <w:t>If there are performance requirements for the product under various circumstances, state them here and explain their rationale, to help the developers understand the intent and make suitable design choices. Specify the timing relationships for real time systems. Make such requirements as specific as possible. You may need to state performance requirements for individual functional requirements or features.</w:t>
+        <w:t xml:space="preserve">If there are performance requirements for the product under various circumstances, state them here and explain their rationale, to help the developers understand the intent and make suitable design choices. Specify the timing relationships for real time systems. Make such requirements as </w:t>
+      </w:r>
+      <w:r>
+        <w:rPr>
+          <w:color w:val="0000FF"/>
+        </w:rPr>
+        <w:lastRenderedPageBreak/>
+        <w:t>specific as possible. You may need to state performance requirements for individual functional requirements or features.</w:t>
       </w:r>
       <w:r>
         <w:t xml:space="preserve"> </w:t>
@@ -7239,7 +8218,6 @@
           <w:rFonts w:ascii="Arial" w:hAnsi="Arial"/>
           <w:color w:val="FFFFFF"/>
         </w:rPr>
-        <w:lastRenderedPageBreak/>
         <w:t>Other Requirements</w:t>
       </w:r>
       <w:bookmarkEnd w:id="60"/>
@@ -7522,7 +8500,6 @@
           <w:rFonts w:ascii="Arial" w:hAnsi="Arial"/>
           <w:color w:val="FFFFFF"/>
         </w:rPr>
-        <w:lastRenderedPageBreak/>
         <w:t>Appendix A – Data Dictionary</w:t>
       </w:r>
       <w:bookmarkEnd w:id="64"/>
@@ -7621,7 +8598,6 @@
           <w:rFonts w:ascii="Arial" w:hAnsi="Arial"/>
           <w:color w:val="FFFFFF"/>
         </w:rPr>
-        <w:lastRenderedPageBreak/>
         <w:t>Appendix B</w:t>
       </w:r>
       <w:bookmarkEnd w:id="63"/>
@@ -7653,7 +8629,7 @@
       </w:pPr>
     </w:p>
     <w:sectPr>
-      <w:headerReference w:type="default" r:id="rId16"/>
+      <w:headerReference w:type="default" r:id="rId18"/>
       <w:pgSz w:w="12240" w:h="15840" w:code="1"/>
       <w:pgMar w:top="1440" w:right="1296" w:bottom="1440" w:left="1296" w:header="720" w:footer="720" w:gutter="0"/>
       <w:pgNumType w:start="1"/>
@@ -7665,7 +8641,7 @@
 </file>
 
 <file path=word/endnotes.xml><?xml version="1.0" encoding="utf-8"?>
-<w:endnotes xmlns:wpc="http://schemas.microsoft.com/office/word/2010/wordprocessingCanvas" xmlns:mc="http://schemas.openxmlformats.org/markup-compatibility/2006" xmlns:o="urn:schemas-microsoft-com:office:office" xmlns:r="http://schemas.openxmlformats.org/officeDocument/2006/relationships" xmlns:m="http://schemas.openxmlformats.org/officeDocument/2006/math" xmlns:v="urn:schemas-microsoft-com:vml" xmlns:wp14="http://schemas.microsoft.com/office/word/2010/wordprocessingDrawing" xmlns:wp="http://schemas.openxmlformats.org/drawingml/2006/wordprocessingDrawing" xmlns:w10="urn:schemas-microsoft-com:office:word" xmlns:w="http://schemas.openxmlformats.org/wordprocessingml/2006/main" xmlns:w14="http://schemas.microsoft.com/office/word/2010/wordml" xmlns:w15="http://schemas.microsoft.com/office/word/2012/wordml" xmlns:wpg="http://schemas.microsoft.com/office/word/2010/wordprocessingGroup" xmlns:wpi="http://schemas.microsoft.com/office/word/2010/wordprocessingInk" xmlns:wne="http://schemas.microsoft.com/office/word/2006/wordml" xmlns:wps="http://schemas.microsoft.com/office/word/2010/wordprocessingShape" mc:Ignorable="w14 w15 wp14">
+<w:endnotes xmlns:wpc="http://schemas.microsoft.com/office/word/2010/wordprocessingCanvas" xmlns:mo="http://schemas.microsoft.com/office/mac/office/2008/main" xmlns:mc="http://schemas.openxmlformats.org/markup-compatibility/2006" xmlns:mv="urn:schemas-microsoft-com:mac:vml" xmlns:o="urn:schemas-microsoft-com:office:office" xmlns:r="http://schemas.openxmlformats.org/officeDocument/2006/relationships" xmlns:m="http://schemas.openxmlformats.org/officeDocument/2006/math" xmlns:v="urn:schemas-microsoft-com:vml" xmlns:wp14="http://schemas.microsoft.com/office/word/2010/wordprocessingDrawing" xmlns:wp="http://schemas.openxmlformats.org/drawingml/2006/wordprocessingDrawing" xmlns:w10="urn:schemas-microsoft-com:office:word" xmlns:w="http://schemas.openxmlformats.org/wordprocessingml/2006/main" xmlns:w14="http://schemas.microsoft.com/office/word/2010/wordml" xmlns:w15="http://schemas.microsoft.com/office/word/2012/wordml" xmlns:wpg="http://schemas.microsoft.com/office/word/2010/wordprocessingGroup" xmlns:wpi="http://schemas.microsoft.com/office/word/2010/wordprocessingInk" xmlns:wne="http://schemas.microsoft.com/office/word/2006/wordml" xmlns:wps="http://schemas.microsoft.com/office/word/2010/wordprocessingShape" mc:Ignorable="w14 w15 wp14">
   <w:endnote w:type="separator" w:id="-1">
     <w:p>
       <w:pPr>
@@ -7690,7 +8666,7 @@
 </file>
 
 <file path=word/footer1.xml><?xml version="1.0" encoding="utf-8"?>
-<w:ftr xmlns:wpc="http://schemas.microsoft.com/office/word/2010/wordprocessingCanvas" xmlns:mc="http://schemas.openxmlformats.org/markup-compatibility/2006" xmlns:o="urn:schemas-microsoft-com:office:office" xmlns:r="http://schemas.openxmlformats.org/officeDocument/2006/relationships" xmlns:m="http://schemas.openxmlformats.org/officeDocument/2006/math" xmlns:v="urn:schemas-microsoft-com:vml" xmlns:wp14="http://schemas.microsoft.com/office/word/2010/wordprocessingDrawing" xmlns:wp="http://schemas.openxmlformats.org/drawingml/2006/wordprocessingDrawing" xmlns:w10="urn:schemas-microsoft-com:office:word" xmlns:w="http://schemas.openxmlformats.org/wordprocessingml/2006/main" xmlns:w14="http://schemas.microsoft.com/office/word/2010/wordml" xmlns:w15="http://schemas.microsoft.com/office/word/2012/wordml" xmlns:wpg="http://schemas.microsoft.com/office/word/2010/wordprocessingGroup" xmlns:wpi="http://schemas.microsoft.com/office/word/2010/wordprocessingInk" xmlns:wne="http://schemas.microsoft.com/office/word/2006/wordml" xmlns:wps="http://schemas.microsoft.com/office/word/2010/wordprocessingShape" mc:Ignorable="w14 w15 wp14">
+<w:ftr xmlns:wpc="http://schemas.microsoft.com/office/word/2010/wordprocessingCanvas" xmlns:mo="http://schemas.microsoft.com/office/mac/office/2008/main" xmlns:mc="http://schemas.openxmlformats.org/markup-compatibility/2006" xmlns:mv="urn:schemas-microsoft-com:mac:vml" xmlns:o="urn:schemas-microsoft-com:office:office" xmlns:r="http://schemas.openxmlformats.org/officeDocument/2006/relationships" xmlns:m="http://schemas.openxmlformats.org/officeDocument/2006/math" xmlns:v="urn:schemas-microsoft-com:vml" xmlns:wp14="http://schemas.microsoft.com/office/word/2010/wordprocessingDrawing" xmlns:wp="http://schemas.openxmlformats.org/drawingml/2006/wordprocessingDrawing" xmlns:w10="urn:schemas-microsoft-com:office:word" xmlns:w="http://schemas.openxmlformats.org/wordprocessingml/2006/main" xmlns:w14="http://schemas.microsoft.com/office/word/2010/wordml" xmlns:w15="http://schemas.microsoft.com/office/word/2012/wordml" xmlns:wpg="http://schemas.microsoft.com/office/word/2010/wordprocessingGroup" xmlns:wpi="http://schemas.microsoft.com/office/word/2010/wordprocessingInk" xmlns:wne="http://schemas.microsoft.com/office/word/2006/wordml" xmlns:wps="http://schemas.microsoft.com/office/word/2010/wordprocessingShape" mc:Ignorable="w14 w15 wp14">
   <w:p>
     <w:pPr>
       <w:pStyle w:val="Footer"/>
@@ -7701,7 +8677,7 @@
 </file>
 
 <file path=word/footnotes.xml><?xml version="1.0" encoding="utf-8"?>
-<w:footnotes xmlns:wpc="http://schemas.microsoft.com/office/word/2010/wordprocessingCanvas" xmlns:mc="http://schemas.openxmlformats.org/markup-compatibility/2006" xmlns:o="urn:schemas-microsoft-com:office:office" xmlns:r="http://schemas.openxmlformats.org/officeDocument/2006/relationships" xmlns:m="http://schemas.openxmlformats.org/officeDocument/2006/math" xmlns:v="urn:schemas-microsoft-com:vml" xmlns:wp14="http://schemas.microsoft.com/office/word/2010/wordprocessingDrawing" xmlns:wp="http://schemas.openxmlformats.org/drawingml/2006/wordprocessingDrawing" xmlns:w10="urn:schemas-microsoft-com:office:word" xmlns:w="http://schemas.openxmlformats.org/wordprocessingml/2006/main" xmlns:w14="http://schemas.microsoft.com/office/word/2010/wordml" xmlns:w15="http://schemas.microsoft.com/office/word/2012/wordml" xmlns:wpg="http://schemas.microsoft.com/office/word/2010/wordprocessingGroup" xmlns:wpi="http://schemas.microsoft.com/office/word/2010/wordprocessingInk" xmlns:wne="http://schemas.microsoft.com/office/word/2006/wordml" xmlns:wps="http://schemas.microsoft.com/office/word/2010/wordprocessingShape" mc:Ignorable="w14 w15 wp14">
+<w:footnotes xmlns:wpc="http://schemas.microsoft.com/office/word/2010/wordprocessingCanvas" xmlns:mo="http://schemas.microsoft.com/office/mac/office/2008/main" xmlns:mc="http://schemas.openxmlformats.org/markup-compatibility/2006" xmlns:mv="urn:schemas-microsoft-com:mac:vml" xmlns:o="urn:schemas-microsoft-com:office:office" xmlns:r="http://schemas.openxmlformats.org/officeDocument/2006/relationships" xmlns:m="http://schemas.openxmlformats.org/officeDocument/2006/math" xmlns:v="urn:schemas-microsoft-com:vml" xmlns:wp14="http://schemas.microsoft.com/office/word/2010/wordprocessingDrawing" xmlns:wp="http://schemas.openxmlformats.org/drawingml/2006/wordprocessingDrawing" xmlns:w10="urn:schemas-microsoft-com:office:word" xmlns:w="http://schemas.openxmlformats.org/wordprocessingml/2006/main" xmlns:w14="http://schemas.microsoft.com/office/word/2010/wordml" xmlns:w15="http://schemas.microsoft.com/office/word/2012/wordml" xmlns:wpg="http://schemas.microsoft.com/office/word/2010/wordprocessingGroup" xmlns:wpi="http://schemas.microsoft.com/office/word/2010/wordprocessingInk" xmlns:wne="http://schemas.microsoft.com/office/word/2006/wordml" xmlns:wps="http://schemas.microsoft.com/office/word/2010/wordprocessingShape" mc:Ignorable="w14 w15 wp14">
   <w:footnote w:type="separator" w:id="-1">
     <w:p>
       <w:pPr>
@@ -7726,7 +8702,7 @@
 </file>
 
 <file path=word/header1.xml><?xml version="1.0" encoding="utf-8"?>
-<w:hdr xmlns:wpc="http://schemas.microsoft.com/office/word/2010/wordprocessingCanvas" xmlns:mc="http://schemas.openxmlformats.org/markup-compatibility/2006" xmlns:o="urn:schemas-microsoft-com:office:office" xmlns:r="http://schemas.openxmlformats.org/officeDocument/2006/relationships" xmlns:m="http://schemas.openxmlformats.org/officeDocument/2006/math" xmlns:v="urn:schemas-microsoft-com:vml" xmlns:wp14="http://schemas.microsoft.com/office/word/2010/wordprocessingDrawing" xmlns:wp="http://schemas.openxmlformats.org/drawingml/2006/wordprocessingDrawing" xmlns:w10="urn:schemas-microsoft-com:office:word" xmlns:w="http://schemas.openxmlformats.org/wordprocessingml/2006/main" xmlns:w14="http://schemas.microsoft.com/office/word/2010/wordml" xmlns:w15="http://schemas.microsoft.com/office/word/2012/wordml" xmlns:wpg="http://schemas.microsoft.com/office/word/2010/wordprocessingGroup" xmlns:wpi="http://schemas.microsoft.com/office/word/2010/wordprocessingInk" xmlns:wne="http://schemas.microsoft.com/office/word/2006/wordml" xmlns:wps="http://schemas.microsoft.com/office/word/2010/wordprocessingShape" mc:Ignorable="w14 w15 wp14">
+<w:hdr xmlns:wpc="http://schemas.microsoft.com/office/word/2010/wordprocessingCanvas" xmlns:mo="http://schemas.microsoft.com/office/mac/office/2008/main" xmlns:mc="http://schemas.openxmlformats.org/markup-compatibility/2006" xmlns:mv="urn:schemas-microsoft-com:mac:vml" xmlns:o="urn:schemas-microsoft-com:office:office" xmlns:r="http://schemas.openxmlformats.org/officeDocument/2006/relationships" xmlns:m="http://schemas.openxmlformats.org/officeDocument/2006/math" xmlns:v="urn:schemas-microsoft-com:vml" xmlns:wp14="http://schemas.microsoft.com/office/word/2010/wordprocessingDrawing" xmlns:wp="http://schemas.openxmlformats.org/drawingml/2006/wordprocessingDrawing" xmlns:w10="urn:schemas-microsoft-com:office:word" xmlns:w="http://schemas.openxmlformats.org/wordprocessingml/2006/main" xmlns:w14="http://schemas.microsoft.com/office/word/2010/wordml" xmlns:w15="http://schemas.microsoft.com/office/word/2012/wordml" xmlns:wpg="http://schemas.microsoft.com/office/word/2010/wordprocessingGroup" xmlns:wpi="http://schemas.microsoft.com/office/word/2010/wordprocessingInk" xmlns:wne="http://schemas.microsoft.com/office/word/2006/wordml" xmlns:wps="http://schemas.microsoft.com/office/word/2010/wordprocessingShape" mc:Ignorable="w14 w15 wp14">
   <w:p>
     <w:pPr>
       <w:pStyle w:val="Header"/>
@@ -7780,7 +8756,7 @@
 </file>
 
 <file path=word/header2.xml><?xml version="1.0" encoding="utf-8"?>
-<w:hdr xmlns:wpc="http://schemas.microsoft.com/office/word/2010/wordprocessingCanvas" xmlns:mc="http://schemas.openxmlformats.org/markup-compatibility/2006" xmlns:o="urn:schemas-microsoft-com:office:office" xmlns:r="http://schemas.openxmlformats.org/officeDocument/2006/relationships" xmlns:m="http://schemas.openxmlformats.org/officeDocument/2006/math" xmlns:v="urn:schemas-microsoft-com:vml" xmlns:wp14="http://schemas.microsoft.com/office/word/2010/wordprocessingDrawing" xmlns:wp="http://schemas.openxmlformats.org/drawingml/2006/wordprocessingDrawing" xmlns:w10="urn:schemas-microsoft-com:office:word" xmlns:w="http://schemas.openxmlformats.org/wordprocessingml/2006/main" xmlns:w14="http://schemas.microsoft.com/office/word/2010/wordml" xmlns:w15="http://schemas.microsoft.com/office/word/2012/wordml" xmlns:wpg="http://schemas.microsoft.com/office/word/2010/wordprocessingGroup" xmlns:wpi="http://schemas.microsoft.com/office/word/2010/wordprocessingInk" xmlns:wne="http://schemas.microsoft.com/office/word/2006/wordml" xmlns:wps="http://schemas.microsoft.com/office/word/2010/wordprocessingShape" mc:Ignorable="w14 w15 wp14">
+<w:hdr xmlns:wpc="http://schemas.microsoft.com/office/word/2010/wordprocessingCanvas" xmlns:mo="http://schemas.microsoft.com/office/mac/office/2008/main" xmlns:mc="http://schemas.openxmlformats.org/markup-compatibility/2006" xmlns:mv="urn:schemas-microsoft-com:mac:vml" xmlns:o="urn:schemas-microsoft-com:office:office" xmlns:r="http://schemas.openxmlformats.org/officeDocument/2006/relationships" xmlns:m="http://schemas.openxmlformats.org/officeDocument/2006/math" xmlns:v="urn:schemas-microsoft-com:vml" xmlns:wp14="http://schemas.microsoft.com/office/word/2010/wordprocessingDrawing" xmlns:wp="http://schemas.openxmlformats.org/drawingml/2006/wordprocessingDrawing" xmlns:w10="urn:schemas-microsoft-com:office:word" xmlns:w="http://schemas.openxmlformats.org/wordprocessingml/2006/main" xmlns:w14="http://schemas.microsoft.com/office/word/2010/wordml" xmlns:w15="http://schemas.microsoft.com/office/word/2012/wordml" xmlns:wpg="http://schemas.microsoft.com/office/word/2010/wordprocessingGroup" xmlns:wpi="http://schemas.microsoft.com/office/word/2010/wordprocessingInk" xmlns:wne="http://schemas.microsoft.com/office/word/2006/wordml" xmlns:wps="http://schemas.microsoft.com/office/word/2010/wordprocessingShape" mc:Ignorable="w14 w15 wp14">
   <w:p>
     <w:pPr>
       <w:pStyle w:val="Header"/>
@@ -7828,7 +8804,7 @@
       <w:rPr>
         <w:noProof/>
       </w:rPr>
-      <w:t>14</w:t>
+      <w:t>10</w:t>
     </w:r>
     <w:r>
       <w:fldChar w:fldCharType="end"/>
@@ -7838,8 +8814,8 @@
 </file>
 
 <file path=word/numbering.xml><?xml version="1.0" encoding="utf-8"?>
-<w:numbering xmlns:wpc="http://schemas.microsoft.com/office/word/2010/wordprocessingCanvas" xmlns:mc="http://schemas.openxmlformats.org/markup-compatibility/2006" xmlns:o="urn:schemas-microsoft-com:office:office" xmlns:r="http://schemas.openxmlformats.org/officeDocument/2006/relationships" xmlns:m="http://schemas.openxmlformats.org/officeDocument/2006/math" xmlns:v="urn:schemas-microsoft-com:vml" xmlns:wp14="http://schemas.microsoft.com/office/word/2010/wordprocessingDrawing" xmlns:wp="http://schemas.openxmlformats.org/drawingml/2006/wordprocessingDrawing" xmlns:w10="urn:schemas-microsoft-com:office:word" xmlns:w="http://schemas.openxmlformats.org/wordprocessingml/2006/main" xmlns:w14="http://schemas.microsoft.com/office/word/2010/wordml" xmlns:w15="http://schemas.microsoft.com/office/word/2012/wordml" xmlns:wpg="http://schemas.microsoft.com/office/word/2010/wordprocessingGroup" xmlns:wpi="http://schemas.microsoft.com/office/word/2010/wordprocessingInk" xmlns:wne="http://schemas.microsoft.com/office/word/2006/wordml" xmlns:wps="http://schemas.microsoft.com/office/word/2010/wordprocessingShape" mc:Ignorable="w14 w15 wp14">
-  <w:abstractNum w:abstractNumId="0" w15:restartNumberingAfterBreak="0">
+<w:numbering xmlns:wpc="http://schemas.microsoft.com/office/word/2010/wordprocessingCanvas" xmlns:mo="http://schemas.microsoft.com/office/mac/office/2008/main" xmlns:mc="http://schemas.openxmlformats.org/markup-compatibility/2006" xmlns:mv="urn:schemas-microsoft-com:mac:vml" xmlns:o="urn:schemas-microsoft-com:office:office" xmlns:r="http://schemas.openxmlformats.org/officeDocument/2006/relationships" xmlns:m="http://schemas.openxmlformats.org/officeDocument/2006/math" xmlns:v="urn:schemas-microsoft-com:vml" xmlns:wp14="http://schemas.microsoft.com/office/word/2010/wordprocessingDrawing" xmlns:wp="http://schemas.openxmlformats.org/drawingml/2006/wordprocessingDrawing" xmlns:w10="urn:schemas-microsoft-com:office:word" xmlns:w="http://schemas.openxmlformats.org/wordprocessingml/2006/main" xmlns:w14="http://schemas.microsoft.com/office/word/2010/wordml" xmlns:w15="http://schemas.microsoft.com/office/word/2012/wordml" xmlns:wpg="http://schemas.microsoft.com/office/word/2010/wordprocessingGroup" xmlns:wpi="http://schemas.microsoft.com/office/word/2010/wordprocessingInk" xmlns:wne="http://schemas.microsoft.com/office/word/2006/wordml" xmlns:wps="http://schemas.microsoft.com/office/word/2010/wordprocessingShape" mc:Ignorable="w14 w15 wp14">
+  <w:abstractNum w:abstractNumId="0">
     <w:nsid w:val="FFFFFFFB"/>
     <w:multiLevelType w:val="multilevel"/>
     <w:tmpl w:val="04B0567C"/>
@@ -7969,7 +8945,7 @@
       </w:pPr>
     </w:lvl>
   </w:abstractNum>
-  <w:abstractNum w:abstractNumId="1" w15:restartNumberingAfterBreak="0">
+  <w:abstractNum w:abstractNumId="1">
     <w:nsid w:val="016F388A"/>
     <w:multiLevelType w:val="hybridMultilevel"/>
     <w:tmpl w:val="AD4E18E8"/>
@@ -8058,7 +9034,7 @@
       </w:pPr>
     </w:lvl>
   </w:abstractNum>
-  <w:abstractNum w:abstractNumId="2" w15:restartNumberingAfterBreak="0">
+  <w:abstractNum w:abstractNumId="2">
     <w:nsid w:val="04C237C1"/>
     <w:multiLevelType w:val="hybridMultilevel"/>
     <w:tmpl w:val="2F4E4B78"/>
@@ -8171,7 +9147,7 @@
       </w:rPr>
     </w:lvl>
   </w:abstractNum>
-  <w:abstractNum w:abstractNumId="3" w15:restartNumberingAfterBreak="0">
+  <w:abstractNum w:abstractNumId="3">
     <w:nsid w:val="0D121AD5"/>
     <w:multiLevelType w:val="hybridMultilevel"/>
     <w:tmpl w:val="1F508FDE"/>
@@ -8284,7 +9260,7 @@
       </w:rPr>
     </w:lvl>
   </w:abstractNum>
-  <w:abstractNum w:abstractNumId="4" w15:restartNumberingAfterBreak="0">
+  <w:abstractNum w:abstractNumId="4">
     <w:nsid w:val="1856587E"/>
     <w:multiLevelType w:val="hybridMultilevel"/>
     <w:tmpl w:val="3F668FCA"/>
@@ -8424,7 +9400,7 @@
       </w:rPr>
     </w:lvl>
   </w:abstractNum>
-  <w:abstractNum w:abstractNumId="5" w15:restartNumberingAfterBreak="0">
+  <w:abstractNum w:abstractNumId="5">
     <w:nsid w:val="27895AA0"/>
     <w:multiLevelType w:val="hybridMultilevel"/>
     <w:tmpl w:val="65726464"/>
@@ -8536,7 +9512,7 @@
       </w:rPr>
     </w:lvl>
   </w:abstractNum>
-  <w:abstractNum w:abstractNumId="6" w15:restartNumberingAfterBreak="0">
+  <w:abstractNum w:abstractNumId="6">
     <w:nsid w:val="31990507"/>
     <w:multiLevelType w:val="hybridMultilevel"/>
     <w:tmpl w:val="575261E6"/>
@@ -8649,7 +9625,7 @@
       </w:rPr>
     </w:lvl>
   </w:abstractNum>
-  <w:abstractNum w:abstractNumId="7" w15:restartNumberingAfterBreak="0">
+  <w:abstractNum w:abstractNumId="7">
     <w:nsid w:val="472343E6"/>
     <w:multiLevelType w:val="hybridMultilevel"/>
     <w:tmpl w:val="43789E2A"/>
@@ -8762,7 +9738,7 @@
       </w:rPr>
     </w:lvl>
   </w:abstractNum>
-  <w:abstractNum w:abstractNumId="8" w15:restartNumberingAfterBreak="0">
+  <w:abstractNum w:abstractNumId="8">
     <w:nsid w:val="6740532A"/>
     <w:multiLevelType w:val="hybridMultilevel"/>
     <w:tmpl w:val="53BA9902"/>
@@ -8875,10 +9851,10 @@
       </w:rPr>
     </w:lvl>
   </w:abstractNum>
-  <w:abstractNum w:abstractNumId="9" w15:restartNumberingAfterBreak="0">
+  <w:abstractNum w:abstractNumId="9">
     <w:nsid w:val="6A4E7E39"/>
     <w:multiLevelType w:val="hybridMultilevel"/>
-    <w:tmpl w:val="DB70010E"/>
+    <w:tmpl w:val="5E96F42C"/>
     <w:lvl w:ilvl="0" w:tplc="04090001">
       <w:start w:val="1"/>
       <w:numFmt w:val="bullet"/>
@@ -8988,7 +9964,7 @@
       </w:rPr>
     </w:lvl>
   </w:abstractNum>
-  <w:abstractNum w:abstractNumId="10" w15:restartNumberingAfterBreak="0">
+  <w:abstractNum w:abstractNumId="10">
     <w:nsid w:val="6E2A0D11"/>
     <w:multiLevelType w:val="hybridMultilevel"/>
     <w:tmpl w:val="FDC6468C"/>
@@ -9101,7 +10077,7 @@
       </w:rPr>
     </w:lvl>
   </w:abstractNum>
-  <w:abstractNum w:abstractNumId="11" w15:restartNumberingAfterBreak="0">
+  <w:abstractNum w:abstractNumId="11">
     <w:nsid w:val="71686E75"/>
     <w:multiLevelType w:val="hybridMultilevel"/>
     <w:tmpl w:val="8D08F0B4"/>
@@ -9266,7 +10242,7 @@
     </w:rPrDefault>
     <w:pPrDefault/>
   </w:docDefaults>
-  <w:latentStyles w:defLockedState="0" w:defUIPriority="99" w:defSemiHidden="0" w:defUnhideWhenUsed="0" w:defQFormat="0" w:count="371">
+  <w:latentStyles w:defLockedState="0" w:defUIPriority="99" w:defSemiHidden="0" w:defUnhideWhenUsed="0" w:defQFormat="0" w:count="380">
     <w:lsdException w:name="Normal" w:uiPriority="0" w:qFormat="1"/>
     <w:lsdException w:name="heading 1" w:uiPriority="0" w:qFormat="1"/>
     <w:lsdException w:name="heading 2" w:semiHidden="1" w:uiPriority="0" w:unhideWhenUsed="1" w:qFormat="1"/>
@@ -9865,7 +10841,6 @@
   <w:style w:type="character" w:default="1" w:styleId="DefaultParagraphFont">
     <w:name w:val="Default Paragraph Font"/>
     <w:uiPriority w:val="1"/>
-    <w:semiHidden/>
     <w:unhideWhenUsed/>
   </w:style>
   <w:style w:type="table" w:default="1" w:styleId="TableNormal">
@@ -10512,7 +11487,7 @@
 </file>
 
 <file path=customXml/itemProps1.xml><?xml version="1.0" encoding="utf-8"?>
-<ds:datastoreItem xmlns:ds="http://schemas.openxmlformats.org/officeDocument/2006/customXml" ds:itemID="{813AD177-1337-496D-A17F-8A1D9AB3F51A}">
+<ds:datastoreItem xmlns:ds="http://schemas.openxmlformats.org/officeDocument/2006/customXml" ds:itemID="{4803B2C1-315F-F14A-89B3-179C710AD31C}">
   <ds:schemaRefs>
     <ds:schemaRef ds:uri="http://schemas.openxmlformats.org/officeDocument/2006/bibliography"/>
   </ds:schemaRefs>

</xml_diff>

<commit_message>
updated SpecficationPaper and worked on section 2
</commit_message>
<xml_diff>
--- a/SpecificationPaper.docx
+++ b/SpecificationPaper.docx
@@ -41,11 +41,19 @@
           <w:sz w:val="60"/>
         </w:rPr>
       </w:pPr>
+      <w:proofErr w:type="spellStart"/>
       <w:r>
         <w:rPr>
           <w:sz w:val="60"/>
         </w:rPr>
-        <w:t>Espina’s Bikes</w:t>
+        <w:t>Espina’s</w:t>
+      </w:r>
+      <w:proofErr w:type="spellEnd"/>
+      <w:r>
+        <w:rPr>
+          <w:sz w:val="60"/>
+        </w:rPr>
+        <w:t xml:space="preserve"> Bikes</w:t>
       </w:r>
     </w:p>
     <w:p>
@@ -143,8 +151,16 @@
               <w:rPr>
                 <w:sz w:val="22"/>
               </w:rPr>
-              <w:t>Jaime Jahuey</w:t>
+              <w:t xml:space="preserve">Jaime </w:t>
             </w:r>
+            <w:proofErr w:type="spellStart"/>
+            <w:r>
+              <w:rPr>
+                <w:sz w:val="22"/>
+              </w:rPr>
+              <w:t>Jahuey</w:t>
+            </w:r>
+            <w:proofErr w:type="spellEnd"/>
           </w:p>
         </w:tc>
         <w:tc>
@@ -208,8 +224,16 @@
               <w:rPr>
                 <w:sz w:val="22"/>
               </w:rPr>
-              <w:t>David Krechko</w:t>
+              <w:t xml:space="preserve">David </w:t>
             </w:r>
+            <w:proofErr w:type="spellStart"/>
+            <w:r>
+              <w:rPr>
+                <w:sz w:val="22"/>
+              </w:rPr>
+              <w:t>Krechko</w:t>
+            </w:r>
+            <w:proofErr w:type="spellEnd"/>
           </w:p>
         </w:tc>
         <w:tc>
@@ -285,8 +309,16 @@
               <w:rPr>
                 <w:sz w:val="22"/>
               </w:rPr>
-              <w:t>Daniel Espina</w:t>
+              <w:t xml:space="preserve">Daniel </w:t>
             </w:r>
+            <w:proofErr w:type="spellStart"/>
+            <w:r>
+              <w:rPr>
+                <w:sz w:val="22"/>
+              </w:rPr>
+              <w:t>Espina</w:t>
+            </w:r>
+            <w:proofErr w:type="spellEnd"/>
           </w:p>
         </w:tc>
         <w:tc>
@@ -350,8 +382,16 @@
               <w:rPr>
                 <w:sz w:val="22"/>
               </w:rPr>
-              <w:t>Alfonso Quistian</w:t>
+              <w:t xml:space="preserve">Alfonso </w:t>
             </w:r>
+            <w:proofErr w:type="spellStart"/>
+            <w:r>
+              <w:rPr>
+                <w:sz w:val="22"/>
+              </w:rPr>
+              <w:t>Quistian</w:t>
+            </w:r>
+            <w:proofErr w:type="spellEnd"/>
           </w:p>
         </w:tc>
         <w:tc>
@@ -2881,8 +2921,17 @@
                 <w:sz w:val="16"/>
                 <w:szCs w:val="16"/>
               </w:rPr>
-              <w:t>Jaime Jahuey</w:t>
+              <w:t xml:space="preserve">Jaime </w:t>
             </w:r>
+            <w:proofErr w:type="spellStart"/>
+            <w:r>
+              <w:rPr>
+                <w:sz w:val="16"/>
+                <w:szCs w:val="16"/>
+              </w:rPr>
+              <w:t>Jahuey</w:t>
+            </w:r>
+            <w:proofErr w:type="spellEnd"/>
           </w:p>
           <w:p>
             <w:pPr>
@@ -2897,8 +2946,17 @@
                 <w:sz w:val="16"/>
                 <w:szCs w:val="16"/>
               </w:rPr>
-              <w:t>David Krechko</w:t>
+              <w:t xml:space="preserve">David </w:t>
             </w:r>
+            <w:proofErr w:type="spellStart"/>
+            <w:r>
+              <w:rPr>
+                <w:sz w:val="16"/>
+                <w:szCs w:val="16"/>
+              </w:rPr>
+              <w:t>Krechko</w:t>
+            </w:r>
+            <w:proofErr w:type="spellEnd"/>
           </w:p>
           <w:p>
             <w:pPr>
@@ -2913,8 +2971,17 @@
                 <w:sz w:val="16"/>
                 <w:szCs w:val="16"/>
               </w:rPr>
-              <w:t>Daniel Espina</w:t>
+              <w:t xml:space="preserve">Daniel </w:t>
             </w:r>
+            <w:proofErr w:type="spellStart"/>
+            <w:r>
+              <w:rPr>
+                <w:sz w:val="16"/>
+                <w:szCs w:val="16"/>
+              </w:rPr>
+              <w:t>Espina</w:t>
+            </w:r>
+            <w:proofErr w:type="spellEnd"/>
           </w:p>
           <w:p>
             <w:pPr>
@@ -2925,8 +2992,17 @@
                 <w:sz w:val="16"/>
                 <w:szCs w:val="16"/>
               </w:rPr>
-              <w:t>Alfonso Quistian</w:t>
+              <w:t xml:space="preserve">Alfonso </w:t>
             </w:r>
+            <w:proofErr w:type="spellStart"/>
+            <w:r>
+              <w:rPr>
+                <w:sz w:val="16"/>
+                <w:szCs w:val="16"/>
+              </w:rPr>
+              <w:t>Quistian</w:t>
+            </w:r>
+            <w:proofErr w:type="spellEnd"/>
           </w:p>
         </w:tc>
         <w:tc>
@@ -3006,8 +3082,17 @@
                 <w:sz w:val="16"/>
                 <w:szCs w:val="16"/>
               </w:rPr>
-              <w:t>Jaime Jahuey</w:t>
+              <w:t xml:space="preserve">Jaime </w:t>
             </w:r>
+            <w:proofErr w:type="spellStart"/>
+            <w:r>
+              <w:rPr>
+                <w:sz w:val="16"/>
+                <w:szCs w:val="16"/>
+              </w:rPr>
+              <w:t>Jahuey</w:t>
+            </w:r>
+            <w:proofErr w:type="spellEnd"/>
           </w:p>
           <w:p>
             <w:pPr>
@@ -3022,8 +3107,17 @@
                 <w:sz w:val="16"/>
                 <w:szCs w:val="16"/>
               </w:rPr>
-              <w:t>David Krechko</w:t>
+              <w:t xml:space="preserve">David </w:t>
             </w:r>
+            <w:proofErr w:type="spellStart"/>
+            <w:r>
+              <w:rPr>
+                <w:sz w:val="16"/>
+                <w:szCs w:val="16"/>
+              </w:rPr>
+              <w:t>Krechko</w:t>
+            </w:r>
+            <w:proofErr w:type="spellEnd"/>
           </w:p>
           <w:p>
             <w:pPr>
@@ -3038,8 +3132,17 @@
                 <w:sz w:val="16"/>
                 <w:szCs w:val="16"/>
               </w:rPr>
-              <w:t>Daniel Espina</w:t>
+              <w:t xml:space="preserve">Daniel </w:t>
             </w:r>
+            <w:proofErr w:type="spellStart"/>
+            <w:r>
+              <w:rPr>
+                <w:sz w:val="16"/>
+                <w:szCs w:val="16"/>
+              </w:rPr>
+              <w:t>Espina</w:t>
+            </w:r>
+            <w:proofErr w:type="spellEnd"/>
           </w:p>
           <w:p>
             <w:pPr>
@@ -3050,8 +3153,17 @@
                 <w:sz w:val="16"/>
                 <w:szCs w:val="16"/>
               </w:rPr>
-              <w:t>Alfonso Quistian</w:t>
+              <w:t xml:space="preserve">Alfonso </w:t>
             </w:r>
+            <w:proofErr w:type="spellStart"/>
+            <w:r>
+              <w:rPr>
+                <w:sz w:val="16"/>
+                <w:szCs w:val="16"/>
+              </w:rPr>
+              <w:t>Quistian</w:t>
+            </w:r>
+            <w:proofErr w:type="spellEnd"/>
           </w:p>
         </w:tc>
         <w:tc>
@@ -3126,8 +3238,17 @@
                 <w:sz w:val="16"/>
                 <w:szCs w:val="16"/>
               </w:rPr>
-              <w:t>Jaime Jahuey</w:t>
+              <w:t xml:space="preserve">Jaime </w:t>
             </w:r>
+            <w:proofErr w:type="spellStart"/>
+            <w:r>
+              <w:rPr>
+                <w:sz w:val="16"/>
+                <w:szCs w:val="16"/>
+              </w:rPr>
+              <w:t>Jahuey</w:t>
+            </w:r>
+            <w:proofErr w:type="spellEnd"/>
           </w:p>
           <w:p>
             <w:pPr>
@@ -3142,8 +3263,17 @@
                 <w:sz w:val="16"/>
                 <w:szCs w:val="16"/>
               </w:rPr>
-              <w:t>David Krechko</w:t>
+              <w:t xml:space="preserve">David </w:t>
             </w:r>
+            <w:proofErr w:type="spellStart"/>
+            <w:r>
+              <w:rPr>
+                <w:sz w:val="16"/>
+                <w:szCs w:val="16"/>
+              </w:rPr>
+              <w:t>Krechko</w:t>
+            </w:r>
+            <w:proofErr w:type="spellEnd"/>
           </w:p>
           <w:p>
             <w:pPr>
@@ -3158,8 +3288,17 @@
                 <w:sz w:val="16"/>
                 <w:szCs w:val="16"/>
               </w:rPr>
-              <w:t>Daniel Espina</w:t>
+              <w:t xml:space="preserve">Daniel </w:t>
             </w:r>
+            <w:proofErr w:type="spellStart"/>
+            <w:r>
+              <w:rPr>
+                <w:sz w:val="16"/>
+                <w:szCs w:val="16"/>
+              </w:rPr>
+              <w:t>Espina</w:t>
+            </w:r>
+            <w:proofErr w:type="spellEnd"/>
           </w:p>
           <w:p>
             <w:pPr>
@@ -3170,8 +3309,17 @@
                 <w:sz w:val="16"/>
                 <w:szCs w:val="16"/>
               </w:rPr>
-              <w:t>Alfonso Quistian</w:t>
+              <w:t xml:space="preserve">Alfonso </w:t>
             </w:r>
+            <w:proofErr w:type="spellStart"/>
+            <w:r>
+              <w:rPr>
+                <w:sz w:val="16"/>
+                <w:szCs w:val="16"/>
+              </w:rPr>
+              <w:t>Quistian</w:t>
+            </w:r>
+            <w:proofErr w:type="spellEnd"/>
           </w:p>
         </w:tc>
         <w:tc>
@@ -3317,7 +3465,25 @@
           <w:i/>
           <w:sz w:val="22"/>
         </w:rPr>
-        <w:t>This section will describe a general view of the software EspinasBikes.</w:t>
+        <w:t xml:space="preserve">This section will describe a general view of the software </w:t>
+      </w:r>
+      <w:proofErr w:type="spellStart"/>
+      <w:r>
+        <w:rPr>
+          <w:rFonts w:ascii="Arial" w:hAnsi="Arial"/>
+          <w:i/>
+          <w:sz w:val="22"/>
+        </w:rPr>
+        <w:t>EspinasBikes</w:t>
+      </w:r>
+      <w:proofErr w:type="spellEnd"/>
+      <w:r>
+        <w:rPr>
+          <w:rFonts w:ascii="Arial" w:hAnsi="Arial"/>
+          <w:i/>
+          <w:sz w:val="22"/>
+        </w:rPr>
+        <w:t>.</w:t>
       </w:r>
     </w:p>
     <w:p>
@@ -3392,7 +3558,15 @@
         <w:jc w:val="both"/>
       </w:pPr>
       <w:r>
-        <w:t>The application EspinasBikes will only require an android phone or device. The application will create a local database on the user</w:t>
+        <w:t xml:space="preserve">The application </w:t>
+      </w:r>
+      <w:proofErr w:type="spellStart"/>
+      <w:r>
+        <w:t>EspinasBikes</w:t>
+      </w:r>
+      <w:proofErr w:type="spellEnd"/>
+      <w:r>
+        <w:t xml:space="preserve"> will only require an android phone or device. The application will create a local database on the user</w:t>
       </w:r>
       <w:r>
         <w:t>’</w:t>
@@ -3523,15 +3697,173 @@
         <w:jc w:val="both"/>
       </w:pPr>
       <w:r>
-        <w:t>Ask dr.schwartz about this section, 1.5, and 1.6</w:t>
-      </w:r>
-      <w:bookmarkStart w:id="25" w:name="_GoBack"/>
+        <w:t xml:space="preserve">Ask </w:t>
+      </w:r>
+      <w:proofErr w:type="spellStart"/>
+      <w:proofErr w:type="gramStart"/>
+      <w:r>
+        <w:t>dr.schwartz</w:t>
+      </w:r>
+      <w:proofErr w:type="spellEnd"/>
+      <w:proofErr w:type="gramEnd"/>
+      <w:r>
+        <w:t xml:space="preserve"> about this section, 1.5, and 1.6.</w:t>
+      </w:r>
+    </w:p>
+    <w:p>
+      <w:pPr>
+        <w:pStyle w:val="template"/>
+        <w:jc w:val="both"/>
+      </w:pPr>
+    </w:p>
+    <w:p>
+      <w:pPr>
+        <w:pStyle w:val="template"/>
+        <w:jc w:val="both"/>
+      </w:pPr>
+      <w:r>
+        <w:t>Database-</w:t>
+      </w:r>
+    </w:p>
+    <w:p>
+      <w:pPr>
+        <w:pStyle w:val="template"/>
+        <w:jc w:val="both"/>
+      </w:pPr>
+      <w:r>
+        <w:t>Textboxes-</w:t>
+      </w:r>
+    </w:p>
+    <w:p>
+      <w:pPr>
+        <w:pStyle w:val="template"/>
+        <w:jc w:val="both"/>
+      </w:pPr>
+      <w:r>
+        <w:t>Page-</w:t>
+      </w:r>
+    </w:p>
+    <w:p>
+      <w:pPr>
+        <w:pStyle w:val="template"/>
+        <w:jc w:val="both"/>
+      </w:pPr>
+      <w:r>
+        <w:t xml:space="preserve">Radio button- </w:t>
+      </w:r>
+    </w:p>
+    <w:p>
+      <w:pPr>
+        <w:pStyle w:val="template"/>
+        <w:jc w:val="both"/>
+      </w:pPr>
+      <w:r>
+        <w:t>Tables-</w:t>
+      </w:r>
+    </w:p>
+    <w:p>
+      <w:pPr>
+        <w:pStyle w:val="template"/>
+        <w:jc w:val="both"/>
+      </w:pPr>
+      <w:r>
+        <w:t>Bit values-</w:t>
+      </w:r>
+    </w:p>
+    <w:p/>
+    <w:p>
+      <w:pPr>
+        <w:pStyle w:val="Heading2"/>
+        <w:rPr>
+          <w:rFonts w:ascii="Arial" w:hAnsi="Arial"/>
+        </w:rPr>
+      </w:pPr>
+      <w:bookmarkStart w:id="25" w:name="_Toc113291694"/>
+      <w:r>
+        <w:rPr>
+          <w:rFonts w:ascii="Arial" w:hAnsi="Arial"/>
+        </w:rPr>
+        <w:t>Document Conventions</w:t>
+      </w:r>
+      <w:bookmarkEnd w:id="24"/>
       <w:bookmarkEnd w:id="25"/>
-      <w:r>
-        <w:t>.</w:t>
-      </w:r>
-    </w:p>
-    <w:p/>
+    </w:p>
+    <w:p>
+      <w:pPr>
+        <w:pStyle w:val="template"/>
+        <w:jc w:val="both"/>
+      </w:pPr>
+      <w:r>
+        <w:t xml:space="preserve">&lt;In general this document follows the IEEE formatting requirements. Use Arial font size 11, or 12 throughout the document for text. Use italics for comments. Document text should be single spaced </w:t>
+      </w:r>
+      <w:r>
+        <w:lastRenderedPageBreak/>
+        <w:t xml:space="preserve">and maintain the 1” margins found in this template. For Section and Subsection titles please follow the template. </w:t>
+      </w:r>
+    </w:p>
+    <w:p>
+      <w:pPr>
+        <w:pStyle w:val="template"/>
+        <w:jc w:val="both"/>
+      </w:pPr>
+    </w:p>
+    <w:p>
+      <w:pPr>
+        <w:pStyle w:val="template"/>
+        <w:jc w:val="both"/>
+      </w:pPr>
+      <w:r>
+        <w:t>TO DO:</w:t>
+      </w:r>
+      <w:r>
+        <w:rPr>
+          <w:i w:val="0"/>
+        </w:rPr>
+        <w:t xml:space="preserve"> </w:t>
+      </w:r>
+      <w:r>
+        <w:t>Describe any standards or typographical conventions that were followed when writing this SRS, such as fonts or highlighting that have special significance.</w:t>
+      </w:r>
+      <w:r>
+        <w:rPr>
+          <w:i w:val="0"/>
+        </w:rPr>
+        <w:t xml:space="preserve"> </w:t>
+      </w:r>
+      <w:r>
+        <w:t>Sometimes, it is useful to divide this section to several sections, e.g., Formatting Conventions, Naming Conventions, etc.&gt;</w:t>
+      </w:r>
+    </w:p>
+    <w:p>
+      <w:pPr>
+        <w:pStyle w:val="template"/>
+        <w:jc w:val="both"/>
+      </w:pPr>
+    </w:p>
+    <w:p>
+      <w:pPr>
+        <w:spacing w:line="240" w:lineRule="auto"/>
+        <w:jc w:val="both"/>
+        <w:rPr>
+          <w:rFonts w:ascii="Times New Roman" w:hAnsi="Times New Roman" w:cs="Times New Roman"/>
+        </w:rPr>
+      </w:pPr>
+      <w:r>
+        <w:rPr>
+          <w:rFonts w:ascii="Arial" w:hAnsi="Arial" w:cs="Arial"/>
+          <w:color w:val="000000"/>
+          <w:sz w:val="23"/>
+          <w:szCs w:val="23"/>
+        </w:rPr>
+        <w:t>This document follows the IEEE formatting requirements.</w:t>
+      </w:r>
+    </w:p>
+    <w:p>
+      <w:pPr>
+        <w:pStyle w:val="template"/>
+        <w:jc w:val="both"/>
+      </w:pPr>
+    </w:p>
     <w:p>
       <w:pPr>
         <w:pStyle w:val="Heading2"/>
@@ -3539,82 +3871,22 @@
           <w:rFonts w:ascii="Arial" w:hAnsi="Arial"/>
         </w:rPr>
       </w:pPr>
-      <w:bookmarkStart w:id="26" w:name="_Toc113291694"/>
-      <w:r>
-        <w:rPr>
-          <w:rFonts w:ascii="Arial" w:hAnsi="Arial"/>
-        </w:rPr>
-        <w:t>Document Conventions</w:t>
-      </w:r>
-      <w:bookmarkEnd w:id="24"/>
+      <w:bookmarkStart w:id="26" w:name="_Toc439994672"/>
+      <w:bookmarkStart w:id="27" w:name="_Toc113291695"/>
+      <w:r>
+        <w:rPr>
+          <w:rFonts w:ascii="Arial" w:hAnsi="Arial"/>
+        </w:rPr>
+        <w:t>References</w:t>
+      </w:r>
       <w:bookmarkEnd w:id="26"/>
-    </w:p>
-    <w:p>
-      <w:pPr>
-        <w:pStyle w:val="template"/>
-        <w:jc w:val="both"/>
-      </w:pPr>
-      <w:r>
-        <w:t xml:space="preserve">&lt;In general this document follows the IEEE formatting requirements. Use Arial font size 11, or 12 throughout the document for text. Use italics for comments. Document text should be single spaced and maintain the 1” margins found in this template. For Section and Subsection titles please follow the template. </w:t>
-      </w:r>
-    </w:p>
-    <w:p>
-      <w:pPr>
-        <w:pStyle w:val="template"/>
-        <w:jc w:val="both"/>
-      </w:pPr>
-    </w:p>
-    <w:p>
-      <w:pPr>
-        <w:pStyle w:val="template"/>
-        <w:jc w:val="both"/>
-      </w:pPr>
-      <w:r>
-        <w:t>TO DO:</w:t>
-      </w:r>
-      <w:r>
-        <w:rPr>
-          <w:i w:val="0"/>
-        </w:rPr>
-        <w:t xml:space="preserve"> </w:t>
-      </w:r>
-      <w:r>
-        <w:t>Describe any standards or typographical conventions that were followed when writing this SRS, such as fonts or highlighting that have special significance.</w:t>
-      </w:r>
-      <w:r>
-        <w:rPr>
-          <w:i w:val="0"/>
-        </w:rPr>
-        <w:t xml:space="preserve"> </w:t>
-      </w:r>
-      <w:r>
-        <w:t>Sometimes, it is useful to divide this section to several sections, e.g., Formatting Conventions, Naming Conventions, etc.&gt;</w:t>
-      </w:r>
-    </w:p>
-    <w:p>
-      <w:pPr>
-        <w:pStyle w:val="Heading2"/>
-        <w:rPr>
-          <w:rFonts w:ascii="Arial" w:hAnsi="Arial"/>
-        </w:rPr>
-      </w:pPr>
-      <w:bookmarkStart w:id="27" w:name="_Toc439994672"/>
-      <w:bookmarkStart w:id="28" w:name="_Toc113291695"/>
-      <w:r>
-        <w:rPr>
-          <w:rFonts w:ascii="Arial" w:hAnsi="Arial"/>
-        </w:rPr>
-        <w:lastRenderedPageBreak/>
-        <w:t>References</w:t>
+      <w:r>
+        <w:rPr>
+          <w:rFonts w:ascii="Arial" w:hAnsi="Arial"/>
+        </w:rPr>
+        <w:t xml:space="preserve"> and Acknowledgments</w:t>
       </w:r>
       <w:bookmarkEnd w:id="27"/>
-      <w:r>
-        <w:rPr>
-          <w:rFonts w:ascii="Arial" w:hAnsi="Arial"/>
-        </w:rPr>
-        <w:t xml:space="preserve"> and Acknowledgments</w:t>
-      </w:r>
-      <w:bookmarkEnd w:id="28"/>
     </w:p>
     <w:p>
       <w:pPr>
@@ -3881,18 +4153,119 @@
           <w:color w:val="FFFFFF"/>
         </w:rPr>
       </w:pPr>
-      <w:bookmarkStart w:id="29" w:name="_Toc439994673"/>
-      <w:bookmarkStart w:id="30" w:name="_Toc113291696"/>
+      <w:bookmarkStart w:id="28" w:name="_Toc439994673"/>
+      <w:bookmarkStart w:id="29" w:name="_Toc113291696"/>
       <w:r>
         <w:rPr>
           <w:rFonts w:ascii="Arial" w:hAnsi="Arial"/>
           <w:color w:val="FFFFFF"/>
         </w:rPr>
-        <w:lastRenderedPageBreak/>
         <w:t>Overall Description</w:t>
       </w:r>
+      <w:bookmarkEnd w:id="28"/>
       <w:bookmarkEnd w:id="29"/>
+    </w:p>
+    <w:p>
+      <w:pPr>
+        <w:pStyle w:val="Heading2"/>
+        <w:rPr>
+          <w:rFonts w:ascii="Arial" w:hAnsi="Arial"/>
+        </w:rPr>
+      </w:pPr>
+      <w:bookmarkStart w:id="30" w:name="_Toc439994674"/>
+      <w:bookmarkStart w:id="31" w:name="_Toc113291697"/>
+      <w:r>
+        <w:rPr>
+          <w:rFonts w:ascii="Arial" w:hAnsi="Arial"/>
+        </w:rPr>
+        <w:t>Product Perspective</w:t>
+      </w:r>
       <w:bookmarkEnd w:id="30"/>
+      <w:bookmarkEnd w:id="31"/>
+    </w:p>
+    <w:p>
+      <w:pPr>
+        <w:pStyle w:val="template"/>
+        <w:jc w:val="both"/>
+      </w:pPr>
+      <w:r>
+        <w:t>&lt;</w:t>
+      </w:r>
+      <w:r>
+        <w:rPr>
+          <w:color w:val="0000FF"/>
+        </w:rPr>
+        <w:t>Describe the context and origin of the product being specified in this SRS. For example, state whether this product is a follow-on member of a product family, a replacement for certain existing systems, or a new, self-contained product. If the SRS defines a component of a larger system, relate the requirements of the larger system to the functionality of this software and identify interfaces between the two. In this part, make sure to include a simple diagram that shows the major components of the overall system, subsystem interconnections, and external interface</w:t>
+      </w:r>
+      <w:r>
+        <w:t>. In this section it is crucial that you will be creative and provide as much information as possible.</w:t>
+      </w:r>
+    </w:p>
+    <w:p>
+      <w:pPr>
+        <w:pStyle w:val="template"/>
+        <w:jc w:val="both"/>
+      </w:pPr>
+    </w:p>
+    <w:p>
+      <w:pPr>
+        <w:pStyle w:val="template"/>
+        <w:jc w:val="both"/>
+      </w:pPr>
+      <w:r>
+        <w:t>TO DO: Provide at least one paragraph describing product perspective. Provide a general diagram that will illustrate how your product interacts with the environment and in what context it is being used.&gt;</w:t>
+      </w:r>
+    </w:p>
+    <w:p>
+      <w:pPr>
+        <w:pStyle w:val="template"/>
+        <w:jc w:val="both"/>
+      </w:pPr>
+    </w:p>
+    <w:p>
+      <w:pPr>
+        <w:pStyle w:val="template"/>
+        <w:jc w:val="both"/>
+      </w:pPr>
+    </w:p>
+    <w:p>
+      <w:pPr>
+        <w:pStyle w:val="template"/>
+        <w:jc w:val="both"/>
+      </w:pPr>
+      <w:r>
+        <w:t xml:space="preserve">This software </w:t>
+      </w:r>
+      <w:r>
+        <w:t xml:space="preserve">a </w:t>
+      </w:r>
+      <w:r>
+        <w:t xml:space="preserve">new, self-contained product that </w:t>
+      </w:r>
+      <w:r>
+        <w:t>is design to be used only b</w:t>
+      </w:r>
+      <w:r>
+        <w:t xml:space="preserve">y any </w:t>
+      </w:r>
+      <w:r>
+        <w:t xml:space="preserve">bicycle store owner to easily manage his store. </w:t>
+      </w:r>
+      <w:r>
+        <w:t xml:space="preserve">The owner will be able to </w:t>
+      </w:r>
+      <w:r>
+        <w:t xml:space="preserve">manage his inventory such as adding and removing bicycles form the database. He will also add sold bikes to a table and calculate profit. Repairs and task will be managed for the store owner so he would never miss a due date. The application will </w:t>
+      </w:r>
+      <w:r>
+        <w:t>provide a</w:t>
+      </w:r>
+      <w:r>
+        <w:t xml:space="preserve"> beneficial</w:t>
+      </w:r>
+      <w:r>
+        <w:t xml:space="preserve"> experience for the owner and his consumers. </w:t>
+      </w:r>
     </w:p>
     <w:p>
       <w:pPr>
@@ -3901,73 +4274,22 @@
           <w:rFonts w:ascii="Arial" w:hAnsi="Arial"/>
         </w:rPr>
       </w:pPr>
-      <w:bookmarkStart w:id="31" w:name="_Toc439994674"/>
-      <w:bookmarkStart w:id="32" w:name="_Toc113291697"/>
-      <w:r>
-        <w:rPr>
-          <w:rFonts w:ascii="Arial" w:hAnsi="Arial"/>
-        </w:rPr>
-        <w:t>Product Perspective</w:t>
-      </w:r>
-      <w:bookmarkEnd w:id="31"/>
+      <w:bookmarkStart w:id="32" w:name="_Toc439994675"/>
+      <w:bookmarkStart w:id="33" w:name="_Toc113291698"/>
+      <w:r>
+        <w:rPr>
+          <w:rFonts w:ascii="Arial" w:hAnsi="Arial"/>
+        </w:rPr>
+        <w:t xml:space="preserve">Product </w:t>
+      </w:r>
       <w:bookmarkEnd w:id="32"/>
-    </w:p>
-    <w:p>
-      <w:pPr>
-        <w:pStyle w:val="template"/>
-        <w:jc w:val="both"/>
-      </w:pPr>
-      <w:r>
-        <w:t>&lt;</w:t>
-      </w:r>
-      <w:r>
-        <w:rPr>
-          <w:color w:val="0000FF"/>
-        </w:rPr>
-        <w:t>Describe the context and origin of the product being specified in this SRS. For example, state whether this product is a follow-on member of a product family, a replacement for certain existing systems, or a new, self-contained product. If the SRS defines a component of a larger system, relate the requirements of the larger system to the functionality of this software and identify interfaces between the two. In this part, make sure to include a simple diagram that shows the major components of the overall system, subsystem interconnections, and external interface</w:t>
-      </w:r>
-      <w:r>
-        <w:t>. In this section it is crucial that you will be creative and provide as much information as possible.</w:t>
-      </w:r>
-    </w:p>
-    <w:p>
-      <w:pPr>
-        <w:pStyle w:val="template"/>
-        <w:jc w:val="both"/>
-      </w:pPr>
-    </w:p>
-    <w:p>
-      <w:pPr>
-        <w:pStyle w:val="template"/>
-        <w:jc w:val="both"/>
-      </w:pPr>
-      <w:r>
-        <w:t>TO DO: Provide at least one paragraph describing product perspective. Provide a general diagram that will illustrate how your product interacts with the environment and in what context it is being used.&gt;</w:t>
-      </w:r>
-    </w:p>
-    <w:p>
-      <w:pPr>
-        <w:pStyle w:val="Heading2"/>
-        <w:rPr>
-          <w:rFonts w:ascii="Arial" w:hAnsi="Arial"/>
-        </w:rPr>
-      </w:pPr>
-      <w:bookmarkStart w:id="33" w:name="_Toc439994675"/>
-      <w:bookmarkStart w:id="34" w:name="_Toc113291698"/>
-      <w:r>
-        <w:rPr>
-          <w:rFonts w:ascii="Arial" w:hAnsi="Arial"/>
-        </w:rPr>
-        <w:t xml:space="preserve">Product </w:t>
+      <w:r>
+        <w:rPr>
+          <w:rFonts w:ascii="Arial" w:hAnsi="Arial"/>
+        </w:rPr>
+        <w:t>Functionality</w:t>
       </w:r>
       <w:bookmarkEnd w:id="33"/>
-      <w:r>
-        <w:rPr>
-          <w:rFonts w:ascii="Arial" w:hAnsi="Arial"/>
-        </w:rPr>
-        <w:t>Functionality</w:t>
-      </w:r>
-      <w:bookmarkEnd w:id="34"/>
       <w:r>
         <w:rPr>
           <w:rFonts w:ascii="Arial" w:hAnsi="Arial"/>
@@ -4103,16 +4425,17 @@
           <w:rFonts w:ascii="Arial" w:hAnsi="Arial"/>
         </w:rPr>
       </w:pPr>
-      <w:bookmarkStart w:id="35" w:name="_Toc439994676"/>
-      <w:bookmarkStart w:id="36" w:name="_Toc113291699"/>
-      <w:r>
-        <w:rPr>
-          <w:rFonts w:ascii="Arial" w:hAnsi="Arial"/>
-        </w:rPr>
+      <w:bookmarkStart w:id="34" w:name="_Toc439994676"/>
+      <w:bookmarkStart w:id="35" w:name="_Toc113291699"/>
+      <w:r>
+        <w:rPr>
+          <w:rFonts w:ascii="Arial" w:hAnsi="Arial"/>
+        </w:rPr>
+        <w:lastRenderedPageBreak/>
         <w:t>Users and Characteristics</w:t>
       </w:r>
+      <w:bookmarkEnd w:id="34"/>
       <w:bookmarkEnd w:id="35"/>
-      <w:bookmarkEnd w:id="36"/>
     </w:p>
     <w:p>
       <w:pPr>
@@ -4168,7 +4491,13 @@
         <w:jc w:val="both"/>
       </w:pPr>
       <w:r>
-        <w:t xml:space="preserve">The main user of this software will be the bike owner. The owner is a bicycle expert with 30+ years of experience in the industry. He may be the only person who will use the product since he works alone. </w:t>
+        <w:t>The main user of this software will be the bike owner. The owner is a bicycle expert with 30+ years of experience in the industry. He may be the only person who</w:t>
+      </w:r>
+      <w:r>
+        <w:t xml:space="preserve"> will use the product.</w:t>
+      </w:r>
+      <w:r>
+        <w:t xml:space="preserve"> </w:t>
       </w:r>
     </w:p>
     <w:p>
@@ -4178,17 +4507,16 @@
           <w:rFonts w:ascii="Arial" w:hAnsi="Arial"/>
         </w:rPr>
       </w:pPr>
-      <w:bookmarkStart w:id="37" w:name="_Toc439994677"/>
-      <w:bookmarkStart w:id="38" w:name="_Toc113291700"/>
-      <w:r>
-        <w:rPr>
-          <w:rFonts w:ascii="Arial" w:hAnsi="Arial"/>
-        </w:rPr>
-        <w:lastRenderedPageBreak/>
+      <w:bookmarkStart w:id="36" w:name="_Toc439994677"/>
+      <w:bookmarkStart w:id="37" w:name="_Toc113291700"/>
+      <w:r>
+        <w:rPr>
+          <w:rFonts w:ascii="Arial" w:hAnsi="Arial"/>
+        </w:rPr>
         <w:t>Operating Environment</w:t>
       </w:r>
+      <w:bookmarkEnd w:id="36"/>
       <w:bookmarkEnd w:id="37"/>
-      <w:bookmarkEnd w:id="38"/>
     </w:p>
     <w:p>
       <w:pPr>
@@ -4250,24 +4578,114 @@
           <w:rFonts w:ascii="Arial" w:hAnsi="Arial"/>
         </w:rPr>
       </w:pPr>
-      <w:bookmarkStart w:id="39" w:name="_Toc439994678"/>
-      <w:bookmarkStart w:id="40" w:name="_Toc113291701"/>
+      <w:bookmarkStart w:id="38" w:name="_Toc439994678"/>
+      <w:bookmarkStart w:id="39" w:name="_Toc113291701"/>
       <w:r>
         <w:rPr>
           <w:rFonts w:ascii="Arial" w:hAnsi="Arial"/>
         </w:rPr>
         <w:t>Design and Implementation Constraints</w:t>
       </w:r>
+      <w:bookmarkEnd w:id="38"/>
       <w:bookmarkEnd w:id="39"/>
+    </w:p>
+    <w:p>
+      <w:pPr>
+        <w:pStyle w:val="template"/>
+        <w:jc w:val="both"/>
+        <w:rPr>
+          <w:color w:val="0000FF"/>
+        </w:rPr>
+      </w:pPr>
+      <w:r>
+        <w:t>&lt;</w:t>
+      </w:r>
+      <w:r>
+        <w:rPr>
+          <w:color w:val="0000FF"/>
+        </w:rPr>
+        <w:t>Describe any items or issues that will limit the options available to the developers. These might include: hardware limitations (timing requirements, memory requirements); interfaces to other applications; specific technologies, tools, and databases to be used; parallel operations; language requirements; communications protocols; security considerations; design conventions or programming standards (for example, if the customer’s organization will be responsible for maintaining the delivered software).</w:t>
+      </w:r>
+    </w:p>
+    <w:p>
+      <w:pPr>
+        <w:pStyle w:val="template"/>
+        <w:jc w:val="both"/>
+      </w:pPr>
+      <w:r>
+        <w:t>TO DO: In this section you need to consider all of the information you gathered so far, analyze it and correctly identify at least 5 constraints.&gt;</w:t>
+      </w:r>
+    </w:p>
+    <w:p>
+      <w:pPr>
+        <w:pStyle w:val="Heading2"/>
+        <w:rPr>
+          <w:rFonts w:ascii="Arial" w:hAnsi="Arial"/>
+        </w:rPr>
+      </w:pPr>
+      <w:bookmarkStart w:id="40" w:name="_Toc439994679"/>
+      <w:bookmarkStart w:id="41" w:name="_Toc113291702"/>
+      <w:r>
+        <w:rPr>
+          <w:rFonts w:ascii="Arial" w:hAnsi="Arial"/>
+        </w:rPr>
+        <w:t>User Documentation</w:t>
+      </w:r>
       <w:bookmarkEnd w:id="40"/>
-    </w:p>
-    <w:p>
-      <w:pPr>
-        <w:pStyle w:val="template"/>
-        <w:jc w:val="both"/>
+      <w:bookmarkEnd w:id="41"/>
+    </w:p>
+    <w:p>
+      <w:pPr>
+        <w:pStyle w:val="template"/>
+        <w:jc w:val="both"/>
+      </w:pPr>
+      <w:r>
+        <w:t>&lt;</w:t>
+      </w:r>
+      <w:r>
         <w:rPr>
           <w:color w:val="0000FF"/>
         </w:rPr>
+        <w:t>List the user documentation components (such as user manuals, on-line help, and tutorials) that will be delivered along with the software. Identify any known user documentation delivery formats or standards.</w:t>
+      </w:r>
+      <w:r>
+        <w:t xml:space="preserve"> </w:t>
+      </w:r>
+    </w:p>
+    <w:p>
+      <w:pPr>
+        <w:pStyle w:val="template"/>
+        <w:jc w:val="both"/>
+      </w:pPr>
+      <w:r>
+        <w:t>TO DO: You will not actually develop any user-manuals, but you need to describe what kind of manuals and what kind of help is needed for the software you will be developing. One paragraph should be sufficient for this section.&gt;</w:t>
+      </w:r>
+    </w:p>
+    <w:p>
+      <w:pPr>
+        <w:pStyle w:val="Heading2"/>
+        <w:rPr>
+          <w:rFonts w:ascii="Arial" w:hAnsi="Arial"/>
+        </w:rPr>
+      </w:pPr>
+      <w:bookmarkStart w:id="42" w:name="_Toc439994680"/>
+      <w:bookmarkStart w:id="43" w:name="_Toc113291703"/>
+      <w:r>
+        <w:rPr>
+          <w:rFonts w:ascii="Arial" w:hAnsi="Arial"/>
+        </w:rPr>
+        <w:t>Assumptions and Dependencies</w:t>
+      </w:r>
+      <w:bookmarkEnd w:id="42"/>
+      <w:bookmarkEnd w:id="43"/>
+    </w:p>
+    <w:p>
+      <w:pPr>
+        <w:pStyle w:val="template"/>
+        <w:jc w:val="both"/>
+        <w:rPr>
+          <w:color w:val="0000FF"/>
+        </w:rPr>
       </w:pPr>
       <w:r>
         <w:t>&lt;</w:t>
@@ -4276,97 +4694,14 @@
         <w:rPr>
           <w:color w:val="0000FF"/>
         </w:rPr>
-        <w:t>Describe any items or issues that will limit the options available to the developers. These might include: hardware limitations (timing requirements, memory requirements); interfaces to other applications; specific technologies, tools, and databases to be used; parallel operations; language requirements; communications protocols; security considerations; design conventions or programming standards (for example, if the customer’s organization will be responsible for maintaining the delivered software).</w:t>
-      </w:r>
-    </w:p>
-    <w:p>
-      <w:pPr>
-        <w:pStyle w:val="template"/>
-        <w:jc w:val="both"/>
-      </w:pPr>
-      <w:r>
-        <w:t>TO DO: In this section you need to consider all of the information you gathered so far, analyze it and correctly identify at least 5 constraints.&gt;</w:t>
-      </w:r>
-    </w:p>
-    <w:p>
-      <w:pPr>
-        <w:pStyle w:val="Heading2"/>
-        <w:rPr>
-          <w:rFonts w:ascii="Arial" w:hAnsi="Arial"/>
-        </w:rPr>
-      </w:pPr>
-      <w:bookmarkStart w:id="41" w:name="_Toc439994679"/>
-      <w:bookmarkStart w:id="42" w:name="_Toc113291702"/>
-      <w:r>
-        <w:rPr>
-          <w:rFonts w:ascii="Arial" w:hAnsi="Arial"/>
-        </w:rPr>
-        <w:t>User Documentation</w:t>
-      </w:r>
-      <w:bookmarkEnd w:id="41"/>
-      <w:bookmarkEnd w:id="42"/>
-    </w:p>
-    <w:p>
-      <w:pPr>
-        <w:pStyle w:val="template"/>
-        <w:jc w:val="both"/>
-      </w:pPr>
-      <w:r>
-        <w:t>&lt;</w:t>
+        <w:t xml:space="preserve">List any assumed factors (as opposed to known facts) that could affect the requirements stated in the SRS. These could include third-party or commercial components that you plan to use, issues around the development or operating environment, or constraints. The project could be affected if these assumptions are incorrect, are not shared, or change. Also identify any dependencies the </w:t>
       </w:r>
       <w:r>
         <w:rPr>
           <w:color w:val="0000FF"/>
         </w:rPr>
-        <w:t>List the user documentation components (such as user manuals, on-line help, and tutorials) that will be delivered along with the software. Identify any known user documentation delivery formats or standards.</w:t>
-      </w:r>
-      <w:r>
-        <w:t xml:space="preserve"> </w:t>
-      </w:r>
-    </w:p>
-    <w:p>
-      <w:pPr>
-        <w:pStyle w:val="template"/>
-        <w:jc w:val="both"/>
-      </w:pPr>
-      <w:r>
-        <w:t>TO DO: You will not actually develop any user-manuals, but you need to describe what kind of manuals and what kind of help is needed for the software you will be developing. One paragraph should be sufficient for this section.&gt;</w:t>
-      </w:r>
-    </w:p>
-    <w:p>
-      <w:pPr>
-        <w:pStyle w:val="Heading2"/>
-        <w:rPr>
-          <w:rFonts w:ascii="Arial" w:hAnsi="Arial"/>
-        </w:rPr>
-      </w:pPr>
-      <w:bookmarkStart w:id="43" w:name="_Toc439994680"/>
-      <w:bookmarkStart w:id="44" w:name="_Toc113291703"/>
-      <w:r>
-        <w:rPr>
-          <w:rFonts w:ascii="Arial" w:hAnsi="Arial"/>
-        </w:rPr>
-        <w:t>Assumptions and Dependencies</w:t>
-      </w:r>
-      <w:bookmarkEnd w:id="43"/>
-      <w:bookmarkEnd w:id="44"/>
-    </w:p>
-    <w:p>
-      <w:pPr>
-        <w:pStyle w:val="template"/>
-        <w:jc w:val="both"/>
-        <w:rPr>
-          <w:color w:val="0000FF"/>
-        </w:rPr>
-      </w:pPr>
-      <w:r>
-        <w:t>&lt;</w:t>
-      </w:r>
-      <w:r>
-        <w:rPr>
-          <w:color w:val="0000FF"/>
-        </w:rPr>
-        <w:t xml:space="preserve">List any assumed factors (as opposed to known facts) that could affect the requirements stated in the SRS. These could include third-party or commercial components that you plan to use, issues around the development or operating environment, or constraints. The project could be affected if these assumptions are incorrect, are not shared, or change. Also identify any dependencies the project has on external factors, such as software components that you intend to reuse from another project. </w:t>
+        <w:lastRenderedPageBreak/>
+        <w:t xml:space="preserve">project has on external factors, such as software components that you intend to reuse from another project. </w:t>
       </w:r>
     </w:p>
     <w:p>
@@ -4439,34 +4774,33 @@
           <w:color w:val="FFFFFF"/>
         </w:rPr>
       </w:pPr>
-      <w:bookmarkStart w:id="45" w:name="_Toc439994682"/>
-      <w:bookmarkStart w:id="46" w:name="_Toc113291704"/>
+      <w:bookmarkStart w:id="44" w:name="_Toc439994682"/>
+      <w:bookmarkStart w:id="45" w:name="_Toc113291704"/>
       <w:r>
         <w:rPr>
           <w:rFonts w:ascii="Arial" w:hAnsi="Arial"/>
           <w:color w:val="FFFFFF"/>
         </w:rPr>
-        <w:lastRenderedPageBreak/>
         <w:t>Specific Requirements</w:t>
       </w:r>
+      <w:bookmarkEnd w:id="44"/>
       <w:bookmarkEnd w:id="45"/>
+    </w:p>
+    <w:p>
+      <w:pPr>
+        <w:pStyle w:val="Heading2"/>
+        <w:rPr>
+          <w:rFonts w:ascii="Arial" w:hAnsi="Arial"/>
+        </w:rPr>
+      </w:pPr>
+      <w:bookmarkStart w:id="46" w:name="_Toc113291705"/>
+      <w:r>
+        <w:rPr>
+          <w:rFonts w:ascii="Arial" w:hAnsi="Arial"/>
+        </w:rPr>
+        <w:t>External Interface Requirements</w:t>
+      </w:r>
       <w:bookmarkEnd w:id="46"/>
-    </w:p>
-    <w:p>
-      <w:pPr>
-        <w:pStyle w:val="Heading2"/>
-        <w:rPr>
-          <w:rFonts w:ascii="Arial" w:hAnsi="Arial"/>
-        </w:rPr>
-      </w:pPr>
-      <w:bookmarkStart w:id="47" w:name="_Toc113291705"/>
-      <w:r>
-        <w:rPr>
-          <w:rFonts w:ascii="Arial" w:hAnsi="Arial"/>
-        </w:rPr>
-        <w:t>External Interface Requirements</w:t>
-      </w:r>
-      <w:bookmarkEnd w:id="47"/>
     </w:p>
     <w:p>
       <w:pPr>
@@ -4543,7 +4877,27 @@
           <w:sz w:val="24"/>
           <w:szCs w:val="24"/>
         </w:rPr>
-        <w:t>pplication for the first time, the home screen will show  3 buttons</w:t>
+        <w:t xml:space="preserve">pplication for the first time, the home screen will </w:t>
+      </w:r>
+      <w:proofErr w:type="gramStart"/>
+      <w:r>
+        <w:rPr>
+          <w:rFonts w:asciiTheme="minorHAnsi" w:hAnsiTheme="minorHAnsi"/>
+          <w:i w:val="0"/>
+          <w:sz w:val="24"/>
+          <w:szCs w:val="24"/>
+        </w:rPr>
+        <w:t>show  3</w:t>
+      </w:r>
+      <w:proofErr w:type="gramEnd"/>
+      <w:r>
+        <w:rPr>
+          <w:rFonts w:asciiTheme="minorHAnsi" w:hAnsiTheme="minorHAnsi"/>
+          <w:i w:val="0"/>
+          <w:sz w:val="24"/>
+          <w:szCs w:val="24"/>
+        </w:rPr>
+        <w:t xml:space="preserve"> buttons</w:t>
       </w:r>
       <w:r>
         <w:rPr>
@@ -6525,15 +6879,14 @@
           <w:rFonts w:ascii="Arial" w:hAnsi="Arial"/>
         </w:rPr>
       </w:pPr>
-      <w:bookmarkStart w:id="48" w:name="_Toc439994684"/>
-      <w:r>
-        <w:rPr>
-          <w:rFonts w:ascii="Arial" w:hAnsi="Arial"/>
-        </w:rPr>
-        <w:lastRenderedPageBreak/>
+      <w:bookmarkStart w:id="47" w:name="_Toc439994684"/>
+      <w:r>
+        <w:rPr>
+          <w:rFonts w:ascii="Arial" w:hAnsi="Arial"/>
+        </w:rPr>
         <w:t>Hardware Interfaces</w:t>
       </w:r>
-      <w:bookmarkEnd w:id="48"/>
+      <w:bookmarkEnd w:id="47"/>
     </w:p>
     <w:p>
       <w:pPr>
@@ -6714,145 +7067,159 @@
           <w:rFonts w:ascii="Arial" w:hAnsi="Arial"/>
         </w:rPr>
       </w:pPr>
-      <w:bookmarkStart w:id="49" w:name="_Toc439994685"/>
+      <w:bookmarkStart w:id="48" w:name="_Toc439994685"/>
       <w:r>
         <w:rPr>
           <w:rFonts w:ascii="Arial" w:hAnsi="Arial"/>
         </w:rPr>
         <w:t>Software Interfaces</w:t>
       </w:r>
+      <w:bookmarkEnd w:id="48"/>
+    </w:p>
+    <w:p>
+      <w:pPr>
+        <w:pStyle w:val="template"/>
+        <w:jc w:val="both"/>
+      </w:pPr>
+      <w:r>
+        <w:t>&lt;</w:t>
+      </w:r>
+      <w:r>
+        <w:rPr>
+          <w:color w:val="0000FF"/>
+        </w:rPr>
+        <w:t xml:space="preserve">Describe the connections between this product and other specific software components (name and version), including databases, operating systems (Windows? Linux? </w:t>
+      </w:r>
+      <w:proofErr w:type="spellStart"/>
+      <w:r>
+        <w:rPr>
+          <w:color w:val="0000FF"/>
+        </w:rPr>
+        <w:t>Etc</w:t>
+      </w:r>
+      <w:proofErr w:type="spellEnd"/>
+      <w:r>
+        <w:rPr>
+          <w:color w:val="0000FF"/>
+        </w:rPr>
+        <w:t>…), tools, libraries, and integrated commercial components. Identify the data items or messages coming into the system and going out and describe the purpose of each. Describe the services needed and the nature of communications. Identify data that will be shared across software components. If the data sharing mechanism must be implemented in a specific way (for example, use of a global data area in a multitasking operating system), specify this as an implementation constraint.</w:t>
+      </w:r>
+      <w:r>
+        <w:t xml:space="preserve"> </w:t>
+      </w:r>
+      <w:r>
+        <w:br/>
+      </w:r>
+    </w:p>
+    <w:p>
+      <w:pPr>
+        <w:pStyle w:val="template"/>
+        <w:jc w:val="both"/>
+      </w:pPr>
+      <w:r>
+        <w:t>TO DO: The previous part illustrates some of the information you would usually include in this part of the SRS document. To make things simpler, you are only required to describe the specific interface with the operating system.&gt;</w:t>
+      </w:r>
+    </w:p>
+    <w:p>
+      <w:pPr>
+        <w:pStyle w:val="Heading3"/>
+        <w:rPr>
+          <w:rFonts w:ascii="Arial" w:hAnsi="Arial"/>
+        </w:rPr>
+      </w:pPr>
+      <w:bookmarkStart w:id="49" w:name="_Toc439994686"/>
+      <w:r>
+        <w:rPr>
+          <w:rFonts w:ascii="Arial" w:hAnsi="Arial"/>
+        </w:rPr>
+        <w:t>Communications Interfaces</w:t>
+      </w:r>
       <w:bookmarkEnd w:id="49"/>
     </w:p>
     <w:p>
       <w:pPr>
         <w:pStyle w:val="template"/>
         <w:jc w:val="both"/>
-      </w:pPr>
-      <w:r>
+        <w:rPr>
+          <w:color w:val="0000FF"/>
+        </w:rPr>
+      </w:pPr>
+      <w:r>
+        <w:lastRenderedPageBreak/>
         <w:t>&lt;</w:t>
       </w:r>
       <w:r>
         <w:rPr>
           <w:color w:val="0000FF"/>
         </w:rPr>
-        <w:t>Describe the connections between this product and other specific software components (name and version), including databases, operating systems (Windows? Linux? Etc…), tools, libraries, and integrated commercial components. Identify the data items or messages coming into the system and going out and describe the purpose of each. Describe the services needed and the nature of communications. Identify data that will be shared across software components. If the data sharing mechanism must be implemented in a specific way (for example, use of a global data area in a multitasking operating system), specify this as an implementation constraint.</w:t>
-      </w:r>
-      <w:r>
-        <w:t xml:space="preserve"> </w:t>
-      </w:r>
-      <w:r>
-        <w:br/>
-      </w:r>
-    </w:p>
-    <w:p>
-      <w:pPr>
-        <w:pStyle w:val="template"/>
-        <w:jc w:val="both"/>
-      </w:pPr>
-      <w:r>
-        <w:t>TO DO: The previous part illustrates some of the information you would usually include in this part of the SRS document. To make things simpler, you are only required to describe the specific interface with the operating system.&gt;</w:t>
-      </w:r>
-    </w:p>
-    <w:p>
-      <w:pPr>
-        <w:pStyle w:val="Heading3"/>
-        <w:rPr>
-          <w:rFonts w:ascii="Arial" w:hAnsi="Arial"/>
-        </w:rPr>
-      </w:pPr>
-      <w:bookmarkStart w:id="50" w:name="_Toc439994686"/>
-      <w:r>
-        <w:rPr>
-          <w:rFonts w:ascii="Arial" w:hAnsi="Arial"/>
-        </w:rPr>
-        <w:t>Communications Interfaces</w:t>
+        <w:t>Describe the requirements associated with any communications functions required by this product, including e-mail, web browser, network server communications protocols, electronic forms, and so on. Define any pertinent message formatting. Identify any communication standards that will be used, such as FTP or HTTP. Specify any communication security or encryption issues, data transfer rates, and synchronization mechanisms.</w:t>
+      </w:r>
+    </w:p>
+    <w:p>
+      <w:pPr>
+        <w:pStyle w:val="template"/>
+        <w:jc w:val="both"/>
+        <w:rPr>
+          <w:color w:val="0000FF"/>
+        </w:rPr>
+      </w:pPr>
+    </w:p>
+    <w:p>
+      <w:pPr>
+        <w:pStyle w:val="template"/>
+        <w:jc w:val="both"/>
+      </w:pPr>
+      <w:r>
+        <w:t>TO DO: Do not go into too much detail, but provide 1-2 paragraphs were you will outline the major communication standards. For example, if you decide to use encryption there is no need to specify the exact encryption standards, but rather, specify the fact that the data will be encrypted and name what standards you consider using. &gt;</w:t>
+      </w:r>
+    </w:p>
+    <w:p>
+      <w:pPr>
+        <w:pStyle w:val="template"/>
+        <w:rPr>
+          <w:i w:val="0"/>
+        </w:rPr>
+      </w:pPr>
+    </w:p>
+    <w:p>
+      <w:pPr>
+        <w:pStyle w:val="template"/>
+        <w:rPr>
+          <w:i w:val="0"/>
+        </w:rPr>
+      </w:pPr>
+    </w:p>
+    <w:p>
+      <w:pPr>
+        <w:pStyle w:val="template"/>
+        <w:rPr>
+          <w:i w:val="0"/>
+        </w:rPr>
+      </w:pPr>
+    </w:p>
+    <w:p>
+      <w:pPr>
+        <w:pStyle w:val="template"/>
+        <w:rPr>
+          <w:i w:val="0"/>
+        </w:rPr>
+      </w:pPr>
+    </w:p>
+    <w:p>
+      <w:pPr>
+        <w:pStyle w:val="Heading2"/>
+        <w:rPr>
+          <w:rFonts w:ascii="Arial" w:hAnsi="Arial"/>
+        </w:rPr>
+      </w:pPr>
+      <w:bookmarkStart w:id="50" w:name="_Toc113291706"/>
+      <w:r>
+        <w:rPr>
+          <w:rFonts w:ascii="Arial" w:hAnsi="Arial"/>
+        </w:rPr>
+        <w:t>Functional Requirements</w:t>
       </w:r>
       <w:bookmarkEnd w:id="50"/>
-    </w:p>
-    <w:p>
-      <w:pPr>
-        <w:pStyle w:val="template"/>
-        <w:jc w:val="both"/>
-        <w:rPr>
-          <w:color w:val="0000FF"/>
-        </w:rPr>
-      </w:pPr>
-      <w:r>
-        <w:t>&lt;</w:t>
-      </w:r>
-      <w:r>
-        <w:rPr>
-          <w:color w:val="0000FF"/>
-        </w:rPr>
-        <w:t>Describe the requirements associated with any communications functions required by this product, including e-mail, web browser, network server communications protocols, electronic forms, and so on. Define any pertinent message formatting. Identify any communication standards that will be used, such as FTP or HTTP. Specify any communication security or encryption issues, data transfer rates, and synchronization mechanisms.</w:t>
-      </w:r>
-    </w:p>
-    <w:p>
-      <w:pPr>
-        <w:pStyle w:val="template"/>
-        <w:jc w:val="both"/>
-        <w:rPr>
-          <w:color w:val="0000FF"/>
-        </w:rPr>
-      </w:pPr>
-    </w:p>
-    <w:p>
-      <w:pPr>
-        <w:pStyle w:val="template"/>
-        <w:jc w:val="both"/>
-      </w:pPr>
-      <w:r>
-        <w:t>TO DO: Do not go into too much detail, but provide 1-2 paragraphs were you will outline the major communication standards. For example, if you decide to use encryption there is no need to specify the exact encryption standards, but rather, specify the fact that the data will be encrypted and name what standards you consider using. &gt;</w:t>
-      </w:r>
-    </w:p>
-    <w:p>
-      <w:pPr>
-        <w:pStyle w:val="template"/>
-        <w:rPr>
-          <w:i w:val="0"/>
-        </w:rPr>
-      </w:pPr>
-    </w:p>
-    <w:p>
-      <w:pPr>
-        <w:pStyle w:val="template"/>
-        <w:rPr>
-          <w:i w:val="0"/>
-        </w:rPr>
-      </w:pPr>
-    </w:p>
-    <w:p>
-      <w:pPr>
-        <w:pStyle w:val="template"/>
-        <w:rPr>
-          <w:i w:val="0"/>
-        </w:rPr>
-      </w:pPr>
-    </w:p>
-    <w:p>
-      <w:pPr>
-        <w:pStyle w:val="template"/>
-        <w:rPr>
-          <w:i w:val="0"/>
-        </w:rPr>
-      </w:pPr>
-    </w:p>
-    <w:p>
-      <w:pPr>
-        <w:pStyle w:val="Heading2"/>
-        <w:rPr>
-          <w:rFonts w:ascii="Arial" w:hAnsi="Arial"/>
-        </w:rPr>
-      </w:pPr>
-      <w:bookmarkStart w:id="51" w:name="_Toc113291706"/>
-      <w:r>
-        <w:rPr>
-          <w:rFonts w:ascii="Arial" w:hAnsi="Arial"/>
-        </w:rPr>
-        <w:lastRenderedPageBreak/>
-        <w:t>Functional Requirements</w:t>
-      </w:r>
-      <w:bookmarkEnd w:id="51"/>
     </w:p>
     <w:p>
       <w:pPr>
@@ -6868,7 +7235,25 @@
           <w:i/>
           <w:sz w:val="22"/>
         </w:rPr>
-        <w:t>The android application EspinasBikes w</w:t>
+        <w:t xml:space="preserve">The android application </w:t>
+      </w:r>
+      <w:proofErr w:type="spellStart"/>
+      <w:r>
+        <w:rPr>
+          <w:rFonts w:ascii="Arial" w:hAnsi="Arial"/>
+          <w:i/>
+          <w:sz w:val="22"/>
+        </w:rPr>
+        <w:t>EspinasBikes</w:t>
+      </w:r>
+      <w:proofErr w:type="spellEnd"/>
+      <w:r>
+        <w:rPr>
+          <w:rFonts w:ascii="Arial" w:hAnsi="Arial"/>
+          <w:i/>
+          <w:sz w:val="22"/>
+        </w:rPr>
+        <w:t xml:space="preserve"> w</w:t>
       </w:r>
       <w:r>
         <w:rPr>
@@ -7145,6 +7530,7 @@
         <w:ind w:left="720"/>
       </w:pPr>
       <w:r>
+        <w:lastRenderedPageBreak/>
         <w:t>The “Inventory Management” page will pop up once the “Manage Inventory” button is pressed</w:t>
       </w:r>
       <w:r>
@@ -7278,7 +7664,6 @@
         <w:ind w:left="2880"/>
       </w:pPr>
       <w:r>
-        <w:lastRenderedPageBreak/>
         <w:t>The color</w:t>
       </w:r>
     </w:p>
@@ -7500,6 +7885,7 @@
         <w:spacing w:before="120" w:after="120" w:line="360" w:lineRule="auto"/>
       </w:pPr>
       <w:r>
+        <w:lastRenderedPageBreak/>
         <w:t>This page will come up when the “Repairs/Tasks” button is pressed from Section 3.2.1. This page will consist of three buttons “Add Repair”, “Update Repair”, and “Finish Repair”.</w:t>
       </w:r>
       <w:r>
@@ -7519,7 +7905,13 @@
         <w:spacing w:before="120" w:after="120" w:line="360" w:lineRule="auto"/>
       </w:pPr>
       <w:r>
-        <w:t>Add Repair Button</w:t>
+        <w:t xml:space="preserve">Add </w:t>
+      </w:r>
+      <w:r>
+        <w:t xml:space="preserve">New </w:t>
+      </w:r>
+      <w:r>
+        <w:t>Repair Button</w:t>
       </w:r>
     </w:p>
     <w:p>
@@ -7583,11 +7975,7 @@
         <w:spacing w:before="120" w:after="120" w:line="360" w:lineRule="auto"/>
       </w:pPr>
       <w:r>
-        <w:lastRenderedPageBreak/>
-        <w:t xml:space="preserve">Cost of repair </w:t>
-      </w:r>
-      <w:r>
-        <w:t xml:space="preserve">to owner </w:t>
+        <w:t>Serial number of the bicycle</w:t>
       </w:r>
     </w:p>
     <w:p>
@@ -7600,20 +7988,7 @@
         <w:spacing w:before="120" w:after="120" w:line="360" w:lineRule="auto"/>
       </w:pPr>
       <w:r>
-        <w:t xml:space="preserve">Amount owner charges </w:t>
-      </w:r>
-    </w:p>
-    <w:p>
-      <w:pPr>
-        <w:pStyle w:val="ListParagraph"/>
-        <w:numPr>
-          <w:ilvl w:val="3"/>
-          <w:numId w:val="11"/>
-        </w:numPr>
-        <w:spacing w:before="120" w:after="120" w:line="360" w:lineRule="auto"/>
-      </w:pPr>
-      <w:r>
-        <w:t>Serial number of the bicycle</w:t>
+        <w:t>Due date for the repair.</w:t>
       </w:r>
     </w:p>
     <w:p>
@@ -7641,7 +8016,13 @@
         <w:t>will appear</w:t>
       </w:r>
       <w:r>
-        <w:t xml:space="preserve"> called “Submit”</w:t>
+        <w:t xml:space="preserve"> called “</w:t>
+      </w:r>
+      <w:r>
+        <w:t>Enter Information</w:t>
+      </w:r>
+      <w:r>
+        <w:t>”</w:t>
       </w:r>
       <w:r>
         <w:t>. This button will add all the information to the Repairs table and a</w:t>
@@ -7650,7 +8031,7 @@
         <w:t xml:space="preserve"> bit 1 will be placed in the </w:t>
       </w:r>
       <w:r>
-        <w:t>available</w:t>
+        <w:t>status</w:t>
       </w:r>
       <w:r>
         <w:t xml:space="preserve"> column to signify that the bike is being repaired. </w:t>
@@ -7665,10 +8046,10 @@
         </w:numPr>
       </w:pPr>
       <w:r>
-        <w:t>Edit</w:t>
-      </w:r>
-      <w:r>
-        <w:t xml:space="preserve"> repair button</w:t>
+        <w:t>Completed/Update Repair</w:t>
+      </w:r>
+      <w:r>
+        <w:t xml:space="preserve"> button</w:t>
       </w:r>
     </w:p>
     <w:p>
@@ -7683,36 +8064,45 @@
         <w:t xml:space="preserve">This </w:t>
       </w:r>
       <w:r>
-        <w:t xml:space="preserve">button will update information on the Repair table with the exception of the serial number. </w:t>
-      </w:r>
-    </w:p>
-    <w:p>
-      <w:pPr>
-        <w:ind w:left="720"/>
-      </w:pPr>
+        <w:t xml:space="preserve">button will update information on the Repair table with the </w:t>
+      </w:r>
+      <w:r>
+        <w:t xml:space="preserve">exception of the serial number and </w:t>
+      </w:r>
+      <w:r>
+        <w:t>display a new page with the list of completed repairs which will be all of the repairs with a value of 1 in the status column of the repairs table.</w:t>
+      </w:r>
+      <w:r>
+        <w:t xml:space="preserve"> The following be inputted: </w:t>
+      </w:r>
     </w:p>
     <w:p>
       <w:pPr>
         <w:pStyle w:val="ListParagraph"/>
         <w:numPr>
-          <w:ilvl w:val="0"/>
+          <w:ilvl w:val="3"/>
           <w:numId w:val="12"/>
         </w:numPr>
-      </w:pPr>
-      <w:r>
-        <w:t>Finish repair button</w:t>
+        <w:spacing w:before="120" w:after="120" w:line="360" w:lineRule="auto"/>
+      </w:pPr>
+      <w:r>
+        <w:t>Total Repair cost to the owner</w:t>
       </w:r>
     </w:p>
     <w:p>
       <w:pPr>
         <w:pStyle w:val="ListParagraph"/>
         <w:numPr>
-          <w:ilvl w:val="1"/>
+          <w:ilvl w:val="3"/>
           <w:numId w:val="12"/>
         </w:numPr>
-      </w:pPr>
-      <w:r>
-        <w:t xml:space="preserve">A dialog box will appear and a serial number will be inputted to update the status of that repair to 0, which means complete. </w:t>
+        <w:spacing w:before="120" w:after="120" w:line="360" w:lineRule="auto"/>
+      </w:pPr>
+      <w:r>
+        <w:t>Amount charged to the custome</w:t>
+      </w:r>
+      <w:r>
+        <w:t xml:space="preserve">r </w:t>
       </w:r>
     </w:p>
     <w:p>
@@ -7725,7 +8115,10 @@
         <w:spacing w:before="120" w:after="120" w:line="360" w:lineRule="auto"/>
       </w:pPr>
       <w:r>
-        <w:t xml:space="preserve">View completed repairs </w:t>
+        <w:t>Delete</w:t>
+      </w:r>
+      <w:r>
+        <w:t xml:space="preserve"> repairs </w:t>
       </w:r>
     </w:p>
     <w:p>
@@ -7738,13 +8131,16 @@
         <w:spacing w:before="120" w:after="120" w:line="360" w:lineRule="auto"/>
       </w:pPr>
       <w:r>
-        <w:t>This button will display a new page wit</w:t>
-      </w:r>
-      <w:r>
-        <w:t>h the list o</w:t>
-      </w:r>
-      <w:r>
-        <w:t xml:space="preserve">f completed repairs which will be all of the repairs with a value of 1 in the status column of the repairs table. </w:t>
+        <w:t xml:space="preserve">This button will remove a repair </w:t>
+      </w:r>
+      <w:r>
+        <w:t>fro</w:t>
+      </w:r>
+      <w:r>
+        <w:t>m the table</w:t>
+      </w:r>
+      <w:r>
+        <w:t xml:space="preserve">. </w:t>
       </w:r>
     </w:p>
     <w:p>
@@ -7773,10 +8169,7 @@
         <w:t>This button will display a new page with the list of</w:t>
       </w:r>
       <w:r>
-        <w:t xml:space="preserve"> the active or current repairs </w:t>
-      </w:r>
-      <w:r>
-        <w:t xml:space="preserve">which will be all of the repairs with a </w:t>
+        <w:t xml:space="preserve"> the active or current repairs which will be all of the repairs with a </w:t>
       </w:r>
       <w:r>
         <w:t>value of 1</w:t>
@@ -7787,19 +8180,54 @@
     </w:p>
     <w:p>
       <w:pPr>
+        <w:pStyle w:val="ListParagraph"/>
+        <w:numPr>
+          <w:ilvl w:val="0"/>
+          <w:numId w:val="12"/>
+        </w:numPr>
+        <w:spacing w:before="120" w:after="120" w:line="360" w:lineRule="auto"/>
+      </w:pPr>
+      <w:r>
+        <w:t>View Pending</w:t>
+      </w:r>
+      <w:r>
+        <w:t xml:space="preserve"> repairs</w:t>
+      </w:r>
+    </w:p>
+    <w:p>
+      <w:pPr>
+        <w:pStyle w:val="ListParagraph"/>
+        <w:numPr>
+          <w:ilvl w:val="1"/>
+          <w:numId w:val="12"/>
+        </w:numPr>
+        <w:spacing w:before="120" w:after="120" w:line="360" w:lineRule="auto"/>
+      </w:pPr>
+      <w:r>
+        <w:t>This button will display a list of pending repairs on a new page.</w:t>
+      </w:r>
+    </w:p>
+    <w:p>
+      <w:pPr>
+        <w:spacing w:before="120" w:after="120" w:line="360" w:lineRule="auto"/>
+      </w:pPr>
+    </w:p>
+    <w:p>
+      <w:pPr>
         <w:pStyle w:val="Heading2"/>
         <w:rPr>
           <w:rFonts w:ascii="Arial" w:hAnsi="Arial"/>
         </w:rPr>
       </w:pPr>
-      <w:bookmarkStart w:id="52" w:name="_Toc113291707"/>
-      <w:r>
-        <w:rPr>
-          <w:rFonts w:ascii="Arial" w:hAnsi="Arial"/>
-        </w:rPr>
+      <w:bookmarkStart w:id="51" w:name="_Toc113291707"/>
+      <w:r>
+        <w:rPr>
+          <w:rFonts w:ascii="Arial" w:hAnsi="Arial"/>
+        </w:rPr>
+        <w:lastRenderedPageBreak/>
         <w:t>Behaviour Requirements</w:t>
       </w:r>
-      <w:bookmarkEnd w:id="52"/>
+      <w:bookmarkEnd w:id="51"/>
     </w:p>
     <w:p>
       <w:pPr>
@@ -7839,7 +8267,23 @@
         <w:jc w:val="both"/>
       </w:pPr>
       <w:r>
-        <w:t>TO DO: Provide a use case diagram which will encapsulate the entire system and all possible actors. Do not include detailed use case descriptions (these will be needed when you will be working on the Test Plan), but make sure to include a short description of what every use-case is, who are the actors in your diagram. For more information please refer to your UML guide and the MiniThermostat SRS example file.&gt;</w:t>
+        <w:t xml:space="preserve">TO DO: Provide a use case diagram which will encapsulate the entire system and all possible actors. Do not include detailed use case descriptions (these will be needed when you will be working on the Test Plan), but make sure to include a short description of what every use-case is, who are the actors in your diagram. For more </w:t>
+      </w:r>
+      <w:proofErr w:type="gramStart"/>
+      <w:r>
+        <w:t>information</w:t>
+      </w:r>
+      <w:proofErr w:type="gramEnd"/>
+      <w:r>
+        <w:t xml:space="preserve"> please refer to your UML guide and the </w:t>
+      </w:r>
+      <w:proofErr w:type="spellStart"/>
+      <w:r>
+        <w:t>MiniThermostat</w:t>
+      </w:r>
+      <w:proofErr w:type="spellEnd"/>
+      <w:r>
+        <w:t xml:space="preserve"> SRS example file.&gt;</w:t>
       </w:r>
     </w:p>
     <w:p/>
@@ -7872,8 +8316,8 @@
           <w:color w:val="FFFFFF"/>
         </w:rPr>
       </w:pPr>
-      <w:bookmarkStart w:id="53" w:name="_Toc113291708"/>
-      <w:bookmarkStart w:id="54" w:name="_Toc439994690"/>
+      <w:bookmarkStart w:id="52" w:name="_Toc113291708"/>
+      <w:bookmarkStart w:id="53" w:name="_Toc439994690"/>
       <w:r>
         <w:rPr>
           <w:rFonts w:ascii="Arial" w:hAnsi="Arial"/>
@@ -7881,7 +8325,67 @@
         </w:rPr>
         <w:t>Other Non-functional Requirements</w:t>
       </w:r>
+      <w:bookmarkEnd w:id="52"/>
+    </w:p>
+    <w:p>
+      <w:pPr>
+        <w:pStyle w:val="Heading2"/>
+        <w:rPr>
+          <w:rFonts w:ascii="Arial" w:hAnsi="Arial"/>
+        </w:rPr>
+      </w:pPr>
+      <w:bookmarkStart w:id="54" w:name="_Toc113291709"/>
+      <w:r>
+        <w:rPr>
+          <w:rFonts w:ascii="Arial" w:hAnsi="Arial"/>
+        </w:rPr>
+        <w:t>Performance Requirements</w:t>
+      </w:r>
       <w:bookmarkEnd w:id="53"/>
+      <w:bookmarkEnd w:id="54"/>
+    </w:p>
+    <w:p>
+      <w:pPr>
+        <w:pStyle w:val="template"/>
+        <w:jc w:val="both"/>
+      </w:pPr>
+      <w:r>
+        <w:t>&lt;</w:t>
+      </w:r>
+      <w:r>
+        <w:rPr>
+          <w:color w:val="0000FF"/>
+        </w:rPr>
+        <w:t>If there are performance requirements for the product under various circumstances, state them here and explain their rationale, to help the developers understand the intent and make suitable design choices. Specify the timing relationships for real time systems. Make such requirements as specific as possible. You may need to state performance requirements for individual functional requirements or features.</w:t>
+      </w:r>
+      <w:r>
+        <w:t xml:space="preserve"> </w:t>
+      </w:r>
+    </w:p>
+    <w:p>
+      <w:pPr>
+        <w:pStyle w:val="template"/>
+        <w:jc w:val="both"/>
+      </w:pPr>
+      <w:r>
+        <w:t xml:space="preserve">TODO: Provide at least 5 different performance requirements based on the information you collected from the client. For </w:t>
+      </w:r>
+      <w:proofErr w:type="gramStart"/>
+      <w:r>
+        <w:t>example</w:t>
+      </w:r>
+      <w:proofErr w:type="gramEnd"/>
+      <w:r>
+        <w:t xml:space="preserve"> you can say “1. Any transaction will not take more than 10 seconds, </w:t>
+      </w:r>
+      <w:proofErr w:type="spellStart"/>
+      <w:r>
+        <w:t>etc</w:t>
+      </w:r>
+      <w:proofErr w:type="spellEnd"/>
+      <w:r>
+        <w:t>…&gt;</w:t>
+      </w:r>
     </w:p>
     <w:p>
       <w:pPr>
@@ -7890,15 +8394,16 @@
           <w:rFonts w:ascii="Arial" w:hAnsi="Arial"/>
         </w:rPr>
       </w:pPr>
-      <w:bookmarkStart w:id="55" w:name="_Toc113291709"/>
-      <w:r>
-        <w:rPr>
-          <w:rFonts w:ascii="Arial" w:hAnsi="Arial"/>
-        </w:rPr>
-        <w:t>Performance Requirements</w:t>
-      </w:r>
-      <w:bookmarkEnd w:id="54"/>
+      <w:bookmarkStart w:id="55" w:name="_Toc439994691"/>
+      <w:bookmarkStart w:id="56" w:name="_Toc113291710"/>
+      <w:r>
+        <w:rPr>
+          <w:rFonts w:ascii="Arial" w:hAnsi="Arial"/>
+        </w:rPr>
+        <w:t>Safety and Security Requirements</w:t>
+      </w:r>
       <w:bookmarkEnd w:id="55"/>
+      <w:bookmarkEnd w:id="56"/>
     </w:p>
     <w:p>
       <w:pPr>
@@ -7912,61 +8417,23 @@
         <w:rPr>
           <w:color w:val="0000FF"/>
         </w:rPr>
-        <w:t>If there are performance requirements for the product under various circumstances, state them here and explain their rationale, to help the developers understand the intent and make suitable design choices. Specify the timing relationships for real time systems. Make such requirements as specific as possible. You may need to state performance requirements for individual functional requirements or features.</w:t>
-      </w:r>
-      <w:r>
-        <w:t xml:space="preserve"> </w:t>
-      </w:r>
-    </w:p>
-    <w:p>
-      <w:pPr>
-        <w:pStyle w:val="template"/>
-        <w:jc w:val="both"/>
-      </w:pPr>
-      <w:r>
-        <w:t>TODO: Provide at least 5 different performance requirements based on the information you collected from the client. For example you can say “1. Any transaction will not take more than 10 seconds, etc…&gt;</w:t>
-      </w:r>
-    </w:p>
-    <w:p>
-      <w:pPr>
-        <w:pStyle w:val="Heading2"/>
-        <w:rPr>
-          <w:rFonts w:ascii="Arial" w:hAnsi="Arial"/>
-        </w:rPr>
-      </w:pPr>
-      <w:bookmarkStart w:id="56" w:name="_Toc439994691"/>
-      <w:bookmarkStart w:id="57" w:name="_Toc113291710"/>
-      <w:r>
-        <w:rPr>
-          <w:rFonts w:ascii="Arial" w:hAnsi="Arial"/>
-        </w:rPr>
-        <w:t>Safety and Security Requirements</w:t>
-      </w:r>
-      <w:bookmarkEnd w:id="56"/>
-      <w:bookmarkEnd w:id="57"/>
-    </w:p>
-    <w:p>
-      <w:pPr>
-        <w:pStyle w:val="template"/>
-        <w:jc w:val="both"/>
-      </w:pPr>
-      <w:r>
-        <w:t>&lt;</w:t>
+        <w:t>Specify those requirements that are concerned with possible loss, damage, or harm that could result from the use of the product. Define any safeguards or actions that must be taken, as well as actions that must be prevented. Refer to any external policies or regulations that state safety issues that affect the product’s design or use. Define any safety certifications that must be satisfied</w:t>
+      </w:r>
+      <w:r>
+        <w:t xml:space="preserve">. </w:t>
       </w:r>
       <w:r>
         <w:rPr>
           <w:color w:val="0000FF"/>
         </w:rPr>
-        <w:t>Specify those requirements that are concerned with possible loss, damage, or harm that could result from the use of the product. Define any safeguards or actions that must be taken, as well as actions that must be prevented. Refer to any external policies or regulations that state safety issues that affect the product’s design or use. Define any safety certifications that must be satisfied</w:t>
-      </w:r>
-      <w:r>
-        <w:t xml:space="preserve">. </w:t>
+        <w:t xml:space="preserve">Specify </w:t>
       </w:r>
       <w:r>
         <w:rPr>
           <w:color w:val="0000FF"/>
         </w:rPr>
-        <w:t>Specify any requirements regarding security or privacy issues surrounding use of the product or protection of the data used or created by the product. Define any user identity authentication requirements.</w:t>
+        <w:lastRenderedPageBreak/>
+        <w:t>any requirements regarding security or privacy issues surrounding use of the product or protection of the data used or created by the product. Define any user identity authentication requirements.</w:t>
       </w:r>
     </w:p>
     <w:p>
@@ -8011,16 +8478,16 @@
           <w:rFonts w:ascii="Arial" w:hAnsi="Arial"/>
         </w:rPr>
       </w:pPr>
-      <w:bookmarkStart w:id="58" w:name="_Toc439994693"/>
-      <w:bookmarkStart w:id="59" w:name="_Toc113291711"/>
+      <w:bookmarkStart w:id="57" w:name="_Toc439994693"/>
+      <w:bookmarkStart w:id="58" w:name="_Toc113291711"/>
       <w:r>
         <w:rPr>
           <w:rFonts w:ascii="Arial" w:hAnsi="Arial"/>
         </w:rPr>
         <w:t>Software Quality Attributes</w:t>
       </w:r>
+      <w:bookmarkEnd w:id="57"/>
       <w:bookmarkEnd w:id="58"/>
-      <w:bookmarkEnd w:id="59"/>
     </w:p>
     <w:p>
       <w:pPr>
@@ -8052,7 +8519,23 @@
         <w:jc w:val="both"/>
       </w:pPr>
       <w:r>
-        <w:t>TODO: Use subsections (e.g., 4.3.1 Reliability, 4.3.2 Portability, etc…) provide requirements related to the different software quality attributes. Base the information you include in these subsections on the material you have learned in the class. Make sure, that you do not just write “This software shall be maintainable…” Indicate how you plan to achieve it, &amp; etc…Do not forget to include such attributes as the design for change. Please note that you need to include at least 2 quality attributes, but it is the mere minimum and it will not receive the full marks.&gt;</w:t>
+        <w:t xml:space="preserve">TODO: Use subsections (e.g., 4.3.1 Reliability, 4.3.2 Portability, </w:t>
+      </w:r>
+      <w:proofErr w:type="spellStart"/>
+      <w:r>
+        <w:t>etc</w:t>
+      </w:r>
+      <w:proofErr w:type="spellEnd"/>
+      <w:r>
+        <w:t xml:space="preserve">…) provide requirements related to the different software quality attributes. Base the information you include in these subsections on the material you have learned in the class. Make sure, that you do not just write “This software shall be maintainable…” Indicate how you plan to achieve it, &amp; </w:t>
+      </w:r>
+      <w:proofErr w:type="spellStart"/>
+      <w:r>
+        <w:t>etc</w:t>
+      </w:r>
+      <w:proofErr w:type="spellEnd"/>
+      <w:r>
+        <w:t>…Do not forget to include such attributes as the design for change. Please note that you need to include at least 2 quality attributes, but it is the mere minimum and it will not receive the full marks.&gt;</w:t>
       </w:r>
     </w:p>
     <w:p>
@@ -8099,8 +8582,8 @@
           <w:color w:val="FFFFFF"/>
         </w:rPr>
       </w:pPr>
-      <w:bookmarkStart w:id="60" w:name="_Toc439994695"/>
-      <w:bookmarkStart w:id="61" w:name="_Toc113291712"/>
+      <w:bookmarkStart w:id="59" w:name="_Toc439994695"/>
+      <w:bookmarkStart w:id="60" w:name="_Toc113291712"/>
       <w:r>
         <w:rPr>
           <w:rFonts w:ascii="Arial" w:hAnsi="Arial"/>
@@ -8108,8 +8591,8 @@
         </w:rPr>
         <w:t>Other Requirements</w:t>
       </w:r>
+      <w:bookmarkEnd w:id="59"/>
       <w:bookmarkEnd w:id="60"/>
-      <w:bookmarkEnd w:id="61"/>
     </w:p>
     <w:p>
       <w:pPr>
@@ -8141,78 +8624,80 @@
       <w:r>
         <w:t>&gt;</w:t>
       </w:r>
-      <w:bookmarkStart w:id="62" w:name="_Toc439994696"/>
-    </w:p>
-    <w:p>
-      <w:pPr>
-        <w:pStyle w:val="template"/>
-      </w:pPr>
-    </w:p>
-    <w:p>
-      <w:pPr>
-        <w:pStyle w:val="template"/>
-      </w:pPr>
-    </w:p>
-    <w:p>
-      <w:pPr>
-        <w:pStyle w:val="template"/>
-      </w:pPr>
-    </w:p>
-    <w:p>
-      <w:pPr>
-        <w:pStyle w:val="template"/>
-      </w:pPr>
-    </w:p>
-    <w:p>
-      <w:pPr>
-        <w:pStyle w:val="template"/>
-      </w:pPr>
-    </w:p>
-    <w:p>
-      <w:pPr>
-        <w:pStyle w:val="template"/>
-      </w:pPr>
-    </w:p>
-    <w:p>
-      <w:pPr>
-        <w:pStyle w:val="template"/>
-      </w:pPr>
-    </w:p>
-    <w:p>
-      <w:pPr>
-        <w:pStyle w:val="template"/>
-      </w:pPr>
-    </w:p>
-    <w:p>
-      <w:pPr>
-        <w:pStyle w:val="template"/>
-      </w:pPr>
-    </w:p>
-    <w:p>
-      <w:pPr>
-        <w:pStyle w:val="template"/>
-      </w:pPr>
-    </w:p>
-    <w:p>
-      <w:pPr>
-        <w:pStyle w:val="template"/>
-      </w:pPr>
-    </w:p>
-    <w:p>
-      <w:pPr>
-        <w:pStyle w:val="template"/>
-      </w:pPr>
-    </w:p>
-    <w:p>
-      <w:pPr>
-        <w:pStyle w:val="template"/>
-      </w:pPr>
-    </w:p>
-    <w:p>
-      <w:pPr>
-        <w:pStyle w:val="template"/>
-      </w:pPr>
-    </w:p>
+      <w:bookmarkStart w:id="61" w:name="_Toc439994696"/>
+    </w:p>
+    <w:p>
+      <w:pPr>
+        <w:pStyle w:val="template"/>
+      </w:pPr>
+    </w:p>
+    <w:p>
+      <w:pPr>
+        <w:pStyle w:val="template"/>
+      </w:pPr>
+    </w:p>
+    <w:p>
+      <w:pPr>
+        <w:pStyle w:val="template"/>
+      </w:pPr>
+    </w:p>
+    <w:p>
+      <w:pPr>
+        <w:pStyle w:val="template"/>
+      </w:pPr>
+    </w:p>
+    <w:p>
+      <w:pPr>
+        <w:pStyle w:val="template"/>
+      </w:pPr>
+    </w:p>
+    <w:p>
+      <w:pPr>
+        <w:pStyle w:val="template"/>
+      </w:pPr>
+    </w:p>
+    <w:p>
+      <w:pPr>
+        <w:pStyle w:val="template"/>
+      </w:pPr>
+    </w:p>
+    <w:p>
+      <w:pPr>
+        <w:pStyle w:val="template"/>
+      </w:pPr>
+    </w:p>
+    <w:p>
+      <w:pPr>
+        <w:pStyle w:val="template"/>
+      </w:pPr>
+    </w:p>
+    <w:p>
+      <w:pPr>
+        <w:pStyle w:val="template"/>
+      </w:pPr>
+    </w:p>
+    <w:p>
+      <w:pPr>
+        <w:pStyle w:val="template"/>
+      </w:pPr>
+    </w:p>
+    <w:p>
+      <w:pPr>
+        <w:pStyle w:val="template"/>
+      </w:pPr>
+    </w:p>
+    <w:p>
+      <w:pPr>
+        <w:pStyle w:val="template"/>
+      </w:pPr>
+    </w:p>
+    <w:p>
+      <w:pPr>
+        <w:pStyle w:val="template"/>
+      </w:pPr>
+      <w:bookmarkStart w:id="62" w:name="_GoBack"/>
+    </w:p>
+    <w:bookmarkEnd w:id="62"/>
     <w:p>
       <w:pPr>
         <w:pStyle w:val="template"/>
@@ -8360,7 +8845,7 @@
     </w:p>
     <w:p>
       <w:bookmarkStart w:id="63" w:name="_Toc439994698"/>
-      <w:bookmarkEnd w:id="62"/>
+      <w:bookmarkEnd w:id="61"/>
     </w:p>
     <w:p/>
     <w:p/>
@@ -8692,7 +9177,7 @@
       <w:rPr>
         <w:noProof/>
       </w:rPr>
-      <w:t>6</w:t>
+      <w:t>14</w:t>
     </w:r>
     <w:r>
       <w:fldChar w:fldCharType="end"/>
@@ -9440,7 +9925,7 @@
         <w:rFonts w:ascii="Wingdings" w:hAnsi="Wingdings" w:hint="default"/>
       </w:rPr>
     </w:lvl>
-    <w:lvl w:ilvl="3" w:tplc="04090001" w:tentative="1">
+    <w:lvl w:ilvl="3" w:tplc="04090001">
       <w:start w:val="1"/>
       <w:numFmt w:val="bullet"/>
       <w:lvlText w:val=""/>
@@ -11376,7 +11861,7 @@
 </file>
 
 <file path=customXml/itemProps1.xml><?xml version="1.0" encoding="utf-8"?>
-<ds:datastoreItem xmlns:ds="http://schemas.openxmlformats.org/officeDocument/2006/customXml" ds:itemID="{DB3DD032-8BCD-B14B-AA81-81771342989A}">
+<ds:datastoreItem xmlns:ds="http://schemas.openxmlformats.org/officeDocument/2006/customXml" ds:itemID="{FEE98BFB-CCAA-AF4D-B2E9-AF310B239E06}">
   <ds:schemaRefs>
     <ds:schemaRef ds:uri="http://schemas.openxmlformats.org/officeDocument/2006/bibliography"/>
   </ds:schemaRefs>

</xml_diff>

<commit_message>
The sell a bike button works properly now and made some changes to paper have fun boys
</commit_message>
<xml_diff>
--- a/SpecificationPaper.docx
+++ b/SpecificationPaper.docx
@@ -1,6 +1,6 @@
 
 <file path=word/document.xml><?xml version="1.0" encoding="utf-8"?>
-<w:document xmlns:wpc="http://schemas.microsoft.com/office/word/2010/wordprocessingCanvas" xmlns:mo="http://schemas.microsoft.com/office/mac/office/2008/main" xmlns:mc="http://schemas.openxmlformats.org/markup-compatibility/2006" xmlns:mv="urn:schemas-microsoft-com:mac:vml" xmlns:o="urn:schemas-microsoft-com:office:office" xmlns:r="http://schemas.openxmlformats.org/officeDocument/2006/relationships" xmlns:m="http://schemas.openxmlformats.org/officeDocument/2006/math" xmlns:v="urn:schemas-microsoft-com:vml" xmlns:wp14="http://schemas.microsoft.com/office/word/2010/wordprocessingDrawing" xmlns:wp="http://schemas.openxmlformats.org/drawingml/2006/wordprocessingDrawing" xmlns:w10="urn:schemas-microsoft-com:office:word" xmlns:w="http://schemas.openxmlformats.org/wordprocessingml/2006/main" xmlns:w14="http://schemas.microsoft.com/office/word/2010/wordml" xmlns:w15="http://schemas.microsoft.com/office/word/2012/wordml" xmlns:wpg="http://schemas.microsoft.com/office/word/2010/wordprocessingGroup" xmlns:wpi="http://schemas.microsoft.com/office/word/2010/wordprocessingInk" xmlns:wne="http://schemas.microsoft.com/office/word/2006/wordml" xmlns:wps="http://schemas.microsoft.com/office/word/2010/wordprocessingShape" mc:Ignorable="w14 w15 wp14">
+<w:document xmlns:wpc="http://schemas.microsoft.com/office/word/2010/wordprocessingCanvas" xmlns:mc="http://schemas.openxmlformats.org/markup-compatibility/2006" xmlns:o="urn:schemas-microsoft-com:office:office" xmlns:r="http://schemas.openxmlformats.org/officeDocument/2006/relationships" xmlns:m="http://schemas.openxmlformats.org/officeDocument/2006/math" xmlns:v="urn:schemas-microsoft-com:vml" xmlns:wp14="http://schemas.microsoft.com/office/word/2010/wordprocessingDrawing" xmlns:wp="http://schemas.openxmlformats.org/drawingml/2006/wordprocessingDrawing" xmlns:w10="urn:schemas-microsoft-com:office:word" xmlns:w="http://schemas.openxmlformats.org/wordprocessingml/2006/main" xmlns:w14="http://schemas.microsoft.com/office/word/2010/wordml" xmlns:w15="http://schemas.microsoft.com/office/word/2012/wordml" xmlns:wpg="http://schemas.microsoft.com/office/word/2010/wordprocessingGroup" xmlns:wpi="http://schemas.microsoft.com/office/word/2010/wordprocessingInk" xmlns:wne="http://schemas.microsoft.com/office/word/2006/wordml" xmlns:wps="http://schemas.microsoft.com/office/word/2010/wordprocessingShape" mc:Ignorable="w14 w15 wp14">
   <w:body>
     <w:p>
       <w:pPr>
@@ -224,16 +224,8 @@
               <w:rPr>
                 <w:sz w:val="22"/>
               </w:rPr>
-              <w:t xml:space="preserve">David </w:t>
+              <w:t>David Krechko</w:t>
             </w:r>
-            <w:proofErr w:type="spellStart"/>
-            <w:r>
-              <w:rPr>
-                <w:sz w:val="22"/>
-              </w:rPr>
-              <w:t>Krechko</w:t>
-            </w:r>
-            <w:proofErr w:type="spellEnd"/>
           </w:p>
         </w:tc>
         <w:tc>
@@ -2946,17 +2938,8 @@
                 <w:sz w:val="16"/>
                 <w:szCs w:val="16"/>
               </w:rPr>
-              <w:t xml:space="preserve">David </w:t>
+              <w:t>David Krechko</w:t>
             </w:r>
-            <w:proofErr w:type="spellStart"/>
-            <w:r>
-              <w:rPr>
-                <w:sz w:val="16"/>
-                <w:szCs w:val="16"/>
-              </w:rPr>
-              <w:t>Krechko</w:t>
-            </w:r>
-            <w:proofErr w:type="spellEnd"/>
           </w:p>
           <w:p>
             <w:pPr>
@@ -3107,17 +3090,8 @@
                 <w:sz w:val="16"/>
                 <w:szCs w:val="16"/>
               </w:rPr>
-              <w:t xml:space="preserve">David </w:t>
+              <w:t>David Krechko</w:t>
             </w:r>
-            <w:proofErr w:type="spellStart"/>
-            <w:r>
-              <w:rPr>
-                <w:sz w:val="16"/>
-                <w:szCs w:val="16"/>
-              </w:rPr>
-              <w:t>Krechko</w:t>
-            </w:r>
-            <w:proofErr w:type="spellEnd"/>
           </w:p>
           <w:p>
             <w:pPr>
@@ -3263,17 +3237,8 @@
                 <w:sz w:val="16"/>
                 <w:szCs w:val="16"/>
               </w:rPr>
-              <w:t xml:space="preserve">David </w:t>
+              <w:t>David Krechko</w:t>
             </w:r>
-            <w:proofErr w:type="spellStart"/>
-            <w:r>
-              <w:rPr>
-                <w:sz w:val="16"/>
-                <w:szCs w:val="16"/>
-              </w:rPr>
-              <w:t>Krechko</w:t>
-            </w:r>
-            <w:proofErr w:type="spellEnd"/>
           </w:p>
           <w:p>
             <w:pPr>
@@ -3700,12 +3665,10 @@
         <w:t xml:space="preserve">Ask </w:t>
       </w:r>
       <w:proofErr w:type="spellStart"/>
-      <w:proofErr w:type="gramStart"/>
       <w:r>
         <w:t>dr.schwartz</w:t>
       </w:r>
       <w:proofErr w:type="spellEnd"/>
-      <w:proofErr w:type="gramEnd"/>
       <w:r>
         <w:t xml:space="preserve"> about this section, 1.5, and 1.6.</w:t>
       </w:r>
@@ -7813,7 +7776,10 @@
         <w:spacing w:before="120" w:after="120" w:line="360" w:lineRule="auto"/>
       </w:pPr>
       <w:r>
-        <w:t>Sold a Bike Button</w:t>
+        <w:t>Sell</w:t>
+      </w:r>
+      <w:r>
+        <w:t xml:space="preserve"> a Bike Button</w:t>
       </w:r>
     </w:p>
     <w:p>
@@ -7826,19 +7792,32 @@
         <w:spacing w:before="120" w:after="120" w:line="360" w:lineRule="auto"/>
       </w:pPr>
       <w:r>
-        <w:t>This button will make a pop up box appear and ask for the serial numbe</w:t>
-      </w:r>
-      <w:r>
-        <w:t>r of the bike that the user sold</w:t>
-      </w:r>
-      <w:r>
-        <w:t>. Box is displayed in Sect</w:t>
-      </w:r>
-      <w:r>
-        <w:t>ion 3.1</w:t>
-      </w:r>
-      <w:r>
-        <w:t>.1 Figure 8.</w:t>
+        <w:t xml:space="preserve">This button will take user to a new page and prompt user to enter information about the bike to sell. It will ask for the serial number the sale price and date of sale. </w:t>
+      </w:r>
+      <w:r>
+        <w:t xml:space="preserve">In order to sell a bike the bike must exist in inventory. </w:t>
+      </w:r>
+      <w:bookmarkStart w:id="51" w:name="_GoBack"/>
+      <w:bookmarkEnd w:id="51"/>
+      <w:r>
+        <w:t xml:space="preserve">Refer to Section 3.1.1 Figure </w:t>
+      </w:r>
+      <w:r>
+        <w:rPr>
+          <w:highlight w:val="yellow"/>
+        </w:rPr>
+        <w:t>??</w:t>
+      </w:r>
+      <w:r>
+        <w:t xml:space="preserve"> </w:t>
+      </w:r>
+      <w:proofErr w:type="gramStart"/>
+      <w:r>
+        <w:t>for</w:t>
+      </w:r>
+      <w:proofErr w:type="gramEnd"/>
+      <w:r>
+        <w:t xml:space="preserve"> a screen shot.</w:t>
       </w:r>
     </w:p>
     <w:p>
@@ -7864,6 +7843,7 @@
         <w:spacing w:before="120" w:after="120" w:line="360" w:lineRule="auto"/>
       </w:pPr>
       <w:r>
+        <w:lastRenderedPageBreak/>
         <w:t>This button will open a new page and will display all the sales money and profits made for that month.</w:t>
       </w:r>
     </w:p>
@@ -7885,7 +7865,6 @@
         <w:spacing w:before="120" w:after="120" w:line="360" w:lineRule="auto"/>
       </w:pPr>
       <w:r>
-        <w:lastRenderedPageBreak/>
         <w:t>This page will come up when the “Repairs/Tasks” button is pressed from Section 3.2.1. This page will consist of three buttons “Add Repair”, “Update Repair”, and “Finish Repair”.</w:t>
       </w:r>
       <w:r>
@@ -8067,10 +8046,7 @@
         <w:t xml:space="preserve">button will update information on the Repair table with the </w:t>
       </w:r>
       <w:r>
-        <w:t xml:space="preserve">exception of the serial number and </w:t>
-      </w:r>
-      <w:r>
-        <w:t>display a new page with the list of completed repairs which will be all of the repairs with a value of 1 in the status column of the repairs table.</w:t>
+        <w:t>exception of the serial number and display a new page with the list of completed repairs which will be all of the repairs with a value of 1 in the status column of the repairs table.</w:t>
       </w:r>
       <w:r>
         <w:t xml:space="preserve"> The following be inputted: </w:t>
@@ -8137,7 +8113,7 @@
         <w:t>fro</w:t>
       </w:r>
       <w:r>
-        <w:t>m the table</w:t>
+        <w:t>m current repairs</w:t>
       </w:r>
       <w:r>
         <w:t xml:space="preserve">. </w:t>
@@ -8188,10 +8164,7 @@
         <w:spacing w:before="120" w:after="120" w:line="360" w:lineRule="auto"/>
       </w:pPr>
       <w:r>
-        <w:t>View Pending</w:t>
-      </w:r>
-      <w:r>
-        <w:t xml:space="preserve"> repairs</w:t>
+        <w:t>View Pending repairs</w:t>
       </w:r>
     </w:p>
     <w:p>
@@ -8204,6 +8177,7 @@
         <w:spacing w:before="120" w:after="120" w:line="360" w:lineRule="auto"/>
       </w:pPr>
       <w:r>
+        <w:lastRenderedPageBreak/>
         <w:t>This button will display a list of pending repairs on a new page.</w:t>
       </w:r>
     </w:p>
@@ -8219,15 +8193,14 @@
           <w:rFonts w:ascii="Arial" w:hAnsi="Arial"/>
         </w:rPr>
       </w:pPr>
-      <w:bookmarkStart w:id="51" w:name="_Toc113291707"/>
-      <w:r>
-        <w:rPr>
-          <w:rFonts w:ascii="Arial" w:hAnsi="Arial"/>
-        </w:rPr>
-        <w:lastRenderedPageBreak/>
+      <w:bookmarkStart w:id="52" w:name="_Toc113291707"/>
+      <w:r>
+        <w:rPr>
+          <w:rFonts w:ascii="Arial" w:hAnsi="Arial"/>
+        </w:rPr>
         <w:t>Behaviour Requirements</w:t>
       </w:r>
-      <w:bookmarkEnd w:id="51"/>
+      <w:bookmarkEnd w:id="52"/>
     </w:p>
     <w:p>
       <w:pPr>
@@ -8241,49 +8214,6 @@
           <w:rFonts w:ascii="Arial" w:hAnsi="Arial"/>
         </w:rPr>
         <w:t>Use Case View</w:t>
-      </w:r>
-    </w:p>
-    <w:p>
-      <w:pPr>
-        <w:pStyle w:val="template"/>
-        <w:spacing w:line="240" w:lineRule="auto"/>
-        <w:jc w:val="both"/>
-      </w:pPr>
-      <w:r>
-        <w:t xml:space="preserve">&lt;A use case defines a goal-oriented set of interactions between external actors and the system under consideration. Since sometimes we will not be able to specify completely the behaviour of the system by just State Diagrams, we use use-cases to complete what we have already started in section 3.3.1. </w:t>
-      </w:r>
-    </w:p>
-    <w:p>
-      <w:pPr>
-        <w:pStyle w:val="template"/>
-        <w:spacing w:line="240" w:lineRule="auto"/>
-        <w:jc w:val="both"/>
-      </w:pPr>
-    </w:p>
-    <w:p>
-      <w:pPr>
-        <w:pStyle w:val="template"/>
-        <w:spacing w:line="240" w:lineRule="auto"/>
-        <w:jc w:val="both"/>
-      </w:pPr>
-      <w:r>
-        <w:t xml:space="preserve">TO DO: Provide a use case diagram which will encapsulate the entire system and all possible actors. Do not include detailed use case descriptions (these will be needed when you will be working on the Test Plan), but make sure to include a short description of what every use-case is, who are the actors in your diagram. For more </w:t>
-      </w:r>
-      <w:proofErr w:type="gramStart"/>
-      <w:r>
-        <w:t>information</w:t>
-      </w:r>
-      <w:proofErr w:type="gramEnd"/>
-      <w:r>
-        <w:t xml:space="preserve"> please refer to your UML guide and the </w:t>
-      </w:r>
-      <w:proofErr w:type="spellStart"/>
-      <w:r>
-        <w:t>MiniThermostat</w:t>
-      </w:r>
-      <w:proofErr w:type="spellEnd"/>
-      <w:r>
-        <w:t xml:space="preserve"> SRS example file.&gt;</w:t>
       </w:r>
     </w:p>
     <w:p/>
@@ -8300,6 +8230,121 @@
     <w:p/>
     <w:p/>
     <w:p/>
+    <w:p/>
+    <w:p/>
+    <w:p>
+      <w:r>
+        <w:rPr>
+          <w:noProof/>
+          <w:lang w:val="en-US" w:bidi="ar-SA"/>
+        </w:rPr>
+        <w:drawing>
+          <wp:anchor distT="0" distB="0" distL="114300" distR="114300" simplePos="0" relativeHeight="251670528" behindDoc="0" locked="0" layoutInCell="1" allowOverlap="1" wp14:anchorId="0E333768" wp14:editId="1450E0AF">
+            <wp:simplePos x="0" y="0"/>
+            <wp:positionH relativeFrom="column">
+              <wp:posOffset>-3810</wp:posOffset>
+            </wp:positionH>
+            <wp:positionV relativeFrom="paragraph">
+              <wp:posOffset>-2439670</wp:posOffset>
+            </wp:positionV>
+            <wp:extent cx="6126480" cy="2560954"/>
+            <wp:effectExtent l="0" t="0" r="7620" b="0"/>
+            <wp:wrapNone/>
+            <wp:docPr id="1" name="Picture 1" descr="C:\Users\David\Documents\College\CS540\Assignments\UseCaseApp.jpg"/>
+            <wp:cNvGraphicFramePr>
+              <a:graphicFrameLocks xmlns:a="http://schemas.openxmlformats.org/drawingml/2006/main" noChangeAspect="1"/>
+            </wp:cNvGraphicFramePr>
+            <a:graphic xmlns:a="http://schemas.openxmlformats.org/drawingml/2006/main">
+              <a:graphicData uri="http://schemas.openxmlformats.org/drawingml/2006/picture">
+                <pic:pic xmlns:pic="http://schemas.openxmlformats.org/drawingml/2006/picture">
+                  <pic:nvPicPr>
+                    <pic:cNvPr id="0" name="Picture 1" descr="C:\Users\David\Documents\College\CS540\Assignments\UseCaseApp.jpg"/>
+                    <pic:cNvPicPr>
+                      <a:picLocks noChangeAspect="1" noChangeArrowheads="1"/>
+                    </pic:cNvPicPr>
+                  </pic:nvPicPr>
+                  <pic:blipFill>
+                    <a:blip r:embed="rId18">
+                      <a:extLst>
+                        <a:ext uri="{28A0092B-C50C-407E-A947-70E740481C1C}">
+                          <a14:useLocalDpi xmlns:a14="http://schemas.microsoft.com/office/drawing/2010/main" val="0"/>
+                        </a:ext>
+                      </a:extLst>
+                    </a:blip>
+                    <a:srcRect/>
+                    <a:stretch>
+                      <a:fillRect/>
+                    </a:stretch>
+                  </pic:blipFill>
+                  <pic:spPr bwMode="auto">
+                    <a:xfrm>
+                      <a:off x="0" y="0"/>
+                      <a:ext cx="6126480" cy="2560954"/>
+                    </a:xfrm>
+                    <a:prstGeom prst="rect">
+                      <a:avLst/>
+                    </a:prstGeom>
+                    <a:noFill/>
+                    <a:ln>
+                      <a:noFill/>
+                    </a:ln>
+                  </pic:spPr>
+                </pic:pic>
+              </a:graphicData>
+            </a:graphic>
+          </wp:anchor>
+        </w:drawing>
+      </w:r>
+    </w:p>
+    <w:p>
+      <w:pPr>
+        <w:pStyle w:val="template"/>
+        <w:spacing w:line="240" w:lineRule="auto"/>
+        <w:jc w:val="both"/>
+      </w:pPr>
+      <w:r>
+        <w:t xml:space="preserve">&lt;A use case defines a goal-oriented set of interactions between external actors and the system under consideration. Since sometimes we will not be able to specify completely the behaviour of the system by just State Diagrams, we use use-cases to complete what we have already started in section 3.3.1. </w:t>
+      </w:r>
+    </w:p>
+    <w:p>
+      <w:pPr>
+        <w:pStyle w:val="template"/>
+        <w:spacing w:line="240" w:lineRule="auto"/>
+        <w:jc w:val="both"/>
+      </w:pPr>
+    </w:p>
+    <w:p>
+      <w:pPr>
+        <w:pStyle w:val="template"/>
+        <w:spacing w:line="240" w:lineRule="auto"/>
+        <w:jc w:val="both"/>
+      </w:pPr>
+      <w:r>
+        <w:t xml:space="preserve">TO DO: Provide a use case diagram which will encapsulate the entire system and all possible actors. Do not include detailed use case descriptions (these will be needed when you will be working on the Test Plan), but make sure to include a short description of what every use-case is, who are the actors in your diagram. For more information please refer to your UML guide and the </w:t>
+      </w:r>
+      <w:proofErr w:type="spellStart"/>
+      <w:r>
+        <w:t>MiniThermostat</w:t>
+      </w:r>
+      <w:proofErr w:type="spellEnd"/>
+      <w:r>
+        <w:t xml:space="preserve"> SRS example file.&gt;</w:t>
+      </w:r>
+    </w:p>
+    <w:p/>
+    <w:p/>
+    <w:p/>
+    <w:p/>
+    <w:p/>
+    <w:p/>
+    <w:p/>
+    <w:p/>
+    <w:p/>
+    <w:p/>
+    <w:p/>
+    <w:p/>
+    <w:p/>
+    <w:p/>
     <w:p>
       <w:pPr>
         <w:pStyle w:val="Heading1"/>
@@ -8316,16 +8361,17 @@
           <w:color w:val="FFFFFF"/>
         </w:rPr>
       </w:pPr>
-      <w:bookmarkStart w:id="52" w:name="_Toc113291708"/>
-      <w:bookmarkStart w:id="53" w:name="_Toc439994690"/>
+      <w:bookmarkStart w:id="53" w:name="_Toc113291708"/>
+      <w:bookmarkStart w:id="54" w:name="_Toc439994690"/>
       <w:r>
         <w:rPr>
           <w:rFonts w:ascii="Arial" w:hAnsi="Arial"/>
           <w:color w:val="FFFFFF"/>
         </w:rPr>
+        <w:lastRenderedPageBreak/>
         <w:t>Other Non-functional Requirements</w:t>
       </w:r>
-      <w:bookmarkEnd w:id="52"/>
+      <w:bookmarkEnd w:id="53"/>
     </w:p>
     <w:p>
       <w:pPr>
@@ -8334,15 +8380,15 @@
           <w:rFonts w:ascii="Arial" w:hAnsi="Arial"/>
         </w:rPr>
       </w:pPr>
-      <w:bookmarkStart w:id="54" w:name="_Toc113291709"/>
+      <w:bookmarkStart w:id="55" w:name="_Toc113291709"/>
       <w:r>
         <w:rPr>
           <w:rFonts w:ascii="Arial" w:hAnsi="Arial"/>
         </w:rPr>
         <w:t>Performance Requirements</w:t>
       </w:r>
-      <w:bookmarkEnd w:id="53"/>
       <w:bookmarkEnd w:id="54"/>
+      <w:bookmarkEnd w:id="55"/>
     </w:p>
     <w:p>
       <w:pPr>
@@ -8368,15 +8414,7 @@
         <w:jc w:val="both"/>
       </w:pPr>
       <w:r>
-        <w:t xml:space="preserve">TODO: Provide at least 5 different performance requirements based on the information you collected from the client. For </w:t>
-      </w:r>
-      <w:proofErr w:type="gramStart"/>
-      <w:r>
-        <w:t>example</w:t>
-      </w:r>
-      <w:proofErr w:type="gramEnd"/>
-      <w:r>
-        <w:t xml:space="preserve"> you can say “1. Any transaction will not take more than 10 seconds, </w:t>
+        <w:t xml:space="preserve">TODO: Provide at least 5 different performance requirements based on the information you collected from the client. For example you can say “1. Any transaction will not take more than 10 seconds, </w:t>
       </w:r>
       <w:proofErr w:type="spellStart"/>
       <w:r>
@@ -8394,16 +8432,16 @@
           <w:rFonts w:ascii="Arial" w:hAnsi="Arial"/>
         </w:rPr>
       </w:pPr>
-      <w:bookmarkStart w:id="55" w:name="_Toc439994691"/>
-      <w:bookmarkStart w:id="56" w:name="_Toc113291710"/>
+      <w:bookmarkStart w:id="56" w:name="_Toc439994691"/>
+      <w:bookmarkStart w:id="57" w:name="_Toc113291710"/>
       <w:r>
         <w:rPr>
           <w:rFonts w:ascii="Arial" w:hAnsi="Arial"/>
         </w:rPr>
         <w:t>Safety and Security Requirements</w:t>
       </w:r>
-      <w:bookmarkEnd w:id="55"/>
       <w:bookmarkEnd w:id="56"/>
+      <w:bookmarkEnd w:id="57"/>
     </w:p>
     <w:p>
       <w:pPr>
@@ -8426,14 +8464,7 @@
         <w:rPr>
           <w:color w:val="0000FF"/>
         </w:rPr>
-        <w:t xml:space="preserve">Specify </w:t>
-      </w:r>
-      <w:r>
-        <w:rPr>
-          <w:color w:val="0000FF"/>
-        </w:rPr>
-        <w:lastRenderedPageBreak/>
-        <w:t>any requirements regarding security or privacy issues surrounding use of the product or protection of the data used or created by the product. Define any user identity authentication requirements.</w:t>
+        <w:t>Specify any requirements regarding security or privacy issues surrounding use of the product or protection of the data used or created by the product. Define any user identity authentication requirements.</w:t>
       </w:r>
     </w:p>
     <w:p>
@@ -8478,16 +8509,16 @@
           <w:rFonts w:ascii="Arial" w:hAnsi="Arial"/>
         </w:rPr>
       </w:pPr>
-      <w:bookmarkStart w:id="57" w:name="_Toc439994693"/>
-      <w:bookmarkStart w:id="58" w:name="_Toc113291711"/>
+      <w:bookmarkStart w:id="58" w:name="_Toc439994693"/>
+      <w:bookmarkStart w:id="59" w:name="_Toc113291711"/>
       <w:r>
         <w:rPr>
           <w:rFonts w:ascii="Arial" w:hAnsi="Arial"/>
         </w:rPr>
         <w:t>Software Quality Attributes</w:t>
       </w:r>
-      <w:bookmarkEnd w:id="57"/>
       <w:bookmarkEnd w:id="58"/>
+      <w:bookmarkEnd w:id="59"/>
     </w:p>
     <w:p>
       <w:pPr>
@@ -8582,17 +8613,18 @@
           <w:color w:val="FFFFFF"/>
         </w:rPr>
       </w:pPr>
-      <w:bookmarkStart w:id="59" w:name="_Toc439994695"/>
-      <w:bookmarkStart w:id="60" w:name="_Toc113291712"/>
+      <w:bookmarkStart w:id="60" w:name="_Toc439994695"/>
+      <w:bookmarkStart w:id="61" w:name="_Toc113291712"/>
       <w:r>
         <w:rPr>
           <w:rFonts w:ascii="Arial" w:hAnsi="Arial"/>
           <w:color w:val="FFFFFF"/>
         </w:rPr>
+        <w:lastRenderedPageBreak/>
         <w:t>Other Requirements</w:t>
       </w:r>
-      <w:bookmarkEnd w:id="59"/>
       <w:bookmarkEnd w:id="60"/>
+      <w:bookmarkEnd w:id="61"/>
     </w:p>
     <w:p>
       <w:pPr>
@@ -8624,80 +8656,78 @@
       <w:r>
         <w:t>&gt;</w:t>
       </w:r>
-      <w:bookmarkStart w:id="61" w:name="_Toc439994696"/>
-    </w:p>
-    <w:p>
-      <w:pPr>
-        <w:pStyle w:val="template"/>
-      </w:pPr>
-    </w:p>
-    <w:p>
-      <w:pPr>
-        <w:pStyle w:val="template"/>
-      </w:pPr>
-    </w:p>
-    <w:p>
-      <w:pPr>
-        <w:pStyle w:val="template"/>
-      </w:pPr>
-    </w:p>
-    <w:p>
-      <w:pPr>
-        <w:pStyle w:val="template"/>
-      </w:pPr>
-    </w:p>
-    <w:p>
-      <w:pPr>
-        <w:pStyle w:val="template"/>
-      </w:pPr>
-    </w:p>
-    <w:p>
-      <w:pPr>
-        <w:pStyle w:val="template"/>
-      </w:pPr>
-    </w:p>
-    <w:p>
-      <w:pPr>
-        <w:pStyle w:val="template"/>
-      </w:pPr>
-    </w:p>
-    <w:p>
-      <w:pPr>
-        <w:pStyle w:val="template"/>
-      </w:pPr>
-    </w:p>
-    <w:p>
-      <w:pPr>
-        <w:pStyle w:val="template"/>
-      </w:pPr>
-    </w:p>
-    <w:p>
-      <w:pPr>
-        <w:pStyle w:val="template"/>
-      </w:pPr>
-    </w:p>
-    <w:p>
-      <w:pPr>
-        <w:pStyle w:val="template"/>
-      </w:pPr>
-    </w:p>
-    <w:p>
-      <w:pPr>
-        <w:pStyle w:val="template"/>
-      </w:pPr>
-    </w:p>
-    <w:p>
-      <w:pPr>
-        <w:pStyle w:val="template"/>
-      </w:pPr>
-    </w:p>
-    <w:p>
-      <w:pPr>
-        <w:pStyle w:val="template"/>
-      </w:pPr>
-      <w:bookmarkStart w:id="62" w:name="_GoBack"/>
-    </w:p>
-    <w:bookmarkEnd w:id="62"/>
+      <w:bookmarkStart w:id="62" w:name="_Toc439994696"/>
+    </w:p>
+    <w:p>
+      <w:pPr>
+        <w:pStyle w:val="template"/>
+      </w:pPr>
+    </w:p>
+    <w:p>
+      <w:pPr>
+        <w:pStyle w:val="template"/>
+      </w:pPr>
+    </w:p>
+    <w:p>
+      <w:pPr>
+        <w:pStyle w:val="template"/>
+      </w:pPr>
+    </w:p>
+    <w:p>
+      <w:pPr>
+        <w:pStyle w:val="template"/>
+      </w:pPr>
+    </w:p>
+    <w:p>
+      <w:pPr>
+        <w:pStyle w:val="template"/>
+      </w:pPr>
+    </w:p>
+    <w:p>
+      <w:pPr>
+        <w:pStyle w:val="template"/>
+      </w:pPr>
+    </w:p>
+    <w:p>
+      <w:pPr>
+        <w:pStyle w:val="template"/>
+      </w:pPr>
+    </w:p>
+    <w:p>
+      <w:pPr>
+        <w:pStyle w:val="template"/>
+      </w:pPr>
+    </w:p>
+    <w:p>
+      <w:pPr>
+        <w:pStyle w:val="template"/>
+      </w:pPr>
+    </w:p>
+    <w:p>
+      <w:pPr>
+        <w:pStyle w:val="template"/>
+      </w:pPr>
+    </w:p>
+    <w:p>
+      <w:pPr>
+        <w:pStyle w:val="template"/>
+      </w:pPr>
+    </w:p>
+    <w:p>
+      <w:pPr>
+        <w:pStyle w:val="template"/>
+      </w:pPr>
+    </w:p>
+    <w:p>
+      <w:pPr>
+        <w:pStyle w:val="template"/>
+      </w:pPr>
+    </w:p>
+    <w:p>
+      <w:pPr>
+        <w:pStyle w:val="template"/>
+      </w:pPr>
+    </w:p>
     <w:p>
       <w:pPr>
         <w:pStyle w:val="template"/>
@@ -8845,7 +8875,7 @@
     </w:p>
     <w:p>
       <w:bookmarkStart w:id="63" w:name="_Toc439994698"/>
-      <w:bookmarkEnd w:id="61"/>
+      <w:bookmarkEnd w:id="62"/>
     </w:p>
     <w:p/>
     <w:p/>
@@ -8873,6 +8903,7 @@
           <w:rFonts w:ascii="Arial" w:hAnsi="Arial"/>
           <w:color w:val="FFFFFF"/>
         </w:rPr>
+        <w:lastRenderedPageBreak/>
         <w:t>Appendix A – Data Dictionary</w:t>
       </w:r>
       <w:bookmarkEnd w:id="64"/>
@@ -8971,6 +9002,7 @@
           <w:rFonts w:ascii="Arial" w:hAnsi="Arial"/>
           <w:color w:val="FFFFFF"/>
         </w:rPr>
+        <w:lastRenderedPageBreak/>
         <w:t>Appendix B</w:t>
       </w:r>
       <w:bookmarkEnd w:id="63"/>
@@ -9002,7 +9034,7 @@
       </w:pPr>
     </w:p>
     <w:sectPr>
-      <w:headerReference w:type="default" r:id="rId18"/>
+      <w:headerReference w:type="default" r:id="rId19"/>
       <w:pgSz w:w="12240" w:h="15840" w:code="1"/>
       <w:pgMar w:top="1440" w:right="1296" w:bottom="1440" w:left="1296" w:header="720" w:footer="720" w:gutter="0"/>
       <w:pgNumType w:start="1"/>
@@ -9014,7 +9046,7 @@
 </file>
 
 <file path=word/endnotes.xml><?xml version="1.0" encoding="utf-8"?>
-<w:endnotes xmlns:wpc="http://schemas.microsoft.com/office/word/2010/wordprocessingCanvas" xmlns:mo="http://schemas.microsoft.com/office/mac/office/2008/main" xmlns:mc="http://schemas.openxmlformats.org/markup-compatibility/2006" xmlns:mv="urn:schemas-microsoft-com:mac:vml" xmlns:o="urn:schemas-microsoft-com:office:office" xmlns:r="http://schemas.openxmlformats.org/officeDocument/2006/relationships" xmlns:m="http://schemas.openxmlformats.org/officeDocument/2006/math" xmlns:v="urn:schemas-microsoft-com:vml" xmlns:wp14="http://schemas.microsoft.com/office/word/2010/wordprocessingDrawing" xmlns:wp="http://schemas.openxmlformats.org/drawingml/2006/wordprocessingDrawing" xmlns:w10="urn:schemas-microsoft-com:office:word" xmlns:w="http://schemas.openxmlformats.org/wordprocessingml/2006/main" xmlns:w14="http://schemas.microsoft.com/office/word/2010/wordml" xmlns:w15="http://schemas.microsoft.com/office/word/2012/wordml" xmlns:wpg="http://schemas.microsoft.com/office/word/2010/wordprocessingGroup" xmlns:wpi="http://schemas.microsoft.com/office/word/2010/wordprocessingInk" xmlns:wne="http://schemas.microsoft.com/office/word/2006/wordml" xmlns:wps="http://schemas.microsoft.com/office/word/2010/wordprocessingShape" mc:Ignorable="w14 w15 wp14">
+<w:endnotes xmlns:wpc="http://schemas.microsoft.com/office/word/2010/wordprocessingCanvas" xmlns:mc="http://schemas.openxmlformats.org/markup-compatibility/2006" xmlns:o="urn:schemas-microsoft-com:office:office" xmlns:r="http://schemas.openxmlformats.org/officeDocument/2006/relationships" xmlns:m="http://schemas.openxmlformats.org/officeDocument/2006/math" xmlns:v="urn:schemas-microsoft-com:vml" xmlns:wp14="http://schemas.microsoft.com/office/word/2010/wordprocessingDrawing" xmlns:wp="http://schemas.openxmlformats.org/drawingml/2006/wordprocessingDrawing" xmlns:w10="urn:schemas-microsoft-com:office:word" xmlns:w="http://schemas.openxmlformats.org/wordprocessingml/2006/main" xmlns:w14="http://schemas.microsoft.com/office/word/2010/wordml" xmlns:w15="http://schemas.microsoft.com/office/word/2012/wordml" xmlns:wpg="http://schemas.microsoft.com/office/word/2010/wordprocessingGroup" xmlns:wpi="http://schemas.microsoft.com/office/word/2010/wordprocessingInk" xmlns:wne="http://schemas.microsoft.com/office/word/2006/wordml" xmlns:wps="http://schemas.microsoft.com/office/word/2010/wordprocessingShape" mc:Ignorable="w14 w15 wp14">
   <w:endnote w:type="separator" w:id="-1">
     <w:p>
       <w:pPr>
@@ -9039,7 +9071,7 @@
 </file>
 
 <file path=word/footer1.xml><?xml version="1.0" encoding="utf-8"?>
-<w:ftr xmlns:wpc="http://schemas.microsoft.com/office/word/2010/wordprocessingCanvas" xmlns:mo="http://schemas.microsoft.com/office/mac/office/2008/main" xmlns:mc="http://schemas.openxmlformats.org/markup-compatibility/2006" xmlns:mv="urn:schemas-microsoft-com:mac:vml" xmlns:o="urn:schemas-microsoft-com:office:office" xmlns:r="http://schemas.openxmlformats.org/officeDocument/2006/relationships" xmlns:m="http://schemas.openxmlformats.org/officeDocument/2006/math" xmlns:v="urn:schemas-microsoft-com:vml" xmlns:wp14="http://schemas.microsoft.com/office/word/2010/wordprocessingDrawing" xmlns:wp="http://schemas.openxmlformats.org/drawingml/2006/wordprocessingDrawing" xmlns:w10="urn:schemas-microsoft-com:office:word" xmlns:w="http://schemas.openxmlformats.org/wordprocessingml/2006/main" xmlns:w14="http://schemas.microsoft.com/office/word/2010/wordml" xmlns:w15="http://schemas.microsoft.com/office/word/2012/wordml" xmlns:wpg="http://schemas.microsoft.com/office/word/2010/wordprocessingGroup" xmlns:wpi="http://schemas.microsoft.com/office/word/2010/wordprocessingInk" xmlns:wne="http://schemas.microsoft.com/office/word/2006/wordml" xmlns:wps="http://schemas.microsoft.com/office/word/2010/wordprocessingShape" mc:Ignorable="w14 w15 wp14">
+<w:ftr xmlns:wpc="http://schemas.microsoft.com/office/word/2010/wordprocessingCanvas" xmlns:mc="http://schemas.openxmlformats.org/markup-compatibility/2006" xmlns:o="urn:schemas-microsoft-com:office:office" xmlns:r="http://schemas.openxmlformats.org/officeDocument/2006/relationships" xmlns:m="http://schemas.openxmlformats.org/officeDocument/2006/math" xmlns:v="urn:schemas-microsoft-com:vml" xmlns:wp14="http://schemas.microsoft.com/office/word/2010/wordprocessingDrawing" xmlns:wp="http://schemas.openxmlformats.org/drawingml/2006/wordprocessingDrawing" xmlns:w10="urn:schemas-microsoft-com:office:word" xmlns:w="http://schemas.openxmlformats.org/wordprocessingml/2006/main" xmlns:w14="http://schemas.microsoft.com/office/word/2010/wordml" xmlns:w15="http://schemas.microsoft.com/office/word/2012/wordml" xmlns:wpg="http://schemas.microsoft.com/office/word/2010/wordprocessingGroup" xmlns:wpi="http://schemas.microsoft.com/office/word/2010/wordprocessingInk" xmlns:wne="http://schemas.microsoft.com/office/word/2006/wordml" xmlns:wps="http://schemas.microsoft.com/office/word/2010/wordprocessingShape" mc:Ignorable="w14 w15 wp14">
   <w:p>
     <w:pPr>
       <w:pStyle w:val="Footer"/>
@@ -9050,7 +9082,7 @@
 </file>
 
 <file path=word/footnotes.xml><?xml version="1.0" encoding="utf-8"?>
-<w:footnotes xmlns:wpc="http://schemas.microsoft.com/office/word/2010/wordprocessingCanvas" xmlns:mo="http://schemas.microsoft.com/office/mac/office/2008/main" xmlns:mc="http://schemas.openxmlformats.org/markup-compatibility/2006" xmlns:mv="urn:schemas-microsoft-com:mac:vml" xmlns:o="urn:schemas-microsoft-com:office:office" xmlns:r="http://schemas.openxmlformats.org/officeDocument/2006/relationships" xmlns:m="http://schemas.openxmlformats.org/officeDocument/2006/math" xmlns:v="urn:schemas-microsoft-com:vml" xmlns:wp14="http://schemas.microsoft.com/office/word/2010/wordprocessingDrawing" xmlns:wp="http://schemas.openxmlformats.org/drawingml/2006/wordprocessingDrawing" xmlns:w10="urn:schemas-microsoft-com:office:word" xmlns:w="http://schemas.openxmlformats.org/wordprocessingml/2006/main" xmlns:w14="http://schemas.microsoft.com/office/word/2010/wordml" xmlns:w15="http://schemas.microsoft.com/office/word/2012/wordml" xmlns:wpg="http://schemas.microsoft.com/office/word/2010/wordprocessingGroup" xmlns:wpi="http://schemas.microsoft.com/office/word/2010/wordprocessingInk" xmlns:wne="http://schemas.microsoft.com/office/word/2006/wordml" xmlns:wps="http://schemas.microsoft.com/office/word/2010/wordprocessingShape" mc:Ignorable="w14 w15 wp14">
+<w:footnotes xmlns:wpc="http://schemas.microsoft.com/office/word/2010/wordprocessingCanvas" xmlns:mc="http://schemas.openxmlformats.org/markup-compatibility/2006" xmlns:o="urn:schemas-microsoft-com:office:office" xmlns:r="http://schemas.openxmlformats.org/officeDocument/2006/relationships" xmlns:m="http://schemas.openxmlformats.org/officeDocument/2006/math" xmlns:v="urn:schemas-microsoft-com:vml" xmlns:wp14="http://schemas.microsoft.com/office/word/2010/wordprocessingDrawing" xmlns:wp="http://schemas.openxmlformats.org/drawingml/2006/wordprocessingDrawing" xmlns:w10="urn:schemas-microsoft-com:office:word" xmlns:w="http://schemas.openxmlformats.org/wordprocessingml/2006/main" xmlns:w14="http://schemas.microsoft.com/office/word/2010/wordml" xmlns:w15="http://schemas.microsoft.com/office/word/2012/wordml" xmlns:wpg="http://schemas.microsoft.com/office/word/2010/wordprocessingGroup" xmlns:wpi="http://schemas.microsoft.com/office/word/2010/wordprocessingInk" xmlns:wne="http://schemas.microsoft.com/office/word/2006/wordml" xmlns:wps="http://schemas.microsoft.com/office/word/2010/wordprocessingShape" mc:Ignorable="w14 w15 wp14">
   <w:footnote w:type="separator" w:id="-1">
     <w:p>
       <w:pPr>
@@ -9075,7 +9107,7 @@
 </file>
 
 <file path=word/header1.xml><?xml version="1.0" encoding="utf-8"?>
-<w:hdr xmlns:wpc="http://schemas.microsoft.com/office/word/2010/wordprocessingCanvas" xmlns:mo="http://schemas.microsoft.com/office/mac/office/2008/main" xmlns:mc="http://schemas.openxmlformats.org/markup-compatibility/2006" xmlns:mv="urn:schemas-microsoft-com:mac:vml" xmlns:o="urn:schemas-microsoft-com:office:office" xmlns:r="http://schemas.openxmlformats.org/officeDocument/2006/relationships" xmlns:m="http://schemas.openxmlformats.org/officeDocument/2006/math" xmlns:v="urn:schemas-microsoft-com:vml" xmlns:wp14="http://schemas.microsoft.com/office/word/2010/wordprocessingDrawing" xmlns:wp="http://schemas.openxmlformats.org/drawingml/2006/wordprocessingDrawing" xmlns:w10="urn:schemas-microsoft-com:office:word" xmlns:w="http://schemas.openxmlformats.org/wordprocessingml/2006/main" xmlns:w14="http://schemas.microsoft.com/office/word/2010/wordml" xmlns:w15="http://schemas.microsoft.com/office/word/2012/wordml" xmlns:wpg="http://schemas.microsoft.com/office/word/2010/wordprocessingGroup" xmlns:wpi="http://schemas.microsoft.com/office/word/2010/wordprocessingInk" xmlns:wne="http://schemas.microsoft.com/office/word/2006/wordml" xmlns:wps="http://schemas.microsoft.com/office/word/2010/wordprocessingShape" mc:Ignorable="w14 w15 wp14">
+<w:hdr xmlns:wpc="http://schemas.microsoft.com/office/word/2010/wordprocessingCanvas" xmlns:mc="http://schemas.openxmlformats.org/markup-compatibility/2006" xmlns:o="urn:schemas-microsoft-com:office:office" xmlns:r="http://schemas.openxmlformats.org/officeDocument/2006/relationships" xmlns:m="http://schemas.openxmlformats.org/officeDocument/2006/math" xmlns:v="urn:schemas-microsoft-com:vml" xmlns:wp14="http://schemas.microsoft.com/office/word/2010/wordprocessingDrawing" xmlns:wp="http://schemas.openxmlformats.org/drawingml/2006/wordprocessingDrawing" xmlns:w10="urn:schemas-microsoft-com:office:word" xmlns:w="http://schemas.openxmlformats.org/wordprocessingml/2006/main" xmlns:w14="http://schemas.microsoft.com/office/word/2010/wordml" xmlns:w15="http://schemas.microsoft.com/office/word/2012/wordml" xmlns:wpg="http://schemas.microsoft.com/office/word/2010/wordprocessingGroup" xmlns:wpi="http://schemas.microsoft.com/office/word/2010/wordprocessingInk" xmlns:wne="http://schemas.microsoft.com/office/word/2006/wordml" xmlns:wps="http://schemas.microsoft.com/office/word/2010/wordprocessingShape" mc:Ignorable="w14 w15 wp14">
   <w:p>
     <w:pPr>
       <w:pStyle w:val="Header"/>
@@ -9129,7 +9161,7 @@
 </file>
 
 <file path=word/header2.xml><?xml version="1.0" encoding="utf-8"?>
-<w:hdr xmlns:wpc="http://schemas.microsoft.com/office/word/2010/wordprocessingCanvas" xmlns:mo="http://schemas.microsoft.com/office/mac/office/2008/main" xmlns:mc="http://schemas.openxmlformats.org/markup-compatibility/2006" xmlns:mv="urn:schemas-microsoft-com:mac:vml" xmlns:o="urn:schemas-microsoft-com:office:office" xmlns:r="http://schemas.openxmlformats.org/officeDocument/2006/relationships" xmlns:m="http://schemas.openxmlformats.org/officeDocument/2006/math" xmlns:v="urn:schemas-microsoft-com:vml" xmlns:wp14="http://schemas.microsoft.com/office/word/2010/wordprocessingDrawing" xmlns:wp="http://schemas.openxmlformats.org/drawingml/2006/wordprocessingDrawing" xmlns:w10="urn:schemas-microsoft-com:office:word" xmlns:w="http://schemas.openxmlformats.org/wordprocessingml/2006/main" xmlns:w14="http://schemas.microsoft.com/office/word/2010/wordml" xmlns:w15="http://schemas.microsoft.com/office/word/2012/wordml" xmlns:wpg="http://schemas.microsoft.com/office/word/2010/wordprocessingGroup" xmlns:wpi="http://schemas.microsoft.com/office/word/2010/wordprocessingInk" xmlns:wne="http://schemas.microsoft.com/office/word/2006/wordml" xmlns:wps="http://schemas.microsoft.com/office/word/2010/wordprocessingShape" mc:Ignorable="w14 w15 wp14">
+<w:hdr xmlns:wpc="http://schemas.microsoft.com/office/word/2010/wordprocessingCanvas" xmlns:mc="http://schemas.openxmlformats.org/markup-compatibility/2006" xmlns:o="urn:schemas-microsoft-com:office:office" xmlns:r="http://schemas.openxmlformats.org/officeDocument/2006/relationships" xmlns:m="http://schemas.openxmlformats.org/officeDocument/2006/math" xmlns:v="urn:schemas-microsoft-com:vml" xmlns:wp14="http://schemas.microsoft.com/office/word/2010/wordprocessingDrawing" xmlns:wp="http://schemas.openxmlformats.org/drawingml/2006/wordprocessingDrawing" xmlns:w10="urn:schemas-microsoft-com:office:word" xmlns:w="http://schemas.openxmlformats.org/wordprocessingml/2006/main" xmlns:w14="http://schemas.microsoft.com/office/word/2010/wordml" xmlns:w15="http://schemas.microsoft.com/office/word/2012/wordml" xmlns:wpg="http://schemas.microsoft.com/office/word/2010/wordprocessingGroup" xmlns:wpi="http://schemas.microsoft.com/office/word/2010/wordprocessingInk" xmlns:wne="http://schemas.microsoft.com/office/word/2006/wordml" xmlns:wps="http://schemas.microsoft.com/office/word/2010/wordprocessingShape" mc:Ignorable="w14 w15 wp14">
   <w:p>
     <w:pPr>
       <w:pStyle w:val="Header"/>
@@ -9177,7 +9209,7 @@
       <w:rPr>
         <w:noProof/>
       </w:rPr>
-      <w:t>14</w:t>
+      <w:t>16</w:t>
     </w:r>
     <w:r>
       <w:fldChar w:fldCharType="end"/>
@@ -9187,8 +9219,8 @@
 </file>
 
 <file path=word/numbering.xml><?xml version="1.0" encoding="utf-8"?>
-<w:numbering xmlns:wpc="http://schemas.microsoft.com/office/word/2010/wordprocessingCanvas" xmlns:mo="http://schemas.microsoft.com/office/mac/office/2008/main" xmlns:mc="http://schemas.openxmlformats.org/markup-compatibility/2006" xmlns:mv="urn:schemas-microsoft-com:mac:vml" xmlns:o="urn:schemas-microsoft-com:office:office" xmlns:r="http://schemas.openxmlformats.org/officeDocument/2006/relationships" xmlns:m="http://schemas.openxmlformats.org/officeDocument/2006/math" xmlns:v="urn:schemas-microsoft-com:vml" xmlns:wp14="http://schemas.microsoft.com/office/word/2010/wordprocessingDrawing" xmlns:wp="http://schemas.openxmlformats.org/drawingml/2006/wordprocessingDrawing" xmlns:w10="urn:schemas-microsoft-com:office:word" xmlns:w="http://schemas.openxmlformats.org/wordprocessingml/2006/main" xmlns:w14="http://schemas.microsoft.com/office/word/2010/wordml" xmlns:w15="http://schemas.microsoft.com/office/word/2012/wordml" xmlns:wpg="http://schemas.microsoft.com/office/word/2010/wordprocessingGroup" xmlns:wpi="http://schemas.microsoft.com/office/word/2010/wordprocessingInk" xmlns:wne="http://schemas.microsoft.com/office/word/2006/wordml" xmlns:wps="http://schemas.microsoft.com/office/word/2010/wordprocessingShape" mc:Ignorable="w14 w15 wp14">
-  <w:abstractNum w:abstractNumId="0">
+<w:numbering xmlns:wpc="http://schemas.microsoft.com/office/word/2010/wordprocessingCanvas" xmlns:mc="http://schemas.openxmlformats.org/markup-compatibility/2006" xmlns:o="urn:schemas-microsoft-com:office:office" xmlns:r="http://schemas.openxmlformats.org/officeDocument/2006/relationships" xmlns:m="http://schemas.openxmlformats.org/officeDocument/2006/math" xmlns:v="urn:schemas-microsoft-com:vml" xmlns:wp14="http://schemas.microsoft.com/office/word/2010/wordprocessingDrawing" xmlns:wp="http://schemas.openxmlformats.org/drawingml/2006/wordprocessingDrawing" xmlns:w10="urn:schemas-microsoft-com:office:word" xmlns:w="http://schemas.openxmlformats.org/wordprocessingml/2006/main" xmlns:w14="http://schemas.microsoft.com/office/word/2010/wordml" xmlns:w15="http://schemas.microsoft.com/office/word/2012/wordml" xmlns:wpg="http://schemas.microsoft.com/office/word/2010/wordprocessingGroup" xmlns:wpi="http://schemas.microsoft.com/office/word/2010/wordprocessingInk" xmlns:wne="http://schemas.microsoft.com/office/word/2006/wordml" xmlns:wps="http://schemas.microsoft.com/office/word/2010/wordprocessingShape" mc:Ignorable="w14 w15 wp14">
+  <w:abstractNum w:abstractNumId="0" w15:restartNumberingAfterBreak="0">
     <w:nsid w:val="FFFFFFFB"/>
     <w:multiLevelType w:val="multilevel"/>
     <w:tmpl w:val="04B0567C"/>
@@ -9318,7 +9350,7 @@
       </w:pPr>
     </w:lvl>
   </w:abstractNum>
-  <w:abstractNum w:abstractNumId="1">
+  <w:abstractNum w:abstractNumId="1" w15:restartNumberingAfterBreak="0">
     <w:nsid w:val="016F388A"/>
     <w:multiLevelType w:val="hybridMultilevel"/>
     <w:tmpl w:val="AD4E18E8"/>
@@ -9407,7 +9439,7 @@
       </w:pPr>
     </w:lvl>
   </w:abstractNum>
-  <w:abstractNum w:abstractNumId="2">
+  <w:abstractNum w:abstractNumId="2" w15:restartNumberingAfterBreak="0">
     <w:nsid w:val="04C237C1"/>
     <w:multiLevelType w:val="hybridMultilevel"/>
     <w:tmpl w:val="2F4E4B78"/>
@@ -9520,7 +9552,7 @@
       </w:rPr>
     </w:lvl>
   </w:abstractNum>
-  <w:abstractNum w:abstractNumId="3">
+  <w:abstractNum w:abstractNumId="3" w15:restartNumberingAfterBreak="0">
     <w:nsid w:val="0D121AD5"/>
     <w:multiLevelType w:val="hybridMultilevel"/>
     <w:tmpl w:val="1F508FDE"/>
@@ -9633,7 +9665,7 @@
       </w:rPr>
     </w:lvl>
   </w:abstractNum>
-  <w:abstractNum w:abstractNumId="4">
+  <w:abstractNum w:abstractNumId="4" w15:restartNumberingAfterBreak="0">
     <w:nsid w:val="1856587E"/>
     <w:multiLevelType w:val="hybridMultilevel"/>
     <w:tmpl w:val="3F668FCA"/>
@@ -9773,7 +9805,7 @@
       </w:rPr>
     </w:lvl>
   </w:abstractNum>
-  <w:abstractNum w:abstractNumId="5">
+  <w:abstractNum w:abstractNumId="5" w15:restartNumberingAfterBreak="0">
     <w:nsid w:val="27895AA0"/>
     <w:multiLevelType w:val="hybridMultilevel"/>
     <w:tmpl w:val="65726464"/>
@@ -9885,7 +9917,7 @@
       </w:rPr>
     </w:lvl>
   </w:abstractNum>
-  <w:abstractNum w:abstractNumId="6">
+  <w:abstractNum w:abstractNumId="6" w15:restartNumberingAfterBreak="0">
     <w:nsid w:val="31990507"/>
     <w:multiLevelType w:val="hybridMultilevel"/>
     <w:tmpl w:val="575261E6"/>
@@ -9998,7 +10030,7 @@
       </w:rPr>
     </w:lvl>
   </w:abstractNum>
-  <w:abstractNum w:abstractNumId="7">
+  <w:abstractNum w:abstractNumId="7" w15:restartNumberingAfterBreak="0">
     <w:nsid w:val="472343E6"/>
     <w:multiLevelType w:val="hybridMultilevel"/>
     <w:tmpl w:val="43789E2A"/>
@@ -10111,7 +10143,7 @@
       </w:rPr>
     </w:lvl>
   </w:abstractNum>
-  <w:abstractNum w:abstractNumId="8">
+  <w:abstractNum w:abstractNumId="8" w15:restartNumberingAfterBreak="0">
     <w:nsid w:val="6740532A"/>
     <w:multiLevelType w:val="hybridMultilevel"/>
     <w:tmpl w:val="53BA9902"/>
@@ -10224,7 +10256,7 @@
       </w:rPr>
     </w:lvl>
   </w:abstractNum>
-  <w:abstractNum w:abstractNumId="9">
+  <w:abstractNum w:abstractNumId="9" w15:restartNumberingAfterBreak="0">
     <w:nsid w:val="6A4E7E39"/>
     <w:multiLevelType w:val="hybridMultilevel"/>
     <w:tmpl w:val="5E96F42C"/>
@@ -10337,7 +10369,7 @@
       </w:rPr>
     </w:lvl>
   </w:abstractNum>
-  <w:abstractNum w:abstractNumId="10">
+  <w:abstractNum w:abstractNumId="10" w15:restartNumberingAfterBreak="0">
     <w:nsid w:val="6E2A0D11"/>
     <w:multiLevelType w:val="hybridMultilevel"/>
     <w:tmpl w:val="FDC6468C"/>
@@ -10450,7 +10482,7 @@
       </w:rPr>
     </w:lvl>
   </w:abstractNum>
-  <w:abstractNum w:abstractNumId="11">
+  <w:abstractNum w:abstractNumId="11" w15:restartNumberingAfterBreak="0">
     <w:nsid w:val="71686E75"/>
     <w:multiLevelType w:val="hybridMultilevel"/>
     <w:tmpl w:val="8D08F0B4"/>
@@ -10615,7 +10647,7 @@
     </w:rPrDefault>
     <w:pPrDefault/>
   </w:docDefaults>
-  <w:latentStyles w:defLockedState="0" w:defUIPriority="99" w:defSemiHidden="0" w:defUnhideWhenUsed="0" w:defQFormat="0" w:count="380">
+  <w:latentStyles w:defLockedState="0" w:defUIPriority="99" w:defSemiHidden="0" w:defUnhideWhenUsed="0" w:defQFormat="0" w:count="371">
     <w:lsdException w:name="Normal" w:uiPriority="0" w:qFormat="1"/>
     <w:lsdException w:name="heading 1" w:uiPriority="0" w:qFormat="1"/>
     <w:lsdException w:name="heading 2" w:semiHidden="1" w:uiPriority="0" w:unhideWhenUsed="1" w:qFormat="1"/>
@@ -11861,7 +11893,7 @@
 </file>
 
 <file path=customXml/itemProps1.xml><?xml version="1.0" encoding="utf-8"?>
-<ds:datastoreItem xmlns:ds="http://schemas.openxmlformats.org/officeDocument/2006/customXml" ds:itemID="{FEE98BFB-CCAA-AF4D-B2E9-AF310B239E06}">
+<ds:datastoreItem xmlns:ds="http://schemas.openxmlformats.org/officeDocument/2006/customXml" ds:itemID="{14744827-D868-4E19-A1C8-36C4C9D0BABA}">
   <ds:schemaRefs>
     <ds:schemaRef ds:uri="http://schemas.openxmlformats.org/officeDocument/2006/bibliography"/>
   </ds:schemaRefs>

</xml_diff>

<commit_message>
Made minor changes to paper
</commit_message>
<xml_diff>
--- a/SpecificationPaper.docx
+++ b/SpecificationPaper.docx
@@ -1,6 +1,6 @@
 
 <file path=word/document.xml><?xml version="1.0" encoding="utf-8"?>
-<w:document xmlns:wpc="http://schemas.microsoft.com/office/word/2010/wordprocessingCanvas" xmlns:mo="http://schemas.microsoft.com/office/mac/office/2008/main" xmlns:mc="http://schemas.openxmlformats.org/markup-compatibility/2006" xmlns:mv="urn:schemas-microsoft-com:mac:vml" xmlns:o="urn:schemas-microsoft-com:office:office" xmlns:r="http://schemas.openxmlformats.org/officeDocument/2006/relationships" xmlns:m="http://schemas.openxmlformats.org/officeDocument/2006/math" xmlns:v="urn:schemas-microsoft-com:vml" xmlns:wp14="http://schemas.microsoft.com/office/word/2010/wordprocessingDrawing" xmlns:wp="http://schemas.openxmlformats.org/drawingml/2006/wordprocessingDrawing" xmlns:w10="urn:schemas-microsoft-com:office:word" xmlns:w="http://schemas.openxmlformats.org/wordprocessingml/2006/main" xmlns:w14="http://schemas.microsoft.com/office/word/2010/wordml" xmlns:w15="http://schemas.microsoft.com/office/word/2012/wordml" xmlns:wpg="http://schemas.microsoft.com/office/word/2010/wordprocessingGroup" xmlns:wpi="http://schemas.microsoft.com/office/word/2010/wordprocessingInk" xmlns:wne="http://schemas.microsoft.com/office/word/2006/wordml" xmlns:wps="http://schemas.microsoft.com/office/word/2010/wordprocessingShape" mc:Ignorable="w14 w15 wp14">
+<w:document xmlns:wpc="http://schemas.microsoft.com/office/word/2010/wordprocessingCanvas" xmlns:mc="http://schemas.openxmlformats.org/markup-compatibility/2006" xmlns:o="urn:schemas-microsoft-com:office:office" xmlns:r="http://schemas.openxmlformats.org/officeDocument/2006/relationships" xmlns:m="http://schemas.openxmlformats.org/officeDocument/2006/math" xmlns:v="urn:schemas-microsoft-com:vml" xmlns:wp14="http://schemas.microsoft.com/office/word/2010/wordprocessingDrawing" xmlns:wp="http://schemas.openxmlformats.org/drawingml/2006/wordprocessingDrawing" xmlns:w10="urn:schemas-microsoft-com:office:word" xmlns:w="http://schemas.openxmlformats.org/wordprocessingml/2006/main" xmlns:w14="http://schemas.microsoft.com/office/word/2010/wordml" xmlns:w15="http://schemas.microsoft.com/office/word/2012/wordml" xmlns:wpg="http://schemas.microsoft.com/office/word/2010/wordprocessingGroup" xmlns:wpi="http://schemas.microsoft.com/office/word/2010/wordprocessingInk" xmlns:wne="http://schemas.microsoft.com/office/word/2006/wordml" xmlns:wps="http://schemas.microsoft.com/office/word/2010/wordprocessingShape" mc:Ignorable="w14 w15 wp14">
   <w:body>
     <w:p>
       <w:pPr>
@@ -27,12 +27,14 @@
           <w:sz w:val="40"/>
         </w:rPr>
       </w:pPr>
+      <w:proofErr w:type="gramStart"/>
       <w:r>
         <w:rPr>
           <w:sz w:val="40"/>
         </w:rPr>
         <w:t>for</w:t>
       </w:r>
+      <w:proofErr w:type="gramEnd"/>
     </w:p>
     <w:p>
       <w:pPr>
@@ -41,11 +43,19 @@
           <w:sz w:val="60"/>
         </w:rPr>
       </w:pPr>
+      <w:proofErr w:type="spellStart"/>
       <w:r>
         <w:rPr>
           <w:sz w:val="60"/>
         </w:rPr>
-        <w:t>Espina’s Bikes</w:t>
+        <w:t>Espina’s</w:t>
+      </w:r>
+      <w:proofErr w:type="spellEnd"/>
+      <w:r>
+        <w:rPr>
+          <w:sz w:val="60"/>
+        </w:rPr>
+        <w:t xml:space="preserve"> Bikes</w:t>
       </w:r>
     </w:p>
     <w:p>
@@ -143,8 +153,16 @@
               <w:rPr>
                 <w:sz w:val="22"/>
               </w:rPr>
-              <w:t>Jaime Jahuey</w:t>
+              <w:t xml:space="preserve">Jaime </w:t>
             </w:r>
+            <w:proofErr w:type="spellStart"/>
+            <w:r>
+              <w:rPr>
+                <w:sz w:val="22"/>
+              </w:rPr>
+              <w:t>Jahuey</w:t>
+            </w:r>
+            <w:proofErr w:type="spellEnd"/>
           </w:p>
         </w:tc>
         <w:tc>
@@ -285,8 +303,16 @@
               <w:rPr>
                 <w:sz w:val="22"/>
               </w:rPr>
-              <w:t>Daniel Espina</w:t>
+              <w:t xml:space="preserve">Daniel </w:t>
             </w:r>
+            <w:proofErr w:type="spellStart"/>
+            <w:r>
+              <w:rPr>
+                <w:sz w:val="22"/>
+              </w:rPr>
+              <w:t>Espina</w:t>
+            </w:r>
+            <w:proofErr w:type="spellEnd"/>
           </w:p>
         </w:tc>
         <w:tc>
@@ -350,8 +376,16 @@
               <w:rPr>
                 <w:sz w:val="22"/>
               </w:rPr>
-              <w:t>Alfonso Quistian</w:t>
+              <w:t xml:space="preserve">Alfonso </w:t>
             </w:r>
+            <w:proofErr w:type="spellStart"/>
+            <w:r>
+              <w:rPr>
+                <w:sz w:val="22"/>
+              </w:rPr>
+              <w:t>Quistian</w:t>
+            </w:r>
+            <w:proofErr w:type="spellEnd"/>
           </w:p>
         </w:tc>
         <w:tc>
@@ -2881,8 +2915,17 @@
                 <w:sz w:val="16"/>
                 <w:szCs w:val="16"/>
               </w:rPr>
-              <w:t>Jaime Jahuey</w:t>
+              <w:t xml:space="preserve">Jaime </w:t>
             </w:r>
+            <w:proofErr w:type="spellStart"/>
+            <w:r>
+              <w:rPr>
+                <w:sz w:val="16"/>
+                <w:szCs w:val="16"/>
+              </w:rPr>
+              <w:t>Jahuey</w:t>
+            </w:r>
+            <w:proofErr w:type="spellEnd"/>
           </w:p>
           <w:p>
             <w:pPr>
@@ -2913,8 +2956,17 @@
                 <w:sz w:val="16"/>
                 <w:szCs w:val="16"/>
               </w:rPr>
-              <w:t>Daniel Espina</w:t>
+              <w:t xml:space="preserve">Daniel </w:t>
             </w:r>
+            <w:proofErr w:type="spellStart"/>
+            <w:r>
+              <w:rPr>
+                <w:sz w:val="16"/>
+                <w:szCs w:val="16"/>
+              </w:rPr>
+              <w:t>Espina</w:t>
+            </w:r>
+            <w:proofErr w:type="spellEnd"/>
           </w:p>
           <w:p>
             <w:pPr>
@@ -2925,8 +2977,17 @@
                 <w:sz w:val="16"/>
                 <w:szCs w:val="16"/>
               </w:rPr>
-              <w:t>Alfonso Quistian</w:t>
+              <w:t xml:space="preserve">Alfonso </w:t>
             </w:r>
+            <w:proofErr w:type="spellStart"/>
+            <w:r>
+              <w:rPr>
+                <w:sz w:val="16"/>
+                <w:szCs w:val="16"/>
+              </w:rPr>
+              <w:t>Quistian</w:t>
+            </w:r>
+            <w:proofErr w:type="spellEnd"/>
           </w:p>
         </w:tc>
         <w:tc>
@@ -3006,8 +3067,17 @@
                 <w:sz w:val="16"/>
                 <w:szCs w:val="16"/>
               </w:rPr>
-              <w:t>Jaime Jahuey</w:t>
+              <w:t xml:space="preserve">Jaime </w:t>
             </w:r>
+            <w:proofErr w:type="spellStart"/>
+            <w:r>
+              <w:rPr>
+                <w:sz w:val="16"/>
+                <w:szCs w:val="16"/>
+              </w:rPr>
+              <w:t>Jahuey</w:t>
+            </w:r>
+            <w:proofErr w:type="spellEnd"/>
           </w:p>
           <w:p>
             <w:pPr>
@@ -3038,8 +3108,17 @@
                 <w:sz w:val="16"/>
                 <w:szCs w:val="16"/>
               </w:rPr>
-              <w:t>Daniel Espina</w:t>
+              <w:t xml:space="preserve">Daniel </w:t>
             </w:r>
+            <w:proofErr w:type="spellStart"/>
+            <w:r>
+              <w:rPr>
+                <w:sz w:val="16"/>
+                <w:szCs w:val="16"/>
+              </w:rPr>
+              <w:t>Espina</w:t>
+            </w:r>
+            <w:proofErr w:type="spellEnd"/>
           </w:p>
           <w:p>
             <w:pPr>
@@ -3050,8 +3129,17 @@
                 <w:sz w:val="16"/>
                 <w:szCs w:val="16"/>
               </w:rPr>
-              <w:t>Alfonso Quistian</w:t>
+              <w:t xml:space="preserve">Alfonso </w:t>
             </w:r>
+            <w:proofErr w:type="spellStart"/>
+            <w:r>
+              <w:rPr>
+                <w:sz w:val="16"/>
+                <w:szCs w:val="16"/>
+              </w:rPr>
+              <w:t>Quistian</w:t>
+            </w:r>
+            <w:proofErr w:type="spellEnd"/>
           </w:p>
         </w:tc>
         <w:tc>
@@ -3129,8 +3217,17 @@
                 <w:sz w:val="16"/>
                 <w:szCs w:val="16"/>
               </w:rPr>
-              <w:t>Jaime Jahuey</w:t>
+              <w:t xml:space="preserve">Jaime </w:t>
             </w:r>
+            <w:proofErr w:type="spellStart"/>
+            <w:r>
+              <w:rPr>
+                <w:sz w:val="16"/>
+                <w:szCs w:val="16"/>
+              </w:rPr>
+              <w:t>Jahuey</w:t>
+            </w:r>
+            <w:proofErr w:type="spellEnd"/>
           </w:p>
           <w:p>
             <w:pPr>
@@ -3161,8 +3258,17 @@
                 <w:sz w:val="16"/>
                 <w:szCs w:val="16"/>
               </w:rPr>
-              <w:t>Daniel Espina</w:t>
+              <w:t xml:space="preserve">Daniel </w:t>
             </w:r>
+            <w:proofErr w:type="spellStart"/>
+            <w:r>
+              <w:rPr>
+                <w:sz w:val="16"/>
+                <w:szCs w:val="16"/>
+              </w:rPr>
+              <w:t>Espina</w:t>
+            </w:r>
+            <w:proofErr w:type="spellEnd"/>
           </w:p>
           <w:p>
             <w:pPr>
@@ -3173,8 +3279,17 @@
                 <w:sz w:val="16"/>
                 <w:szCs w:val="16"/>
               </w:rPr>
-              <w:t>Alfonso Quistian</w:t>
+              <w:t xml:space="preserve">Alfonso </w:t>
             </w:r>
+            <w:proofErr w:type="spellStart"/>
+            <w:r>
+              <w:rPr>
+                <w:sz w:val="16"/>
+                <w:szCs w:val="16"/>
+              </w:rPr>
+              <w:t>Quistian</w:t>
+            </w:r>
+            <w:proofErr w:type="spellEnd"/>
           </w:p>
         </w:tc>
         <w:tc>
@@ -3327,7 +3442,25 @@
           <w:i/>
           <w:sz w:val="22"/>
         </w:rPr>
-        <w:t>This section will describe a general view of the software EspinasBikes.</w:t>
+        <w:t xml:space="preserve">This section will describe a general view of the software </w:t>
+      </w:r>
+      <w:proofErr w:type="spellStart"/>
+      <w:r>
+        <w:rPr>
+          <w:rFonts w:ascii="Arial" w:hAnsi="Arial"/>
+          <w:i/>
+          <w:sz w:val="22"/>
+        </w:rPr>
+        <w:t>EspinasBikes</w:t>
+      </w:r>
+      <w:proofErr w:type="spellEnd"/>
+      <w:r>
+        <w:rPr>
+          <w:rFonts w:ascii="Arial" w:hAnsi="Arial"/>
+          <w:i/>
+          <w:sz w:val="22"/>
+        </w:rPr>
+        <w:t>.</w:t>
       </w:r>
     </w:p>
     <w:p>
@@ -3402,7 +3535,15 @@
         <w:jc w:val="both"/>
       </w:pPr>
       <w:r>
-        <w:t>The application EspinasBikes will only require an android phone or device. The application will create a local database on the user</w:t>
+        <w:t xml:space="preserve">The application </w:t>
+      </w:r>
+      <w:proofErr w:type="spellStart"/>
+      <w:r>
+        <w:t>EspinasBikes</w:t>
+      </w:r>
+      <w:proofErr w:type="spellEnd"/>
+      <w:r>
+        <w:t xml:space="preserve"> will only require an android phone or device. The application will create a local database on the user</w:t>
       </w:r>
       <w:r>
         <w:t>’</w:t>
@@ -3459,13 +3600,53 @@
         <w:rPr>
           <w:color w:val="000000" w:themeColor="text1"/>
         </w:rPr>
-        <w:t xml:space="preserve">This documentation is mainly intended for the bike shop owner or any other bike shop owner that would like to use this application. </w:t>
-      </w:r>
+        <w:t xml:space="preserve">This documentation </w:t>
+      </w:r>
+      <w:proofErr w:type="gramStart"/>
       <w:r>
         <w:rPr>
           <w:color w:val="000000" w:themeColor="text1"/>
         </w:rPr>
-        <w:t xml:space="preserve">This application will only be used by on person and it’s not intended for costumers. </w:t>
+        <w:t>is mainly intended</w:t>
+      </w:r>
+      <w:proofErr w:type="gramEnd"/>
+      <w:r>
+        <w:rPr>
+          <w:color w:val="000000" w:themeColor="text1"/>
+        </w:rPr>
+        <w:t xml:space="preserve"> for the bike shop owner or any other bike shop owner that would like to use this application. </w:t>
+      </w:r>
+      <w:r>
+        <w:rPr>
+          <w:color w:val="000000" w:themeColor="text1"/>
+        </w:rPr>
+        <w:t>This application will only be used by on per</w:t>
+      </w:r>
+      <w:r>
+        <w:rPr>
+          <w:color w:val="000000" w:themeColor="text1"/>
+        </w:rPr>
+        <w:t xml:space="preserve">son and </w:t>
+      </w:r>
+      <w:proofErr w:type="gramStart"/>
+      <w:r>
+        <w:rPr>
+          <w:color w:val="000000" w:themeColor="text1"/>
+        </w:rPr>
+        <w:t>it’s</w:t>
+      </w:r>
+      <w:proofErr w:type="gramEnd"/>
+      <w:r>
+        <w:rPr>
+          <w:color w:val="000000" w:themeColor="text1"/>
+        </w:rPr>
+        <w:t xml:space="preserve"> not intended for custo</w:t>
+      </w:r>
+      <w:r>
+        <w:rPr>
+          <w:color w:val="000000" w:themeColor="text1"/>
+        </w:rPr>
+        <w:t xml:space="preserve">mers. </w:t>
       </w:r>
     </w:p>
     <w:p>
@@ -3500,7 +3681,21 @@
         <w:rPr>
           <w:color w:val="0000FF"/>
         </w:rPr>
-        <w:t>Define all the terms necessary to properly interpret the SRS, including acronyms and abbreviations. You may wish to build a separate glossary that spans multiple projects or the entire organization, and just include terms specific to a single project in each SRS.</w:t>
+        <w:t xml:space="preserve">Define all the terms necessary </w:t>
+      </w:r>
+      <w:proofErr w:type="gramStart"/>
+      <w:r>
+        <w:rPr>
+          <w:color w:val="0000FF"/>
+        </w:rPr>
+        <w:t>to properly interpret</w:t>
+      </w:r>
+      <w:proofErr w:type="gramEnd"/>
+      <w:r>
+        <w:rPr>
+          <w:color w:val="0000FF"/>
+        </w:rPr>
+        <w:t xml:space="preserve"> the SRS, including acronyms and abbreviations. You may wish to build a separate glossary that spans multiple projects or the entire organization, and just include terms specific to a single project in each SRS.</w:t>
       </w:r>
     </w:p>
     <w:p>
@@ -3533,7 +3728,15 @@
         <w:jc w:val="both"/>
       </w:pPr>
       <w:r>
-        <w:t>Ask dr.schwartz about this section, 1.5, and 1.6.</w:t>
+        <w:t xml:space="preserve">Ask </w:t>
+      </w:r>
+      <w:proofErr w:type="spellStart"/>
+      <w:r>
+        <w:t>dr.schwartz</w:t>
+      </w:r>
+      <w:proofErr w:type="spellEnd"/>
+      <w:r>
+        <w:t xml:space="preserve"> about this section, 1.5, and 1.6.</w:t>
       </w:r>
     </w:p>
     <w:p>
@@ -3596,83 +3799,82 @@
           <w:sz w:val="24"/>
           <w:szCs w:val="24"/>
         </w:rPr>
-        <w:t>” and 0 means “no” in this project.</w:t>
-      </w:r>
-    </w:p>
-    <w:p>
-      <w:pPr>
-        <w:pStyle w:val="template"/>
-        <w:jc w:val="both"/>
+        <w:t xml:space="preserve">” and </w:t>
+      </w:r>
+      <w:proofErr w:type="gramStart"/>
+      <w:r>
         <w:rPr>
           <w:rFonts w:asciiTheme="minorHAnsi" w:hAnsiTheme="minorHAnsi"/>
           <w:i w:val="0"/>
           <w:sz w:val="24"/>
           <w:szCs w:val="24"/>
         </w:rPr>
-      </w:pPr>
-    </w:p>
-    <w:p>
-      <w:pPr>
-        <w:pStyle w:val="template"/>
-        <w:jc w:val="both"/>
+        <w:t>0</w:t>
+      </w:r>
+      <w:proofErr w:type="gramEnd"/>
+      <w:r>
         <w:rPr>
           <w:rFonts w:asciiTheme="minorHAnsi" w:hAnsiTheme="minorHAnsi"/>
           <w:i w:val="0"/>
           <w:sz w:val="24"/>
           <w:szCs w:val="24"/>
         </w:rPr>
-      </w:pPr>
-      <w:r>
+        <w:t xml:space="preserve"> means “no” in this project.</w:t>
+      </w:r>
+    </w:p>
+    <w:p>
+      <w:pPr>
+        <w:pStyle w:val="template"/>
+        <w:jc w:val="both"/>
         <w:rPr>
           <w:rFonts w:asciiTheme="minorHAnsi" w:hAnsiTheme="minorHAnsi"/>
           <w:i w:val="0"/>
           <w:sz w:val="24"/>
           <w:szCs w:val="24"/>
         </w:rPr>
-        <w:t>Database-</w:t>
-      </w:r>
-      <w:r>
+      </w:pPr>
+    </w:p>
+    <w:p>
+      <w:pPr>
+        <w:pStyle w:val="template"/>
+        <w:jc w:val="both"/>
         <w:rPr>
           <w:rFonts w:asciiTheme="minorHAnsi" w:hAnsiTheme="minorHAnsi"/>
           <w:i w:val="0"/>
           <w:sz w:val="24"/>
           <w:szCs w:val="24"/>
         </w:rPr>
-        <w:t xml:space="preserve"> </w:t>
-      </w:r>
-    </w:p>
-    <w:p>
-      <w:pPr>
-        <w:pStyle w:val="template"/>
-        <w:jc w:val="both"/>
+      </w:pPr>
+      <w:r>
         <w:rPr>
           <w:rFonts w:asciiTheme="minorHAnsi" w:hAnsiTheme="minorHAnsi"/>
           <w:i w:val="0"/>
           <w:sz w:val="24"/>
           <w:szCs w:val="24"/>
         </w:rPr>
-      </w:pPr>
-    </w:p>
-    <w:p>
-      <w:pPr>
-        <w:pStyle w:val="template"/>
-        <w:jc w:val="both"/>
+        <w:t>Database-</w:t>
+      </w:r>
+      <w:r>
         <w:rPr>
           <w:rFonts w:asciiTheme="minorHAnsi" w:hAnsiTheme="minorHAnsi"/>
           <w:i w:val="0"/>
           <w:sz w:val="24"/>
           <w:szCs w:val="24"/>
         </w:rPr>
-      </w:pPr>
-      <w:r>
+        <w:t xml:space="preserve"> </w:t>
+      </w:r>
+    </w:p>
+    <w:p>
+      <w:pPr>
+        <w:pStyle w:val="template"/>
+        <w:jc w:val="both"/>
         <w:rPr>
           <w:rFonts w:asciiTheme="minorHAnsi" w:hAnsiTheme="minorHAnsi"/>
           <w:i w:val="0"/>
           <w:sz w:val="24"/>
           <w:szCs w:val="24"/>
         </w:rPr>
-        <w:t xml:space="preserve">Dialog boxes- </w:t>
-      </w:r>
+      </w:pPr>
     </w:p>
     <w:p>
       <w:pPr>
@@ -3685,27 +3887,27 @@
           <w:szCs w:val="24"/>
         </w:rPr>
       </w:pPr>
-    </w:p>
-    <w:p>
-      <w:pPr>
-        <w:pStyle w:val="template"/>
-        <w:jc w:val="both"/>
+      <w:r>
         <w:rPr>
           <w:rFonts w:asciiTheme="minorHAnsi" w:hAnsiTheme="minorHAnsi"/>
           <w:i w:val="0"/>
           <w:sz w:val="24"/>
           <w:szCs w:val="24"/>
         </w:rPr>
-      </w:pPr>
-      <w:r>
+        <w:t xml:space="preserve">Dialog boxes- </w:t>
+      </w:r>
+    </w:p>
+    <w:p>
+      <w:pPr>
+        <w:pStyle w:val="template"/>
+        <w:jc w:val="both"/>
         <w:rPr>
           <w:rFonts w:asciiTheme="minorHAnsi" w:hAnsiTheme="minorHAnsi"/>
           <w:i w:val="0"/>
           <w:sz w:val="24"/>
           <w:szCs w:val="24"/>
         </w:rPr>
-        <w:t>Page-</w:t>
-      </w:r>
+      </w:pPr>
     </w:p>
     <w:p>
       <w:pPr>
@@ -3718,27 +3920,27 @@
           <w:szCs w:val="24"/>
         </w:rPr>
       </w:pPr>
-    </w:p>
-    <w:p>
-      <w:pPr>
-        <w:pStyle w:val="template"/>
-        <w:jc w:val="both"/>
+      <w:r>
         <w:rPr>
           <w:rFonts w:asciiTheme="minorHAnsi" w:hAnsiTheme="minorHAnsi"/>
           <w:i w:val="0"/>
           <w:sz w:val="24"/>
           <w:szCs w:val="24"/>
         </w:rPr>
-      </w:pPr>
-      <w:r>
+        <w:t>Page-</w:t>
+      </w:r>
+    </w:p>
+    <w:p>
+      <w:pPr>
+        <w:pStyle w:val="template"/>
+        <w:jc w:val="both"/>
         <w:rPr>
           <w:rFonts w:asciiTheme="minorHAnsi" w:hAnsiTheme="minorHAnsi"/>
           <w:i w:val="0"/>
           <w:sz w:val="24"/>
           <w:szCs w:val="24"/>
         </w:rPr>
-        <w:t xml:space="preserve">Radio button- </w:t>
-      </w:r>
+      </w:pPr>
     </w:p>
     <w:p>
       <w:pPr>
@@ -3751,28 +3953,27 @@
           <w:szCs w:val="24"/>
         </w:rPr>
       </w:pPr>
-    </w:p>
-    <w:p>
-      <w:pPr>
-        <w:pStyle w:val="template"/>
-        <w:jc w:val="both"/>
+      <w:r>
         <w:rPr>
           <w:rFonts w:asciiTheme="minorHAnsi" w:hAnsiTheme="minorHAnsi"/>
           <w:i w:val="0"/>
           <w:sz w:val="24"/>
           <w:szCs w:val="24"/>
         </w:rPr>
-      </w:pPr>
-      <w:r>
+        <w:t xml:space="preserve">Radio button- </w:t>
+      </w:r>
+    </w:p>
+    <w:p>
+      <w:pPr>
+        <w:pStyle w:val="template"/>
+        <w:jc w:val="both"/>
         <w:rPr>
           <w:rFonts w:asciiTheme="minorHAnsi" w:hAnsiTheme="minorHAnsi"/>
           <w:i w:val="0"/>
           <w:sz w:val="24"/>
           <w:szCs w:val="24"/>
         </w:rPr>
-        <w:lastRenderedPageBreak/>
-        <w:t>Tables-</w:t>
-      </w:r>
+      </w:pPr>
     </w:p>
     <w:p>
       <w:pPr>
@@ -3785,25 +3986,47 @@
           <w:szCs w:val="24"/>
         </w:rPr>
       </w:pPr>
-    </w:p>
-    <w:p>
-      <w:pPr>
-        <w:pStyle w:val="template"/>
-        <w:jc w:val="both"/>
+      <w:r>
         <w:rPr>
           <w:rFonts w:asciiTheme="minorHAnsi" w:hAnsiTheme="minorHAnsi"/>
           <w:i w:val="0"/>
           <w:sz w:val="24"/>
           <w:szCs w:val="24"/>
         </w:rPr>
-      </w:pPr>
-      <w:r>
+        <w:lastRenderedPageBreak/>
+        <w:t>Tables-</w:t>
+      </w:r>
+    </w:p>
+    <w:p>
+      <w:pPr>
+        <w:pStyle w:val="template"/>
+        <w:jc w:val="both"/>
         <w:rPr>
           <w:rFonts w:asciiTheme="minorHAnsi" w:hAnsiTheme="minorHAnsi"/>
           <w:i w:val="0"/>
           <w:sz w:val="24"/>
           <w:szCs w:val="24"/>
         </w:rPr>
+      </w:pPr>
+    </w:p>
+    <w:p>
+      <w:pPr>
+        <w:pStyle w:val="template"/>
+        <w:jc w:val="both"/>
+        <w:rPr>
+          <w:rFonts w:asciiTheme="minorHAnsi" w:hAnsiTheme="minorHAnsi"/>
+          <w:i w:val="0"/>
+          <w:sz w:val="24"/>
+          <w:szCs w:val="24"/>
+        </w:rPr>
+      </w:pPr>
+      <w:r>
+        <w:rPr>
+          <w:rFonts w:asciiTheme="minorHAnsi" w:hAnsiTheme="minorHAnsi"/>
+          <w:i w:val="0"/>
+          <w:sz w:val="24"/>
+          <w:szCs w:val="24"/>
+        </w:rPr>
         <w:t>Textboxes-</w:t>
       </w:r>
     </w:p>
@@ -3831,7 +4054,23 @@
         <w:jc w:val="both"/>
       </w:pPr>
       <w:r>
-        <w:t xml:space="preserve">&lt;In general this document follows the IEEE formatting requirements. Use Arial font size 11, or 12 throughout the document for text. Use italics for comments. Document text should be single spaced and maintain the 1” margins found in this template. For Section and Subsection titles please follow the template. </w:t>
+        <w:t xml:space="preserve">&lt;In </w:t>
+      </w:r>
+      <w:proofErr w:type="gramStart"/>
+      <w:r>
+        <w:t>general</w:t>
+      </w:r>
+      <w:proofErr w:type="gramEnd"/>
+      <w:r>
+        <w:t xml:space="preserve"> this document follows the IEEE formatting requirements. Use Arial font size 11, or 12 throughout the document for text. Use italics for comments. Document text should be single spaced and maintain the 1” margins found in this template. For Section and </w:t>
+      </w:r>
+      <w:proofErr w:type="gramStart"/>
+      <w:r>
+        <w:t>Subsection</w:t>
+      </w:r>
+      <w:proofErr w:type="gramEnd"/>
+      <w:r>
+        <w:t xml:space="preserve"> titles please follow the template. </w:t>
       </w:r>
     </w:p>
     <w:p>
@@ -3950,7 +4189,15 @@
         <w:jc w:val="both"/>
       </w:pPr>
       <w:r>
-        <w:t>TO DO: Use the standard IEEE citation guide for this section. An example citation guide is posted for you on the website.&gt;</w:t>
+        <w:t xml:space="preserve">TO DO: Use the standard IEEE citation guide for this section. An example citation guide </w:t>
+      </w:r>
+      <w:proofErr w:type="gramStart"/>
+      <w:r>
+        <w:t>is posted</w:t>
+      </w:r>
+      <w:proofErr w:type="gramEnd"/>
+      <w:r>
+        <w:t xml:space="preserve"> for you on the website.&gt;</w:t>
       </w:r>
     </w:p>
     <w:p>
@@ -4227,25 +4474,69 @@
         <w:rPr>
           <w:color w:val="0000FF"/>
         </w:rPr>
-        <w:t>Describe the context and origin of the product being specified in this SRS. For example, state whether this product is a follow-on member of a product family, a replacement for certain existing systems, or a new, self-contained product. If the SRS defines a component of a larger system, relate the requirements of the larger system to the functionality of this software and identify interfaces between the two. In this part, make sure to include a simple diagram that shows the major components of the overall system, subsystem interconnections, and external interface</w:t>
-      </w:r>
-      <w:r>
-        <w:t>. In this section it is crucial that you will be creative and provide as much information as possible.</w:t>
-      </w:r>
-    </w:p>
-    <w:p>
-      <w:pPr>
-        <w:pStyle w:val="template"/>
-        <w:jc w:val="both"/>
-      </w:pPr>
-    </w:p>
-    <w:p>
-      <w:pPr>
-        <w:pStyle w:val="template"/>
-        <w:jc w:val="both"/>
-      </w:pPr>
-      <w:r>
-        <w:t>TO DO: Provide at least one paragraph describing product perspective. Provide a general diagram that will illustrate how your product interacts with the environment and in what context it is being used.&gt;</w:t>
+        <w:t xml:space="preserve">Describe the context and origin of the product </w:t>
+      </w:r>
+      <w:proofErr w:type="gramStart"/>
+      <w:r>
+        <w:rPr>
+          <w:color w:val="0000FF"/>
+        </w:rPr>
+        <w:t>being specified</w:t>
+      </w:r>
+      <w:proofErr w:type="gramEnd"/>
+      <w:r>
+        <w:rPr>
+          <w:color w:val="0000FF"/>
+        </w:rPr>
+        <w:t xml:space="preserve"> in this SRS. For example, state whether this product is a follow-on member of a product family, a </w:t>
+      </w:r>
+      <w:proofErr w:type="gramStart"/>
+      <w:r>
+        <w:rPr>
+          <w:color w:val="0000FF"/>
+        </w:rPr>
+        <w:t>replacement for certain</w:t>
+      </w:r>
+      <w:proofErr w:type="gramEnd"/>
+      <w:r>
+        <w:rPr>
+          <w:color w:val="0000FF"/>
+        </w:rPr>
+        <w:t xml:space="preserve"> existing systems, or a new, self-contained product. If the SRS defines a component of a larger system, relate the requirements of the larger system to the functionality of this software and identify interfaces between the two. In this part, make sure to include a simple diagram that shows the major components of the overall system, subsystem interconnections, and external interface</w:t>
+      </w:r>
+      <w:r>
+        <w:t xml:space="preserve">. In this </w:t>
+      </w:r>
+      <w:proofErr w:type="gramStart"/>
+      <w:r>
+        <w:t>section</w:t>
+      </w:r>
+      <w:proofErr w:type="gramEnd"/>
+      <w:r>
+        <w:t xml:space="preserve"> it is crucial that you will be creative and provide as much information as possible.</w:t>
+      </w:r>
+    </w:p>
+    <w:p>
+      <w:pPr>
+        <w:pStyle w:val="template"/>
+        <w:jc w:val="both"/>
+      </w:pPr>
+    </w:p>
+    <w:p>
+      <w:pPr>
+        <w:pStyle w:val="template"/>
+        <w:jc w:val="both"/>
+      </w:pPr>
+      <w:r>
+        <w:t xml:space="preserve">TO DO: Provide at least one paragraph describing product perspective. Provide a general diagram that will illustrate how your product interacts with the environment and in what context it </w:t>
+      </w:r>
+      <w:proofErr w:type="gramStart"/>
+      <w:r>
+        <w:t>is</w:t>
+      </w:r>
+      <w:proofErr w:type="gramEnd"/>
+      <w:r>
+        <w:t xml:space="preserve"> being used.&gt;</w:t>
       </w:r>
     </w:p>
     <w:p>
@@ -4281,13 +4572,29 @@
         <w:t xml:space="preserve">y any </w:t>
       </w:r>
       <w:r>
-        <w:t xml:space="preserve">bicycle store owner to easily manage his store. </w:t>
+        <w:t xml:space="preserve">bicycle </w:t>
+      </w:r>
+      <w:proofErr w:type="gramStart"/>
+      <w:r>
+        <w:t>store owner</w:t>
+      </w:r>
+      <w:proofErr w:type="gramEnd"/>
+      <w:r>
+        <w:t xml:space="preserve"> to easily manage his store. </w:t>
       </w:r>
       <w:r>
         <w:t xml:space="preserve">The owner will be able to </w:t>
       </w:r>
       <w:r>
-        <w:t xml:space="preserve">manage his inventory such as adding and removing bicycles form the database. He will also add sold bikes to a table and calculate profit. Repairs and task will be managed for the store owner so he would never miss a due date. The application will </w:t>
+        <w:t xml:space="preserve">manage his inventory such as adding and removing bicycles form the database. He will also add sold bikes to a table and calculate profit. Repairs and task will be managed for the </w:t>
+      </w:r>
+      <w:proofErr w:type="gramStart"/>
+      <w:r>
+        <w:t>store owner</w:t>
+      </w:r>
+      <w:proofErr w:type="gramEnd"/>
+      <w:r>
+        <w:t xml:space="preserve"> so he would never miss a due date. The application will </w:t>
       </w:r>
       <w:r>
         <w:t>provide a</w:t>
@@ -4345,7 +4652,35 @@
         <w:rPr>
           <w:color w:val="0000FF"/>
         </w:rPr>
-        <w:t>Summarize the major functions the product must perform or must let the user perform. Details will be provided in Section 3, so only a high level summary is needed here. Organize the functions to make them understandable to any reader of the SRS. A picture of the major groups of related requirements and how they relate, such as a top level data flow diagram or object class diagram, will be effective.</w:t>
+        <w:t xml:space="preserve">Summarize the major functions the product must perform or must let the user perform. Details will be provided in Section 3, so only a </w:t>
+      </w:r>
+      <w:proofErr w:type="gramStart"/>
+      <w:r>
+        <w:rPr>
+          <w:color w:val="0000FF"/>
+        </w:rPr>
+        <w:t>high level</w:t>
+      </w:r>
+      <w:proofErr w:type="gramEnd"/>
+      <w:r>
+        <w:rPr>
+          <w:color w:val="0000FF"/>
+        </w:rPr>
+        <w:t xml:space="preserve"> summary is needed here. Organize the functions to make them understandable to any reader of the SRS. A picture of the major groups of related requirements and how they relate, such as a </w:t>
+      </w:r>
+      <w:proofErr w:type="gramStart"/>
+      <w:r>
+        <w:rPr>
+          <w:color w:val="0000FF"/>
+        </w:rPr>
+        <w:t>top level</w:t>
+      </w:r>
+      <w:proofErr w:type="gramEnd"/>
+      <w:r>
+        <w:rPr>
+          <w:color w:val="0000FF"/>
+        </w:rPr>
+        <w:t xml:space="preserve"> data flow diagram or object class diagram, will be effective.</w:t>
       </w:r>
     </w:p>
     <w:p>
@@ -4523,7 +4858,13 @@
         <w:jc w:val="both"/>
       </w:pPr>
       <w:r>
-        <w:t>The main user of this software will be the bike owner. The owner is a bicycle expert with 30+ years of experience in the industry. He may be the only person who</w:t>
+        <w:t>The main user of this software will be the bike</w:t>
+      </w:r>
+      <w:r>
+        <w:t xml:space="preserve"> shop</w:t>
+      </w:r>
+      <w:r>
+        <w:t xml:space="preserve"> owner. The owner is a bicycle expert with 30+ years of experience in the industry. He may be the only person who</w:t>
       </w:r>
       <w:r>
         <w:t xml:space="preserve"> will use the product.</w:t>
@@ -4571,7 +4912,15 @@
         <w:jc w:val="both"/>
       </w:pPr>
       <w:r>
-        <w:t>TO DO: As stated above, in at least one paragraph, describe the environment your system will have to operate in. Make sure to include the minimum platform requirements for your system. &gt;</w:t>
+        <w:t xml:space="preserve">TO DO: As stated above, in at least one paragraph, describe the environment your system will have to operate </w:t>
+      </w:r>
+      <w:proofErr w:type="gramStart"/>
+      <w:r>
+        <w:t>in</w:t>
+      </w:r>
+      <w:proofErr w:type="gramEnd"/>
+      <w:r>
+        <w:t>. Make sure to include the minimum platform requirements for your system. &gt;</w:t>
       </w:r>
     </w:p>
     <w:p>
@@ -4600,7 +4949,37 @@
           <w:i w:val="0"/>
         </w:rPr>
         <w:tab/>
-        <w:t xml:space="preserve">This application will be an android application which can only be used on any android system. </w:t>
+        <w:t xml:space="preserve">This application will be an android </w:t>
+      </w:r>
+      <w:r>
+        <w:rPr>
+          <w:rFonts w:asciiTheme="minorHAnsi" w:hAnsiTheme="minorHAnsi"/>
+          <w:i w:val="0"/>
+        </w:rPr>
+        <w:t>application, which</w:t>
+      </w:r>
+      <w:r>
+        <w:rPr>
+          <w:rFonts w:asciiTheme="minorHAnsi" w:hAnsiTheme="minorHAnsi"/>
+          <w:i w:val="0"/>
+        </w:rPr>
+        <w:t xml:space="preserve"> </w:t>
+      </w:r>
+      <w:proofErr w:type="gramStart"/>
+      <w:r>
+        <w:rPr>
+          <w:rFonts w:asciiTheme="minorHAnsi" w:hAnsiTheme="minorHAnsi"/>
+          <w:i w:val="0"/>
+        </w:rPr>
+        <w:t>can only be used</w:t>
+      </w:r>
+      <w:proofErr w:type="gramEnd"/>
+      <w:r>
+        <w:rPr>
+          <w:rFonts w:asciiTheme="minorHAnsi" w:hAnsiTheme="minorHAnsi"/>
+          <w:i w:val="0"/>
+        </w:rPr>
+        <w:t xml:space="preserve"> on any android system. </w:t>
       </w:r>
     </w:p>
     <w:p>
@@ -4679,7 +5058,21 @@
         <w:rPr>
           <w:color w:val="0000FF"/>
         </w:rPr>
-        <w:t>List the user documentation components (such as user manuals, on-line help, and tutorials) that will be delivered along with the software. Identify any known user documentation delivery formats or standards.</w:t>
+        <w:t xml:space="preserve">List the user documentation components (such as user manuals, on-line help, and tutorials) that </w:t>
+      </w:r>
+      <w:proofErr w:type="gramStart"/>
+      <w:r>
+        <w:rPr>
+          <w:color w:val="0000FF"/>
+        </w:rPr>
+        <w:t>will be delivered</w:t>
+      </w:r>
+      <w:proofErr w:type="gramEnd"/>
+      <w:r>
+        <w:rPr>
+          <w:color w:val="0000FF"/>
+        </w:rPr>
+        <w:t xml:space="preserve"> along with the software. Identify any known user documentation delivery formats or standards.</w:t>
       </w:r>
       <w:r>
         <w:t xml:space="preserve"> </w:t>
@@ -4691,7 +5084,15 @@
         <w:jc w:val="both"/>
       </w:pPr>
       <w:r>
-        <w:t>TO DO: You will not actually develop any user-manuals, but you need to describe what kind of manuals and what kind of help is needed for the software you will be developing. One paragraph should be sufficient for this section.&gt;</w:t>
+        <w:t xml:space="preserve">TO DO: You will not actually develop any user-manuals, but you need to describe what kind of manuals and what kind of help </w:t>
+      </w:r>
+      <w:proofErr w:type="gramStart"/>
+      <w:r>
+        <w:t>is needed</w:t>
+      </w:r>
+      <w:proofErr w:type="gramEnd"/>
+      <w:r>
+        <w:t xml:space="preserve"> for the software you will be developing. One paragraph should be sufficient for this section.&gt;</w:t>
       </w:r>
     </w:p>
     <w:p>
@@ -4727,7 +5128,49 @@
         <w:rPr>
           <w:color w:val="0000FF"/>
         </w:rPr>
-        <w:t xml:space="preserve">List any assumed factors (as opposed to known facts) that could affect the requirements stated in the SRS. These could include third-party or commercial components that you plan to use, issues around the development or operating environment, or constraints. The project could be affected if these assumptions are incorrect, are not shared, or change. Also identify any dependencies the project has on external factors, such as software components that you intend to reuse from another project. </w:t>
+        <w:t xml:space="preserve">List any assumed factors (as opposed to known facts) that could affect the requirements stated in the SRS. These could include </w:t>
+      </w:r>
+      <w:proofErr w:type="gramStart"/>
+      <w:r>
+        <w:rPr>
+          <w:color w:val="0000FF"/>
+        </w:rPr>
+        <w:t>third-party</w:t>
+      </w:r>
+      <w:proofErr w:type="gramEnd"/>
+      <w:r>
+        <w:rPr>
+          <w:color w:val="0000FF"/>
+        </w:rPr>
+        <w:t xml:space="preserve"> or commercial components that you plan to use, issues around the development or operating environment, or constraints. The project </w:t>
+      </w:r>
+      <w:proofErr w:type="gramStart"/>
+      <w:r>
+        <w:rPr>
+          <w:color w:val="0000FF"/>
+        </w:rPr>
+        <w:t>could be affected</w:t>
+      </w:r>
+      <w:proofErr w:type="gramEnd"/>
+      <w:r>
+        <w:rPr>
+          <w:color w:val="0000FF"/>
+        </w:rPr>
+        <w:t xml:space="preserve"> if these assumptions are incorrect, are not shared, or change. </w:t>
+      </w:r>
+      <w:proofErr w:type="gramStart"/>
+      <w:r>
+        <w:rPr>
+          <w:color w:val="0000FF"/>
+        </w:rPr>
+        <w:t>Also</w:t>
+      </w:r>
+      <w:proofErr w:type="gramEnd"/>
+      <w:r>
+        <w:rPr>
+          <w:color w:val="0000FF"/>
+        </w:rPr>
+        <w:t xml:space="preserve"> identify any dependencies the project has on external factors, such as software components that you intend to reuse from another project. </w:t>
       </w:r>
     </w:p>
     <w:p>
@@ -4737,6 +5180,84 @@
       </w:pPr>
       <w:r>
         <w:t>TO DO: Provide a short list of some major assumptions that might significantly affect your design. For example, you can assume that your client will have 1, 2 or at most 50 Automated Banking Machines. Every number has a significant effect on the design of your system. &gt;</w:t>
+      </w:r>
+    </w:p>
+    <w:p>
+      <w:pPr>
+        <w:pStyle w:val="template"/>
+        <w:jc w:val="both"/>
+      </w:pPr>
+    </w:p>
+    <w:p>
+      <w:pPr>
+        <w:pStyle w:val="template"/>
+        <w:jc w:val="both"/>
+        <w:rPr>
+          <w:i w:val="0"/>
+        </w:rPr>
+      </w:pPr>
+      <w:r>
+        <w:rPr>
+          <w:i w:val="0"/>
+        </w:rPr>
+        <w:t>Major assumptions</w:t>
+      </w:r>
+    </w:p>
+    <w:p>
+      <w:pPr>
+        <w:pStyle w:val="template"/>
+        <w:numPr>
+          <w:ilvl w:val="0"/>
+          <w:numId w:val="15"/>
+        </w:numPr>
+        <w:jc w:val="both"/>
+        <w:rPr>
+          <w:i w:val="0"/>
+        </w:rPr>
+      </w:pPr>
+      <w:r>
+        <w:rPr>
+          <w:i w:val="0"/>
+        </w:rPr>
+        <w:t>The bike shop owner will be the only one using this application</w:t>
+      </w:r>
+    </w:p>
+    <w:p>
+      <w:pPr>
+        <w:pStyle w:val="template"/>
+        <w:numPr>
+          <w:ilvl w:val="0"/>
+          <w:numId w:val="15"/>
+        </w:numPr>
+        <w:jc w:val="both"/>
+        <w:rPr>
+          <w:i w:val="0"/>
+        </w:rPr>
+      </w:pPr>
+      <w:r>
+        <w:rPr>
+          <w:i w:val="0"/>
+        </w:rPr>
+        <w:t>Other people such as friends or children will not have access to this device so they cannot accidently add or sell bikes for instance.</w:t>
+      </w:r>
+    </w:p>
+    <w:p>
+      <w:pPr>
+        <w:pStyle w:val="template"/>
+        <w:numPr>
+          <w:ilvl w:val="0"/>
+          <w:numId w:val="15"/>
+        </w:numPr>
+        <w:jc w:val="both"/>
+        <w:rPr>
+          <w:i w:val="0"/>
+        </w:rPr>
+      </w:pPr>
+      <w:r>
+        <w:rPr>
+          <w:i w:val="0"/>
+        </w:rPr>
+        <w:t>The owner will have an android device in order to use this application.</w:t>
       </w:r>
     </w:p>
     <w:p>
@@ -4947,30 +5468,19 @@
         <w:pStyle w:val="template"/>
         <w:jc w:val="both"/>
       </w:pPr>
-    </w:p>
-    <w:p>
-      <w:pPr>
-        <w:pStyle w:val="template"/>
-        <w:jc w:val="both"/>
-        <w:rPr>
-          <w:rFonts w:asciiTheme="minorHAnsi" w:hAnsiTheme="minorHAnsi"/>
-          <w:sz w:val="28"/>
-          <w:szCs w:val="28"/>
-        </w:rPr>
-      </w:pPr>
       <w:r>
         <w:rPr>
           <w:noProof/>
           <w:lang w:val="en-US" w:bidi="ar-SA"/>
         </w:rPr>
         <w:drawing>
-          <wp:anchor distT="0" distB="0" distL="114300" distR="114300" simplePos="0" relativeHeight="251662336" behindDoc="1" locked="0" layoutInCell="1" allowOverlap="1" wp14:anchorId="2B6D177C" wp14:editId="5FE67E95">
+          <wp:anchor distT="0" distB="0" distL="114300" distR="114300" simplePos="0" relativeHeight="251662336" behindDoc="1" locked="0" layoutInCell="1" allowOverlap="1" wp14:anchorId="2B6D177C" wp14:editId="62677F77">
             <wp:simplePos x="0" y="0"/>
             <wp:positionH relativeFrom="margin">
-              <wp:posOffset>2201470</wp:posOffset>
+              <wp:posOffset>4086860</wp:posOffset>
             </wp:positionH>
             <wp:positionV relativeFrom="paragraph">
-              <wp:posOffset>27006</wp:posOffset>
+              <wp:posOffset>101600</wp:posOffset>
             </wp:positionV>
             <wp:extent cx="1873794" cy="3279140"/>
             <wp:effectExtent l="0" t="0" r="6350" b="0"/>
@@ -5026,6 +5536,17 @@
           </wp:anchor>
         </w:drawing>
       </w:r>
+    </w:p>
+    <w:p>
+      <w:pPr>
+        <w:pStyle w:val="template"/>
+        <w:jc w:val="both"/>
+        <w:rPr>
+          <w:rFonts w:asciiTheme="minorHAnsi" w:hAnsiTheme="minorHAnsi"/>
+          <w:sz w:val="28"/>
+          <w:szCs w:val="28"/>
+        </w:rPr>
+      </w:pPr>
       <w:r>
         <w:rPr>
           <w:rFonts w:asciiTheme="minorHAnsi" w:hAnsiTheme="minorHAnsi"/>
@@ -5241,7 +5762,7 @@
           <w:sz w:val="24"/>
           <w:szCs w:val="24"/>
         </w:rPr>
-        <w:t>Whenever the user launches the a</w:t>
+        <w:t xml:space="preserve">Whenever the user </w:t>
       </w:r>
       <w:r>
         <w:rPr>
@@ -5250,7 +5771,7 @@
           <w:sz w:val="24"/>
           <w:szCs w:val="24"/>
         </w:rPr>
-        <w:t xml:space="preserve">pplication, </w:t>
+        <w:t>opens</w:t>
       </w:r>
       <w:r>
         <w:rPr>
@@ -5259,7 +5780,117 @@
           <w:sz w:val="24"/>
           <w:szCs w:val="24"/>
         </w:rPr>
-        <w:t xml:space="preserve">this screen will appear with 3 important buttons: </w:t>
+        <w:t xml:space="preserve"> the a</w:t>
+      </w:r>
+      <w:r>
+        <w:rPr>
+          <w:rFonts w:asciiTheme="minorHAnsi" w:hAnsiTheme="minorHAnsi"/>
+          <w:i w:val="0"/>
+          <w:sz w:val="24"/>
+          <w:szCs w:val="24"/>
+        </w:rPr>
+        <w:t>pplication,</w:t>
+      </w:r>
+      <w:r>
+        <w:rPr>
+          <w:rFonts w:asciiTheme="minorHAnsi" w:hAnsiTheme="minorHAnsi"/>
+          <w:i w:val="0"/>
+          <w:sz w:val="24"/>
+          <w:szCs w:val="24"/>
+        </w:rPr>
+        <w:t xml:space="preserve"> assuming the app </w:t>
+      </w:r>
+      <w:proofErr w:type="gramStart"/>
+      <w:r>
+        <w:rPr>
+          <w:rFonts w:asciiTheme="minorHAnsi" w:hAnsiTheme="minorHAnsi"/>
+          <w:i w:val="0"/>
+          <w:sz w:val="24"/>
+          <w:szCs w:val="24"/>
+        </w:rPr>
+        <w:t>was closed</w:t>
+      </w:r>
+      <w:proofErr w:type="gramEnd"/>
+      <w:r>
+        <w:rPr>
+          <w:rFonts w:asciiTheme="minorHAnsi" w:hAnsiTheme="minorHAnsi"/>
+          <w:i w:val="0"/>
+          <w:sz w:val="24"/>
+          <w:szCs w:val="24"/>
+        </w:rPr>
+        <w:t>,</w:t>
+      </w:r>
+      <w:r>
+        <w:rPr>
+          <w:rFonts w:asciiTheme="minorHAnsi" w:hAnsiTheme="minorHAnsi"/>
+          <w:i w:val="0"/>
+          <w:sz w:val="24"/>
+          <w:szCs w:val="24"/>
+        </w:rPr>
+        <w:t xml:space="preserve"> </w:t>
+      </w:r>
+      <w:r>
+        <w:rPr>
+          <w:rFonts w:asciiTheme="minorHAnsi" w:hAnsiTheme="minorHAnsi"/>
+          <w:i w:val="0"/>
+          <w:sz w:val="24"/>
+          <w:szCs w:val="24"/>
+        </w:rPr>
+        <w:t>the</w:t>
+      </w:r>
+      <w:r>
+        <w:rPr>
+          <w:rFonts w:asciiTheme="minorHAnsi" w:hAnsiTheme="minorHAnsi"/>
+          <w:i w:val="0"/>
+          <w:sz w:val="24"/>
+          <w:szCs w:val="24"/>
+        </w:rPr>
+        <w:t xml:space="preserve"> scr</w:t>
+      </w:r>
+      <w:r>
+        <w:rPr>
+          <w:rFonts w:asciiTheme="minorHAnsi" w:hAnsiTheme="minorHAnsi"/>
+          <w:i w:val="0"/>
+          <w:sz w:val="24"/>
+          <w:szCs w:val="24"/>
+        </w:rPr>
+        <w:t>een</w:t>
+      </w:r>
+      <w:r>
+        <w:rPr>
+          <w:rFonts w:asciiTheme="minorHAnsi" w:hAnsiTheme="minorHAnsi"/>
+          <w:i w:val="0"/>
+          <w:sz w:val="24"/>
+          <w:szCs w:val="24"/>
+        </w:rPr>
+        <w:t xml:space="preserve"> pictured</w:t>
+      </w:r>
+      <w:r>
+        <w:rPr>
+          <w:rFonts w:asciiTheme="minorHAnsi" w:hAnsiTheme="minorHAnsi"/>
+          <w:i w:val="0"/>
+          <w:sz w:val="24"/>
+          <w:szCs w:val="24"/>
+        </w:rPr>
+        <w:t xml:space="preserve"> above will </w:t>
+      </w:r>
+      <w:r>
+        <w:rPr>
+          <w:rFonts w:asciiTheme="minorHAnsi" w:hAnsiTheme="minorHAnsi"/>
+          <w:i w:val="0"/>
+          <w:sz w:val="24"/>
+          <w:szCs w:val="24"/>
+        </w:rPr>
+        <w:t>appear with three buttons</w:t>
+      </w:r>
+      <w:r>
+        <w:rPr>
+          <w:rFonts w:asciiTheme="minorHAnsi" w:hAnsiTheme="minorHAnsi"/>
+          <w:i w:val="0"/>
+          <w:sz w:val="24"/>
+          <w:szCs w:val="24"/>
+        </w:rPr>
+        <w:t xml:space="preserve">: </w:t>
       </w:r>
     </w:p>
     <w:p>
@@ -5286,7 +5917,13 @@
         <w:ind w:left="2520" w:hanging="90"/>
       </w:pPr>
       <w:r>
-        <w:t xml:space="preserve">This button will take the user to another page called “Inventory Management”. </w:t>
+        <w:t xml:space="preserve">This button will take the user to another </w:t>
+      </w:r>
+      <w:r>
+        <w:t>screen</w:t>
+      </w:r>
+      <w:r>
+        <w:t xml:space="preserve"> called “Inventory Management”. </w:t>
       </w:r>
     </w:p>
     <w:p>
@@ -5314,7 +5951,13 @@
         <w:ind w:left="2160" w:firstLine="270"/>
       </w:pPr>
       <w:r>
-        <w:t xml:space="preserve">This button directs the user to another page called “Sales”. </w:t>
+        <w:t xml:space="preserve">This button directs the user to another </w:t>
+      </w:r>
+      <w:r>
+        <w:t>screen</w:t>
+      </w:r>
+      <w:r>
+        <w:t xml:space="preserve"> called “Sales”. </w:t>
       </w:r>
     </w:p>
     <w:p>
@@ -5346,7 +5989,15 @@
         </w:rPr>
       </w:pPr>
       <w:r>
-        <w:t xml:space="preserve">This button will take the user to a page called “Repairs/Tasks”. </w:t>
+        <w:t xml:space="preserve">This button will take the user to a </w:t>
+      </w:r>
+      <w:r>
+        <w:t>screen</w:t>
+      </w:r>
+      <w:bookmarkStart w:id="47" w:name="_GoBack"/>
+      <w:bookmarkEnd w:id="47"/>
+      <w:r>
+        <w:t xml:space="preserve"> called “Repairs/Tasks”. </w:t>
       </w:r>
     </w:p>
     <w:p>
@@ -5393,7 +6044,6 @@
           <w:noProof/>
           <w:lang w:val="en-US" w:bidi="ar-SA"/>
         </w:rPr>
-        <w:lastRenderedPageBreak/>
         <w:drawing>
           <wp:anchor distT="0" distB="0" distL="114300" distR="114300" simplePos="0" relativeHeight="251663360" behindDoc="1" locked="0" layoutInCell="1" allowOverlap="1" wp14:anchorId="48020690" wp14:editId="48FED8AF">
             <wp:simplePos x="0" y="0"/>
@@ -6295,7 +6945,21 @@
         <w:rPr>
           <w:rFonts w:asciiTheme="minorHAnsi" w:hAnsiTheme="minorHAnsi"/>
         </w:rPr>
-        <w:t>. He will be asked for the following information</w:t>
+        <w:t xml:space="preserve">. He </w:t>
+      </w:r>
+      <w:proofErr w:type="gramStart"/>
+      <w:r>
+        <w:rPr>
+          <w:rFonts w:asciiTheme="minorHAnsi" w:hAnsiTheme="minorHAnsi"/>
+        </w:rPr>
+        <w:t>will be asked</w:t>
+      </w:r>
+      <w:proofErr w:type="gramEnd"/>
+      <w:r>
+        <w:rPr>
+          <w:rFonts w:asciiTheme="minorHAnsi" w:hAnsiTheme="minorHAnsi"/>
+        </w:rPr>
+        <w:t xml:space="preserve"> for the following information</w:t>
       </w:r>
       <w:r>
         <w:rPr>
@@ -6447,7 +7111,6 @@
           <w:noProof/>
           <w:lang w:val="en-US" w:bidi="ar-SA"/>
         </w:rPr>
-        <w:lastRenderedPageBreak/>
         <w:drawing>
           <wp:anchor distT="0" distB="0" distL="114300" distR="114300" simplePos="0" relativeHeight="251668480" behindDoc="0" locked="0" layoutInCell="1" allowOverlap="1" wp14:anchorId="4182E9BE" wp14:editId="5DB8449E">
             <wp:simplePos x="0" y="0"/>
@@ -6656,7 +7319,21 @@
         <w:rPr>
           <w:rFonts w:asciiTheme="minorHAnsi" w:hAnsiTheme="minorHAnsi"/>
         </w:rPr>
-        <w:t>This will change the status (or bit value) of the item in the table from 1 to 0</w:t>
+        <w:t xml:space="preserve">This will change the status (or bit value) of the item in the table from </w:t>
+      </w:r>
+      <w:proofErr w:type="gramStart"/>
+      <w:r>
+        <w:rPr>
+          <w:rFonts w:asciiTheme="minorHAnsi" w:hAnsiTheme="minorHAnsi"/>
+        </w:rPr>
+        <w:t>1</w:t>
+      </w:r>
+      <w:proofErr w:type="gramEnd"/>
+      <w:r>
+        <w:rPr>
+          <w:rFonts w:asciiTheme="minorHAnsi" w:hAnsiTheme="minorHAnsi"/>
+        </w:rPr>
+        <w:t xml:space="preserve"> to 0</w:t>
       </w:r>
       <w:r>
         <w:rPr>
@@ -7025,7 +7702,21 @@
         <w:rPr>
           <w:rFonts w:asciiTheme="minorHAnsi" w:hAnsiTheme="minorHAnsi"/>
         </w:rPr>
-        <w:t>will allow the user to view all the bikes currently in the inventory. All the information from the Inventory table will be displayed in a list on a new page.</w:t>
+        <w:t xml:space="preserve">will allow the user to view all the bikes currently in the inventory. All the information from the Inventory table </w:t>
+      </w:r>
+      <w:proofErr w:type="gramStart"/>
+      <w:r>
+        <w:rPr>
+          <w:rFonts w:asciiTheme="minorHAnsi" w:hAnsiTheme="minorHAnsi"/>
+        </w:rPr>
+        <w:t>will be displayed</w:t>
+      </w:r>
+      <w:proofErr w:type="gramEnd"/>
+      <w:r>
+        <w:rPr>
+          <w:rFonts w:asciiTheme="minorHAnsi" w:hAnsiTheme="minorHAnsi"/>
+        </w:rPr>
+        <w:t xml:space="preserve"> in a list on a new page.</w:t>
       </w:r>
     </w:p>
     <w:p>
@@ -7167,13 +7858,13 @@
         </w:rPr>
         <w:lastRenderedPageBreak/>
         <w:drawing>
-          <wp:anchor distT="0" distB="0" distL="114300" distR="114300" simplePos="0" relativeHeight="251680768" behindDoc="1" locked="0" layoutInCell="1" allowOverlap="1" wp14:anchorId="1D7F4B04" wp14:editId="3164A335">
+          <wp:anchor distT="0" distB="0" distL="114300" distR="114300" simplePos="0" relativeHeight="251680768" behindDoc="1" locked="0" layoutInCell="1" allowOverlap="1" wp14:anchorId="1D7F4B04" wp14:editId="1DD1D174">
             <wp:simplePos x="0" y="0"/>
             <wp:positionH relativeFrom="column">
-              <wp:posOffset>2313828</wp:posOffset>
+              <wp:posOffset>132080</wp:posOffset>
             </wp:positionH>
             <wp:positionV relativeFrom="paragraph">
-              <wp:posOffset>2204</wp:posOffset>
+              <wp:posOffset>1905</wp:posOffset>
             </wp:positionV>
             <wp:extent cx="1945229" cy="3237757"/>
             <wp:effectExtent l="0" t="0" r="10795" b="0"/>
@@ -7247,6 +7938,92 @@
         <w:pStyle w:val="template"/>
         <w:jc w:val="both"/>
       </w:pPr>
+      <w:r>
+        <w:rPr>
+          <w:noProof/>
+        </w:rPr>
+        <mc:AlternateContent>
+          <mc:Choice Requires="wps">
+            <w:drawing>
+              <wp:anchor distT="45720" distB="45720" distL="114300" distR="114300" simplePos="0" relativeHeight="251685888" behindDoc="0" locked="0" layoutInCell="1" allowOverlap="1" wp14:anchorId="771B1B86" wp14:editId="01700F7D">
+                <wp:simplePos x="0" y="0"/>
+                <wp:positionH relativeFrom="column">
+                  <wp:posOffset>2361565</wp:posOffset>
+                </wp:positionH>
+                <wp:positionV relativeFrom="paragraph">
+                  <wp:posOffset>15240</wp:posOffset>
+                </wp:positionV>
+                <wp:extent cx="2360930" cy="1404620"/>
+                <wp:effectExtent l="0" t="0" r="22860" b="11430"/>
+                <wp:wrapSquare wrapText="bothSides"/>
+                <wp:docPr id="217" name="Text Box 2"/>
+                <wp:cNvGraphicFramePr>
+                  <a:graphicFrameLocks xmlns:a="http://schemas.openxmlformats.org/drawingml/2006/main"/>
+                </wp:cNvGraphicFramePr>
+                <a:graphic xmlns:a="http://schemas.openxmlformats.org/drawingml/2006/main">
+                  <a:graphicData uri="http://schemas.microsoft.com/office/word/2010/wordprocessingShape">
+                    <wps:wsp>
+                      <wps:cNvSpPr txBox="1">
+                        <a:spLocks noChangeArrowheads="1"/>
+                      </wps:cNvSpPr>
+                      <wps:spPr bwMode="auto">
+                        <a:xfrm>
+                          <a:off x="0" y="0"/>
+                          <a:ext cx="2360930" cy="1404620"/>
+                        </a:xfrm>
+                        <a:prstGeom prst="rect">
+                          <a:avLst/>
+                        </a:prstGeom>
+                        <a:solidFill>
+                          <a:srgbClr val="FFFFFF"/>
+                        </a:solidFill>
+                        <a:ln w="9525">
+                          <a:solidFill>
+                            <a:srgbClr val="000000"/>
+                          </a:solidFill>
+                          <a:miter lim="800000"/>
+                          <a:headEnd/>
+                          <a:tailEnd/>
+                        </a:ln>
+                      </wps:spPr>
+                      <wps:txbx>
+                        <w:txbxContent>
+                          <w:p/>
+                        </w:txbxContent>
+                      </wps:txbx>
+                      <wps:bodyPr rot="0" vert="horz" wrap="square" lIns="91440" tIns="45720" rIns="91440" bIns="45720" anchor="t" anchorCtr="0">
+                        <a:spAutoFit/>
+                      </wps:bodyPr>
+                    </wps:wsp>
+                  </a:graphicData>
+                </a:graphic>
+                <wp14:sizeRelH relativeFrom="margin">
+                  <wp14:pctWidth>40000</wp14:pctWidth>
+                </wp14:sizeRelH>
+                <wp14:sizeRelV relativeFrom="margin">
+                  <wp14:pctHeight>20000</wp14:pctHeight>
+                </wp14:sizeRelV>
+              </wp:anchor>
+            </w:drawing>
+          </mc:Choice>
+          <mc:Fallback>
+            <w:pict>
+              <v:shapetype w14:anchorId="771B1B86" id="_x0000_t202" coordsize="21600,21600" o:spt="202" path="m,l,21600r21600,l21600,xe">
+                <v:stroke joinstyle="miter"/>
+                <v:path gradientshapeok="t" o:connecttype="rect"/>
+              </v:shapetype>
+              <v:shape id="Text Box 2" o:spid="_x0000_s1026" type="#_x0000_t202" style="position:absolute;left:0;text-align:left;margin-left:185.95pt;margin-top:1.2pt;width:185.9pt;height:110.6pt;z-index:251685888;visibility:visible;mso-wrap-style:square;mso-width-percent:400;mso-height-percent:200;mso-wrap-distance-left:9pt;mso-wrap-distance-top:3.6pt;mso-wrap-distance-right:9pt;mso-wrap-distance-bottom:3.6pt;mso-position-horizontal:absolute;mso-position-horizontal-relative:text;mso-position-vertical:absolute;mso-position-vertical-relative:text;mso-width-percent:400;mso-height-percent:200;mso-width-relative:margin;mso-height-relative:margin;v-text-anchor:top" o:gfxdata="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">
+                <v:textbox style="mso-fit-shape-to-text:t">
+                  <w:txbxContent>
+                    <w:p/>
+                  </w:txbxContent>
+                </v:textbox>
+                <w10:wrap type="square"/>
+              </v:shape>
+            </w:pict>
+          </mc:Fallback>
+        </mc:AlternateContent>
+      </w:r>
     </w:p>
     <w:p>
       <w:pPr>
@@ -7924,7 +8701,21 @@
         <w:rPr>
           <w:rFonts w:asciiTheme="minorHAnsi" w:hAnsiTheme="minorHAnsi"/>
         </w:rPr>
-        <w:t>He will be asked the following information:</w:t>
+        <w:t xml:space="preserve">He </w:t>
+      </w:r>
+      <w:proofErr w:type="gramStart"/>
+      <w:r>
+        <w:rPr>
+          <w:rFonts w:asciiTheme="minorHAnsi" w:hAnsiTheme="minorHAnsi"/>
+        </w:rPr>
+        <w:t>will be asked</w:t>
+      </w:r>
+      <w:proofErr w:type="gramEnd"/>
+      <w:r>
+        <w:rPr>
+          <w:rFonts w:asciiTheme="minorHAnsi" w:hAnsiTheme="minorHAnsi"/>
+        </w:rPr>
+        <w:t xml:space="preserve"> the following information:</w:t>
       </w:r>
     </w:p>
     <w:p>
@@ -8385,7 +9176,21 @@
         <w:rPr>
           <w:rFonts w:asciiTheme="minorHAnsi" w:hAnsiTheme="minorHAnsi"/>
         </w:rPr>
-        <w:t xml:space="preserve">This button will allow the user to calculate the profit of the repair when it’s finished and set </w:t>
+        <w:t xml:space="preserve">This button will allow the user to calculate the profit of the repair when </w:t>
+      </w:r>
+      <w:proofErr w:type="gramStart"/>
+      <w:r>
+        <w:rPr>
+          <w:rFonts w:asciiTheme="minorHAnsi" w:hAnsiTheme="minorHAnsi"/>
+        </w:rPr>
+        <w:t>it’s</w:t>
+      </w:r>
+      <w:proofErr w:type="gramEnd"/>
+      <w:r>
+        <w:rPr>
+          <w:rFonts w:asciiTheme="minorHAnsi" w:hAnsiTheme="minorHAnsi"/>
+        </w:rPr>
+        <w:t xml:space="preserve"> finished and set </w:t>
       </w:r>
       <w:r>
         <w:rPr>
@@ -8538,8 +9343,6 @@
           <w:rFonts w:asciiTheme="minorHAnsi" w:hAnsiTheme="minorHAnsi"/>
         </w:rPr>
       </w:pPr>
-      <w:bookmarkStart w:id="47" w:name="_GoBack"/>
-      <w:bookmarkEnd w:id="47"/>
     </w:p>
     <w:p>
       <w:pPr>
@@ -8933,7 +9736,35 @@
         <w:rPr>
           <w:rFonts w:asciiTheme="minorHAnsi" w:hAnsiTheme="minorHAnsi"/>
         </w:rPr>
-        <w:t xml:space="preserve">Once all the information is inputted a button at the bottom of the page will appear called “Enter Information”. This button will add all the information to the Repairs table and a bit 1 will be placed in the status column to signify that the bike is being repaired. </w:t>
+        <w:t xml:space="preserve">Once all the information </w:t>
+      </w:r>
+      <w:proofErr w:type="gramStart"/>
+      <w:r>
+        <w:rPr>
+          <w:rFonts w:asciiTheme="minorHAnsi" w:hAnsiTheme="minorHAnsi"/>
+        </w:rPr>
+        <w:t>is inputted</w:t>
+      </w:r>
+      <w:proofErr w:type="gramEnd"/>
+      <w:r>
+        <w:rPr>
+          <w:rFonts w:asciiTheme="minorHAnsi" w:hAnsiTheme="minorHAnsi"/>
+        </w:rPr>
+        <w:t xml:space="preserve"> a button at the bottom of the page will appear called “Enter Information”. This button will add all the information to the Repairs table and a bit 1 </w:t>
+      </w:r>
+      <w:proofErr w:type="gramStart"/>
+      <w:r>
+        <w:rPr>
+          <w:rFonts w:asciiTheme="minorHAnsi" w:hAnsiTheme="minorHAnsi"/>
+        </w:rPr>
+        <w:t>will be placed</w:t>
+      </w:r>
+      <w:proofErr w:type="gramEnd"/>
+      <w:r>
+        <w:rPr>
+          <w:rFonts w:asciiTheme="minorHAnsi" w:hAnsiTheme="minorHAnsi"/>
+        </w:rPr>
+        <w:t xml:space="preserve"> in the status column to signify that the bike is being repaired. </w:t>
       </w:r>
       <w:r>
         <w:rPr>
@@ -9442,7 +10273,35 @@
         <w:rPr>
           <w:rFonts w:asciiTheme="minorHAnsi" w:hAnsiTheme="minorHAnsi"/>
         </w:rPr>
-        <w:t xml:space="preserve"> button will update information on the Repair table with the exception of the serial number and display a new page with the list of completed repairs which will be all of the repairs with a value of 1 in the status column of the repairs table. The following be inputted: </w:t>
+        <w:t xml:space="preserve"> button will update information on the Repair table with the exception of the serial number and display a new page with the list of completed </w:t>
+      </w:r>
+      <w:proofErr w:type="gramStart"/>
+      <w:r>
+        <w:rPr>
+          <w:rFonts w:asciiTheme="minorHAnsi" w:hAnsiTheme="minorHAnsi"/>
+        </w:rPr>
+        <w:t>repairs which</w:t>
+      </w:r>
+      <w:proofErr w:type="gramEnd"/>
+      <w:r>
+        <w:rPr>
+          <w:rFonts w:asciiTheme="minorHAnsi" w:hAnsiTheme="minorHAnsi"/>
+        </w:rPr>
+        <w:t xml:space="preserve"> will be all of the repairs with a value of 1 in the status column of the repairs table. </w:t>
+      </w:r>
+      <w:proofErr w:type="gramStart"/>
+      <w:r>
+        <w:rPr>
+          <w:rFonts w:asciiTheme="minorHAnsi" w:hAnsiTheme="minorHAnsi"/>
+        </w:rPr>
+        <w:t>The following be inputted</w:t>
+      </w:r>
+      <w:proofErr w:type="gramEnd"/>
+      <w:r>
+        <w:rPr>
+          <w:rFonts w:asciiTheme="minorHAnsi" w:hAnsiTheme="minorHAnsi"/>
+        </w:rPr>
+        <w:t xml:space="preserve">: </w:t>
       </w:r>
     </w:p>
     <w:p>
@@ -9899,17 +10758,30 @@
         <w:pStyle w:val="template"/>
         <w:jc w:val="both"/>
       </w:pPr>
-      <w:r>
-        <w:t>required to specify what protocols you will be using to communicate with the hardware, but it will be usually included in this part as well.</w:t>
-      </w:r>
-    </w:p>
-    <w:p>
-      <w:pPr>
-        <w:pStyle w:val="template"/>
-        <w:jc w:val="both"/>
-      </w:pPr>
-      <w:r>
-        <w:t>TO DO: Please provide a short description of the different hardware interfaces. If you will be using some special libraries to communicate with your software mention them here. In case you have more than one hardware interface divide this section into subsections.&gt;</w:t>
+      <w:proofErr w:type="gramStart"/>
+      <w:r>
+        <w:t>required</w:t>
+      </w:r>
+      <w:proofErr w:type="gramEnd"/>
+      <w:r>
+        <w:t xml:space="preserve"> to specify what protocols you will be using to communicate with the hardware, but it will be usually included in this part as well.</w:t>
+      </w:r>
+    </w:p>
+    <w:p>
+      <w:pPr>
+        <w:pStyle w:val="template"/>
+        <w:jc w:val="both"/>
+      </w:pPr>
+      <w:r>
+        <w:t xml:space="preserve">TO DO: Please provide a short description of the different hardware interfaces. If you will be using some </w:t>
+      </w:r>
+      <w:proofErr w:type="gramStart"/>
+      <w:r>
+        <w:t>special</w:t>
+      </w:r>
+      <w:proofErr w:type="gramEnd"/>
+      <w:r>
+        <w:t xml:space="preserve"> libraries to communicate with your software mention them here. In case you have more than one hardware interface divide this section into subsections.&gt;</w:t>
       </w:r>
     </w:p>
     <w:p>
@@ -9943,7 +10815,21 @@
         <w:rPr>
           <w:i w:val="0"/>
         </w:rPr>
-        <w:t xml:space="preserve">The database will consist of 3 primary tables. </w:t>
+        <w:t xml:space="preserve">The database will consist of </w:t>
+      </w:r>
+      <w:proofErr w:type="gramStart"/>
+      <w:r>
+        <w:rPr>
+          <w:i w:val="0"/>
+        </w:rPr>
+        <w:t>3</w:t>
+      </w:r>
+      <w:proofErr w:type="gramEnd"/>
+      <w:r>
+        <w:rPr>
+          <w:i w:val="0"/>
+        </w:rPr>
+        <w:t xml:space="preserve"> primary tables. </w:t>
       </w:r>
       <w:r>
         <w:rPr>
@@ -10154,7 +11040,35 @@
         <w:rPr>
           <w:color w:val="0000FF"/>
         </w:rPr>
-        <w:t>Describe the connections between this product and other specific software components (name and version), including databases, operating systems (Windows? Linux? Etc…), tools, libraries, and integrated commercial components. Identify the data items or messages coming into the system and going out and describe the purpose of each. Describe the services needed and the nature of communications. Identify data that will be shared across software components. If the data sharing mechanism must be implemented in a specific way (for example, use of a global data area in a multitasking operating system), specify this as an implementation constraint.</w:t>
+        <w:t xml:space="preserve">Describe the connections between this product and other specific software components (name and version), including databases, operating systems (Windows? Linux? </w:t>
+      </w:r>
+      <w:proofErr w:type="spellStart"/>
+      <w:r>
+        <w:rPr>
+          <w:color w:val="0000FF"/>
+        </w:rPr>
+        <w:t>Etc</w:t>
+      </w:r>
+      <w:proofErr w:type="spellEnd"/>
+      <w:r>
+        <w:rPr>
+          <w:color w:val="0000FF"/>
+        </w:rPr>
+        <w:t xml:space="preserve">…), tools, libraries, and integrated commercial components. Identify the data items or messages coming into the system and going out and describe the purpose of each. Describe the services needed and the nature of communications. Identify data that </w:t>
+      </w:r>
+      <w:proofErr w:type="gramStart"/>
+      <w:r>
+        <w:rPr>
+          <w:color w:val="0000FF"/>
+        </w:rPr>
+        <w:t>will be shared</w:t>
+      </w:r>
+      <w:proofErr w:type="gramEnd"/>
+      <w:r>
+        <w:rPr>
+          <w:color w:val="0000FF"/>
+        </w:rPr>
+        <w:t xml:space="preserve"> across software components. If the data sharing mechanism must be implemented in a specific way (for example, use of a global data area in a multitasking operating system), specify this as an implementation constraint.</w:t>
       </w:r>
       <w:r>
         <w:t xml:space="preserve"> </w:t>
@@ -10203,25 +11117,47 @@
         <w:rPr>
           <w:color w:val="0000FF"/>
         </w:rPr>
-        <w:t>Describe the requirements associated with any communications functions required by this product, including e-mail, web browser, network server communications protocols, electronic forms, and so on. Define any pertinent message formatting. Identify any communication standards that will be used, such as FTP or HTTP. Specify any communication security or encryption issues, data transfer rates, and synchronization mechanisms.</w:t>
-      </w:r>
-    </w:p>
-    <w:p>
-      <w:pPr>
-        <w:pStyle w:val="template"/>
-        <w:jc w:val="both"/>
+        <w:t xml:space="preserve">Describe the requirements associated with any communications functions required by this product, including e-mail, web browser, network server communications protocols, electronic forms, and so on. Define any pertinent message formatting. Identify any communication standards that </w:t>
+      </w:r>
+      <w:proofErr w:type="gramStart"/>
+      <w:r>
         <w:rPr>
           <w:color w:val="0000FF"/>
         </w:rPr>
-      </w:pPr>
-    </w:p>
-    <w:p>
-      <w:pPr>
-        <w:pStyle w:val="template"/>
-        <w:jc w:val="both"/>
-      </w:pPr>
-      <w:r>
-        <w:t>TO DO: Do not go into too much detail, but provide 1-2 paragraphs were you will outline the major communication standards. For example, if you decide to use encryption there is no need to specify the exact encryption standards, but rather, specify the fact that the data will be encrypted and name what standards you consider using. &gt;</w:t>
+        <w:t>will be used</w:t>
+      </w:r>
+      <w:proofErr w:type="gramEnd"/>
+      <w:r>
+        <w:rPr>
+          <w:color w:val="0000FF"/>
+        </w:rPr>
+        <w:t>, such as FTP or HTTP. Specify any communication security or encryption issues, data transfer rates, and synchronization mechanisms.</w:t>
+      </w:r>
+    </w:p>
+    <w:p>
+      <w:pPr>
+        <w:pStyle w:val="template"/>
+        <w:jc w:val="both"/>
+        <w:rPr>
+          <w:color w:val="0000FF"/>
+        </w:rPr>
+      </w:pPr>
+    </w:p>
+    <w:p>
+      <w:pPr>
+        <w:pStyle w:val="template"/>
+        <w:jc w:val="both"/>
+      </w:pPr>
+      <w:r>
+        <w:t xml:space="preserve">TO DO: Do not go into too much detail, but provide 1-2 paragraphs were you will outline the major communication standards. For example, if you decide to use encryption there is no need to specify the exact encryption standards, but rather, specify the fact that the data </w:t>
+      </w:r>
+      <w:proofErr w:type="gramStart"/>
+      <w:r>
+        <w:t>will be encrypted</w:t>
+      </w:r>
+      <w:proofErr w:type="gramEnd"/>
+      <w:r>
+        <w:t xml:space="preserve"> and name what standards you consider using. &gt;</w:t>
       </w:r>
     </w:p>
     <w:p>
@@ -10286,7 +11222,25 @@
           <w:i/>
           <w:sz w:val="22"/>
         </w:rPr>
-        <w:t>The android application EspinasBikes w</w:t>
+        <w:t xml:space="preserve">The android application </w:t>
+      </w:r>
+      <w:proofErr w:type="spellStart"/>
+      <w:r>
+        <w:rPr>
+          <w:rFonts w:ascii="Arial" w:hAnsi="Arial"/>
+          <w:i/>
+          <w:sz w:val="22"/>
+        </w:rPr>
+        <w:t>EspinasBikes</w:t>
+      </w:r>
+      <w:proofErr w:type="spellEnd"/>
+      <w:r>
+        <w:rPr>
+          <w:rFonts w:ascii="Arial" w:hAnsi="Arial"/>
+          <w:i/>
+          <w:sz w:val="22"/>
+        </w:rPr>
+        <w:t xml:space="preserve"> w</w:t>
       </w:r>
       <w:r>
         <w:rPr>
@@ -10416,7 +11370,15 @@
         <w:ind w:left="720"/>
       </w:pPr>
       <w:r>
-        <w:t xml:space="preserve">Once the application is launched the </w:t>
+        <w:t xml:space="preserve">Once the application is </w:t>
+      </w:r>
+      <w:proofErr w:type="gramStart"/>
+      <w:r>
+        <w:t>launched</w:t>
+      </w:r>
+      <w:proofErr w:type="gramEnd"/>
+      <w:r>
+        <w:t xml:space="preserve"> the </w:t>
       </w:r>
       <w:r>
         <w:t xml:space="preserve">main page with the title </w:t>
@@ -10504,13 +11466,21 @@
         <w:ind w:left="720"/>
       </w:pPr>
       <w:r>
-        <w:t>The “Inventory Management” page will pop up once the “Manage Inventory” button is pressed</w:t>
-      </w:r>
+        <w:t xml:space="preserve">The “Inventory Management” page will pop up once the “Manage Inventory” button </w:t>
+      </w:r>
+      <w:proofErr w:type="gramStart"/>
+      <w:r>
+        <w:t>is pressed</w:t>
+      </w:r>
+      <w:proofErr w:type="gramEnd"/>
       <w:r>
         <w:t xml:space="preserve"> from Section 3.2.1</w:t>
       </w:r>
       <w:r>
-        <w:t>. This page will have 4 buttons called “Add Bike”, “Remove Bike” and “Display All Inventory”.</w:t>
+        <w:t>. This page will have four</w:t>
+      </w:r>
+      <w:r>
+        <w:t xml:space="preserve"> buttons called “Add Bike”, “Remove Bike” and “Display All Inventory”.</w:t>
       </w:r>
       <w:r>
         <w:t xml:space="preserve"> </w:t>
@@ -10546,7 +11516,15 @@
         <w:t xml:space="preserve">  </w:t>
       </w:r>
       <w:r>
-        <w:t>This page is pictured in section 3.1.1 Figure 2.</w:t>
+        <w:t xml:space="preserve">This page </w:t>
+      </w:r>
+      <w:proofErr w:type="gramStart"/>
+      <w:r>
+        <w:t>is pictured</w:t>
+      </w:r>
+      <w:proofErr w:type="gramEnd"/>
+      <w:r>
+        <w:t xml:space="preserve"> in section 3.1.1 Figure 2.</w:t>
       </w:r>
     </w:p>
     <w:p>
@@ -10609,7 +11587,15 @@
         <w:spacing w:before="120" w:after="120" w:line="360" w:lineRule="auto"/>
       </w:pPr>
       <w:r>
-        <w:t xml:space="preserve">This page will pop up once the button “Sales” Button is pressed from Section 3.2.1. This page will have </w:t>
+        <w:t xml:space="preserve">This page will pop up once the button “Sales” Button </w:t>
+      </w:r>
+      <w:proofErr w:type="gramStart"/>
+      <w:r>
+        <w:t>is pressed</w:t>
+      </w:r>
+      <w:proofErr w:type="gramEnd"/>
+      <w:r>
+        <w:t xml:space="preserve"> from Section 3.2.1. This page will have </w:t>
       </w:r>
       <w:r>
         <w:t xml:space="preserve">two buttons “Sold a Bike” and “View Profit”. This </w:t>
@@ -10668,7 +11654,15 @@
         <w:spacing w:before="120" w:after="120" w:line="360" w:lineRule="auto"/>
       </w:pPr>
       <w:r>
-        <w:t>This page will come up when the “Repairs/Tasks” button is pressed from Section 3.2.1. This page will consist of three buttons “Add Repair”, “Update Repair”, and “Finish Repair”.</w:t>
+        <w:t xml:space="preserve">This page will come up when the “Repairs/Tasks” button </w:t>
+      </w:r>
+      <w:proofErr w:type="gramStart"/>
+      <w:r>
+        <w:t>is pressed</w:t>
+      </w:r>
+      <w:proofErr w:type="gramEnd"/>
+      <w:r>
+        <w:t xml:space="preserve"> from Section 3.2.1. This page will consist of three buttons “Add Repair”, “Update Repair”, and “Finish Repair”.</w:t>
       </w:r>
       <w:r>
         <w:t xml:space="preserve"> Refer to Section 3.1.1 Figure 7</w:t>
@@ -10703,6 +11697,7 @@
           <w:ilvl w:val="0"/>
           <w:numId w:val="12"/>
         </w:numPr>
+        <w:spacing w:before="120" w:after="120" w:line="360" w:lineRule="auto"/>
         <w:ind w:firstLine="0"/>
       </w:pPr>
       <w:r>
@@ -10893,7 +11888,23 @@
         <w:jc w:val="both"/>
       </w:pPr>
       <w:r>
-        <w:t>TO DO: Provide a use case diagram which will encapsulate the entire system and all possible actors. Do not include detailed use case descriptions (these will be needed when you will be working on the Test Plan), but make sure to include a short description of what every use-case is, who are the actors in your diagram. For more information please refer to your UML guide and the MiniThermostat SRS example file.&gt;</w:t>
+        <w:t xml:space="preserve">TO DO: Provide a use case </w:t>
+      </w:r>
+      <w:proofErr w:type="gramStart"/>
+      <w:r>
+        <w:t>diagram which</w:t>
+      </w:r>
+      <w:proofErr w:type="gramEnd"/>
+      <w:r>
+        <w:t xml:space="preserve"> will encapsulate the entire system and all possible actors. Do not include detailed use case descriptions (these will be needed when you will be working on the Test Plan), but make sure to include a short description of what every use-case is, who are the actors in your diagram. For more information please refer to your UML guide and the </w:t>
+      </w:r>
+      <w:proofErr w:type="spellStart"/>
+      <w:r>
+        <w:t>MiniThermostat</w:t>
+      </w:r>
+      <w:proofErr w:type="spellEnd"/>
+      <w:r>
+        <w:t xml:space="preserve"> SRS example file.&gt;</w:t>
       </w:r>
     </w:p>
     <w:p/>
@@ -10982,7 +11993,31 @@
         <w:jc w:val="both"/>
       </w:pPr>
       <w:r>
-        <w:t>TODO: Provide at least 5 different performance requirements based on the information you collected from the client. For example you can say “1. Any transaction will not take more than 10 seconds, etc…&gt;</w:t>
+        <w:t xml:space="preserve">TODO: Provide at least </w:t>
+      </w:r>
+      <w:proofErr w:type="gramStart"/>
+      <w:r>
+        <w:t>5</w:t>
+      </w:r>
+      <w:proofErr w:type="gramEnd"/>
+      <w:r>
+        <w:t xml:space="preserve"> different performance requirements based on the information you collected from the client. For </w:t>
+      </w:r>
+      <w:proofErr w:type="gramStart"/>
+      <w:r>
+        <w:t>example</w:t>
+      </w:r>
+      <w:proofErr w:type="gramEnd"/>
+      <w:r>
+        <w:t xml:space="preserve"> you can say “1. Any transaction will not take more than 10 seconds, </w:t>
+      </w:r>
+      <w:proofErr w:type="spellStart"/>
+      <w:r>
+        <w:t>etc</w:t>
+      </w:r>
+      <w:proofErr w:type="spellEnd"/>
+      <w:r>
+        <w:t>…&gt;</w:t>
       </w:r>
     </w:p>
     <w:p>
@@ -11015,7 +12050,21 @@
         <w:rPr>
           <w:color w:val="0000FF"/>
         </w:rPr>
-        <w:t>Specify those requirements that are concerned with possible loss, damage, or harm that could result from the use of the product. Define any safeguards or actions that must be taken, as well as actions that must be prevented. Refer to any external policies or regulations that state safety issues that affect the product’s design or use. Define any safety certifications that must be satisfied</w:t>
+        <w:t xml:space="preserve">Specify those requirements that are concerned with possible loss, damage, or harm that could result from the use of the product. Define any safeguards or actions that </w:t>
+      </w:r>
+      <w:proofErr w:type="gramStart"/>
+      <w:r>
+        <w:rPr>
+          <w:color w:val="0000FF"/>
+        </w:rPr>
+        <w:t>must be taken</w:t>
+      </w:r>
+      <w:proofErr w:type="gramEnd"/>
+      <w:r>
+        <w:rPr>
+          <w:color w:val="0000FF"/>
+        </w:rPr>
+        <w:t>, as well as actions that must be prevented. Refer to any external policies or regulations that state safety issues that affect the product’s design or use. Define any safety certifications that must be satisfied</w:t>
       </w:r>
       <w:r>
         <w:t xml:space="preserve">. </w:t>
@@ -11024,7 +12073,21 @@
         <w:rPr>
           <w:color w:val="0000FF"/>
         </w:rPr>
-        <w:t>Specify any requirements regarding security or privacy issues surrounding use of the product or protection of the data used or created by the product. Define any user identity authentication requirements.</w:t>
+        <w:t xml:space="preserve">Specify any requirements regarding security or privacy issues surrounding use of the product or protection of the data used or created by the product. Define any </w:t>
+      </w:r>
+      <w:proofErr w:type="gramStart"/>
+      <w:r>
+        <w:rPr>
+          <w:color w:val="0000FF"/>
+        </w:rPr>
+        <w:t>user identity authentication requirements</w:t>
+      </w:r>
+      <w:proofErr w:type="gramEnd"/>
+      <w:r>
+        <w:rPr>
+          <w:color w:val="0000FF"/>
+        </w:rPr>
+        <w:t>.</w:t>
       </w:r>
     </w:p>
     <w:p>
@@ -11046,7 +12109,15 @@
         <w:jc w:val="both"/>
       </w:pPr>
       <w:r>
-        <w:t>Provide at least 3 different safety requirements based on your interview with the client or, on your ABM related research, and again you need to be creative here.</w:t>
+        <w:t xml:space="preserve">Provide at least </w:t>
+      </w:r>
+      <w:proofErr w:type="gramStart"/>
+      <w:r>
+        <w:t>3</w:t>
+      </w:r>
+      <w:proofErr w:type="gramEnd"/>
+      <w:r>
+        <w:t xml:space="preserve"> different safety requirements based on your interview with the client or, on your ABM related research, and again you need to be creative here.</w:t>
       </w:r>
     </w:p>
     <w:p>
@@ -11059,7 +12130,15 @@
         <w:jc w:val="both"/>
       </w:pPr>
       <w:r>
-        <w:t>Describe briefly what level of security is expected from this product by your client and provide a bulleted (or numbered) list of the major security requirements.&gt;</w:t>
+        <w:t xml:space="preserve">Describe briefly what level of security </w:t>
+      </w:r>
+      <w:proofErr w:type="gramStart"/>
+      <w:r>
+        <w:t>is expected from this product by your client</w:t>
+      </w:r>
+      <w:proofErr w:type="gramEnd"/>
+      <w:r>
+        <w:t xml:space="preserve"> and provide a bulleted (or numbered) list of the major security requirements.&gt;</w:t>
       </w:r>
     </w:p>
     <w:p>
@@ -11092,7 +12171,21 @@
         <w:rPr>
           <w:color w:val="0000FF"/>
         </w:rPr>
-        <w:t>Specify any additional quality characteristics for the product that will be important to either the customers or the developers. Some to consider are: adaptability, availability, correctness, flexibility, interoperability, maintainability, portability, reliability, reusability, robustness, testability, and usability. Write these to be specific, quantitative, and verifiable when possible. At the least, clarify the relative preferences for various attributes, such as ease of use over ease of learning.</w:t>
+        <w:t xml:space="preserve">Specify any additional quality characteristics for the product that will be important to either the customers or the developers. Some to consider </w:t>
+      </w:r>
+      <w:proofErr w:type="gramStart"/>
+      <w:r>
+        <w:rPr>
+          <w:color w:val="0000FF"/>
+        </w:rPr>
+        <w:t>are:</w:t>
+      </w:r>
+      <w:proofErr w:type="gramEnd"/>
+      <w:r>
+        <w:rPr>
+          <w:color w:val="0000FF"/>
+        </w:rPr>
+        <w:t xml:space="preserve"> adaptability, availability, correctness, flexibility, interoperability, maintainability, portability, reliability, reusability, robustness, testability, and usability. Write these to be specific, quantitative, and verifiable when possible. At the least, clarify the relative preferences for various attributes, such as ease of use over ease of learning.</w:t>
       </w:r>
       <w:r>
         <w:t xml:space="preserve"> </w:t>
@@ -11110,7 +12203,36 @@
         <w:jc w:val="both"/>
       </w:pPr>
       <w:r>
-        <w:t>TODO: Use subsections (e.g., 4.3.1 Reliability, 4.3.2 Portability, etc…) provide requirements related to the different software quality attributes. Base the information you include in these subsections on the material you have learned in the class. Make sure, that you do not just write “This software shall be maintainable…” Indicate how you plan to achieve it, &amp; etc…Do not forget to include such attributes as the design for change. Please note that you need to include at least 2 quality attributes, but it is the mere minimum and it will not receive the full marks.&gt;</w:t>
+        <w:t xml:space="preserve">TODO: Use subsections (e.g., 4.3.1 Reliability, 4.3.2 Portability, </w:t>
+      </w:r>
+      <w:proofErr w:type="spellStart"/>
+      <w:r>
+        <w:t>etc</w:t>
+      </w:r>
+      <w:proofErr w:type="spellEnd"/>
+      <w:r>
+        <w:t xml:space="preserve">…) provide requirements related to the different software quality attributes. Base the information you include in these subsections on the material you have learned in the class. Make sure, that you do not just </w:t>
+      </w:r>
+      <w:proofErr w:type="gramStart"/>
+      <w:r>
+        <w:t>write</w:t>
+      </w:r>
+      <w:proofErr w:type="gramEnd"/>
+      <w:r>
+        <w:t xml:space="preserve"> “This software shall be maintainable…” Indicate how you plan to achieve it, </w:t>
+      </w:r>
+      <w:proofErr w:type="gramStart"/>
+      <w:r>
+        <w:t xml:space="preserve">&amp; </w:t>
+      </w:r>
+      <w:proofErr w:type="spellStart"/>
+      <w:r>
+        <w:t>etc</w:t>
+      </w:r>
+      <w:proofErr w:type="spellEnd"/>
+      <w:proofErr w:type="gramEnd"/>
+      <w:r>
+        <w:t>…Do not forget to include such attributes as the design for change. Please note that you need to include at least 2 quality attributes, but it is the mere minimum and it will not receive the full marks.&gt;</w:t>
       </w:r>
     </w:p>
     <w:p>
@@ -11588,7 +12710,7 @@
 </file>
 
 <file path=word/endnotes.xml><?xml version="1.0" encoding="utf-8"?>
-<w:endnotes xmlns:wpc="http://schemas.microsoft.com/office/word/2010/wordprocessingCanvas" xmlns:mo="http://schemas.microsoft.com/office/mac/office/2008/main" xmlns:mc="http://schemas.openxmlformats.org/markup-compatibility/2006" xmlns:mv="urn:schemas-microsoft-com:mac:vml" xmlns:o="urn:schemas-microsoft-com:office:office" xmlns:r="http://schemas.openxmlformats.org/officeDocument/2006/relationships" xmlns:m="http://schemas.openxmlformats.org/officeDocument/2006/math" xmlns:v="urn:schemas-microsoft-com:vml" xmlns:wp14="http://schemas.microsoft.com/office/word/2010/wordprocessingDrawing" xmlns:wp="http://schemas.openxmlformats.org/drawingml/2006/wordprocessingDrawing" xmlns:w10="urn:schemas-microsoft-com:office:word" xmlns:w="http://schemas.openxmlformats.org/wordprocessingml/2006/main" xmlns:w14="http://schemas.microsoft.com/office/word/2010/wordml" xmlns:w15="http://schemas.microsoft.com/office/word/2012/wordml" xmlns:wpg="http://schemas.microsoft.com/office/word/2010/wordprocessingGroup" xmlns:wpi="http://schemas.microsoft.com/office/word/2010/wordprocessingInk" xmlns:wne="http://schemas.microsoft.com/office/word/2006/wordml" xmlns:wps="http://schemas.microsoft.com/office/word/2010/wordprocessingShape" mc:Ignorable="w14 w15 wp14">
+<w:endnotes xmlns:wpc="http://schemas.microsoft.com/office/word/2010/wordprocessingCanvas" xmlns:mc="http://schemas.openxmlformats.org/markup-compatibility/2006" xmlns:o="urn:schemas-microsoft-com:office:office" xmlns:r="http://schemas.openxmlformats.org/officeDocument/2006/relationships" xmlns:m="http://schemas.openxmlformats.org/officeDocument/2006/math" xmlns:v="urn:schemas-microsoft-com:vml" xmlns:wp14="http://schemas.microsoft.com/office/word/2010/wordprocessingDrawing" xmlns:wp="http://schemas.openxmlformats.org/drawingml/2006/wordprocessingDrawing" xmlns:w10="urn:schemas-microsoft-com:office:word" xmlns:w="http://schemas.openxmlformats.org/wordprocessingml/2006/main" xmlns:w14="http://schemas.microsoft.com/office/word/2010/wordml" xmlns:w15="http://schemas.microsoft.com/office/word/2012/wordml" xmlns:wpg="http://schemas.microsoft.com/office/word/2010/wordprocessingGroup" xmlns:wpi="http://schemas.microsoft.com/office/word/2010/wordprocessingInk" xmlns:wne="http://schemas.microsoft.com/office/word/2006/wordml" xmlns:wps="http://schemas.microsoft.com/office/word/2010/wordprocessingShape" mc:Ignorable="w14 w15 wp14">
   <w:endnote w:type="separator" w:id="-1">
     <w:p>
       <w:r>
@@ -11607,7 +12729,7 @@
 </file>
 
 <file path=word/footer1.xml><?xml version="1.0" encoding="utf-8"?>
-<w:ftr xmlns:wpc="http://schemas.microsoft.com/office/word/2010/wordprocessingCanvas" xmlns:mo="http://schemas.microsoft.com/office/mac/office/2008/main" xmlns:mc="http://schemas.openxmlformats.org/markup-compatibility/2006" xmlns:mv="urn:schemas-microsoft-com:mac:vml" xmlns:o="urn:schemas-microsoft-com:office:office" xmlns:r="http://schemas.openxmlformats.org/officeDocument/2006/relationships" xmlns:m="http://schemas.openxmlformats.org/officeDocument/2006/math" xmlns:v="urn:schemas-microsoft-com:vml" xmlns:wp14="http://schemas.microsoft.com/office/word/2010/wordprocessingDrawing" xmlns:wp="http://schemas.openxmlformats.org/drawingml/2006/wordprocessingDrawing" xmlns:w10="urn:schemas-microsoft-com:office:word" xmlns:w="http://schemas.openxmlformats.org/wordprocessingml/2006/main" xmlns:w14="http://schemas.microsoft.com/office/word/2010/wordml" xmlns:w15="http://schemas.microsoft.com/office/word/2012/wordml" xmlns:wpg="http://schemas.microsoft.com/office/word/2010/wordprocessingGroup" xmlns:wpi="http://schemas.microsoft.com/office/word/2010/wordprocessingInk" xmlns:wne="http://schemas.microsoft.com/office/word/2006/wordml" xmlns:wps="http://schemas.microsoft.com/office/word/2010/wordprocessingShape" mc:Ignorable="w14 w15 wp14">
+<w:ftr xmlns:wpc="http://schemas.microsoft.com/office/word/2010/wordprocessingCanvas" xmlns:mc="http://schemas.openxmlformats.org/markup-compatibility/2006" xmlns:o="urn:schemas-microsoft-com:office:office" xmlns:r="http://schemas.openxmlformats.org/officeDocument/2006/relationships" xmlns:m="http://schemas.openxmlformats.org/officeDocument/2006/math" xmlns:v="urn:schemas-microsoft-com:vml" xmlns:wp14="http://schemas.microsoft.com/office/word/2010/wordprocessingDrawing" xmlns:wp="http://schemas.openxmlformats.org/drawingml/2006/wordprocessingDrawing" xmlns:w10="urn:schemas-microsoft-com:office:word" xmlns:w="http://schemas.openxmlformats.org/wordprocessingml/2006/main" xmlns:w14="http://schemas.microsoft.com/office/word/2010/wordml" xmlns:w15="http://schemas.microsoft.com/office/word/2012/wordml" xmlns:wpg="http://schemas.microsoft.com/office/word/2010/wordprocessingGroup" xmlns:wpi="http://schemas.microsoft.com/office/word/2010/wordprocessingInk" xmlns:wne="http://schemas.microsoft.com/office/word/2006/wordml" xmlns:wps="http://schemas.microsoft.com/office/word/2010/wordprocessingShape" mc:Ignorable="w14 w15 wp14">
   <w:p>
     <w:pPr>
       <w:pStyle w:val="Footer"/>
@@ -11618,7 +12740,7 @@
 </file>
 
 <file path=word/footnotes.xml><?xml version="1.0" encoding="utf-8"?>
-<w:footnotes xmlns:wpc="http://schemas.microsoft.com/office/word/2010/wordprocessingCanvas" xmlns:mo="http://schemas.microsoft.com/office/mac/office/2008/main" xmlns:mc="http://schemas.openxmlformats.org/markup-compatibility/2006" xmlns:mv="urn:schemas-microsoft-com:mac:vml" xmlns:o="urn:schemas-microsoft-com:office:office" xmlns:r="http://schemas.openxmlformats.org/officeDocument/2006/relationships" xmlns:m="http://schemas.openxmlformats.org/officeDocument/2006/math" xmlns:v="urn:schemas-microsoft-com:vml" xmlns:wp14="http://schemas.microsoft.com/office/word/2010/wordprocessingDrawing" xmlns:wp="http://schemas.openxmlformats.org/drawingml/2006/wordprocessingDrawing" xmlns:w10="urn:schemas-microsoft-com:office:word" xmlns:w="http://schemas.openxmlformats.org/wordprocessingml/2006/main" xmlns:w14="http://schemas.microsoft.com/office/word/2010/wordml" xmlns:w15="http://schemas.microsoft.com/office/word/2012/wordml" xmlns:wpg="http://schemas.microsoft.com/office/word/2010/wordprocessingGroup" xmlns:wpi="http://schemas.microsoft.com/office/word/2010/wordprocessingInk" xmlns:wne="http://schemas.microsoft.com/office/word/2006/wordml" xmlns:wps="http://schemas.microsoft.com/office/word/2010/wordprocessingShape" mc:Ignorable="w14 w15 wp14">
+<w:footnotes xmlns:wpc="http://schemas.microsoft.com/office/word/2010/wordprocessingCanvas" xmlns:mc="http://schemas.openxmlformats.org/markup-compatibility/2006" xmlns:o="urn:schemas-microsoft-com:office:office" xmlns:r="http://schemas.openxmlformats.org/officeDocument/2006/relationships" xmlns:m="http://schemas.openxmlformats.org/officeDocument/2006/math" xmlns:v="urn:schemas-microsoft-com:vml" xmlns:wp14="http://schemas.microsoft.com/office/word/2010/wordprocessingDrawing" xmlns:wp="http://schemas.openxmlformats.org/drawingml/2006/wordprocessingDrawing" xmlns:w10="urn:schemas-microsoft-com:office:word" xmlns:w="http://schemas.openxmlformats.org/wordprocessingml/2006/main" xmlns:w14="http://schemas.microsoft.com/office/word/2010/wordml" xmlns:w15="http://schemas.microsoft.com/office/word/2012/wordml" xmlns:wpg="http://schemas.microsoft.com/office/word/2010/wordprocessingGroup" xmlns:wpi="http://schemas.microsoft.com/office/word/2010/wordprocessingInk" xmlns:wne="http://schemas.microsoft.com/office/word/2006/wordml" xmlns:wps="http://schemas.microsoft.com/office/word/2010/wordprocessingShape" mc:Ignorable="w14 w15 wp14">
   <w:footnote w:type="separator" w:id="-1">
     <w:p>
       <w:r>
@@ -11637,7 +12759,7 @@
 </file>
 
 <file path=word/header1.xml><?xml version="1.0" encoding="utf-8"?>
-<w:hdr xmlns:wpc="http://schemas.microsoft.com/office/word/2010/wordprocessingCanvas" xmlns:mo="http://schemas.microsoft.com/office/mac/office/2008/main" xmlns:mc="http://schemas.openxmlformats.org/markup-compatibility/2006" xmlns:mv="urn:schemas-microsoft-com:mac:vml" xmlns:o="urn:schemas-microsoft-com:office:office" xmlns:r="http://schemas.openxmlformats.org/officeDocument/2006/relationships" xmlns:m="http://schemas.openxmlformats.org/officeDocument/2006/math" xmlns:v="urn:schemas-microsoft-com:vml" xmlns:wp14="http://schemas.microsoft.com/office/word/2010/wordprocessingDrawing" xmlns:wp="http://schemas.openxmlformats.org/drawingml/2006/wordprocessingDrawing" xmlns:w10="urn:schemas-microsoft-com:office:word" xmlns:w="http://schemas.openxmlformats.org/wordprocessingml/2006/main" xmlns:w14="http://schemas.microsoft.com/office/word/2010/wordml" xmlns:w15="http://schemas.microsoft.com/office/word/2012/wordml" xmlns:wpg="http://schemas.microsoft.com/office/word/2010/wordprocessingGroup" xmlns:wpi="http://schemas.microsoft.com/office/word/2010/wordprocessingInk" xmlns:wne="http://schemas.microsoft.com/office/word/2006/wordml" xmlns:wps="http://schemas.microsoft.com/office/word/2010/wordprocessingShape" mc:Ignorable="w14 w15 wp14">
+<w:hdr xmlns:wpc="http://schemas.microsoft.com/office/word/2010/wordprocessingCanvas" xmlns:mc="http://schemas.openxmlformats.org/markup-compatibility/2006" xmlns:o="urn:schemas-microsoft-com:office:office" xmlns:r="http://schemas.openxmlformats.org/officeDocument/2006/relationships" xmlns:m="http://schemas.openxmlformats.org/officeDocument/2006/math" xmlns:v="urn:schemas-microsoft-com:vml" xmlns:wp14="http://schemas.microsoft.com/office/word/2010/wordprocessingDrawing" xmlns:wp="http://schemas.openxmlformats.org/drawingml/2006/wordprocessingDrawing" xmlns:w10="urn:schemas-microsoft-com:office:word" xmlns:w="http://schemas.openxmlformats.org/wordprocessingml/2006/main" xmlns:w14="http://schemas.microsoft.com/office/word/2010/wordml" xmlns:w15="http://schemas.microsoft.com/office/word/2012/wordml" xmlns:wpg="http://schemas.microsoft.com/office/word/2010/wordprocessingGroup" xmlns:wpi="http://schemas.microsoft.com/office/word/2010/wordprocessingInk" xmlns:wne="http://schemas.microsoft.com/office/word/2006/wordml" xmlns:wps="http://schemas.microsoft.com/office/word/2010/wordprocessingShape" mc:Ignorable="w14 w15 wp14">
   <w:p>
     <w:pPr>
       <w:pStyle w:val="Header"/>
@@ -11688,7 +12810,7 @@
 </file>
 
 <file path=word/header2.xml><?xml version="1.0" encoding="utf-8"?>
-<w:hdr xmlns:wpc="http://schemas.microsoft.com/office/word/2010/wordprocessingCanvas" xmlns:mo="http://schemas.microsoft.com/office/mac/office/2008/main" xmlns:mc="http://schemas.openxmlformats.org/markup-compatibility/2006" xmlns:mv="urn:schemas-microsoft-com:mac:vml" xmlns:o="urn:schemas-microsoft-com:office:office" xmlns:r="http://schemas.openxmlformats.org/officeDocument/2006/relationships" xmlns:m="http://schemas.openxmlformats.org/officeDocument/2006/math" xmlns:v="urn:schemas-microsoft-com:vml" xmlns:wp14="http://schemas.microsoft.com/office/word/2010/wordprocessingDrawing" xmlns:wp="http://schemas.openxmlformats.org/drawingml/2006/wordprocessingDrawing" xmlns:w10="urn:schemas-microsoft-com:office:word" xmlns:w="http://schemas.openxmlformats.org/wordprocessingml/2006/main" xmlns:w14="http://schemas.microsoft.com/office/word/2010/wordml" xmlns:w15="http://schemas.microsoft.com/office/word/2012/wordml" xmlns:wpg="http://schemas.microsoft.com/office/word/2010/wordprocessingGroup" xmlns:wpi="http://schemas.microsoft.com/office/word/2010/wordprocessingInk" xmlns:wne="http://schemas.microsoft.com/office/word/2006/wordml" xmlns:wps="http://schemas.microsoft.com/office/word/2010/wordprocessingShape" mc:Ignorable="w14 w15 wp14">
+<w:hdr xmlns:wpc="http://schemas.microsoft.com/office/word/2010/wordprocessingCanvas" xmlns:mc="http://schemas.openxmlformats.org/markup-compatibility/2006" xmlns:o="urn:schemas-microsoft-com:office:office" xmlns:r="http://schemas.openxmlformats.org/officeDocument/2006/relationships" xmlns:m="http://schemas.openxmlformats.org/officeDocument/2006/math" xmlns:v="urn:schemas-microsoft-com:vml" xmlns:wp14="http://schemas.microsoft.com/office/word/2010/wordprocessingDrawing" xmlns:wp="http://schemas.openxmlformats.org/drawingml/2006/wordprocessingDrawing" xmlns:w10="urn:schemas-microsoft-com:office:word" xmlns:w="http://schemas.openxmlformats.org/wordprocessingml/2006/main" xmlns:w14="http://schemas.microsoft.com/office/word/2010/wordml" xmlns:w15="http://schemas.microsoft.com/office/word/2012/wordml" xmlns:wpg="http://schemas.microsoft.com/office/word/2010/wordprocessingGroup" xmlns:wpi="http://schemas.microsoft.com/office/word/2010/wordprocessingInk" xmlns:wne="http://schemas.microsoft.com/office/word/2006/wordml" xmlns:wps="http://schemas.microsoft.com/office/word/2010/wordprocessingShape" mc:Ignorable="w14 w15 wp14">
   <w:p>
     <w:pPr>
       <w:pStyle w:val="Header"/>
@@ -11733,7 +12855,7 @@
       <w:rPr>
         <w:noProof/>
       </w:rPr>
-      <w:t>6</w:t>
+      <w:t>7</w:t>
     </w:r>
     <w:r>
       <w:fldChar w:fldCharType="end"/>
@@ -11743,8 +12865,8 @@
 </file>
 
 <file path=word/numbering.xml><?xml version="1.0" encoding="utf-8"?>
-<w:numbering xmlns:wpc="http://schemas.microsoft.com/office/word/2010/wordprocessingCanvas" xmlns:mo="http://schemas.microsoft.com/office/mac/office/2008/main" xmlns:mc="http://schemas.openxmlformats.org/markup-compatibility/2006" xmlns:mv="urn:schemas-microsoft-com:mac:vml" xmlns:o="urn:schemas-microsoft-com:office:office" xmlns:r="http://schemas.openxmlformats.org/officeDocument/2006/relationships" xmlns:m="http://schemas.openxmlformats.org/officeDocument/2006/math" xmlns:v="urn:schemas-microsoft-com:vml" xmlns:wp14="http://schemas.microsoft.com/office/word/2010/wordprocessingDrawing" xmlns:wp="http://schemas.openxmlformats.org/drawingml/2006/wordprocessingDrawing" xmlns:w10="urn:schemas-microsoft-com:office:word" xmlns:w="http://schemas.openxmlformats.org/wordprocessingml/2006/main" xmlns:w14="http://schemas.microsoft.com/office/word/2010/wordml" xmlns:w15="http://schemas.microsoft.com/office/word/2012/wordml" xmlns:wpg="http://schemas.microsoft.com/office/word/2010/wordprocessingGroup" xmlns:wpi="http://schemas.microsoft.com/office/word/2010/wordprocessingInk" xmlns:wne="http://schemas.microsoft.com/office/word/2006/wordml" xmlns:wps="http://schemas.microsoft.com/office/word/2010/wordprocessingShape" mc:Ignorable="w14 w15 wp14">
-  <w:abstractNum w:abstractNumId="0">
+<w:numbering xmlns:wpc="http://schemas.microsoft.com/office/word/2010/wordprocessingCanvas" xmlns:mc="http://schemas.openxmlformats.org/markup-compatibility/2006" xmlns:o="urn:schemas-microsoft-com:office:office" xmlns:r="http://schemas.openxmlformats.org/officeDocument/2006/relationships" xmlns:m="http://schemas.openxmlformats.org/officeDocument/2006/math" xmlns:v="urn:schemas-microsoft-com:vml" xmlns:wp14="http://schemas.microsoft.com/office/word/2010/wordprocessingDrawing" xmlns:wp="http://schemas.openxmlformats.org/drawingml/2006/wordprocessingDrawing" xmlns:w10="urn:schemas-microsoft-com:office:word" xmlns:w="http://schemas.openxmlformats.org/wordprocessingml/2006/main" xmlns:w14="http://schemas.microsoft.com/office/word/2010/wordml" xmlns:w15="http://schemas.microsoft.com/office/word/2012/wordml" xmlns:wpg="http://schemas.microsoft.com/office/word/2010/wordprocessingGroup" xmlns:wpi="http://schemas.microsoft.com/office/word/2010/wordprocessingInk" xmlns:wne="http://schemas.microsoft.com/office/word/2006/wordml" xmlns:wps="http://schemas.microsoft.com/office/word/2010/wordprocessingShape" mc:Ignorable="w14 w15 wp14">
+  <w:abstractNum w:abstractNumId="0" w15:restartNumberingAfterBreak="0">
     <w:nsid w:val="FFFFFFFB"/>
     <w:multiLevelType w:val="multilevel"/>
     <w:tmpl w:val="04B0567C"/>
@@ -11874,7 +12996,7 @@
       </w:pPr>
     </w:lvl>
   </w:abstractNum>
-  <w:abstractNum w:abstractNumId="1">
+  <w:abstractNum w:abstractNumId="1" w15:restartNumberingAfterBreak="0">
     <w:nsid w:val="016F388A"/>
     <w:multiLevelType w:val="hybridMultilevel"/>
     <w:tmpl w:val="AD4E18E8"/>
@@ -11963,7 +13085,7 @@
       </w:pPr>
     </w:lvl>
   </w:abstractNum>
-  <w:abstractNum w:abstractNumId="2">
+  <w:abstractNum w:abstractNumId="2" w15:restartNumberingAfterBreak="0">
     <w:nsid w:val="04C237C1"/>
     <w:multiLevelType w:val="hybridMultilevel"/>
     <w:tmpl w:val="2F4E4B78"/>
@@ -12076,7 +13198,7 @@
       </w:rPr>
     </w:lvl>
   </w:abstractNum>
-  <w:abstractNum w:abstractNumId="3">
+  <w:abstractNum w:abstractNumId="3" w15:restartNumberingAfterBreak="0">
     <w:nsid w:val="0D121AD5"/>
     <w:multiLevelType w:val="hybridMultilevel"/>
     <w:tmpl w:val="1F508FDE"/>
@@ -12189,7 +13311,7 @@
       </w:rPr>
     </w:lvl>
   </w:abstractNum>
-  <w:abstractNum w:abstractNumId="4">
+  <w:abstractNum w:abstractNumId="4" w15:restartNumberingAfterBreak="0">
     <w:nsid w:val="1856587E"/>
     <w:multiLevelType w:val="hybridMultilevel"/>
     <w:tmpl w:val="3F668FCA"/>
@@ -12329,7 +13451,7 @@
       </w:rPr>
     </w:lvl>
   </w:abstractNum>
-  <w:abstractNum w:abstractNumId="5">
+  <w:abstractNum w:abstractNumId="5" w15:restartNumberingAfterBreak="0">
     <w:nsid w:val="26566947"/>
     <w:multiLevelType w:val="hybridMultilevel"/>
     <w:tmpl w:val="073832C0"/>
@@ -12442,7 +13564,7 @@
       </w:rPr>
     </w:lvl>
   </w:abstractNum>
-  <w:abstractNum w:abstractNumId="6">
+  <w:abstractNum w:abstractNumId="6" w15:restartNumberingAfterBreak="0">
     <w:nsid w:val="27895AA0"/>
     <w:multiLevelType w:val="hybridMultilevel"/>
     <w:tmpl w:val="65726464"/>
@@ -12554,7 +13676,7 @@
       </w:rPr>
     </w:lvl>
   </w:abstractNum>
-  <w:abstractNum w:abstractNumId="7">
+  <w:abstractNum w:abstractNumId="7" w15:restartNumberingAfterBreak="0">
     <w:nsid w:val="31990507"/>
     <w:multiLevelType w:val="hybridMultilevel"/>
     <w:tmpl w:val="575261E6"/>
@@ -12667,17 +13789,17 @@
       </w:rPr>
     </w:lvl>
   </w:abstractNum>
-  <w:abstractNum w:abstractNumId="8">
-    <w:nsid w:val="421D209C"/>
+  <w:abstractNum w:abstractNumId="8" w15:restartNumberingAfterBreak="0">
+    <w:nsid w:val="40F2509C"/>
     <w:multiLevelType w:val="hybridMultilevel"/>
-    <w:tmpl w:val="80FCB3C6"/>
+    <w:tmpl w:val="7F9267DC"/>
     <w:lvl w:ilvl="0" w:tplc="04090001">
       <w:start w:val="1"/>
       <w:numFmt w:val="bullet"/>
       <w:lvlText w:val=""/>
       <w:lvlJc w:val="left"/>
       <w:pPr>
-        <w:ind w:left="2520" w:hanging="360"/>
+        <w:ind w:left="1440" w:hanging="360"/>
       </w:pPr>
       <w:rPr>
         <w:rFonts w:ascii="Symbol" w:hAnsi="Symbol" w:hint="default"/>
@@ -12689,7 +13811,7 @@
       <w:lvlText w:val="o"/>
       <w:lvlJc w:val="left"/>
       <w:pPr>
-        <w:ind w:left="3240" w:hanging="360"/>
+        <w:ind w:left="2160" w:hanging="360"/>
       </w:pPr>
       <w:rPr>
         <w:rFonts w:ascii="Courier New" w:hAnsi="Courier New" w:cs="Courier New" w:hint="default"/>
@@ -12701,7 +13823,7 @@
       <w:lvlText w:val=""/>
       <w:lvlJc w:val="left"/>
       <w:pPr>
-        <w:ind w:left="3960" w:hanging="360"/>
+        <w:ind w:left="2880" w:hanging="360"/>
       </w:pPr>
       <w:rPr>
         <w:rFonts w:ascii="Wingdings" w:hAnsi="Wingdings" w:hint="default"/>
@@ -12713,7 +13835,7 @@
       <w:lvlText w:val=""/>
       <w:lvlJc w:val="left"/>
       <w:pPr>
-        <w:ind w:left="4680" w:hanging="360"/>
+        <w:ind w:left="3600" w:hanging="360"/>
       </w:pPr>
       <w:rPr>
         <w:rFonts w:ascii="Symbol" w:hAnsi="Symbol" w:hint="default"/>
@@ -12725,7 +13847,7 @@
       <w:lvlText w:val="o"/>
       <w:lvlJc w:val="left"/>
       <w:pPr>
-        <w:ind w:left="5400" w:hanging="360"/>
+        <w:ind w:left="4320" w:hanging="360"/>
       </w:pPr>
       <w:rPr>
         <w:rFonts w:ascii="Courier New" w:hAnsi="Courier New" w:cs="Courier New" w:hint="default"/>
@@ -12737,7 +13859,7 @@
       <w:lvlText w:val=""/>
       <w:lvlJc w:val="left"/>
       <w:pPr>
-        <w:ind w:left="6120" w:hanging="360"/>
+        <w:ind w:left="5040" w:hanging="360"/>
       </w:pPr>
       <w:rPr>
         <w:rFonts w:ascii="Wingdings" w:hAnsi="Wingdings" w:hint="default"/>
@@ -12749,7 +13871,7 @@
       <w:lvlText w:val=""/>
       <w:lvlJc w:val="left"/>
       <w:pPr>
-        <w:ind w:left="6840" w:hanging="360"/>
+        <w:ind w:left="5760" w:hanging="360"/>
       </w:pPr>
       <w:rPr>
         <w:rFonts w:ascii="Symbol" w:hAnsi="Symbol" w:hint="default"/>
@@ -12761,7 +13883,7 @@
       <w:lvlText w:val="o"/>
       <w:lvlJc w:val="left"/>
       <w:pPr>
-        <w:ind w:left="7560" w:hanging="360"/>
+        <w:ind w:left="6480" w:hanging="360"/>
       </w:pPr>
       <w:rPr>
         <w:rFonts w:ascii="Courier New" w:hAnsi="Courier New" w:cs="Courier New" w:hint="default"/>
@@ -12773,24 +13895,24 @@
       <w:lvlText w:val=""/>
       <w:lvlJc w:val="left"/>
       <w:pPr>
-        <w:ind w:left="8280" w:hanging="360"/>
+        <w:ind w:left="7200" w:hanging="360"/>
       </w:pPr>
       <w:rPr>
         <w:rFonts w:ascii="Wingdings" w:hAnsi="Wingdings" w:hint="default"/>
       </w:rPr>
     </w:lvl>
   </w:abstractNum>
-  <w:abstractNum w:abstractNumId="9">
-    <w:nsid w:val="472343E6"/>
+  <w:abstractNum w:abstractNumId="9" w15:restartNumberingAfterBreak="0">
+    <w:nsid w:val="421D209C"/>
     <w:multiLevelType w:val="hybridMultilevel"/>
-    <w:tmpl w:val="43789E2A"/>
+    <w:tmpl w:val="80FCB3C6"/>
     <w:lvl w:ilvl="0" w:tplc="04090001">
       <w:start w:val="1"/>
       <w:numFmt w:val="bullet"/>
       <w:lvlText w:val=""/>
       <w:lvlJc w:val="left"/>
       <w:pPr>
-        <w:ind w:left="2160" w:hanging="360"/>
+        <w:ind w:left="2520" w:hanging="360"/>
       </w:pPr>
       <w:rPr>
         <w:rFonts w:ascii="Symbol" w:hAnsi="Symbol" w:hint="default"/>
@@ -12802,7 +13924,7 @@
       <w:lvlText w:val="o"/>
       <w:lvlJc w:val="left"/>
       <w:pPr>
-        <w:ind w:left="2880" w:hanging="360"/>
+        <w:ind w:left="3240" w:hanging="360"/>
       </w:pPr>
       <w:rPr>
         <w:rFonts w:ascii="Courier New" w:hAnsi="Courier New" w:cs="Courier New" w:hint="default"/>
@@ -12814,7 +13936,7 @@
       <w:lvlText w:val=""/>
       <w:lvlJc w:val="left"/>
       <w:pPr>
-        <w:ind w:left="3600" w:hanging="360"/>
+        <w:ind w:left="3960" w:hanging="360"/>
       </w:pPr>
       <w:rPr>
         <w:rFonts w:ascii="Wingdings" w:hAnsi="Wingdings" w:hint="default"/>
@@ -12826,7 +13948,7 @@
       <w:lvlText w:val=""/>
       <w:lvlJc w:val="left"/>
       <w:pPr>
-        <w:ind w:left="4320" w:hanging="360"/>
+        <w:ind w:left="4680" w:hanging="360"/>
       </w:pPr>
       <w:rPr>
         <w:rFonts w:ascii="Symbol" w:hAnsi="Symbol" w:hint="default"/>
@@ -12838,7 +13960,7 @@
       <w:lvlText w:val="o"/>
       <w:lvlJc w:val="left"/>
       <w:pPr>
-        <w:ind w:left="5040" w:hanging="360"/>
+        <w:ind w:left="5400" w:hanging="360"/>
       </w:pPr>
       <w:rPr>
         <w:rFonts w:ascii="Courier New" w:hAnsi="Courier New" w:cs="Courier New" w:hint="default"/>
@@ -12850,7 +13972,7 @@
       <w:lvlText w:val=""/>
       <w:lvlJc w:val="left"/>
       <w:pPr>
-        <w:ind w:left="5760" w:hanging="360"/>
+        <w:ind w:left="6120" w:hanging="360"/>
       </w:pPr>
       <w:rPr>
         <w:rFonts w:ascii="Wingdings" w:hAnsi="Wingdings" w:hint="default"/>
@@ -12862,7 +13984,7 @@
       <w:lvlText w:val=""/>
       <w:lvlJc w:val="left"/>
       <w:pPr>
-        <w:ind w:left="6480" w:hanging="360"/>
+        <w:ind w:left="6840" w:hanging="360"/>
       </w:pPr>
       <w:rPr>
         <w:rFonts w:ascii="Symbol" w:hAnsi="Symbol" w:hint="default"/>
@@ -12874,7 +13996,7 @@
       <w:lvlText w:val="o"/>
       <w:lvlJc w:val="left"/>
       <w:pPr>
-        <w:ind w:left="7200" w:hanging="360"/>
+        <w:ind w:left="7560" w:hanging="360"/>
       </w:pPr>
       <w:rPr>
         <w:rFonts w:ascii="Courier New" w:hAnsi="Courier New" w:cs="Courier New" w:hint="default"/>
@@ -12886,14 +14008,127 @@
       <w:lvlText w:val=""/>
       <w:lvlJc w:val="left"/>
       <w:pPr>
-        <w:ind w:left="7920" w:hanging="360"/>
+        <w:ind w:left="8280" w:hanging="360"/>
       </w:pPr>
       <w:rPr>
         <w:rFonts w:ascii="Wingdings" w:hAnsi="Wingdings" w:hint="default"/>
       </w:rPr>
     </w:lvl>
   </w:abstractNum>
-  <w:abstractNum w:abstractNumId="10">
+  <w:abstractNum w:abstractNumId="10" w15:restartNumberingAfterBreak="0">
+    <w:nsid w:val="472343E6"/>
+    <w:multiLevelType w:val="hybridMultilevel"/>
+    <w:tmpl w:val="43789E2A"/>
+    <w:lvl w:ilvl="0" w:tplc="04090001">
+      <w:start w:val="1"/>
+      <w:numFmt w:val="bullet"/>
+      <w:lvlText w:val=""/>
+      <w:lvlJc w:val="left"/>
+      <w:pPr>
+        <w:ind w:left="2160" w:hanging="360"/>
+      </w:pPr>
+      <w:rPr>
+        <w:rFonts w:ascii="Symbol" w:hAnsi="Symbol" w:hint="default"/>
+      </w:rPr>
+    </w:lvl>
+    <w:lvl w:ilvl="1" w:tplc="04090003" w:tentative="1">
+      <w:start w:val="1"/>
+      <w:numFmt w:val="bullet"/>
+      <w:lvlText w:val="o"/>
+      <w:lvlJc w:val="left"/>
+      <w:pPr>
+        <w:ind w:left="2880" w:hanging="360"/>
+      </w:pPr>
+      <w:rPr>
+        <w:rFonts w:ascii="Courier New" w:hAnsi="Courier New" w:cs="Courier New" w:hint="default"/>
+      </w:rPr>
+    </w:lvl>
+    <w:lvl w:ilvl="2" w:tplc="04090005" w:tentative="1">
+      <w:start w:val="1"/>
+      <w:numFmt w:val="bullet"/>
+      <w:lvlText w:val=""/>
+      <w:lvlJc w:val="left"/>
+      <w:pPr>
+        <w:ind w:left="3600" w:hanging="360"/>
+      </w:pPr>
+      <w:rPr>
+        <w:rFonts w:ascii="Wingdings" w:hAnsi="Wingdings" w:hint="default"/>
+      </w:rPr>
+    </w:lvl>
+    <w:lvl w:ilvl="3" w:tplc="04090001" w:tentative="1">
+      <w:start w:val="1"/>
+      <w:numFmt w:val="bullet"/>
+      <w:lvlText w:val=""/>
+      <w:lvlJc w:val="left"/>
+      <w:pPr>
+        <w:ind w:left="4320" w:hanging="360"/>
+      </w:pPr>
+      <w:rPr>
+        <w:rFonts w:ascii="Symbol" w:hAnsi="Symbol" w:hint="default"/>
+      </w:rPr>
+    </w:lvl>
+    <w:lvl w:ilvl="4" w:tplc="04090003" w:tentative="1">
+      <w:start w:val="1"/>
+      <w:numFmt w:val="bullet"/>
+      <w:lvlText w:val="o"/>
+      <w:lvlJc w:val="left"/>
+      <w:pPr>
+        <w:ind w:left="5040" w:hanging="360"/>
+      </w:pPr>
+      <w:rPr>
+        <w:rFonts w:ascii="Courier New" w:hAnsi="Courier New" w:cs="Courier New" w:hint="default"/>
+      </w:rPr>
+    </w:lvl>
+    <w:lvl w:ilvl="5" w:tplc="04090005" w:tentative="1">
+      <w:start w:val="1"/>
+      <w:numFmt w:val="bullet"/>
+      <w:lvlText w:val=""/>
+      <w:lvlJc w:val="left"/>
+      <w:pPr>
+        <w:ind w:left="5760" w:hanging="360"/>
+      </w:pPr>
+      <w:rPr>
+        <w:rFonts w:ascii="Wingdings" w:hAnsi="Wingdings" w:hint="default"/>
+      </w:rPr>
+    </w:lvl>
+    <w:lvl w:ilvl="6" w:tplc="04090001" w:tentative="1">
+      <w:start w:val="1"/>
+      <w:numFmt w:val="bullet"/>
+      <w:lvlText w:val=""/>
+      <w:lvlJc w:val="left"/>
+      <w:pPr>
+        <w:ind w:left="6480" w:hanging="360"/>
+      </w:pPr>
+      <w:rPr>
+        <w:rFonts w:ascii="Symbol" w:hAnsi="Symbol" w:hint="default"/>
+      </w:rPr>
+    </w:lvl>
+    <w:lvl w:ilvl="7" w:tplc="04090003" w:tentative="1">
+      <w:start w:val="1"/>
+      <w:numFmt w:val="bullet"/>
+      <w:lvlText w:val="o"/>
+      <w:lvlJc w:val="left"/>
+      <w:pPr>
+        <w:ind w:left="7200" w:hanging="360"/>
+      </w:pPr>
+      <w:rPr>
+        <w:rFonts w:ascii="Courier New" w:hAnsi="Courier New" w:cs="Courier New" w:hint="default"/>
+      </w:rPr>
+    </w:lvl>
+    <w:lvl w:ilvl="8" w:tplc="04090005" w:tentative="1">
+      <w:start w:val="1"/>
+      <w:numFmt w:val="bullet"/>
+      <w:lvlText w:val=""/>
+      <w:lvlJc w:val="left"/>
+      <w:pPr>
+        <w:ind w:left="7920" w:hanging="360"/>
+      </w:pPr>
+      <w:rPr>
+        <w:rFonts w:ascii="Wingdings" w:hAnsi="Wingdings" w:hint="default"/>
+      </w:rPr>
+    </w:lvl>
+  </w:abstractNum>
+  <w:abstractNum w:abstractNumId="11" w15:restartNumberingAfterBreak="0">
     <w:nsid w:val="6740532A"/>
     <w:multiLevelType w:val="hybridMultilevel"/>
     <w:tmpl w:val="53BA9902"/>
@@ -13006,7 +14241,7 @@
       </w:rPr>
     </w:lvl>
   </w:abstractNum>
-  <w:abstractNum w:abstractNumId="11">
+  <w:abstractNum w:abstractNumId="12" w15:restartNumberingAfterBreak="0">
     <w:nsid w:val="6A4E7E39"/>
     <w:multiLevelType w:val="hybridMultilevel"/>
     <w:tmpl w:val="5E96F42C"/>
@@ -13119,7 +14354,7 @@
       </w:rPr>
     </w:lvl>
   </w:abstractNum>
-  <w:abstractNum w:abstractNumId="12">
+  <w:abstractNum w:abstractNumId="13" w15:restartNumberingAfterBreak="0">
     <w:nsid w:val="6E2A0D11"/>
     <w:multiLevelType w:val="hybridMultilevel"/>
     <w:tmpl w:val="FDC6468C"/>
@@ -13232,7 +14467,7 @@
       </w:rPr>
     </w:lvl>
   </w:abstractNum>
-  <w:abstractNum w:abstractNumId="13">
+  <w:abstractNum w:abstractNumId="14" w15:restartNumberingAfterBreak="0">
     <w:nsid w:val="71686E75"/>
     <w:multiLevelType w:val="hybridMultilevel"/>
     <w:tmpl w:val="8D08F0B4"/>
@@ -13352,16 +14587,16 @@
     <w:abstractNumId w:val="4"/>
   </w:num>
   <w:num w:numId="3">
+    <w:abstractNumId w:val="14"/>
+  </w:num>
+  <w:num w:numId="4">
     <w:abstractNumId w:val="13"/>
   </w:num>
-  <w:num w:numId="4">
-    <w:abstractNumId w:val="12"/>
-  </w:num>
   <w:num w:numId="5">
-    <w:abstractNumId w:val="9"/>
+    <w:abstractNumId w:val="10"/>
   </w:num>
   <w:num w:numId="6">
-    <w:abstractNumId w:val="10"/>
+    <w:abstractNumId w:val="11"/>
   </w:num>
   <w:num w:numId="7">
     <w:abstractNumId w:val="3"/>
@@ -13370,7 +14605,7 @@
     <w:abstractNumId w:val="6"/>
   </w:num>
   <w:num w:numId="9">
-    <w:abstractNumId w:val="11"/>
+    <w:abstractNumId w:val="12"/>
   </w:num>
   <w:num w:numId="10">
     <w:abstractNumId w:val="1"/>
@@ -13382,10 +14617,13 @@
     <w:abstractNumId w:val="7"/>
   </w:num>
   <w:num w:numId="13">
-    <w:abstractNumId w:val="8"/>
+    <w:abstractNumId w:val="9"/>
   </w:num>
   <w:num w:numId="14">
     <w:abstractNumId w:val="5"/>
+  </w:num>
+  <w:num w:numId="15">
+    <w:abstractNumId w:val="8"/>
   </w:num>
 </w:numbering>
 </file>
@@ -13403,7 +14641,7 @@
     </w:rPrDefault>
     <w:pPrDefault/>
   </w:docDefaults>
-  <w:latentStyles w:defLockedState="0" w:defUIPriority="99" w:defSemiHidden="0" w:defUnhideWhenUsed="0" w:defQFormat="0" w:count="380">
+  <w:latentStyles w:defLockedState="0" w:defUIPriority="99" w:defSemiHidden="0" w:defUnhideWhenUsed="0" w:defQFormat="0" w:count="371">
     <w:lsdException w:name="Normal" w:uiPriority="0" w:qFormat="1"/>
     <w:lsdException w:name="heading 1" w:uiPriority="0" w:qFormat="1"/>
     <w:lsdException w:name="heading 2" w:semiHidden="1" w:uiPriority="0" w:unhideWhenUsed="1" w:qFormat="1"/>
@@ -14646,7 +15884,7 @@
 </file>
 
 <file path=customXml/itemProps1.xml><?xml version="1.0" encoding="utf-8"?>
-<ds:datastoreItem xmlns:ds="http://schemas.openxmlformats.org/officeDocument/2006/customXml" ds:itemID="{01BE62A4-C8D0-7549-853E-6B42946E28A5}">
+<ds:datastoreItem xmlns:ds="http://schemas.openxmlformats.org/officeDocument/2006/customXml" ds:itemID="{22253605-778F-4E32-806E-92CD3E2F5D8C}">
   <ds:schemaRefs>
     <ds:schemaRef ds:uri="http://schemas.openxmlformats.org/officeDocument/2006/bibliography"/>
   </ds:schemaRefs>

</xml_diff>

<commit_message>
me and david worked on paper
</commit_message>
<xml_diff>
--- a/SpecificationPaper.docx
+++ b/SpecificationPaper.docx
@@ -149,8 +149,16 @@
               <w:rPr>
                 <w:sz w:val="22"/>
               </w:rPr>
-              <w:t>Jaime Jahuey</w:t>
+              <w:t xml:space="preserve">Jaime </w:t>
             </w:r>
+            <w:proofErr w:type="spellStart"/>
+            <w:r>
+              <w:rPr>
+                <w:sz w:val="22"/>
+              </w:rPr>
+              <w:t>Jahuey</w:t>
+            </w:r>
+            <w:proofErr w:type="spellEnd"/>
           </w:p>
         </w:tc>
         <w:tc>
@@ -214,8 +222,16 @@
               <w:rPr>
                 <w:sz w:val="22"/>
               </w:rPr>
-              <w:t>David Krechko</w:t>
+              <w:t xml:space="preserve">David </w:t>
             </w:r>
+            <w:proofErr w:type="spellStart"/>
+            <w:r>
+              <w:rPr>
+                <w:sz w:val="22"/>
+              </w:rPr>
+              <w:t>Krechko</w:t>
+            </w:r>
+            <w:proofErr w:type="spellEnd"/>
           </w:p>
         </w:tc>
         <w:tc>
@@ -291,8 +307,16 @@
               <w:rPr>
                 <w:sz w:val="22"/>
               </w:rPr>
-              <w:t>Daniel Espina</w:t>
+              <w:t xml:space="preserve">Daniel </w:t>
             </w:r>
+            <w:proofErr w:type="spellStart"/>
+            <w:r>
+              <w:rPr>
+                <w:sz w:val="22"/>
+              </w:rPr>
+              <w:t>Espina</w:t>
+            </w:r>
+            <w:proofErr w:type="spellEnd"/>
           </w:p>
         </w:tc>
         <w:tc>
@@ -356,8 +380,16 @@
               <w:rPr>
                 <w:sz w:val="22"/>
               </w:rPr>
-              <w:t>Alfonso Quistian</w:t>
+              <w:t xml:space="preserve">Alfonso </w:t>
             </w:r>
+            <w:proofErr w:type="spellStart"/>
+            <w:r>
+              <w:rPr>
+                <w:sz w:val="22"/>
+              </w:rPr>
+              <w:t>Quistian</w:t>
+            </w:r>
+            <w:proofErr w:type="spellEnd"/>
           </w:p>
         </w:tc>
         <w:tc>
@@ -2886,8 +2918,17 @@
                 <w:sz w:val="16"/>
                 <w:szCs w:val="16"/>
               </w:rPr>
-              <w:t>Jaime Jahuey</w:t>
+              <w:t xml:space="preserve">Jaime </w:t>
             </w:r>
+            <w:proofErr w:type="spellStart"/>
+            <w:r>
+              <w:rPr>
+                <w:sz w:val="16"/>
+                <w:szCs w:val="16"/>
+              </w:rPr>
+              <w:t>Jahuey</w:t>
+            </w:r>
+            <w:proofErr w:type="spellEnd"/>
           </w:p>
           <w:p>
             <w:pPr>
@@ -2902,8 +2943,17 @@
                 <w:sz w:val="16"/>
                 <w:szCs w:val="16"/>
               </w:rPr>
-              <w:t>David Krechko</w:t>
+              <w:t xml:space="preserve">David </w:t>
             </w:r>
+            <w:proofErr w:type="spellStart"/>
+            <w:r>
+              <w:rPr>
+                <w:sz w:val="16"/>
+                <w:szCs w:val="16"/>
+              </w:rPr>
+              <w:t>Krechko</w:t>
+            </w:r>
+            <w:proofErr w:type="spellEnd"/>
           </w:p>
           <w:p>
             <w:pPr>
@@ -2918,8 +2968,17 @@
                 <w:sz w:val="16"/>
                 <w:szCs w:val="16"/>
               </w:rPr>
-              <w:t>Daniel Espina</w:t>
+              <w:t xml:space="preserve">Daniel </w:t>
             </w:r>
+            <w:proofErr w:type="spellStart"/>
+            <w:r>
+              <w:rPr>
+                <w:sz w:val="16"/>
+                <w:szCs w:val="16"/>
+              </w:rPr>
+              <w:t>Espina</w:t>
+            </w:r>
+            <w:proofErr w:type="spellEnd"/>
           </w:p>
           <w:p>
             <w:pPr>
@@ -2930,8 +2989,17 @@
                 <w:sz w:val="16"/>
                 <w:szCs w:val="16"/>
               </w:rPr>
-              <w:t>Alfonso Quistian</w:t>
+              <w:t xml:space="preserve">Alfonso </w:t>
             </w:r>
+            <w:proofErr w:type="spellStart"/>
+            <w:r>
+              <w:rPr>
+                <w:sz w:val="16"/>
+                <w:szCs w:val="16"/>
+              </w:rPr>
+              <w:t>Quistian</w:t>
+            </w:r>
+            <w:proofErr w:type="spellEnd"/>
           </w:p>
         </w:tc>
         <w:tc>
@@ -3011,8 +3079,17 @@
                 <w:sz w:val="16"/>
                 <w:szCs w:val="16"/>
               </w:rPr>
-              <w:t>Jaime Jahuey</w:t>
+              <w:t xml:space="preserve">Jaime </w:t>
             </w:r>
+            <w:proofErr w:type="spellStart"/>
+            <w:r>
+              <w:rPr>
+                <w:sz w:val="16"/>
+                <w:szCs w:val="16"/>
+              </w:rPr>
+              <w:t>Jahuey</w:t>
+            </w:r>
+            <w:proofErr w:type="spellEnd"/>
           </w:p>
           <w:p>
             <w:pPr>
@@ -3027,8 +3104,17 @@
                 <w:sz w:val="16"/>
                 <w:szCs w:val="16"/>
               </w:rPr>
-              <w:t>David Krechko</w:t>
+              <w:t xml:space="preserve">David </w:t>
             </w:r>
+            <w:proofErr w:type="spellStart"/>
+            <w:r>
+              <w:rPr>
+                <w:sz w:val="16"/>
+                <w:szCs w:val="16"/>
+              </w:rPr>
+              <w:t>Krechko</w:t>
+            </w:r>
+            <w:proofErr w:type="spellEnd"/>
           </w:p>
           <w:p>
             <w:pPr>
@@ -3043,8 +3129,17 @@
                 <w:sz w:val="16"/>
                 <w:szCs w:val="16"/>
               </w:rPr>
-              <w:t>Daniel Espina</w:t>
+              <w:t xml:space="preserve">Daniel </w:t>
             </w:r>
+            <w:proofErr w:type="spellStart"/>
+            <w:r>
+              <w:rPr>
+                <w:sz w:val="16"/>
+                <w:szCs w:val="16"/>
+              </w:rPr>
+              <w:t>Espina</w:t>
+            </w:r>
+            <w:proofErr w:type="spellEnd"/>
           </w:p>
           <w:p>
             <w:pPr>
@@ -3055,8 +3150,17 @@
                 <w:sz w:val="16"/>
                 <w:szCs w:val="16"/>
               </w:rPr>
-              <w:t>Alfonso Quistian</w:t>
+              <w:t xml:space="preserve">Alfonso </w:t>
             </w:r>
+            <w:proofErr w:type="spellStart"/>
+            <w:r>
+              <w:rPr>
+                <w:sz w:val="16"/>
+                <w:szCs w:val="16"/>
+              </w:rPr>
+              <w:t>Quistian</w:t>
+            </w:r>
+            <w:proofErr w:type="spellEnd"/>
           </w:p>
         </w:tc>
         <w:tc>
@@ -3134,8 +3238,17 @@
                 <w:sz w:val="16"/>
                 <w:szCs w:val="16"/>
               </w:rPr>
-              <w:t>Jaime Jahuey</w:t>
+              <w:t xml:space="preserve">Jaime </w:t>
             </w:r>
+            <w:proofErr w:type="spellStart"/>
+            <w:r>
+              <w:rPr>
+                <w:sz w:val="16"/>
+                <w:szCs w:val="16"/>
+              </w:rPr>
+              <w:t>Jahuey</w:t>
+            </w:r>
+            <w:proofErr w:type="spellEnd"/>
           </w:p>
           <w:p>
             <w:pPr>
@@ -3150,8 +3263,17 @@
                 <w:sz w:val="16"/>
                 <w:szCs w:val="16"/>
               </w:rPr>
-              <w:t>David Krechko</w:t>
+              <w:t xml:space="preserve">David </w:t>
             </w:r>
+            <w:proofErr w:type="spellStart"/>
+            <w:r>
+              <w:rPr>
+                <w:sz w:val="16"/>
+                <w:szCs w:val="16"/>
+              </w:rPr>
+              <w:t>Krechko</w:t>
+            </w:r>
+            <w:proofErr w:type="spellEnd"/>
           </w:p>
           <w:p>
             <w:pPr>
@@ -3166,8 +3288,17 @@
                 <w:sz w:val="16"/>
                 <w:szCs w:val="16"/>
               </w:rPr>
-              <w:t>Daniel Espina</w:t>
+              <w:t xml:space="preserve">Daniel </w:t>
             </w:r>
+            <w:proofErr w:type="spellStart"/>
+            <w:r>
+              <w:rPr>
+                <w:sz w:val="16"/>
+                <w:szCs w:val="16"/>
+              </w:rPr>
+              <w:t>Espina</w:t>
+            </w:r>
+            <w:proofErr w:type="spellEnd"/>
           </w:p>
           <w:p>
             <w:pPr>
@@ -3178,8 +3309,17 @@
                 <w:sz w:val="16"/>
                 <w:szCs w:val="16"/>
               </w:rPr>
-              <w:t>Alfonso Quistian</w:t>
+              <w:t xml:space="preserve">Alfonso </w:t>
             </w:r>
+            <w:proofErr w:type="spellStart"/>
+            <w:r>
+              <w:rPr>
+                <w:sz w:val="16"/>
+                <w:szCs w:val="16"/>
+              </w:rPr>
+              <w:t>Quistian</w:t>
+            </w:r>
+            <w:proofErr w:type="spellEnd"/>
           </w:p>
         </w:tc>
         <w:tc>
@@ -3759,23 +3899,7 @@
           <w:color w:val="222222"/>
           <w:shd w:val="clear" w:color="auto" w:fill="FFFFFF"/>
         </w:rPr>
-        <w:t>a set of data elements usi</w:t>
-      </w:r>
-      <w:r>
-        <w:rPr>
-          <w:rFonts w:asciiTheme="minorHAnsi" w:eastAsia="Times New Roman" w:hAnsiTheme="minorHAnsi" w:cs="Arial"/>
-          <w:color w:val="222222"/>
-          <w:shd w:val="clear" w:color="auto" w:fill="FFFFFF"/>
-        </w:rPr>
-        <w:t xml:space="preserve">ng a model of vertical columns </w:t>
-      </w:r>
-      <w:r>
-        <w:rPr>
-          <w:rFonts w:asciiTheme="minorHAnsi" w:eastAsia="Times New Roman" w:hAnsiTheme="minorHAnsi" w:cs="Arial"/>
-          <w:color w:val="222222"/>
-          <w:shd w:val="clear" w:color="auto" w:fill="FFFFFF"/>
-        </w:rPr>
-        <w:t>and horizontal rows</w:t>
+        <w:t>a set of data elements using a model of vertical columns and horizontal rows</w:t>
       </w:r>
       <w:r>
         <w:rPr>
@@ -4325,6 +4449,7 @@
     <w:p>
       <w:pPr>
         <w:pStyle w:val="template"/>
+        <w:ind w:firstLine="576"/>
         <w:jc w:val="both"/>
         <w:rPr>
           <w:rFonts w:asciiTheme="minorHAnsi" w:hAnsiTheme="minorHAnsi"/>
@@ -4682,6 +4807,7 @@
     <w:p>
       <w:pPr>
         <w:pStyle w:val="template"/>
+        <w:ind w:firstLine="576"/>
         <w:jc w:val="both"/>
         <w:rPr>
           <w:rFonts w:asciiTheme="minorHAnsi" w:hAnsiTheme="minorHAnsi"/>
@@ -4815,40 +4941,7 @@
     <w:p>
       <w:pPr>
         <w:pStyle w:val="template"/>
-        <w:jc w:val="both"/>
-      </w:pPr>
-      <w:r>
-        <w:t>&lt;</w:t>
-      </w:r>
-      <w:r>
-        <w:rPr>
-          <w:color w:val="0000FF"/>
-        </w:rPr>
-        <w:t>Describe the environment in which the software will operate, including the hardware platform, operating system and versions, and any other software components or applications with which it must peacefully coexist. In this part, make sure to include a simple diagram that shows the major components of the overall system, subsystem interconnections, and external interface</w:t>
-      </w:r>
-    </w:p>
-    <w:p>
-      <w:pPr>
-        <w:pStyle w:val="template"/>
-        <w:jc w:val="both"/>
-      </w:pPr>
-      <w:r>
-        <w:t>TO DO: As stated above, in at least one paragraph, describe the environment your system will have to operate in. Make sure to include the minimum platform requirements for your system. &gt;</w:t>
-      </w:r>
-    </w:p>
-    <w:p>
-      <w:pPr>
-        <w:pStyle w:val="template"/>
-        <w:jc w:val="both"/>
-        <w:rPr>
-          <w:rFonts w:asciiTheme="minorHAnsi" w:hAnsiTheme="minorHAnsi"/>
-          <w:i w:val="0"/>
-        </w:rPr>
-      </w:pPr>
-    </w:p>
-    <w:p>
-      <w:pPr>
-        <w:pStyle w:val="template"/>
+        <w:ind w:firstLine="576"/>
         <w:jc w:val="both"/>
         <w:rPr>
           <w:rFonts w:asciiTheme="minorHAnsi" w:hAnsiTheme="minorHAnsi"/>
@@ -4888,6 +4981,22 @@
           <w:sz w:val="24"/>
         </w:rPr>
         <w:t xml:space="preserve"> Internet connection will not be required expect for downloading the application. </w:t>
+      </w:r>
+      <w:r>
+        <w:rPr>
+          <w:rFonts w:asciiTheme="minorHAnsi" w:hAnsiTheme="minorHAnsi"/>
+          <w:i w:val="0"/>
+          <w:sz w:val="24"/>
+        </w:rPr>
+        <w:t>The android device need a minimum of SDK Version 16 to run the application but It is recommended to have SDK Version 21</w:t>
+      </w:r>
+      <w:r>
+        <w:rPr>
+          <w:rFonts w:asciiTheme="minorHAnsi" w:hAnsiTheme="minorHAnsi"/>
+          <w:i w:val="0"/>
+          <w:sz w:val="24"/>
+        </w:rPr>
+        <w:t>.</w:t>
       </w:r>
     </w:p>
     <w:p>
@@ -4911,28 +5020,158 @@
     <w:p>
       <w:pPr>
         <w:pStyle w:val="template"/>
-        <w:jc w:val="both"/>
-        <w:rPr>
-          <w:color w:val="0000FF"/>
-        </w:rPr>
-      </w:pPr>
-      <w:r>
-        <w:t>&lt;</w:t>
-      </w:r>
-      <w:r>
-        <w:rPr>
-          <w:color w:val="0000FF"/>
-        </w:rPr>
-        <w:t>Describe any items or issues that will limit the options available to the developers. These might include: hardware limitations (timing requirements, memory requirements); interfaces to other applications; specific technologies, tools, and databases to be used; parallel operations; language requirements; communications protocols; security considerations; design conventions or programming standards (for example, if the customer’s organization will be responsible for maintaining the delivered software).</w:t>
-      </w:r>
-    </w:p>
-    <w:p>
-      <w:pPr>
-        <w:pStyle w:val="template"/>
-        <w:jc w:val="both"/>
-      </w:pPr>
-      <w:r>
-        <w:t>TO DO: In this section you need to consider all of the information you gathered so far, analyze it and correctly identify at least 5 constraints.&gt;</w:t>
+        <w:ind w:firstLine="576"/>
+        <w:jc w:val="both"/>
+        <w:rPr>
+          <w:rFonts w:asciiTheme="minorHAnsi" w:hAnsiTheme="minorHAnsi"/>
+          <w:i w:val="0"/>
+          <w:sz w:val="24"/>
+          <w:szCs w:val="24"/>
+        </w:rPr>
+      </w:pPr>
+      <w:r>
+        <w:rPr>
+          <w:rFonts w:asciiTheme="minorHAnsi" w:hAnsiTheme="minorHAnsi"/>
+          <w:i w:val="0"/>
+          <w:sz w:val="24"/>
+          <w:szCs w:val="24"/>
+        </w:rPr>
+        <w:t xml:space="preserve">The application </w:t>
+      </w:r>
+      <w:r>
+        <w:rPr>
+          <w:rFonts w:asciiTheme="minorHAnsi" w:hAnsiTheme="minorHAnsi"/>
+          <w:i w:val="0"/>
+          <w:sz w:val="24"/>
+          <w:szCs w:val="24"/>
+        </w:rPr>
+        <w:t>can’t be run or installed an any devices expect for android</w:t>
+      </w:r>
+      <w:r>
+        <w:rPr>
+          <w:rFonts w:asciiTheme="minorHAnsi" w:hAnsiTheme="minorHAnsi"/>
+          <w:i w:val="0"/>
+          <w:sz w:val="24"/>
+          <w:szCs w:val="24"/>
+        </w:rPr>
+        <w:t>. T</w:t>
+      </w:r>
+      <w:r>
+        <w:rPr>
+          <w:rFonts w:asciiTheme="minorHAnsi" w:hAnsiTheme="minorHAnsi"/>
+          <w:i w:val="0"/>
+          <w:sz w:val="24"/>
+          <w:szCs w:val="24"/>
+        </w:rPr>
+        <w:t>he phone must be in service</w:t>
+      </w:r>
+      <w:r>
+        <w:rPr>
+          <w:rFonts w:asciiTheme="minorHAnsi" w:hAnsiTheme="minorHAnsi"/>
+          <w:i w:val="0"/>
+          <w:sz w:val="24"/>
+          <w:szCs w:val="24"/>
+        </w:rPr>
+        <w:t xml:space="preserve"> </w:t>
+      </w:r>
+      <w:r>
+        <w:rPr>
+          <w:rFonts w:asciiTheme="minorHAnsi" w:hAnsiTheme="minorHAnsi"/>
+          <w:i w:val="0"/>
+          <w:sz w:val="24"/>
+          <w:szCs w:val="24"/>
+        </w:rPr>
+        <w:t>in order to be able to</w:t>
+      </w:r>
+      <w:r>
+        <w:rPr>
+          <w:rFonts w:asciiTheme="minorHAnsi" w:hAnsiTheme="minorHAnsi"/>
+          <w:i w:val="0"/>
+          <w:sz w:val="24"/>
+          <w:szCs w:val="24"/>
+        </w:rPr>
+        <w:t xml:space="preserve"> the call </w:t>
+      </w:r>
+      <w:r>
+        <w:rPr>
+          <w:rFonts w:asciiTheme="minorHAnsi" w:hAnsiTheme="minorHAnsi"/>
+          <w:i w:val="0"/>
+          <w:sz w:val="24"/>
+          <w:szCs w:val="24"/>
+        </w:rPr>
+        <w:t xml:space="preserve">the </w:t>
+      </w:r>
+      <w:r>
+        <w:rPr>
+          <w:rFonts w:asciiTheme="minorHAnsi" w:hAnsiTheme="minorHAnsi"/>
+          <w:i w:val="0"/>
+          <w:sz w:val="24"/>
+          <w:szCs w:val="24"/>
+        </w:rPr>
+        <w:t>customer</w:t>
+      </w:r>
+      <w:r>
+        <w:rPr>
+          <w:rFonts w:asciiTheme="minorHAnsi" w:hAnsiTheme="minorHAnsi"/>
+          <w:i w:val="0"/>
+          <w:sz w:val="24"/>
+          <w:szCs w:val="24"/>
+        </w:rPr>
+        <w:t>.</w:t>
+      </w:r>
+      <w:r>
+        <w:rPr>
+          <w:rFonts w:asciiTheme="minorHAnsi" w:hAnsiTheme="minorHAnsi"/>
+          <w:i w:val="0"/>
+          <w:sz w:val="24"/>
+          <w:szCs w:val="24"/>
+        </w:rPr>
+        <w:t xml:space="preserve"> </w:t>
+      </w:r>
+      <w:r>
+        <w:rPr>
+          <w:rFonts w:asciiTheme="minorHAnsi" w:hAnsiTheme="minorHAnsi"/>
+          <w:i w:val="0"/>
+          <w:sz w:val="24"/>
+          <w:szCs w:val="24"/>
+        </w:rPr>
+        <w:t>I</w:t>
+      </w:r>
+      <w:r>
+        <w:rPr>
+          <w:rFonts w:asciiTheme="minorHAnsi" w:hAnsiTheme="minorHAnsi"/>
+          <w:i w:val="0"/>
+          <w:sz w:val="24"/>
+          <w:szCs w:val="24"/>
+        </w:rPr>
+        <w:t xml:space="preserve">n order to use the email </w:t>
+      </w:r>
+      <w:r>
+        <w:rPr>
+          <w:rFonts w:asciiTheme="minorHAnsi" w:hAnsiTheme="minorHAnsi"/>
+          <w:i w:val="0"/>
+          <w:sz w:val="24"/>
+          <w:szCs w:val="24"/>
+        </w:rPr>
+        <w:t>function,</w:t>
+      </w:r>
+      <w:r>
+        <w:rPr>
+          <w:rFonts w:asciiTheme="minorHAnsi" w:hAnsiTheme="minorHAnsi"/>
+          <w:i w:val="0"/>
+          <w:sz w:val="24"/>
+          <w:szCs w:val="24"/>
+        </w:rPr>
+        <w:t xml:space="preserve"> the device must have access to the internet</w:t>
+      </w:r>
+      <w:r>
+        <w:rPr>
+          <w:rFonts w:asciiTheme="minorHAnsi" w:hAnsiTheme="minorHAnsi"/>
+          <w:i w:val="0"/>
+          <w:sz w:val="24"/>
+          <w:szCs w:val="24"/>
+        </w:rPr>
+        <w:t>. There is limited memory due to the database being stored on the phone. The android device must need at least SDK Version 16.</w:t>
       </w:r>
     </w:p>
     <w:p>
@@ -4956,6 +5195,7 @@
     <w:p>
       <w:pPr>
         <w:pStyle w:val="template"/>
+        <w:ind w:firstLine="576"/>
         <w:jc w:val="both"/>
         <w:rPr>
           <w:rFonts w:asciiTheme="minorHAnsi" w:hAnsiTheme="minorHAnsi"/>
@@ -4987,10 +5227,8 @@
         </w:rPr>
         <w:t>Assumptions and Dependencies</w:t>
       </w:r>
-      <w:bookmarkStart w:id="44" w:name="_GoBack"/>
       <w:bookmarkEnd w:id="42"/>
       <w:bookmarkEnd w:id="43"/>
-      <w:bookmarkEnd w:id="44"/>
     </w:p>
     <w:p>
       <w:pPr>
@@ -5248,8 +5486,8 @@
           <w:color w:val="FFFFFF"/>
         </w:rPr>
       </w:pPr>
-      <w:bookmarkStart w:id="45" w:name="_Toc439994682"/>
-      <w:bookmarkStart w:id="46" w:name="_Toc113291704"/>
+      <w:bookmarkStart w:id="44" w:name="_Toc439994682"/>
+      <w:bookmarkStart w:id="45" w:name="_Toc113291704"/>
       <w:r>
         <w:rPr>
           <w:rFonts w:ascii="Arial" w:hAnsi="Arial"/>
@@ -5257,24 +5495,24 @@
         </w:rPr>
         <w:t>Specific Requirements</w:t>
       </w:r>
+      <w:bookmarkEnd w:id="44"/>
       <w:bookmarkEnd w:id="45"/>
+    </w:p>
+    <w:p>
+      <w:pPr>
+        <w:pStyle w:val="Heading2"/>
+        <w:rPr>
+          <w:rFonts w:ascii="Arial" w:hAnsi="Arial"/>
+        </w:rPr>
+      </w:pPr>
+      <w:bookmarkStart w:id="46" w:name="_Toc113291705"/>
+      <w:r>
+        <w:rPr>
+          <w:rFonts w:ascii="Arial" w:hAnsi="Arial"/>
+        </w:rPr>
+        <w:t>External Interface Requirements</w:t>
+      </w:r>
       <w:bookmarkEnd w:id="46"/>
-    </w:p>
-    <w:p>
-      <w:pPr>
-        <w:pStyle w:val="Heading2"/>
-        <w:rPr>
-          <w:rFonts w:ascii="Arial" w:hAnsi="Arial"/>
-        </w:rPr>
-      </w:pPr>
-      <w:bookmarkStart w:id="47" w:name="_Toc113291705"/>
-      <w:r>
-        <w:rPr>
-          <w:rFonts w:ascii="Arial" w:hAnsi="Arial"/>
-        </w:rPr>
-        <w:t>External Interface Requirements</w:t>
-      </w:r>
-      <w:bookmarkEnd w:id="47"/>
     </w:p>
     <w:p>
       <w:pPr>
@@ -5724,6 +5962,7 @@
         <w:ind w:left="2520" w:hanging="90"/>
       </w:pPr>
       <w:r>
+        <w:lastRenderedPageBreak/>
         <w:t xml:space="preserve">This button will take the user to another </w:t>
       </w:r>
       <w:r>
@@ -6081,17 +6320,7 @@
           <w:sz w:val="24"/>
           <w:szCs w:val="24"/>
         </w:rPr>
-        <w:t xml:space="preserve">The manage inventory section will contain the main Manage Inventory page with all the buttons that leads to pages or </w:t>
-      </w:r>
-      <w:r>
-        <w:rPr>
-          <w:rFonts w:asciiTheme="minorHAnsi" w:hAnsiTheme="minorHAnsi"/>
-          <w:i w:val="0"/>
-          <w:sz w:val="24"/>
-          <w:szCs w:val="24"/>
-        </w:rPr>
-        <w:lastRenderedPageBreak/>
-        <w:t xml:space="preserve">dialog boxes. Each button has a specific task that is essential for organizing the bike owner’s inventory. </w:t>
+        <w:t xml:space="preserve">The manage inventory section will contain the main Manage Inventory page with all the buttons that leads to pages or dialog boxes. Each button has a specific task that is essential for organizing the bike owner’s inventory. </w:t>
       </w:r>
     </w:p>
     <w:p>
@@ -6291,6 +6520,7 @@
           <w:sz w:val="24"/>
           <w:szCs w:val="24"/>
         </w:rPr>
+        <w:lastRenderedPageBreak/>
         <w:t>Display All Inventory Button</w:t>
       </w:r>
     </w:p>
@@ -6697,7 +6927,6 @@
           <w:sz w:val="28"/>
           <w:szCs w:val="28"/>
         </w:rPr>
-        <w:lastRenderedPageBreak/>
         <w:t>Figure 3.</w:t>
       </w:r>
       <w:r>
@@ -6787,6 +7016,7 @@
         <w:rPr>
           <w:rFonts w:asciiTheme="minorHAnsi" w:hAnsiTheme="minorHAnsi"/>
         </w:rPr>
+        <w:lastRenderedPageBreak/>
         <w:t>The make of the bike</w:t>
       </w:r>
     </w:p>
@@ -7109,7 +7339,6 @@
         <w:rPr>
           <w:b/>
         </w:rPr>
-        <w:lastRenderedPageBreak/>
         <w:t xml:space="preserve">Figure 4. </w:t>
       </w:r>
       <w:r>
@@ -7927,7 +8156,6 @@
           <w:sz w:val="24"/>
           <w:szCs w:val="24"/>
         </w:rPr>
-        <w:lastRenderedPageBreak/>
         <w:t xml:space="preserve">Figure 6. </w:t>
       </w:r>
       <w:r>
@@ -8983,6 +9211,7 @@
         <w:rPr>
           <w:rFonts w:asciiTheme="minorHAnsi" w:hAnsiTheme="minorHAnsi"/>
         </w:rPr>
+        <w:lastRenderedPageBreak/>
         <w:t xml:space="preserve">This button will remove a repair from </w:t>
       </w:r>
       <w:r>
@@ -9447,7 +9676,6 @@
           <w:b/>
           <w:i/>
         </w:rPr>
-        <w:lastRenderedPageBreak/>
         <w:t xml:space="preserve">Figure 9. </w:t>
       </w:r>
       <w:r>
@@ -9516,6 +9744,7 @@
         <w:rPr>
           <w:rFonts w:asciiTheme="minorHAnsi" w:hAnsiTheme="minorHAnsi"/>
         </w:rPr>
+        <w:lastRenderedPageBreak/>
         <w:t>Customer name</w:t>
       </w:r>
     </w:p>
@@ -10416,155 +10645,86 @@
           <w:rFonts w:ascii="Arial" w:hAnsi="Arial"/>
         </w:rPr>
       </w:pPr>
-      <w:bookmarkStart w:id="48" w:name="_Toc439994684"/>
+      <w:bookmarkStart w:id="47" w:name="_Toc439994684"/>
       <w:r>
         <w:rPr>
           <w:rFonts w:ascii="Arial" w:hAnsi="Arial"/>
         </w:rPr>
         <w:t>Hardware Interfaces</w:t>
       </w:r>
-      <w:bookmarkEnd w:id="48"/>
-    </w:p>
-    <w:p>
-      <w:pPr>
-        <w:pStyle w:val="template"/>
-        <w:jc w:val="both"/>
-      </w:pPr>
-      <w:r>
-        <w:t>&lt;</w:t>
-      </w:r>
-      <w:r>
-        <w:rPr>
-          <w:color w:val="0000FF"/>
-        </w:rPr>
-        <w:t>Describe the logical and physical characteristics of each interface between the software product and the hardware components of the system. This may include the supported device types, the nature of the data and control interactions between the software and the hardware.</w:t>
-      </w:r>
-      <w:r>
-        <w:t xml:space="preserve"> You are not </w:t>
-      </w:r>
-    </w:p>
-    <w:p>
-      <w:pPr>
-        <w:pStyle w:val="template"/>
-        <w:jc w:val="both"/>
-      </w:pPr>
-      <w:r>
-        <w:t>required to specify what protocols you will be using to communicate with the hardware, but it will be usually included in this part as well.</w:t>
-      </w:r>
-    </w:p>
-    <w:p>
-      <w:pPr>
-        <w:pStyle w:val="template"/>
-        <w:jc w:val="both"/>
-      </w:pPr>
-      <w:r>
-        <w:t>TO DO: Please provide a short description of the different hardware interfaces. If you will be using some special libraries to communicate with your software mention them here. In case you have more than one hardware interface divide this section into subsections.&gt;</w:t>
-      </w:r>
-    </w:p>
-    <w:p>
-      <w:pPr>
-        <w:pStyle w:val="template"/>
-        <w:jc w:val="both"/>
-      </w:pPr>
-    </w:p>
-    <w:p>
-      <w:pPr>
-        <w:pStyle w:val="template"/>
-        <w:ind w:left="450" w:firstLine="450"/>
-        <w:jc w:val="both"/>
-        <w:rPr>
-          <w:i w:val="0"/>
-        </w:rPr>
-      </w:pPr>
-      <w:r>
-        <w:rPr>
-          <w:i w:val="0"/>
-        </w:rPr>
+      <w:bookmarkEnd w:id="47"/>
+    </w:p>
+    <w:p>
+      <w:pPr>
+        <w:pStyle w:val="template"/>
+        <w:jc w:val="both"/>
+        <w:rPr>
+          <w:rFonts w:asciiTheme="minorHAnsi" w:hAnsiTheme="minorHAnsi"/>
+          <w:i w:val="0"/>
+          <w:sz w:val="24"/>
+          <w:szCs w:val="24"/>
+        </w:rPr>
+      </w:pPr>
+      <w:r>
+        <w:rPr>
+          <w:rFonts w:asciiTheme="minorHAnsi" w:hAnsiTheme="minorHAnsi"/>
+          <w:i w:val="0"/>
+          <w:sz w:val="24"/>
+          <w:szCs w:val="24"/>
+        </w:rPr>
+        <w:lastRenderedPageBreak/>
         <w:t>The application will store all o</w:t>
       </w:r>
       <w:r>
         <w:rPr>
-          <w:i w:val="0"/>
+          <w:rFonts w:asciiTheme="minorHAnsi" w:hAnsiTheme="minorHAnsi"/>
+          <w:i w:val="0"/>
+          <w:sz w:val="24"/>
+          <w:szCs w:val="24"/>
         </w:rPr>
         <w:t xml:space="preserve">f the data in a local database using SQLite. </w:t>
       </w:r>
       <w:r>
         <w:rPr>
-          <w:i w:val="0"/>
+          <w:rFonts w:asciiTheme="minorHAnsi" w:hAnsiTheme="minorHAnsi"/>
+          <w:i w:val="0"/>
+          <w:sz w:val="24"/>
+          <w:szCs w:val="24"/>
         </w:rPr>
         <w:t xml:space="preserve">The database will consist of 3 primary tables. </w:t>
       </w:r>
       <w:r>
         <w:rPr>
-          <w:i w:val="0"/>
-        </w:rPr>
-        <w:t>The application</w:t>
-      </w:r>
-      <w:r>
-        <w:rPr>
-          <w:i w:val="0"/>
-        </w:rPr>
-        <w:t xml:space="preserve"> will </w:t>
-      </w:r>
-      <w:r>
-        <w:rPr>
-          <w:i w:val="0"/>
-        </w:rPr>
-        <w:t>automatically connect with the database and will be available for use while the app is running.</w:t>
-      </w:r>
-      <w:r>
-        <w:rPr>
-          <w:i w:val="0"/>
-        </w:rPr>
-        <w:t xml:space="preserve"> </w:t>
-      </w:r>
-      <w:r>
-        <w:rPr>
-          <w:i w:val="0"/>
-        </w:rPr>
-        <w:t>Three</w:t>
-      </w:r>
-      <w:r>
-        <w:rPr>
-          <w:i w:val="0"/>
-        </w:rPr>
-        <w:t xml:space="preserve"> tables will</w:t>
-      </w:r>
-      <w:r>
-        <w:rPr>
-          <w:i w:val="0"/>
-        </w:rPr>
-        <w:t xml:space="preserve"> exist </w:t>
-      </w:r>
-      <w:r>
-        <w:rPr>
-          <w:i w:val="0"/>
-        </w:rPr>
-        <w:t xml:space="preserve">“Inventory” </w:t>
-      </w:r>
-      <w:r>
-        <w:rPr>
-          <w:i w:val="0"/>
-        </w:rPr>
-        <w:t>“Sales” and</w:t>
-      </w:r>
-      <w:r>
-        <w:rPr>
-          <w:i w:val="0"/>
-        </w:rPr>
-        <w:t xml:space="preserve"> “Repairs”.</w:t>
-      </w:r>
-    </w:p>
-    <w:p>
-      <w:pPr>
-        <w:pStyle w:val="template"/>
-        <w:jc w:val="both"/>
-      </w:pPr>
-    </w:p>
-    <w:p>
-      <w:pPr>
-        <w:pStyle w:val="template"/>
-        <w:jc w:val="both"/>
+          <w:rFonts w:asciiTheme="minorHAnsi" w:hAnsiTheme="minorHAnsi"/>
+          <w:i w:val="0"/>
+          <w:sz w:val="24"/>
+          <w:szCs w:val="24"/>
+        </w:rPr>
+        <w:t>The application will automatically connect with the database and will be available for use while the app is running. Three tables will exist “Inventory” “Sales” and “Repairs”.</w:t>
+      </w:r>
+    </w:p>
+    <w:p>
+      <w:pPr>
+        <w:pStyle w:val="template"/>
+        <w:jc w:val="both"/>
+        <w:rPr>
+          <w:rFonts w:asciiTheme="minorHAnsi" w:hAnsiTheme="minorHAnsi"/>
+          <w:i w:val="0"/>
+          <w:sz w:val="24"/>
+          <w:szCs w:val="24"/>
+        </w:rPr>
+      </w:pPr>
+    </w:p>
+    <w:p>
+      <w:pPr>
+        <w:pStyle w:val="template"/>
+        <w:jc w:val="both"/>
+        <w:rPr>
+          <w:rFonts w:asciiTheme="minorHAnsi" w:hAnsiTheme="minorHAnsi"/>
+          <w:i w:val="0"/>
+          <w:sz w:val="24"/>
+          <w:szCs w:val="24"/>
+        </w:rPr>
       </w:pPr>
     </w:p>
     <w:p>
@@ -10575,8 +10735,20 @@
           <w:numId w:val="4"/>
         </w:numPr>
         <w:jc w:val="both"/>
-      </w:pPr>
-      <w:r>
+        <w:rPr>
+          <w:rFonts w:asciiTheme="minorHAnsi" w:hAnsiTheme="minorHAnsi"/>
+          <w:i w:val="0"/>
+          <w:sz w:val="24"/>
+          <w:szCs w:val="24"/>
+        </w:rPr>
+      </w:pPr>
+      <w:r>
+        <w:rPr>
+          <w:rFonts w:asciiTheme="minorHAnsi" w:hAnsiTheme="minorHAnsi"/>
+          <w:i w:val="0"/>
+          <w:sz w:val="24"/>
+          <w:szCs w:val="24"/>
+        </w:rPr>
         <w:t>The inventory table</w:t>
       </w:r>
     </w:p>
@@ -10588,8 +10760,20 @@
           <w:numId w:val="4"/>
         </w:numPr>
         <w:jc w:val="both"/>
-      </w:pPr>
-      <w:r>
+        <w:rPr>
+          <w:rFonts w:asciiTheme="minorHAnsi" w:hAnsiTheme="minorHAnsi"/>
+          <w:i w:val="0"/>
+          <w:sz w:val="24"/>
+          <w:szCs w:val="24"/>
+        </w:rPr>
+      </w:pPr>
+      <w:r>
+        <w:rPr>
+          <w:rFonts w:asciiTheme="minorHAnsi" w:hAnsiTheme="minorHAnsi"/>
+          <w:i w:val="0"/>
+          <w:sz w:val="24"/>
+          <w:szCs w:val="24"/>
+        </w:rPr>
         <w:t>A repairs table</w:t>
       </w:r>
     </w:p>
@@ -10601,10 +10785,20 @@
           <w:numId w:val="4"/>
         </w:numPr>
         <w:jc w:val="both"/>
-      </w:pPr>
-      <w:r>
-        <w:rPr>
-          <w:noProof/>
+        <w:rPr>
+          <w:rFonts w:asciiTheme="minorHAnsi" w:hAnsiTheme="minorHAnsi"/>
+          <w:i w:val="0"/>
+          <w:sz w:val="24"/>
+          <w:szCs w:val="24"/>
+        </w:rPr>
+      </w:pPr>
+      <w:r>
+        <w:rPr>
+          <w:rFonts w:asciiTheme="minorHAnsi" w:hAnsiTheme="minorHAnsi"/>
+          <w:i w:val="0"/>
+          <w:noProof/>
+          <w:sz w:val="24"/>
+          <w:szCs w:val="24"/>
           <w:lang w:val="en-US" w:bidi="ar-SA"/>
         </w:rPr>
         <w:drawing>
@@ -10671,6 +10865,12 @@
         </w:drawing>
       </w:r>
       <w:r>
+        <w:rPr>
+          <w:rFonts w:asciiTheme="minorHAnsi" w:hAnsiTheme="minorHAnsi"/>
+          <w:i w:val="0"/>
+          <w:sz w:val="24"/>
+          <w:szCs w:val="24"/>
+        </w:rPr>
         <w:t>A sales table</w:t>
       </w:r>
     </w:p>
@@ -10681,19 +10881,82 @@
           <w:rFonts w:ascii="Arial" w:hAnsi="Arial"/>
         </w:rPr>
       </w:pPr>
-      <w:bookmarkStart w:id="49" w:name="_Toc439994685"/>
+      <w:bookmarkStart w:id="48" w:name="_Toc439994685"/>
       <w:r>
         <w:rPr>
           <w:rFonts w:ascii="Arial" w:hAnsi="Arial"/>
         </w:rPr>
         <w:t>Software Interfaces</w:t>
       </w:r>
+      <w:bookmarkEnd w:id="48"/>
+    </w:p>
+    <w:p>
+      <w:pPr>
+        <w:pStyle w:val="template"/>
+        <w:jc w:val="both"/>
+      </w:pPr>
+      <w:r>
+        <w:t>&lt;</w:t>
+      </w:r>
+      <w:r>
+        <w:rPr>
+          <w:color w:val="0000FF"/>
+        </w:rPr>
+        <w:t xml:space="preserve">Describe the connections between this product and other specific software components (name and version), including databases, operating systems (Windows? Linux? </w:t>
+      </w:r>
+      <w:proofErr w:type="spellStart"/>
+      <w:r>
+        <w:rPr>
+          <w:color w:val="0000FF"/>
+        </w:rPr>
+        <w:t>Etc</w:t>
+      </w:r>
+      <w:proofErr w:type="spellEnd"/>
+      <w:r>
+        <w:rPr>
+          <w:color w:val="0000FF"/>
+        </w:rPr>
+        <w:t>…), tools, libraries, and integrated commercial components. Identify the data items or messages coming into the system and going out and describe the purpose of each. Describe the services needed and the nature of communications. Identify data that will be shared across software components. If the data sharing mechanism must be implemented in a specific way (for example, use of a global data area in a multitasking operating system), specify this as an implementation constraint.</w:t>
+      </w:r>
+      <w:r>
+        <w:t xml:space="preserve"> </w:t>
+      </w:r>
+      <w:r>
+        <w:br/>
+      </w:r>
+    </w:p>
+    <w:p>
+      <w:pPr>
+        <w:pStyle w:val="template"/>
+        <w:jc w:val="both"/>
+      </w:pPr>
+      <w:r>
+        <w:t>TO DO: The previous part illustrates some of the information you would usually include in this part of the SRS document. To make things simpler, you are only required to describe the specific interface with the operating system.&gt;</w:t>
+      </w:r>
+    </w:p>
+    <w:p>
+      <w:pPr>
+        <w:pStyle w:val="Heading3"/>
+        <w:rPr>
+          <w:rFonts w:ascii="Arial" w:hAnsi="Arial"/>
+        </w:rPr>
+      </w:pPr>
+      <w:bookmarkStart w:id="49" w:name="_Toc439994686"/>
+      <w:r>
+        <w:rPr>
+          <w:rFonts w:ascii="Arial" w:hAnsi="Arial"/>
+        </w:rPr>
+        <w:t>Communications Interfaces</w:t>
+      </w:r>
       <w:bookmarkEnd w:id="49"/>
     </w:p>
     <w:p>
       <w:pPr>
         <w:pStyle w:val="template"/>
         <w:jc w:val="both"/>
+        <w:rPr>
+          <w:color w:val="0000FF"/>
+        </w:rPr>
       </w:pPr>
       <w:r>
         <w:t>&lt;</w:t>
@@ -10702,261 +10965,192 @@
         <w:rPr>
           <w:color w:val="0000FF"/>
         </w:rPr>
-        <w:t>Describe the connections between this product and other specific software components (name and version), including databases, operating systems (Windows? Linux? Etc…), tools, libraries, and integrated commercial components. Identify the data items or messages coming into the system and going out and describe the purpose of each. Describe the services needed and the nature of communications. Identify data that will be shared across software components. If the data sharing mechanism must be implemented in a specific way (for example, use of a global data area in a multitasking operating system), specify this as an implementation constraint.</w:t>
-      </w:r>
-      <w:r>
-        <w:t xml:space="preserve"> </w:t>
-      </w:r>
-      <w:r>
-        <w:br/>
-      </w:r>
-    </w:p>
-    <w:p>
-      <w:pPr>
-        <w:pStyle w:val="template"/>
-        <w:jc w:val="both"/>
-      </w:pPr>
-      <w:r>
-        <w:t>TO DO: The previous part illustrates some of the information you would usually include in this part of the SRS document. To make things simpler, you are only required to describe the specific interface with the operating system.&gt;</w:t>
-      </w:r>
-    </w:p>
-    <w:p>
-      <w:pPr>
-        <w:pStyle w:val="Heading3"/>
+        <w:t>Describe the requirements associated with any communications functions required by this product, including e-mail, web browser, network server communications protocols, electronic forms, and so on. Define any pertinent message formatting. Identify any communication standards that will be used, such as FTP or HTTP. Specify any communication security or encryption issues, data transfer rates, and synchronization mechanisms.</w:t>
+      </w:r>
+    </w:p>
+    <w:p>
+      <w:pPr>
+        <w:pStyle w:val="template"/>
+        <w:jc w:val="both"/>
+        <w:rPr>
+          <w:color w:val="0000FF"/>
+        </w:rPr>
+      </w:pPr>
+    </w:p>
+    <w:p>
+      <w:pPr>
+        <w:pStyle w:val="template"/>
+        <w:jc w:val="both"/>
+      </w:pPr>
+      <w:r>
+        <w:t>TO DO: Do not go into too much detail, but provide 1-2 paragraphs were you will outline the major communication standards. For example, if you decide to use encryption there is no need to specify the exact encryption standards, but rather, specify the fact that the data will be encrypted and name what standards you consider using. &gt;</w:t>
+      </w:r>
+    </w:p>
+    <w:p>
+      <w:pPr>
+        <w:pStyle w:val="template"/>
+        <w:rPr>
+          <w:i w:val="0"/>
+        </w:rPr>
+      </w:pPr>
+    </w:p>
+    <w:p>
+      <w:pPr>
+        <w:pStyle w:val="template"/>
+        <w:rPr>
+          <w:i w:val="0"/>
+        </w:rPr>
+      </w:pPr>
+    </w:p>
+    <w:p>
+      <w:pPr>
+        <w:pStyle w:val="template"/>
+        <w:rPr>
+          <w:i w:val="0"/>
+        </w:rPr>
+      </w:pPr>
+    </w:p>
+    <w:p>
+      <w:pPr>
+        <w:pStyle w:val="template"/>
+        <w:rPr>
+          <w:i w:val="0"/>
+        </w:rPr>
+      </w:pPr>
+    </w:p>
+    <w:p>
+      <w:pPr>
+        <w:pStyle w:val="Heading2"/>
         <w:rPr>
           <w:rFonts w:ascii="Arial" w:hAnsi="Arial"/>
         </w:rPr>
       </w:pPr>
-      <w:bookmarkStart w:id="50" w:name="_Toc439994686"/>
+      <w:bookmarkStart w:id="50" w:name="_Toc113291706"/>
       <w:r>
         <w:rPr>
           <w:rFonts w:ascii="Arial" w:hAnsi="Arial"/>
         </w:rPr>
-        <w:t>Communications Interfaces</w:t>
+        <w:t>Functional Requirements</w:t>
       </w:r>
       <w:bookmarkEnd w:id="50"/>
     </w:p>
     <w:p>
       <w:pPr>
-        <w:pStyle w:val="template"/>
-        <w:jc w:val="both"/>
-        <w:rPr>
-          <w:color w:val="0000FF"/>
-        </w:rPr>
-      </w:pPr>
-      <w:r>
-        <w:t>&lt;</w:t>
-      </w:r>
-      <w:r>
-        <w:rPr>
-          <w:color w:val="0000FF"/>
-        </w:rPr>
-        <w:t xml:space="preserve">Describe the requirements associated with any communications functions required by this product, including e-mail, web browser, network server communications protocols, electronic forms, and so on. Define any pertinent message formatting. Identify any communication standards that will be used, </w:t>
-      </w:r>
-      <w:r>
-        <w:rPr>
-          <w:color w:val="0000FF"/>
-        </w:rPr>
-        <w:lastRenderedPageBreak/>
-        <w:t>such as FTP or HTTP. Specify any communication security or encryption issues, data transfer rates, and synchronization mechanisms.</w:t>
-      </w:r>
-    </w:p>
-    <w:p>
-      <w:pPr>
-        <w:pStyle w:val="template"/>
-        <w:jc w:val="both"/>
-        <w:rPr>
-          <w:color w:val="0000FF"/>
-        </w:rPr>
-      </w:pPr>
-    </w:p>
-    <w:p>
-      <w:pPr>
-        <w:pStyle w:val="template"/>
-        <w:jc w:val="both"/>
-      </w:pPr>
-      <w:r>
-        <w:t>TO DO: Do not go into too much detail, but provide 1-2 paragraphs were you will outline the major communication standards. For example, if you decide to use encryption there is no need to specify the exact encryption standards, but rather, specify the fact that the data will be encrypted and name what standards you consider using. &gt;</w:t>
-      </w:r>
-    </w:p>
-    <w:p>
-      <w:pPr>
-        <w:pStyle w:val="template"/>
-        <w:rPr>
-          <w:i w:val="0"/>
-        </w:rPr>
-      </w:pPr>
-    </w:p>
-    <w:p>
-      <w:pPr>
-        <w:pStyle w:val="template"/>
-        <w:rPr>
-          <w:i w:val="0"/>
-        </w:rPr>
-      </w:pPr>
-    </w:p>
-    <w:p>
-      <w:pPr>
-        <w:pStyle w:val="template"/>
-        <w:rPr>
-          <w:i w:val="0"/>
-        </w:rPr>
-      </w:pPr>
-    </w:p>
-    <w:p>
-      <w:pPr>
-        <w:pStyle w:val="template"/>
-        <w:rPr>
-          <w:i w:val="0"/>
-        </w:rPr>
-      </w:pPr>
-    </w:p>
-    <w:p>
-      <w:pPr>
-        <w:pStyle w:val="Heading2"/>
-        <w:rPr>
-          <w:rFonts w:ascii="Arial" w:hAnsi="Arial"/>
-        </w:rPr>
-      </w:pPr>
-      <w:bookmarkStart w:id="51" w:name="_Toc113291706"/>
-      <w:r>
-        <w:rPr>
-          <w:rFonts w:ascii="Arial" w:hAnsi="Arial"/>
-        </w:rPr>
-        <w:t>Functional Requirements</w:t>
-      </w:r>
-      <w:bookmarkEnd w:id="51"/>
-    </w:p>
-    <w:p>
-      <w:pPr>
-        <w:rPr>
-          <w:rFonts w:ascii="Arial" w:hAnsi="Arial"/>
+        <w:rPr>
+          <w:rFonts w:asciiTheme="minorHAnsi" w:hAnsiTheme="minorHAnsi"/>
+        </w:rPr>
+      </w:pPr>
+      <w:r>
+        <w:rPr>
+          <w:rFonts w:asciiTheme="minorHAnsi" w:hAnsiTheme="minorHAnsi"/>
+        </w:rPr>
+        <w:t xml:space="preserve">The android application </w:t>
+      </w:r>
+      <w:proofErr w:type="spellStart"/>
+      <w:r>
+        <w:rPr>
+          <w:rFonts w:asciiTheme="minorHAnsi" w:hAnsiTheme="minorHAnsi"/>
+        </w:rPr>
+        <w:t>EspinasBikes</w:t>
+      </w:r>
+      <w:proofErr w:type="spellEnd"/>
+      <w:r>
+        <w:rPr>
+          <w:rFonts w:asciiTheme="minorHAnsi" w:hAnsiTheme="minorHAnsi"/>
+        </w:rPr>
+        <w:t xml:space="preserve"> w</w:t>
+      </w:r>
+      <w:r>
+        <w:rPr>
+          <w:rFonts w:asciiTheme="minorHAnsi" w:hAnsiTheme="minorHAnsi"/>
+        </w:rPr>
+        <w:t>ill be an android phone</w:t>
+      </w:r>
+      <w:r>
+        <w:rPr>
+          <w:rFonts w:asciiTheme="minorHAnsi" w:hAnsiTheme="minorHAnsi"/>
+        </w:rPr>
+        <w:t xml:space="preserve"> app</w:t>
+      </w:r>
+      <w:r>
+        <w:rPr>
+          <w:rFonts w:asciiTheme="minorHAnsi" w:hAnsiTheme="minorHAnsi"/>
+        </w:rPr>
+        <w:t>lication</w:t>
+      </w:r>
+      <w:r>
+        <w:rPr>
+          <w:rFonts w:asciiTheme="minorHAnsi" w:hAnsiTheme="minorHAnsi"/>
+        </w:rPr>
+        <w:t xml:space="preserve"> for the </w:t>
+      </w:r>
+      <w:r>
+        <w:rPr>
+          <w:rFonts w:asciiTheme="minorHAnsi" w:hAnsiTheme="minorHAnsi"/>
+        </w:rPr>
+        <w:t xml:space="preserve">bike shop </w:t>
+      </w:r>
+      <w:r>
+        <w:rPr>
+          <w:rFonts w:asciiTheme="minorHAnsi" w:hAnsiTheme="minorHAnsi"/>
+        </w:rPr>
+        <w:t>owner</w:t>
+      </w:r>
+      <w:r>
+        <w:rPr>
+          <w:rFonts w:asciiTheme="minorHAnsi" w:hAnsiTheme="minorHAnsi"/>
+        </w:rPr>
+        <w:t xml:space="preserve"> to use. </w:t>
+      </w:r>
+      <w:r>
+        <w:rPr>
+          <w:rFonts w:asciiTheme="minorHAnsi" w:hAnsiTheme="minorHAnsi"/>
+        </w:rPr>
+        <w:t xml:space="preserve">The </w:t>
+      </w:r>
+      <w:r>
+        <w:rPr>
+          <w:rFonts w:asciiTheme="minorHAnsi" w:hAnsiTheme="minorHAnsi"/>
+        </w:rPr>
+        <w:t xml:space="preserve">application will make it </w:t>
+      </w:r>
+      <w:r>
+        <w:rPr>
+          <w:rFonts w:asciiTheme="minorHAnsi" w:hAnsiTheme="minorHAnsi"/>
+        </w:rPr>
+        <w:t>convenient</w:t>
+      </w:r>
+      <w:r>
+        <w:rPr>
+          <w:rFonts w:asciiTheme="minorHAnsi" w:hAnsiTheme="minorHAnsi"/>
+        </w:rPr>
+        <w:t xml:space="preserve"> f</w:t>
+      </w:r>
+      <w:r>
+        <w:rPr>
+          <w:rFonts w:asciiTheme="minorHAnsi" w:hAnsiTheme="minorHAnsi"/>
+        </w:rPr>
+        <w:t>or th</w:t>
+      </w:r>
+      <w:r>
+        <w:rPr>
+          <w:rFonts w:asciiTheme="minorHAnsi" w:hAnsiTheme="minorHAnsi"/>
+        </w:rPr>
+        <w:t>e owner to manage his business from his pocket.</w:t>
+      </w:r>
+    </w:p>
+    <w:p>
+      <w:pPr>
+        <w:rPr>
+          <w:rFonts w:asciiTheme="minorHAnsi" w:hAnsiTheme="minorHAnsi"/>
           <w:i/>
           <w:sz w:val="22"/>
         </w:rPr>
       </w:pPr>
       <w:r>
         <w:rPr>
-          <w:rFonts w:ascii="Arial" w:hAnsi="Arial"/>
-          <w:i/>
-          <w:sz w:val="22"/>
-        </w:rPr>
-        <w:t>The android application EspinasBikes w</w:t>
-      </w:r>
-      <w:r>
-        <w:rPr>
-          <w:rFonts w:ascii="Arial" w:hAnsi="Arial"/>
-          <w:i/>
-          <w:sz w:val="22"/>
-        </w:rPr>
-        <w:t>ill be an android phone</w:t>
-      </w:r>
-      <w:r>
-        <w:rPr>
-          <w:rFonts w:ascii="Arial" w:hAnsi="Arial"/>
-          <w:i/>
-          <w:sz w:val="22"/>
-        </w:rPr>
-        <w:t xml:space="preserve"> app</w:t>
-      </w:r>
-      <w:r>
-        <w:rPr>
-          <w:rFonts w:ascii="Arial" w:hAnsi="Arial"/>
-          <w:i/>
-          <w:sz w:val="22"/>
-        </w:rPr>
-        <w:t>lication</w:t>
-      </w:r>
-      <w:r>
-        <w:rPr>
-          <w:rFonts w:ascii="Arial" w:hAnsi="Arial"/>
-          <w:i/>
-          <w:sz w:val="22"/>
-        </w:rPr>
-        <w:t xml:space="preserve"> for the </w:t>
-      </w:r>
-      <w:r>
-        <w:rPr>
-          <w:rFonts w:ascii="Arial" w:hAnsi="Arial"/>
-          <w:i/>
-          <w:sz w:val="22"/>
-        </w:rPr>
-        <w:t xml:space="preserve">bike shop </w:t>
-      </w:r>
-      <w:r>
-        <w:rPr>
-          <w:rFonts w:ascii="Arial" w:hAnsi="Arial"/>
-          <w:i/>
-          <w:sz w:val="22"/>
-        </w:rPr>
-        <w:t>owner</w:t>
-      </w:r>
-      <w:r>
-        <w:rPr>
-          <w:rFonts w:ascii="Arial" w:hAnsi="Arial"/>
-          <w:i/>
-          <w:sz w:val="22"/>
-        </w:rPr>
-        <w:t xml:space="preserve"> to use. </w:t>
-      </w:r>
-      <w:r>
-        <w:rPr>
-          <w:rFonts w:ascii="Arial" w:hAnsi="Arial"/>
-          <w:i/>
-          <w:sz w:val="22"/>
-        </w:rPr>
-        <w:t xml:space="preserve">The </w:t>
-      </w:r>
-      <w:r>
-        <w:rPr>
-          <w:rFonts w:ascii="Arial" w:hAnsi="Arial"/>
-          <w:i/>
-          <w:sz w:val="22"/>
-        </w:rPr>
-        <w:t xml:space="preserve">application will make it </w:t>
-      </w:r>
-      <w:r>
-        <w:rPr>
-          <w:rFonts w:ascii="Arial" w:hAnsi="Arial"/>
-          <w:i/>
-          <w:sz w:val="22"/>
-        </w:rPr>
-        <w:t>convenient</w:t>
-      </w:r>
-      <w:r>
-        <w:rPr>
-          <w:rFonts w:ascii="Arial" w:hAnsi="Arial"/>
-          <w:i/>
-          <w:sz w:val="22"/>
-        </w:rPr>
-        <w:t xml:space="preserve"> f</w:t>
-      </w:r>
-      <w:r>
-        <w:rPr>
-          <w:rFonts w:ascii="Arial" w:hAnsi="Arial"/>
-          <w:i/>
-          <w:sz w:val="22"/>
-        </w:rPr>
-        <w:t>or th</w:t>
-      </w:r>
-      <w:r>
-        <w:rPr>
-          <w:rFonts w:ascii="Arial" w:hAnsi="Arial"/>
-          <w:i/>
-          <w:sz w:val="22"/>
-        </w:rPr>
-        <w:t>e owner to manage his business from his pocket.</w:t>
-      </w:r>
-    </w:p>
-    <w:p>
-      <w:pPr>
-        <w:rPr>
-          <w:rFonts w:ascii="Arial" w:hAnsi="Arial"/>
-          <w:i/>
-          <w:sz w:val="22"/>
-        </w:rPr>
-      </w:pPr>
-      <w:r>
+          <w:rFonts w:asciiTheme="minorHAnsi" w:hAnsiTheme="minorHAnsi"/>
+        </w:rPr>
         <w:tab/>
       </w:r>
     </w:p>
@@ -10969,31 +11163,59 @@
         </w:numPr>
         <w:spacing w:before="120" w:after="120" w:line="360" w:lineRule="auto"/>
         <w:ind w:left="720"/>
-      </w:pPr>
-      <w:r>
+        <w:rPr>
+          <w:rFonts w:asciiTheme="minorHAnsi" w:hAnsiTheme="minorHAnsi"/>
+        </w:rPr>
+      </w:pPr>
+      <w:r>
+        <w:rPr>
+          <w:rFonts w:asciiTheme="minorHAnsi" w:hAnsiTheme="minorHAnsi"/>
+        </w:rPr>
+        <w:lastRenderedPageBreak/>
         <w:t xml:space="preserve">Once the application is launched the </w:t>
       </w:r>
       <w:r>
+        <w:rPr>
+          <w:rFonts w:asciiTheme="minorHAnsi" w:hAnsiTheme="minorHAnsi"/>
+        </w:rPr>
         <w:t xml:space="preserve">main page with the title </w:t>
       </w:r>
       <w:r>
+        <w:rPr>
+          <w:rFonts w:asciiTheme="minorHAnsi" w:hAnsiTheme="minorHAnsi"/>
+        </w:rPr>
         <w:t>Bikes will pop up and there will be three buttons to choose from. There will be “</w:t>
       </w:r>
       <w:r>
+        <w:rPr>
+          <w:rFonts w:asciiTheme="minorHAnsi" w:hAnsiTheme="minorHAnsi"/>
+        </w:rPr>
         <w:t>Manage</w:t>
       </w:r>
       <w:r>
+        <w:rPr>
+          <w:rFonts w:asciiTheme="minorHAnsi" w:hAnsiTheme="minorHAnsi"/>
+        </w:rPr>
         <w:t xml:space="preserve"> Inventory”, “Sales”, and “Repairs/T</w:t>
       </w:r>
       <w:r>
+        <w:rPr>
+          <w:rFonts w:asciiTheme="minorHAnsi" w:hAnsiTheme="minorHAnsi"/>
+        </w:rPr>
         <w:t>asks” buttons on the main page.</w:t>
       </w:r>
     </w:p>
     <w:p>
       <w:pPr>
         <w:pStyle w:val="Heading3"/>
-      </w:pPr>
-      <w:r>
+        <w:rPr>
+          <w:rFonts w:asciiTheme="minorHAnsi" w:hAnsiTheme="minorHAnsi"/>
+        </w:rPr>
+      </w:pPr>
+      <w:r>
+        <w:rPr>
+          <w:rFonts w:asciiTheme="minorHAnsi" w:hAnsiTheme="minorHAnsi"/>
+        </w:rPr>
         <w:t>Home Page of Application</w:t>
       </w:r>
     </w:p>
@@ -11006,8 +11228,14 @@
         </w:numPr>
         <w:spacing w:before="120" w:after="120" w:line="360" w:lineRule="auto"/>
         <w:ind w:left="1080"/>
-      </w:pPr>
-      <w:r>
+        <w:rPr>
+          <w:rFonts w:asciiTheme="minorHAnsi" w:hAnsiTheme="minorHAnsi"/>
+        </w:rPr>
+      </w:pPr>
+      <w:r>
+        <w:rPr>
+          <w:rFonts w:asciiTheme="minorHAnsi" w:hAnsiTheme="minorHAnsi"/>
+        </w:rPr>
         <w:t>Manage Inventory Button</w:t>
       </w:r>
     </w:p>
@@ -11020,8 +11248,14 @@
         </w:numPr>
         <w:spacing w:before="120" w:after="120" w:line="360" w:lineRule="auto"/>
         <w:ind w:left="1080"/>
-      </w:pPr>
-      <w:r>
+        <w:rPr>
+          <w:rFonts w:asciiTheme="minorHAnsi" w:hAnsiTheme="minorHAnsi"/>
+        </w:rPr>
+      </w:pPr>
+      <w:r>
+        <w:rPr>
+          <w:rFonts w:asciiTheme="minorHAnsi" w:hAnsiTheme="minorHAnsi"/>
+        </w:rPr>
         <w:t>Sales Button</w:t>
       </w:r>
     </w:p>
@@ -11034,16 +11268,28 @@
         </w:numPr>
         <w:spacing w:before="120" w:after="120" w:line="360" w:lineRule="auto"/>
         <w:ind w:left="1080"/>
-      </w:pPr>
-      <w:r>
+        <w:rPr>
+          <w:rFonts w:asciiTheme="minorHAnsi" w:hAnsiTheme="minorHAnsi"/>
+        </w:rPr>
+      </w:pPr>
+      <w:r>
+        <w:rPr>
+          <w:rFonts w:asciiTheme="minorHAnsi" w:hAnsiTheme="minorHAnsi"/>
+        </w:rPr>
         <w:t>Repairs/Tasks Button</w:t>
       </w:r>
     </w:p>
     <w:p>
       <w:pPr>
         <w:pStyle w:val="Heading3"/>
-      </w:pPr>
-      <w:r>
+        <w:rPr>
+          <w:rFonts w:asciiTheme="minorHAnsi" w:hAnsiTheme="minorHAnsi"/>
+        </w:rPr>
+      </w:pPr>
+      <w:r>
+        <w:rPr>
+          <w:rFonts w:asciiTheme="minorHAnsi" w:hAnsiTheme="minorHAnsi"/>
+        </w:rPr>
         <w:t>Inventory Management page</w:t>
       </w:r>
     </w:p>
@@ -11056,25 +11302,43 @@
         </w:numPr>
         <w:spacing w:before="120" w:after="120" w:line="360" w:lineRule="auto"/>
         <w:ind w:left="720"/>
-      </w:pPr>
-      <w:r>
+        <w:rPr>
+          <w:rFonts w:asciiTheme="minorHAnsi" w:hAnsiTheme="minorHAnsi"/>
+        </w:rPr>
+      </w:pPr>
+      <w:r>
+        <w:rPr>
+          <w:rFonts w:asciiTheme="minorHAnsi" w:hAnsiTheme="minorHAnsi"/>
+        </w:rPr>
         <w:t>The “Inventory Management” page will pop up once the “Manage Inventory” button is pressed</w:t>
       </w:r>
       <w:r>
+        <w:rPr>
+          <w:rFonts w:asciiTheme="minorHAnsi" w:hAnsiTheme="minorHAnsi"/>
+        </w:rPr>
         <w:t xml:space="preserve"> from Section 3.2.1</w:t>
       </w:r>
       <w:r>
+        <w:rPr>
+          <w:rFonts w:asciiTheme="minorHAnsi" w:hAnsiTheme="minorHAnsi"/>
+        </w:rPr>
         <w:t>. This page will have four</w:t>
       </w:r>
       <w:r>
+        <w:rPr>
+          <w:rFonts w:asciiTheme="minorHAnsi" w:hAnsiTheme="minorHAnsi"/>
+        </w:rPr>
         <w:t xml:space="preserve"> buttons called “Add Bike”, “Remove Bike” and “Display All Inventory”.</w:t>
       </w:r>
       <w:r>
+        <w:rPr>
+          <w:rFonts w:asciiTheme="minorHAnsi" w:hAnsiTheme="minorHAnsi"/>
+        </w:rPr>
         <w:t xml:space="preserve"> </w:t>
       </w:r>
       <w:r>
         <w:rPr>
-          <w:rFonts w:ascii="Times New Roman" w:hAnsi="Times New Roman" w:cs="Times New Roman"/>
+          <w:rFonts w:asciiTheme="minorHAnsi" w:hAnsiTheme="minorHAnsi" w:cs="Times New Roman"/>
           <w:snapToGrid w:val="0"/>
           <w:color w:val="000000"/>
           <w:w w:val="0"/>
@@ -11089,7 +11353,7 @@
       </w:r>
       <w:r>
         <w:rPr>
-          <w:rFonts w:ascii="Times New Roman" w:hAnsi="Times New Roman" w:cs="Times New Roman"/>
+          <w:rFonts w:asciiTheme="minorHAnsi" w:hAnsiTheme="minorHAnsi" w:cs="Times New Roman"/>
           <w:snapToGrid w:val="0"/>
           <w:color w:val="000000"/>
           <w:w w:val="0"/>
@@ -11103,6 +11367,9 @@
         <w:t xml:space="preserve">  </w:t>
       </w:r>
       <w:r>
+        <w:rPr>
+          <w:rFonts w:asciiTheme="minorHAnsi" w:hAnsiTheme="minorHAnsi"/>
+        </w:rPr>
         <w:t>This page is pictured in section 3.1.1 Figure 2.</w:t>
       </w:r>
     </w:p>
@@ -11115,8 +11382,14 @@
         </w:numPr>
         <w:spacing w:before="120" w:after="120" w:line="360" w:lineRule="auto"/>
         <w:ind w:left="1440"/>
-      </w:pPr>
-      <w:r>
+        <w:rPr>
+          <w:rFonts w:asciiTheme="minorHAnsi" w:hAnsiTheme="minorHAnsi"/>
+        </w:rPr>
+      </w:pPr>
+      <w:r>
+        <w:rPr>
+          <w:rFonts w:asciiTheme="minorHAnsi" w:hAnsiTheme="minorHAnsi"/>
+        </w:rPr>
         <w:t>Add Bike Button</w:t>
       </w:r>
     </w:p>
@@ -11129,8 +11402,14 @@
         </w:numPr>
         <w:spacing w:before="120" w:after="120" w:line="360" w:lineRule="auto"/>
         <w:ind w:left="1440"/>
-      </w:pPr>
-      <w:r>
+        <w:rPr>
+          <w:rFonts w:asciiTheme="minorHAnsi" w:hAnsiTheme="minorHAnsi"/>
+        </w:rPr>
+      </w:pPr>
+      <w:r>
+        <w:rPr>
+          <w:rFonts w:asciiTheme="minorHAnsi" w:hAnsiTheme="minorHAnsi"/>
+        </w:rPr>
         <w:t>Remove Bike Button</w:t>
       </w:r>
     </w:p>
@@ -11143,16 +11422,28 @@
         </w:numPr>
         <w:spacing w:before="120" w:after="120" w:line="360" w:lineRule="auto"/>
         <w:ind w:left="1440"/>
-      </w:pPr>
-      <w:r>
+        <w:rPr>
+          <w:rFonts w:asciiTheme="minorHAnsi" w:hAnsiTheme="minorHAnsi"/>
+        </w:rPr>
+      </w:pPr>
+      <w:r>
+        <w:rPr>
+          <w:rFonts w:asciiTheme="minorHAnsi" w:hAnsiTheme="minorHAnsi"/>
+        </w:rPr>
         <w:t>Display All Inventory Button</w:t>
       </w:r>
     </w:p>
     <w:p>
       <w:pPr>
         <w:pStyle w:val="Heading3"/>
-      </w:pPr>
-      <w:r>
+        <w:rPr>
+          <w:rFonts w:asciiTheme="minorHAnsi" w:hAnsiTheme="minorHAnsi"/>
+        </w:rPr>
+      </w:pPr>
+      <w:r>
+        <w:rPr>
+          <w:rFonts w:asciiTheme="minorHAnsi" w:hAnsiTheme="minorHAnsi"/>
+        </w:rPr>
         <w:t>Sales page</w:t>
       </w:r>
     </w:p>
@@ -11164,18 +11455,32 @@
           <w:numId w:val="11"/>
         </w:numPr>
         <w:spacing w:before="120" w:after="120" w:line="360" w:lineRule="auto"/>
-      </w:pPr>
-      <w:r>
-        <w:lastRenderedPageBreak/>
+        <w:rPr>
+          <w:rFonts w:asciiTheme="minorHAnsi" w:hAnsiTheme="minorHAnsi"/>
+        </w:rPr>
+      </w:pPr>
+      <w:r>
+        <w:rPr>
+          <w:rFonts w:asciiTheme="minorHAnsi" w:hAnsiTheme="minorHAnsi"/>
+        </w:rPr>
         <w:t xml:space="preserve">This page will pop up once the button “Sales” Button is pressed from Section 3.2.1. This page will have </w:t>
       </w:r>
       <w:r>
+        <w:rPr>
+          <w:rFonts w:asciiTheme="minorHAnsi" w:hAnsiTheme="minorHAnsi"/>
+        </w:rPr>
         <w:t xml:space="preserve">two buttons “Sold a Bike” and “View Profit”. This </w:t>
       </w:r>
       <w:r>
+        <w:rPr>
+          <w:rFonts w:asciiTheme="minorHAnsi" w:hAnsiTheme="minorHAnsi"/>
+        </w:rPr>
         <w:t>page is picture in Section 3.1</w:t>
       </w:r>
       <w:r>
+        <w:rPr>
+          <w:rFonts w:asciiTheme="minorHAnsi" w:hAnsiTheme="minorHAnsi"/>
+        </w:rPr>
         <w:t>.1 Figure 3.</w:t>
       </w:r>
     </w:p>
@@ -11187,11 +11492,20 @@
           <w:numId w:val="11"/>
         </w:numPr>
         <w:spacing w:before="120" w:after="120" w:line="360" w:lineRule="auto"/>
-      </w:pPr>
-      <w:r>
+        <w:rPr>
+          <w:rFonts w:asciiTheme="minorHAnsi" w:hAnsiTheme="minorHAnsi"/>
+        </w:rPr>
+      </w:pPr>
+      <w:r>
+        <w:rPr>
+          <w:rFonts w:asciiTheme="minorHAnsi" w:hAnsiTheme="minorHAnsi"/>
+        </w:rPr>
         <w:t>Sell</w:t>
       </w:r>
       <w:r>
+        <w:rPr>
+          <w:rFonts w:asciiTheme="minorHAnsi" w:hAnsiTheme="minorHAnsi"/>
+        </w:rPr>
         <w:t xml:space="preserve"> a Bike Button</w:t>
       </w:r>
     </w:p>
@@ -11203,16 +11517,28 @@
           <w:numId w:val="11"/>
         </w:numPr>
         <w:spacing w:before="120" w:after="120" w:line="360" w:lineRule="auto"/>
-      </w:pPr>
-      <w:r>
+        <w:rPr>
+          <w:rFonts w:asciiTheme="minorHAnsi" w:hAnsiTheme="minorHAnsi"/>
+        </w:rPr>
+      </w:pPr>
+      <w:r>
+        <w:rPr>
+          <w:rFonts w:asciiTheme="minorHAnsi" w:hAnsiTheme="minorHAnsi"/>
+        </w:rPr>
         <w:t>View Profit</w:t>
       </w:r>
     </w:p>
     <w:p>
       <w:pPr>
         <w:pStyle w:val="Heading3"/>
-      </w:pPr>
-      <w:r>
+        <w:rPr>
+          <w:rFonts w:asciiTheme="minorHAnsi" w:hAnsiTheme="minorHAnsi"/>
+        </w:rPr>
+      </w:pPr>
+      <w:r>
+        <w:rPr>
+          <w:rFonts w:asciiTheme="minorHAnsi" w:hAnsiTheme="minorHAnsi"/>
+        </w:rPr>
         <w:t>Repairs/Tasks page</w:t>
       </w:r>
     </w:p>
@@ -11224,14 +11550,26 @@
           <w:numId w:val="11"/>
         </w:numPr>
         <w:spacing w:before="120" w:after="120" w:line="360" w:lineRule="auto"/>
-      </w:pPr>
-      <w:r>
+        <w:rPr>
+          <w:rFonts w:asciiTheme="minorHAnsi" w:hAnsiTheme="minorHAnsi"/>
+        </w:rPr>
+      </w:pPr>
+      <w:r>
+        <w:rPr>
+          <w:rFonts w:asciiTheme="minorHAnsi" w:hAnsiTheme="minorHAnsi"/>
+        </w:rPr>
         <w:t>This page will come up when the “Repairs/Tasks” button is pressed from Section 3.2.1. This page will consist of three buttons “Add Repair”, “Update Repair”, and “Finish Repair”.</w:t>
       </w:r>
       <w:r>
+        <w:rPr>
+          <w:rFonts w:asciiTheme="minorHAnsi" w:hAnsiTheme="minorHAnsi"/>
+        </w:rPr>
         <w:t xml:space="preserve"> Refer to Section 3.1.1 Figure 7</w:t>
       </w:r>
       <w:r>
+        <w:rPr>
+          <w:rFonts w:asciiTheme="minorHAnsi" w:hAnsiTheme="minorHAnsi"/>
+        </w:rPr>
         <w:t xml:space="preserve">. </w:t>
       </w:r>
     </w:p>
@@ -11243,14 +11581,26 @@
           <w:numId w:val="11"/>
         </w:numPr>
         <w:spacing w:before="120" w:after="120" w:line="360" w:lineRule="auto"/>
-      </w:pPr>
-      <w:r>
+        <w:rPr>
+          <w:rFonts w:asciiTheme="minorHAnsi" w:hAnsiTheme="minorHAnsi"/>
+        </w:rPr>
+      </w:pPr>
+      <w:r>
+        <w:rPr>
+          <w:rFonts w:asciiTheme="minorHAnsi" w:hAnsiTheme="minorHAnsi"/>
+        </w:rPr>
         <w:t xml:space="preserve">Add </w:t>
       </w:r>
       <w:r>
+        <w:rPr>
+          <w:rFonts w:asciiTheme="minorHAnsi" w:hAnsiTheme="minorHAnsi"/>
+        </w:rPr>
         <w:t xml:space="preserve">New </w:t>
       </w:r>
       <w:r>
+        <w:rPr>
+          <w:rFonts w:asciiTheme="minorHAnsi" w:hAnsiTheme="minorHAnsi"/>
+        </w:rPr>
         <w:t>Repair Button</w:t>
       </w:r>
     </w:p>
@@ -11263,11 +11613,20 @@
         </w:numPr>
         <w:spacing w:before="120" w:after="120" w:line="360" w:lineRule="auto"/>
         <w:ind w:firstLine="0"/>
-      </w:pPr>
-      <w:r>
+        <w:rPr>
+          <w:rFonts w:asciiTheme="minorHAnsi" w:hAnsiTheme="minorHAnsi"/>
+        </w:rPr>
+      </w:pPr>
+      <w:r>
+        <w:rPr>
+          <w:rFonts w:asciiTheme="minorHAnsi" w:hAnsiTheme="minorHAnsi"/>
+        </w:rPr>
         <w:t>Completed/Update Repair</w:t>
       </w:r>
       <w:r>
+        <w:rPr>
+          <w:rFonts w:asciiTheme="minorHAnsi" w:hAnsiTheme="minorHAnsi"/>
+        </w:rPr>
         <w:t xml:space="preserve"> button</w:t>
       </w:r>
     </w:p>
@@ -11280,11 +11639,21 @@
         </w:numPr>
         <w:spacing w:before="120" w:after="120" w:line="360" w:lineRule="auto"/>
         <w:ind w:firstLine="0"/>
-      </w:pPr>
-      <w:r>
+        <w:rPr>
+          <w:rFonts w:asciiTheme="minorHAnsi" w:hAnsiTheme="minorHAnsi"/>
+        </w:rPr>
+      </w:pPr>
+      <w:r>
+        <w:rPr>
+          <w:rFonts w:asciiTheme="minorHAnsi" w:hAnsiTheme="minorHAnsi"/>
+        </w:rPr>
+        <w:lastRenderedPageBreak/>
         <w:t>Delete</w:t>
       </w:r>
       <w:r>
+        <w:rPr>
+          <w:rFonts w:asciiTheme="minorHAnsi" w:hAnsiTheme="minorHAnsi"/>
+        </w:rPr>
         <w:t xml:space="preserve"> repairs </w:t>
       </w:r>
     </w:p>
@@ -11297,8 +11666,14 @@
         </w:numPr>
         <w:spacing w:before="120" w:after="120" w:line="360" w:lineRule="auto"/>
         <w:ind w:firstLine="0"/>
-      </w:pPr>
-      <w:r>
+        <w:rPr>
+          <w:rFonts w:asciiTheme="minorHAnsi" w:hAnsiTheme="minorHAnsi"/>
+        </w:rPr>
+      </w:pPr>
+      <w:r>
+        <w:rPr>
+          <w:rFonts w:asciiTheme="minorHAnsi" w:hAnsiTheme="minorHAnsi"/>
+        </w:rPr>
         <w:t>View active repairs</w:t>
       </w:r>
     </w:p>
@@ -11311,8 +11686,14 @@
         </w:numPr>
         <w:spacing w:before="120" w:after="120" w:line="360" w:lineRule="auto"/>
         <w:ind w:firstLine="0"/>
-      </w:pPr>
-      <w:r>
+        <w:rPr>
+          <w:rFonts w:asciiTheme="minorHAnsi" w:hAnsiTheme="minorHAnsi"/>
+        </w:rPr>
+      </w:pPr>
+      <w:r>
+        <w:rPr>
+          <w:rFonts w:asciiTheme="minorHAnsi" w:hAnsiTheme="minorHAnsi"/>
+        </w:rPr>
         <w:t>View Pending repairs</w:t>
       </w:r>
     </w:p>
@@ -11328,14 +11709,14 @@
           <w:rFonts w:ascii="Arial" w:hAnsi="Arial"/>
         </w:rPr>
       </w:pPr>
-      <w:bookmarkStart w:id="52" w:name="_Toc113291707"/>
+      <w:bookmarkStart w:id="51" w:name="_Toc113291707"/>
       <w:r>
         <w:rPr>
           <w:rFonts w:ascii="Arial" w:hAnsi="Arial"/>
         </w:rPr>
         <w:t>Behaviour Requirements</w:t>
       </w:r>
-      <w:bookmarkEnd w:id="52"/>
+      <w:bookmarkEnd w:id="51"/>
     </w:p>
     <w:p>
       <w:pPr>
@@ -11430,31 +11811,6 @@
         </w:drawing>
       </w:r>
     </w:p>
-    <w:p>
-      <w:pPr>
-        <w:pStyle w:val="template"/>
-        <w:jc w:val="both"/>
-      </w:pPr>
-      <w:r>
-        <w:lastRenderedPageBreak/>
-        <w:t xml:space="preserve">&lt;A use case defines a goal-oriented set of interactions between external actors and the system under consideration. Since sometimes we will not be able to specify completely the behaviour of the system by just State Diagrams, we use use-cases to complete what we have already started in section 3.3.1. </w:t>
-      </w:r>
-    </w:p>
-    <w:p>
-      <w:pPr>
-        <w:pStyle w:val="template"/>
-        <w:jc w:val="both"/>
-      </w:pPr>
-    </w:p>
-    <w:p>
-      <w:pPr>
-        <w:pStyle w:val="template"/>
-        <w:jc w:val="both"/>
-      </w:pPr>
-      <w:r>
-        <w:t>TO DO: Provide a use case diagram which will encapsulate the entire system and all possible actors. Do not include detailed use case descriptions (these will be needed when you will be working on the Test Plan), but make sure to include a short description of what every use-case is, who are the actors in your diagram. For more information please refer to your UML guide and the MiniThermostat SRS example file.&gt;</w:t>
-      </w:r>
-    </w:p>
     <w:p/>
     <w:p/>
     <w:p/>
@@ -11488,32 +11844,53 @@
           <w:color w:val="FFFFFF"/>
         </w:rPr>
       </w:pPr>
-      <w:bookmarkStart w:id="53" w:name="_Toc113291708"/>
-      <w:bookmarkStart w:id="54" w:name="_Toc439994690"/>
+      <w:bookmarkStart w:id="52" w:name="_Toc113291708"/>
+      <w:bookmarkStart w:id="53" w:name="_Toc439994690"/>
       <w:r>
         <w:rPr>
           <w:rFonts w:ascii="Arial" w:hAnsi="Arial"/>
           <w:color w:val="FFFFFF"/>
         </w:rPr>
+        <w:lastRenderedPageBreak/>
         <w:t>Other Non-functional Requirements</w:t>
       </w:r>
+      <w:bookmarkEnd w:id="52"/>
+    </w:p>
+    <w:p>
+      <w:pPr>
+        <w:pStyle w:val="Heading2"/>
+        <w:rPr>
+          <w:rFonts w:ascii="Arial" w:hAnsi="Arial"/>
+        </w:rPr>
+      </w:pPr>
+      <w:bookmarkStart w:id="54" w:name="_Toc113291709"/>
+      <w:r>
+        <w:rPr>
+          <w:rFonts w:ascii="Arial" w:hAnsi="Arial"/>
+        </w:rPr>
+        <w:t>Performance Requirements</w:t>
+      </w:r>
       <w:bookmarkEnd w:id="53"/>
-    </w:p>
-    <w:p>
-      <w:pPr>
-        <w:pStyle w:val="Heading2"/>
-        <w:rPr>
-          <w:rFonts w:ascii="Arial" w:hAnsi="Arial"/>
-        </w:rPr>
-      </w:pPr>
-      <w:bookmarkStart w:id="55" w:name="_Toc113291709"/>
-      <w:r>
-        <w:rPr>
-          <w:rFonts w:ascii="Arial" w:hAnsi="Arial"/>
-        </w:rPr>
-        <w:t>Performance Requirements</w:t>
-      </w:r>
       <w:bookmarkEnd w:id="54"/>
+    </w:p>
+    <w:p>
+      <w:pPr>
+        <w:pStyle w:val="template"/>
+        <w:jc w:val="both"/>
+      </w:pPr>
+      <w:r>
+        <w:t>&lt;</w:t>
+      </w:r>
+      <w:r>
+        <w:rPr>
+          <w:color w:val="0000FF"/>
+        </w:rPr>
+        <w:t>If there are performance requirements for the product under various circumstances, state them here and explain their rationale, to help the developers understand the intent and make suitable design choices. Specify the timing relationships for real time systems. Make such requirements as specific as possible. You may need to state performance requirements for individual functional requirements or features.</w:t>
+      </w:r>
+      <w:r>
+        <w:t xml:space="preserve"> </w:t>
+      </w:r>
+      <w:bookmarkStart w:id="55" w:name="_GoBack"/>
       <w:bookmarkEnd w:id="55"/>
     </w:p>
     <w:p>
@@ -11522,25 +11899,23 @@
         <w:jc w:val="both"/>
       </w:pPr>
       <w:r>
-        <w:t>&lt;</w:t>
-      </w:r>
-      <w:r>
-        <w:rPr>
-          <w:color w:val="0000FF"/>
-        </w:rPr>
-        <w:t>If there are performance requirements for the product under various circumstances, state them here and explain their rationale, to help the developers understand the intent and make suitable design choices. Specify the timing relationships for real time systems. Make such requirements as specific as possible. You may need to state performance requirements for individual functional requirements or features.</w:t>
-      </w:r>
-      <w:r>
-        <w:t xml:space="preserve"> </w:t>
-      </w:r>
-    </w:p>
-    <w:p>
-      <w:pPr>
-        <w:pStyle w:val="template"/>
-        <w:jc w:val="both"/>
-      </w:pPr>
-      <w:r>
-        <w:t>TODO: Provide at least 5 different performance requirements based on the information you collected from the client. For example you can say “1. Any transaction will not take more than 10 seconds, etc…&gt;</w:t>
+        <w:t xml:space="preserve">TODO: Provide at least 5 different performance requirements based on the information you collected from the client. For </w:t>
+      </w:r>
+      <w:proofErr w:type="gramStart"/>
+      <w:r>
+        <w:t>example</w:t>
+      </w:r>
+      <w:proofErr w:type="gramEnd"/>
+      <w:r>
+        <w:t xml:space="preserve"> you can say “1. Any transaction will not take more than 10 seconds, </w:t>
+      </w:r>
+      <w:proofErr w:type="spellStart"/>
+      <w:r>
+        <w:t>etc</w:t>
+      </w:r>
+      <w:proofErr w:type="spellEnd"/>
+      <w:r>
+        <w:t>…&gt;</w:t>
       </w:r>
     </w:p>
     <w:p>
@@ -11573,14 +11948,7 @@
         <w:rPr>
           <w:color w:val="0000FF"/>
         </w:rPr>
-        <w:t xml:space="preserve">Specify those requirements that are concerned with possible loss, damage, or harm that could result from the use of the product. Define any safeguards or actions that must be taken, as well as actions that must be prevented. Refer to any external policies or regulations that state safety issues </w:t>
-      </w:r>
-      <w:r>
-        <w:rPr>
-          <w:color w:val="0000FF"/>
-        </w:rPr>
-        <w:lastRenderedPageBreak/>
-        <w:t>that affect the product’s design or use. Define any safety certifications that must be satisfied</w:t>
+        <w:t>Specify those requirements that are concerned with possible loss, damage, or harm that could result from the use of the product. Define any safeguards or actions that must be taken, as well as actions that must be prevented. Refer to any external policies or regulations that state safety issues that affect the product’s design or use. Define any safety certifications that must be satisfied</w:t>
       </w:r>
       <w:r>
         <w:t xml:space="preserve">. </w:t>
@@ -11675,319 +12043,103 @@
         <w:jc w:val="both"/>
       </w:pPr>
       <w:r>
-        <w:t>TODO: Use subsections (e.g., 4.3.1 Reliability, 4.3.2 Portability, etc…) provide requirements related to the different software quality attributes. Base the information you include in these subsections on the material you have learned in the class. Make sure, that you do not just write “This software shall be maintainable…” Indicate how you plan to achieve it, &amp; etc…Do not forget to include such attributes as the design for change. Please note that you need to include at least 2 quality attributes, but it is the mere minimum and it will not receive the full marks.&gt;</w:t>
-      </w:r>
-    </w:p>
-    <w:p>
-      <w:pPr>
-        <w:pStyle w:val="template"/>
-        <w:rPr>
-          <w:i w:val="0"/>
-        </w:rPr>
-      </w:pPr>
-    </w:p>
-    <w:p>
-      <w:pPr>
-        <w:pStyle w:val="template"/>
-      </w:pPr>
-    </w:p>
-    <w:p>
-      <w:pPr>
-        <w:pStyle w:val="template"/>
-      </w:pPr>
-    </w:p>
-    <w:p>
-      <w:pPr>
-        <w:pStyle w:val="template"/>
-      </w:pPr>
-    </w:p>
-    <w:p>
-      <w:pPr>
-        <w:pStyle w:val="template"/>
-      </w:pPr>
-    </w:p>
-    <w:p>
-      <w:pPr>
-        <w:pStyle w:val="Heading1"/>
-        <w:pBdr>
-          <w:top w:val="single" w:sz="4" w:space="1" w:color="auto"/>
-          <w:left w:val="single" w:sz="4" w:space="4" w:color="auto"/>
-          <w:bottom w:val="single" w:sz="4" w:space="1" w:color="auto"/>
-          <w:right w:val="single" w:sz="4" w:space="4" w:color="auto"/>
-        </w:pBdr>
-        <w:shd w:val="clear" w:color="auto" w:fill="4C4C4C"/>
-        <w:jc w:val="center"/>
-        <w:rPr>
-          <w:rFonts w:ascii="Arial" w:hAnsi="Arial"/>
-          <w:color w:val="FFFFFF"/>
-        </w:rPr>
-      </w:pPr>
-      <w:bookmarkStart w:id="60" w:name="_Toc439994695"/>
-      <w:bookmarkStart w:id="61" w:name="_Toc113291712"/>
-      <w:r>
-        <w:rPr>
-          <w:rFonts w:ascii="Arial" w:hAnsi="Arial"/>
-          <w:color w:val="FFFFFF"/>
-        </w:rPr>
-        <w:t>Other Requirements</w:t>
-      </w:r>
+        <w:t xml:space="preserve">TODO: Use subsections (e.g., 4.3.1 Reliability, 4.3.2 Portability, </w:t>
+      </w:r>
+      <w:proofErr w:type="spellStart"/>
+      <w:r>
+        <w:t>etc</w:t>
+      </w:r>
+      <w:proofErr w:type="spellEnd"/>
+      <w:r>
+        <w:t xml:space="preserve">…) provide requirements related to the different software quality attributes. Base the information you include in these subsections on the material you have learned in the class. Make sure, that you do not just write “This software shall be maintainable…” Indicate how you plan to achieve it, &amp; </w:t>
+      </w:r>
+      <w:proofErr w:type="spellStart"/>
+      <w:r>
+        <w:t>etc</w:t>
+      </w:r>
+      <w:proofErr w:type="spellEnd"/>
+      <w:r>
+        <w:t>…Do not forget to include such attributes as the design for change. Please note that you need to include at least 2 quality attributes, but it is the mere minimum and it will not receive the full marks.&gt;</w:t>
+      </w:r>
+    </w:p>
+    <w:p>
+      <w:pPr>
+        <w:pStyle w:val="template"/>
+        <w:rPr>
+          <w:i w:val="0"/>
+        </w:rPr>
+      </w:pPr>
+    </w:p>
+    <w:p>
+      <w:pPr>
+        <w:pStyle w:val="template"/>
+      </w:pPr>
+    </w:p>
+    <w:p>
+      <w:pPr>
+        <w:pStyle w:val="template"/>
+      </w:pPr>
+    </w:p>
+    <w:p>
+      <w:pPr>
+        <w:pStyle w:val="template"/>
+      </w:pPr>
+    </w:p>
+    <w:p>
+      <w:pPr>
+        <w:pStyle w:val="template"/>
+      </w:pPr>
+    </w:p>
+    <w:p>
+      <w:pPr>
+        <w:pStyle w:val="template"/>
+      </w:pPr>
+      <w:bookmarkStart w:id="60" w:name="_Toc439994696"/>
+    </w:p>
+    <w:p>
+      <w:pPr>
+        <w:pStyle w:val="template"/>
+      </w:pPr>
+    </w:p>
+    <w:p>
+      <w:pPr>
+        <w:pStyle w:val="template"/>
+      </w:pPr>
+    </w:p>
+    <w:p>
+      <w:pPr>
+        <w:pStyle w:val="template"/>
+      </w:pPr>
+    </w:p>
+    <w:p>
+      <w:pPr>
+        <w:pStyle w:val="template"/>
+      </w:pPr>
+    </w:p>
+    <w:p>
+      <w:pPr>
+        <w:pStyle w:val="template"/>
+      </w:pPr>
+    </w:p>
+    <w:p>
+      <w:pPr>
+        <w:pStyle w:val="template"/>
+      </w:pPr>
+    </w:p>
+    <w:p>
+      <w:pPr>
+        <w:pStyle w:val="template"/>
+      </w:pPr>
+    </w:p>
+    <w:p>
+      <w:pPr>
+        <w:pStyle w:val="template"/>
+      </w:pPr>
+    </w:p>
+    <w:p>
+      <w:bookmarkStart w:id="61" w:name="_Toc439994698"/>
       <w:bookmarkEnd w:id="60"/>
-      <w:bookmarkEnd w:id="61"/>
-    </w:p>
-    <w:p>
-      <w:pPr>
-        <w:pStyle w:val="template"/>
-        <w:jc w:val="both"/>
-      </w:pPr>
-      <w:r>
-        <w:t xml:space="preserve">&lt;This section is </w:t>
-      </w:r>
-      <w:r>
-        <w:rPr>
-          <w:b/>
-          <w:u w:val="single"/>
-        </w:rPr>
-        <w:t>Optional</w:t>
-      </w:r>
-      <w:r>
-        <w:rPr>
-          <w:b/>
-        </w:rPr>
-        <w:t xml:space="preserve">. </w:t>
-      </w:r>
-      <w:r>
-        <w:rPr>
-          <w:color w:val="0000FF"/>
-        </w:rPr>
-        <w:t>Define any other requirements not covered elsewhere in the SRS. This might include database requirements, internationalization requirements, legal requirements, reuse objectives for the project, and so on. Add any new sections that are pertinent to the project.</w:t>
-      </w:r>
-      <w:r>
-        <w:t>&gt;</w:t>
-      </w:r>
-      <w:bookmarkStart w:id="62" w:name="_Toc439994696"/>
-    </w:p>
-    <w:p>
-      <w:pPr>
-        <w:pStyle w:val="template"/>
-      </w:pPr>
-    </w:p>
-    <w:p>
-      <w:pPr>
-        <w:pStyle w:val="template"/>
-      </w:pPr>
-    </w:p>
-    <w:p>
-      <w:pPr>
-        <w:pStyle w:val="template"/>
-      </w:pPr>
-    </w:p>
-    <w:p>
-      <w:pPr>
-        <w:pStyle w:val="template"/>
-      </w:pPr>
-    </w:p>
-    <w:p>
-      <w:pPr>
-        <w:pStyle w:val="template"/>
-      </w:pPr>
-    </w:p>
-    <w:p>
-      <w:pPr>
-        <w:pStyle w:val="template"/>
-      </w:pPr>
-    </w:p>
-    <w:p>
-      <w:pPr>
-        <w:pStyle w:val="template"/>
-      </w:pPr>
-    </w:p>
-    <w:p>
-      <w:pPr>
-        <w:pStyle w:val="template"/>
-      </w:pPr>
-    </w:p>
-    <w:p>
-      <w:pPr>
-        <w:pStyle w:val="template"/>
-      </w:pPr>
-    </w:p>
-    <w:p>
-      <w:pPr>
-        <w:pStyle w:val="template"/>
-      </w:pPr>
-    </w:p>
-    <w:p>
-      <w:pPr>
-        <w:pStyle w:val="template"/>
-      </w:pPr>
-    </w:p>
-    <w:p>
-      <w:pPr>
-        <w:pStyle w:val="template"/>
-      </w:pPr>
-    </w:p>
-    <w:p>
-      <w:pPr>
-        <w:pStyle w:val="template"/>
-      </w:pPr>
-    </w:p>
-    <w:p>
-      <w:pPr>
-        <w:pStyle w:val="template"/>
-      </w:pPr>
-    </w:p>
-    <w:p>
-      <w:pPr>
-        <w:pStyle w:val="template"/>
-      </w:pPr>
-    </w:p>
-    <w:p>
-      <w:pPr>
-        <w:pStyle w:val="template"/>
-      </w:pPr>
-    </w:p>
-    <w:p>
-      <w:pPr>
-        <w:pStyle w:val="template"/>
-      </w:pPr>
-    </w:p>
-    <w:p>
-      <w:pPr>
-        <w:pStyle w:val="template"/>
-      </w:pPr>
-    </w:p>
-    <w:p>
-      <w:pPr>
-        <w:pStyle w:val="template"/>
-      </w:pPr>
-    </w:p>
-    <w:p>
-      <w:pPr>
-        <w:pStyle w:val="template"/>
-      </w:pPr>
-    </w:p>
-    <w:p>
-      <w:pPr>
-        <w:pStyle w:val="template"/>
-      </w:pPr>
-    </w:p>
-    <w:p>
-      <w:pPr>
-        <w:pStyle w:val="template"/>
-      </w:pPr>
-    </w:p>
-    <w:p>
-      <w:pPr>
-        <w:pStyle w:val="template"/>
-      </w:pPr>
-    </w:p>
-    <w:p>
-      <w:pPr>
-        <w:pStyle w:val="template"/>
-      </w:pPr>
-    </w:p>
-    <w:p>
-      <w:pPr>
-        <w:pStyle w:val="template"/>
-      </w:pPr>
-    </w:p>
-    <w:p>
-      <w:pPr>
-        <w:pStyle w:val="template"/>
-      </w:pPr>
-    </w:p>
-    <w:p>
-      <w:pPr>
-        <w:pStyle w:val="template"/>
-      </w:pPr>
-    </w:p>
-    <w:p>
-      <w:pPr>
-        <w:pStyle w:val="template"/>
-      </w:pPr>
-    </w:p>
-    <w:p>
-      <w:pPr>
-        <w:pStyle w:val="template"/>
-      </w:pPr>
-    </w:p>
-    <w:p>
-      <w:pPr>
-        <w:pStyle w:val="template"/>
-      </w:pPr>
-    </w:p>
-    <w:p>
-      <w:pPr>
-        <w:pStyle w:val="template"/>
-      </w:pPr>
-    </w:p>
-    <w:p>
-      <w:pPr>
-        <w:pStyle w:val="template"/>
-      </w:pPr>
-    </w:p>
-    <w:p>
-      <w:pPr>
-        <w:pStyle w:val="template"/>
-      </w:pPr>
-    </w:p>
-    <w:p>
-      <w:pPr>
-        <w:pStyle w:val="template"/>
-      </w:pPr>
-    </w:p>
-    <w:p>
-      <w:pPr>
-        <w:pStyle w:val="template"/>
-      </w:pPr>
-    </w:p>
-    <w:p>
-      <w:pPr>
-        <w:pStyle w:val="template"/>
-      </w:pPr>
-    </w:p>
-    <w:p>
-      <w:pPr>
-        <w:pStyle w:val="template"/>
-      </w:pPr>
-    </w:p>
-    <w:p>
-      <w:pPr>
-        <w:pStyle w:val="template"/>
-      </w:pPr>
-    </w:p>
-    <w:p>
-      <w:pPr>
-        <w:pStyle w:val="template"/>
-      </w:pPr>
-    </w:p>
-    <w:p>
-      <w:pPr>
-        <w:pStyle w:val="template"/>
-      </w:pPr>
-    </w:p>
-    <w:p>
-      <w:pPr>
-        <w:pStyle w:val="template"/>
-      </w:pPr>
-    </w:p>
-    <w:p>
-      <w:pPr>
-        <w:pStyle w:val="template"/>
-      </w:pPr>
-    </w:p>
-    <w:p>
-      <w:pPr>
-        <w:pStyle w:val="template"/>
-      </w:pPr>
-    </w:p>
-    <w:p>
-      <w:bookmarkStart w:id="63" w:name="_Toc439994698"/>
-      <w:bookmarkEnd w:id="62"/>
-    </w:p>
-    <w:p/>
-    <w:p/>
-    <w:p/>
+    </w:p>
     <w:p/>
     <w:p>
       <w:pPr>
@@ -12005,7 +12157,7 @@
           <w:color w:val="FFFFFF"/>
         </w:rPr>
       </w:pPr>
-      <w:bookmarkStart w:id="64" w:name="_Toc113291713"/>
+      <w:bookmarkStart w:id="62" w:name="_Toc113291713"/>
       <w:r>
         <w:rPr>
           <w:rFonts w:ascii="Arial" w:hAnsi="Arial"/>
@@ -12013,7 +12165,7 @@
         </w:rPr>
         <w:t>Appendix A – Data Dictionary</w:t>
       </w:r>
-      <w:bookmarkEnd w:id="64"/>
+      <w:bookmarkEnd w:id="62"/>
     </w:p>
     <w:p/>
     <w:p>
@@ -12103,7 +12255,7 @@
           <w:color w:val="FFFFFF"/>
         </w:rPr>
       </w:pPr>
-      <w:bookmarkStart w:id="65" w:name="_Toc113291714"/>
+      <w:bookmarkStart w:id="63" w:name="_Toc113291714"/>
       <w:r>
         <w:rPr>
           <w:rFonts w:ascii="Arial" w:hAnsi="Arial"/>
@@ -12111,7 +12263,7 @@
         </w:rPr>
         <w:t>Appendix B</w:t>
       </w:r>
-      <w:bookmarkEnd w:id="63"/>
+      <w:bookmarkEnd w:id="61"/>
       <w:r>
         <w:rPr>
           <w:rFonts w:ascii="Arial" w:hAnsi="Arial"/>
@@ -12119,7 +12271,7 @@
         </w:rPr>
         <w:t xml:space="preserve"> - Group Log</w:t>
       </w:r>
-      <w:bookmarkEnd w:id="65"/>
+      <w:bookmarkEnd w:id="63"/>
     </w:p>
     <w:p>
       <w:pPr>
@@ -12242,7 +12394,7 @@
       <w:rPr>
         <w:noProof/>
       </w:rPr>
-      <w:t>iii</w:t>
+      <w:t>ii</w:t>
     </w:r>
     <w:r>
       <w:fldChar w:fldCharType="end"/>
@@ -12297,7 +12449,7 @@
       <w:rPr>
         <w:noProof/>
       </w:rPr>
-      <w:t>5</w:t>
+      <w:t>16</w:t>
     </w:r>
     <w:r>
       <w:fldChar w:fldCharType="end"/>
@@ -15351,7 +15503,7 @@
 </file>
 
 <file path=customXml/itemProps1.xml><?xml version="1.0" encoding="utf-8"?>
-<ds:datastoreItem xmlns:ds="http://schemas.openxmlformats.org/officeDocument/2006/customXml" ds:itemID="{AC2E110F-221E-834F-A0D6-E2B02E0412E4}">
+<ds:datastoreItem xmlns:ds="http://schemas.openxmlformats.org/officeDocument/2006/customXml" ds:itemID="{DAD413C0-C3BF-8244-8880-848071A248B0}">
   <ds:schemaRefs>
     <ds:schemaRef ds:uri="http://schemas.openxmlformats.org/officeDocument/2006/bibliography"/>
   </ds:schemaRefs>

</xml_diff>

<commit_message>
Worked on Paper :)
</commit_message>
<xml_diff>
--- a/SpecificationPaper.docx
+++ b/SpecificationPaper.docx
@@ -1,6 +1,6 @@
 
 <file path=word/document.xml><?xml version="1.0" encoding="utf-8"?>
-<w:document xmlns:wpc="http://schemas.microsoft.com/office/word/2010/wordprocessingCanvas" xmlns:mo="http://schemas.microsoft.com/office/mac/office/2008/main" xmlns:mc="http://schemas.openxmlformats.org/markup-compatibility/2006" xmlns:mv="urn:schemas-microsoft-com:mac:vml" xmlns:o="urn:schemas-microsoft-com:office:office" xmlns:r="http://schemas.openxmlformats.org/officeDocument/2006/relationships" xmlns:m="http://schemas.openxmlformats.org/officeDocument/2006/math" xmlns:v="urn:schemas-microsoft-com:vml" xmlns:wp14="http://schemas.microsoft.com/office/word/2010/wordprocessingDrawing" xmlns:wp="http://schemas.openxmlformats.org/drawingml/2006/wordprocessingDrawing" xmlns:w10="urn:schemas-microsoft-com:office:word" xmlns:w="http://schemas.openxmlformats.org/wordprocessingml/2006/main" xmlns:w14="http://schemas.microsoft.com/office/word/2010/wordml" xmlns:w15="http://schemas.microsoft.com/office/word/2012/wordml" xmlns:wpg="http://schemas.microsoft.com/office/word/2010/wordprocessingGroup" xmlns:wpi="http://schemas.microsoft.com/office/word/2010/wordprocessingInk" xmlns:wne="http://schemas.microsoft.com/office/word/2006/wordml" xmlns:wps="http://schemas.microsoft.com/office/word/2010/wordprocessingShape" mc:Ignorable="w14 w15 wp14">
+<w:document xmlns:wpc="http://schemas.microsoft.com/office/word/2010/wordprocessingCanvas" xmlns:mc="http://schemas.openxmlformats.org/markup-compatibility/2006" xmlns:o="urn:schemas-microsoft-com:office:office" xmlns:r="http://schemas.openxmlformats.org/officeDocument/2006/relationships" xmlns:m="http://schemas.openxmlformats.org/officeDocument/2006/math" xmlns:v="urn:schemas-microsoft-com:vml" xmlns:wp14="http://schemas.microsoft.com/office/word/2010/wordprocessingDrawing" xmlns:wp="http://schemas.openxmlformats.org/drawingml/2006/wordprocessingDrawing" xmlns:w10="urn:schemas-microsoft-com:office:word" xmlns:w="http://schemas.openxmlformats.org/wordprocessingml/2006/main" xmlns:w14="http://schemas.microsoft.com/office/word/2010/wordml" xmlns:w15="http://schemas.microsoft.com/office/word/2012/wordml" xmlns:wpg="http://schemas.microsoft.com/office/word/2010/wordprocessingGroup" xmlns:wpi="http://schemas.microsoft.com/office/word/2010/wordprocessingInk" xmlns:wne="http://schemas.microsoft.com/office/word/2006/wordml" xmlns:wps="http://schemas.microsoft.com/office/word/2010/wordprocessingShape" mc:Ignorable="w14 w15 wp14">
   <w:body>
     <w:p>
       <w:pPr>
@@ -27,12 +27,14 @@
           <w:sz w:val="40"/>
         </w:rPr>
       </w:pPr>
+      <w:proofErr w:type="gramStart"/>
       <w:r>
         <w:rPr>
           <w:sz w:val="40"/>
         </w:rPr>
         <w:t>for</w:t>
       </w:r>
+      <w:proofErr w:type="gramEnd"/>
     </w:p>
     <w:p>
       <w:pPr>
@@ -63,7 +65,7 @@
         <w:t xml:space="preserve">Version </w:t>
       </w:r>
       <w:r>
-        <w:t>1.0</w:t>
+        <w:t>1.2</w:t>
       </w:r>
     </w:p>
     <w:p>
@@ -127,9 +129,9 @@
         <w:tblLook w:val="01E0" w:firstRow="1" w:lastRow="1" w:firstColumn="1" w:lastColumn="1" w:noHBand="0" w:noVBand="0"/>
       </w:tblPr>
       <w:tblGrid>
+        <w:gridCol w:w="2878"/>
         <w:gridCol w:w="2835"/>
-        <w:gridCol w:w="2842"/>
-        <w:gridCol w:w="3683"/>
+        <w:gridCol w:w="3647"/>
       </w:tblGrid>
       <w:tr>
         <w:tc>
@@ -178,7 +180,7 @@
               <w:rPr>
                 <w:sz w:val="22"/>
               </w:rPr>
-              <w:t>&lt;student #&gt;</w:t>
+              <w:t>(864) 381-2982</w:t>
             </w:r>
           </w:p>
         </w:tc>
@@ -199,7 +201,13 @@
               <w:rPr>
                 <w:sz w:val="22"/>
               </w:rPr>
-              <w:t>Jahuey@email.uscupstate.edu</w:t>
+              <w:t>j</w:t>
+            </w:r>
+            <w:r>
+              <w:rPr>
+                <w:sz w:val="22"/>
+              </w:rPr>
+              <w:t>ahuey@email.uscupstate.edu</w:t>
             </w:r>
           </w:p>
         </w:tc>
@@ -222,16 +230,8 @@
               <w:rPr>
                 <w:sz w:val="22"/>
               </w:rPr>
-              <w:t xml:space="preserve">David </w:t>
+              <w:t>David Krechko</w:t>
             </w:r>
-            <w:proofErr w:type="spellStart"/>
-            <w:r>
-              <w:rPr>
-                <w:sz w:val="22"/>
-              </w:rPr>
-              <w:t>Krechko</w:t>
-            </w:r>
-            <w:proofErr w:type="spellEnd"/>
           </w:p>
         </w:tc>
         <w:tc>
@@ -251,7 +251,7 @@
               <w:rPr>
                 <w:sz w:val="22"/>
               </w:rPr>
-              <w:t>&lt;student #&gt;</w:t>
+              <w:t>(864) 381-2158</w:t>
             </w:r>
           </w:p>
         </w:tc>
@@ -272,7 +272,13 @@
               <w:rPr>
                 <w:sz w:val="22"/>
               </w:rPr>
-              <w:t>Krechko</w:t>
+              <w:t>k</w:t>
+            </w:r>
+            <w:r>
+              <w:rPr>
+                <w:sz w:val="22"/>
+              </w:rPr>
+              <w:t>rechko</w:t>
             </w:r>
             <w:r>
               <w:rPr>
@@ -336,7 +342,7 @@
               <w:rPr>
                 <w:sz w:val="22"/>
               </w:rPr>
-              <w:t>&lt;student #&gt;</w:t>
+              <w:t>(864) 380-4588</w:t>
             </w:r>
           </w:p>
         </w:tc>
@@ -409,7 +415,7 @@
               <w:rPr>
                 <w:sz w:val="22"/>
               </w:rPr>
-              <w:t>&lt;student #&gt;</w:t>
+              <w:t>(864) 384-6231</w:t>
             </w:r>
           </w:p>
         </w:tc>
@@ -430,7 +436,7 @@
               <w:rPr>
                 <w:sz w:val="22"/>
               </w:rPr>
-              <w:t>Q</w:t>
+              <w:t>q</w:t>
             </w:r>
             <w:r>
               <w:rPr>
@@ -574,7 +580,7 @@
               <w:rPr>
                 <w:sz w:val="22"/>
               </w:rPr>
-              <w:t>&lt;place the date of submission here&gt;</w:t>
+              <w:t>December 4, 2015</w:t>
             </w:r>
           </w:p>
         </w:tc>
@@ -2943,17 +2949,8 @@
                 <w:sz w:val="16"/>
                 <w:szCs w:val="16"/>
               </w:rPr>
-              <w:t xml:space="preserve">David </w:t>
+              <w:t>David Krechko</w:t>
             </w:r>
-            <w:proofErr w:type="spellStart"/>
-            <w:r>
-              <w:rPr>
-                <w:sz w:val="16"/>
-                <w:szCs w:val="16"/>
-              </w:rPr>
-              <w:t>Krechko</w:t>
-            </w:r>
-            <w:proofErr w:type="spellEnd"/>
           </w:p>
           <w:p>
             <w:pPr>
@@ -3104,17 +3101,8 @@
                 <w:sz w:val="16"/>
                 <w:szCs w:val="16"/>
               </w:rPr>
-              <w:t xml:space="preserve">David </w:t>
+              <w:t>David Krechko</w:t>
             </w:r>
-            <w:proofErr w:type="spellStart"/>
-            <w:r>
-              <w:rPr>
-                <w:sz w:val="16"/>
-                <w:szCs w:val="16"/>
-              </w:rPr>
-              <w:t>Krechko</w:t>
-            </w:r>
-            <w:proofErr w:type="spellEnd"/>
           </w:p>
           <w:p>
             <w:pPr>
@@ -3263,17 +3251,8 @@
                 <w:sz w:val="16"/>
                 <w:szCs w:val="16"/>
               </w:rPr>
-              <w:t xml:space="preserve">David </w:t>
+              <w:t>David Krechko</w:t>
             </w:r>
-            <w:proofErr w:type="spellStart"/>
-            <w:r>
-              <w:rPr>
-                <w:sz w:val="16"/>
-                <w:szCs w:val="16"/>
-              </w:rPr>
-              <w:t>Krechko</w:t>
-            </w:r>
-            <w:proofErr w:type="spellEnd"/>
           </w:p>
           <w:p>
             <w:pPr>
@@ -3331,8 +3310,14 @@
               <w:pStyle w:val="Table-Text"/>
             </w:pPr>
             <w:r>
-              <w:t xml:space="preserve">                     </w:t>
+              <w:t xml:space="preserve">                    </w:t>
             </w:r>
+          </w:p>
+          <w:p>
+            <w:pPr>
+              <w:pStyle w:val="Table-Text"/>
+              <w:jc w:val="center"/>
+            </w:pPr>
             <w:r>
               <w:t>Third Draft</w:t>
             </w:r>
@@ -3709,8 +3694,9 @@
           <w:color w:val="000000" w:themeColor="text1"/>
           <w:sz w:val="24"/>
         </w:rPr>
-        <w:t xml:space="preserve">This documentation is mainly intended for the bike shop owner or any other bike shop owner that would like to use this application. </w:t>
-      </w:r>
+        <w:t xml:space="preserve">This documentation </w:t>
+      </w:r>
+      <w:proofErr w:type="gramStart"/>
       <w:r>
         <w:rPr>
           <w:rFonts w:asciiTheme="minorHAnsi" w:hAnsiTheme="minorHAnsi"/>
@@ -3718,6 +3704,25 @@
           <w:color w:val="000000" w:themeColor="text1"/>
           <w:sz w:val="24"/>
         </w:rPr>
+        <w:t>is mainly intended</w:t>
+      </w:r>
+      <w:proofErr w:type="gramEnd"/>
+      <w:r>
+        <w:rPr>
+          <w:rFonts w:asciiTheme="minorHAnsi" w:hAnsiTheme="minorHAnsi"/>
+          <w:i w:val="0"/>
+          <w:color w:val="000000" w:themeColor="text1"/>
+          <w:sz w:val="24"/>
+        </w:rPr>
+        <w:t xml:space="preserve"> for the bike shop owner or any other bike shop owner that would like to use this application. </w:t>
+      </w:r>
+      <w:r>
+        <w:rPr>
+          <w:rFonts w:asciiTheme="minorHAnsi" w:hAnsiTheme="minorHAnsi"/>
+          <w:i w:val="0"/>
+          <w:color w:val="000000" w:themeColor="text1"/>
+          <w:sz w:val="24"/>
+        </w:rPr>
         <w:t>This application will only be used by on per</w:t>
       </w:r>
       <w:r>
@@ -3727,7 +3732,27 @@
           <w:color w:val="000000" w:themeColor="text1"/>
           <w:sz w:val="24"/>
         </w:rPr>
-        <w:t>son and it’s not intended for custo</w:t>
+        <w:t xml:space="preserve">son and </w:t>
+      </w:r>
+      <w:proofErr w:type="gramStart"/>
+      <w:r>
+        <w:rPr>
+          <w:rFonts w:asciiTheme="minorHAnsi" w:hAnsiTheme="minorHAnsi"/>
+          <w:i w:val="0"/>
+          <w:color w:val="000000" w:themeColor="text1"/>
+          <w:sz w:val="24"/>
+        </w:rPr>
+        <w:t>it’s</w:t>
+      </w:r>
+      <w:proofErr w:type="gramEnd"/>
+      <w:r>
+        <w:rPr>
+          <w:rFonts w:asciiTheme="minorHAnsi" w:hAnsiTheme="minorHAnsi"/>
+          <w:i w:val="0"/>
+          <w:color w:val="000000" w:themeColor="text1"/>
+          <w:sz w:val="24"/>
+        </w:rPr>
+        <w:t xml:space="preserve"> not intended for custo</w:t>
       </w:r>
       <w:r>
         <w:rPr>
@@ -3816,7 +3841,27 @@
           <w:sz w:val="24"/>
           <w:szCs w:val="24"/>
         </w:rPr>
-        <w:t>” and 0 means “no” in this project.</w:t>
+        <w:t xml:space="preserve">” and </w:t>
+      </w:r>
+      <w:proofErr w:type="gramStart"/>
+      <w:r>
+        <w:rPr>
+          <w:rFonts w:asciiTheme="minorHAnsi" w:hAnsiTheme="minorHAnsi"/>
+          <w:i w:val="0"/>
+          <w:sz w:val="24"/>
+          <w:szCs w:val="24"/>
+        </w:rPr>
+        <w:t>0</w:t>
+      </w:r>
+      <w:proofErr w:type="gramEnd"/>
+      <w:r>
+        <w:rPr>
+          <w:rFonts w:asciiTheme="minorHAnsi" w:hAnsiTheme="minorHAnsi"/>
+          <w:i w:val="0"/>
+          <w:sz w:val="24"/>
+          <w:szCs w:val="24"/>
+        </w:rPr>
+        <w:t xml:space="preserve"> means “no” in this project.</w:t>
       </w:r>
     </w:p>
     <w:p>
@@ -3907,22 +3952,40 @@
           <w:color w:val="222222"/>
           <w:shd w:val="clear" w:color="auto" w:fill="FFFFFF"/>
         </w:rPr>
-        <w:t xml:space="preserve">. This is used to store </w:t>
-      </w:r>
+        <w:t xml:space="preserve">. This </w:t>
+      </w:r>
+      <w:proofErr w:type="gramStart"/>
       <w:r>
         <w:rPr>
           <w:rFonts w:asciiTheme="minorHAnsi" w:eastAsia="Times New Roman" w:hAnsiTheme="minorHAnsi" w:cs="Arial"/>
           <w:color w:val="222222"/>
           <w:shd w:val="clear" w:color="auto" w:fill="FFFFFF"/>
         </w:rPr>
-        <w:t>information</w:t>
-      </w:r>
+        <w:t>is used</w:t>
+      </w:r>
+      <w:proofErr w:type="gramEnd"/>
       <w:r>
         <w:rPr>
           <w:rFonts w:asciiTheme="minorHAnsi" w:eastAsia="Times New Roman" w:hAnsiTheme="minorHAnsi" w:cs="Arial"/>
           <w:color w:val="222222"/>
           <w:shd w:val="clear" w:color="auto" w:fill="FFFFFF"/>
         </w:rPr>
+        <w:t xml:space="preserve"> to store </w:t>
+      </w:r>
+      <w:r>
+        <w:rPr>
+          <w:rFonts w:asciiTheme="minorHAnsi" w:eastAsia="Times New Roman" w:hAnsiTheme="minorHAnsi" w:cs="Arial"/>
+          <w:color w:val="222222"/>
+          <w:shd w:val="clear" w:color="auto" w:fill="FFFFFF"/>
+        </w:rPr>
+        <w:t>information</w:t>
+      </w:r>
+      <w:r>
+        <w:rPr>
+          <w:rFonts w:asciiTheme="minorHAnsi" w:eastAsia="Times New Roman" w:hAnsiTheme="minorHAnsi" w:cs="Arial"/>
+          <w:color w:val="222222"/>
+          <w:shd w:val="clear" w:color="auto" w:fill="FFFFFF"/>
+        </w:rPr>
         <w:t xml:space="preserve"> for the database.</w:t>
       </w:r>
     </w:p>
@@ -3956,40 +4019,76 @@
           <w:color w:val="222222"/>
           <w:shd w:val="clear" w:color="auto" w:fill="FFFFFF"/>
         </w:rPr>
-        <w:t>a small area on screen, in which the user is prompted to provide information or select commands.</w:t>
-      </w:r>
-    </w:p>
-    <w:p>
-      <w:pPr>
-        <w:pStyle w:val="template"/>
-        <w:jc w:val="both"/>
-        <w:rPr>
-          <w:rFonts w:asciiTheme="minorHAnsi" w:hAnsiTheme="minorHAnsi"/>
-          <w:i w:val="0"/>
-          <w:sz w:val="24"/>
-          <w:szCs w:val="24"/>
-        </w:rPr>
-      </w:pPr>
-    </w:p>
-    <w:p>
-      <w:pPr>
-        <w:rPr>
-          <w:rFonts w:eastAsia="Times New Roman"/>
-        </w:rPr>
-      </w:pPr>
-      <w:r>
-        <w:rPr>
-          <w:rFonts w:asciiTheme="minorHAnsi" w:hAnsiTheme="minorHAnsi"/>
-        </w:rPr>
-        <w:t xml:space="preserve">Radio button- </w:t>
-      </w:r>
+        <w:t xml:space="preserve">a small area on screen, in which the user </w:t>
+      </w:r>
+      <w:proofErr w:type="gramStart"/>
       <w:r>
         <w:rPr>
           <w:rFonts w:asciiTheme="minorHAnsi" w:hAnsiTheme="minorHAnsi" w:cs="Arial"/>
           <w:color w:val="222222"/>
           <w:shd w:val="clear" w:color="auto" w:fill="FFFFFF"/>
         </w:rPr>
-        <w:t>an icon representing one of a set of options, only one of which can be selected at any time.</w:t>
+        <w:t>is prompted</w:t>
+      </w:r>
+      <w:proofErr w:type="gramEnd"/>
+      <w:r>
+        <w:rPr>
+          <w:rFonts w:asciiTheme="minorHAnsi" w:hAnsiTheme="minorHAnsi" w:cs="Arial"/>
+          <w:color w:val="222222"/>
+          <w:shd w:val="clear" w:color="auto" w:fill="FFFFFF"/>
+        </w:rPr>
+        <w:t xml:space="preserve"> to provide information or select commands.</w:t>
+      </w:r>
+    </w:p>
+    <w:p>
+      <w:pPr>
+        <w:pStyle w:val="template"/>
+        <w:jc w:val="both"/>
+        <w:rPr>
+          <w:rFonts w:asciiTheme="minorHAnsi" w:hAnsiTheme="minorHAnsi"/>
+          <w:i w:val="0"/>
+          <w:sz w:val="24"/>
+          <w:szCs w:val="24"/>
+        </w:rPr>
+      </w:pPr>
+    </w:p>
+    <w:p>
+      <w:pPr>
+        <w:rPr>
+          <w:rFonts w:eastAsia="Times New Roman"/>
+        </w:rPr>
+      </w:pPr>
+      <w:r>
+        <w:rPr>
+          <w:rFonts w:asciiTheme="minorHAnsi" w:hAnsiTheme="minorHAnsi"/>
+        </w:rPr>
+        <w:t xml:space="preserve">Radio button- </w:t>
+      </w:r>
+      <w:r>
+        <w:rPr>
+          <w:rFonts w:asciiTheme="minorHAnsi" w:hAnsiTheme="minorHAnsi" w:cs="Arial"/>
+          <w:color w:val="222222"/>
+          <w:shd w:val="clear" w:color="auto" w:fill="FFFFFF"/>
+        </w:rPr>
+        <w:t xml:space="preserve">an icon representing one of a set of options, only one of which </w:t>
+      </w:r>
+      <w:proofErr w:type="gramStart"/>
+      <w:r>
+        <w:rPr>
+          <w:rFonts w:asciiTheme="minorHAnsi" w:hAnsiTheme="minorHAnsi" w:cs="Arial"/>
+          <w:color w:val="222222"/>
+          <w:shd w:val="clear" w:color="auto" w:fill="FFFFFF"/>
+        </w:rPr>
+        <w:t>can be selected</w:t>
+      </w:r>
+      <w:proofErr w:type="gramEnd"/>
+      <w:r>
+        <w:rPr>
+          <w:rFonts w:asciiTheme="minorHAnsi" w:hAnsiTheme="minorHAnsi" w:cs="Arial"/>
+          <w:color w:val="222222"/>
+          <w:shd w:val="clear" w:color="auto" w:fill="FFFFFF"/>
+        </w:rPr>
+        <w:t xml:space="preserve"> at any time.</w:t>
       </w:r>
     </w:p>
     <w:p>
@@ -4136,7 +4235,15 @@
         <w:jc w:val="both"/>
       </w:pPr>
       <w:r>
-        <w:t>TO DO: Use the standard IEEE citation guide for this section. An example citation guide is posted for you on the website.&gt;</w:t>
+        <w:t xml:space="preserve">TO DO: Use the standard IEEE citation guide for this section. An example citation guide </w:t>
+      </w:r>
+      <w:proofErr w:type="gramStart"/>
+      <w:r>
+        <w:t>is posted</w:t>
+      </w:r>
+      <w:proofErr w:type="gramEnd"/>
+      <w:r>
+        <w:t xml:space="preserve"> for you on the website.&gt;</w:t>
       </w:r>
     </w:p>
     <w:p>
@@ -4404,51 +4511,6 @@
     <w:p>
       <w:pPr>
         <w:pStyle w:val="template"/>
-        <w:jc w:val="both"/>
-      </w:pPr>
-      <w:r>
-        <w:t>&lt;</w:t>
-      </w:r>
-      <w:r>
-        <w:rPr>
-          <w:color w:val="0000FF"/>
-        </w:rPr>
-        <w:t>Describe the context and origin of the product being specified in this SRS. For example, state whether this product is a follow-on member of a product family, a replacement for certain existing systems, or a new, self-contained product. If the SRS defines a component of a larger system, relate the requirements of the larger system to the functionality of this software and identify interfaces between the two. In this part, make sure to include a simple diagram that shows the major components of the overall system, subsystem interconnections, and external interface</w:t>
-      </w:r>
-      <w:r>
-        <w:t>. In this section it is crucial that you will be creative and provide as much information as possible.</w:t>
-      </w:r>
-    </w:p>
-    <w:p>
-      <w:pPr>
-        <w:pStyle w:val="template"/>
-        <w:jc w:val="both"/>
-      </w:pPr>
-    </w:p>
-    <w:p>
-      <w:pPr>
-        <w:pStyle w:val="template"/>
-        <w:jc w:val="both"/>
-      </w:pPr>
-      <w:r>
-        <w:t>TO DO: Provide at least one paragraph describing product perspective. Provide a general diagram that will illustrate how your product interacts with the environment and in what context it is being used.&gt;</w:t>
-      </w:r>
-    </w:p>
-    <w:p>
-      <w:pPr>
-        <w:pStyle w:val="template"/>
-        <w:jc w:val="both"/>
-      </w:pPr>
-    </w:p>
-    <w:p>
-      <w:pPr>
-        <w:pStyle w:val="template"/>
-        <w:jc w:val="both"/>
-      </w:pPr>
-    </w:p>
-    <w:p>
-      <w:pPr>
-        <w:pStyle w:val="template"/>
         <w:ind w:firstLine="576"/>
         <w:jc w:val="both"/>
         <w:rPr>
@@ -4503,7 +4565,25 @@
           <w:i w:val="0"/>
           <w:sz w:val="24"/>
         </w:rPr>
-        <w:t xml:space="preserve">bicycle store owner to easily manage his store. </w:t>
+        <w:t xml:space="preserve">bicycle </w:t>
+      </w:r>
+      <w:proofErr w:type="gramStart"/>
+      <w:r>
+        <w:rPr>
+          <w:rFonts w:asciiTheme="minorHAnsi" w:hAnsiTheme="minorHAnsi"/>
+          <w:i w:val="0"/>
+          <w:sz w:val="24"/>
+        </w:rPr>
+        <w:t>store owner</w:t>
+      </w:r>
+      <w:proofErr w:type="gramEnd"/>
+      <w:r>
+        <w:rPr>
+          <w:rFonts w:asciiTheme="minorHAnsi" w:hAnsiTheme="minorHAnsi"/>
+          <w:i w:val="0"/>
+          <w:sz w:val="24"/>
+        </w:rPr>
+        <w:t xml:space="preserve"> to easily manage his store. </w:t>
       </w:r>
       <w:r>
         <w:rPr>
@@ -4519,7 +4599,25 @@
           <w:i w:val="0"/>
           <w:sz w:val="24"/>
         </w:rPr>
-        <w:t xml:space="preserve">manage his inventory such as adding and removing bicycles form the database. He will also add sold bikes to a table and calculate profit. Repairs and task will be managed for the store owner so he would never miss a due date. The application will </w:t>
+        <w:t xml:space="preserve">manage his inventory such as adding and removing bicycles form the database. He will also add sold bikes to a table and calculate profit. Repairs and task will be managed for the </w:t>
+      </w:r>
+      <w:proofErr w:type="gramStart"/>
+      <w:r>
+        <w:rPr>
+          <w:rFonts w:asciiTheme="minorHAnsi" w:hAnsiTheme="minorHAnsi"/>
+          <w:i w:val="0"/>
+          <w:sz w:val="24"/>
+        </w:rPr>
+        <w:t>store owner</w:t>
+      </w:r>
+      <w:proofErr w:type="gramEnd"/>
+      <w:r>
+        <w:rPr>
+          <w:rFonts w:asciiTheme="minorHAnsi" w:hAnsiTheme="minorHAnsi"/>
+          <w:i w:val="0"/>
+          <w:sz w:val="24"/>
+        </w:rPr>
+        <w:t xml:space="preserve"> so he would never miss a due date. The application will </w:t>
       </w:r>
       <w:r>
         <w:rPr>
@@ -4710,6 +4808,14 @@
         </w:rPr>
         <w:t>The user will be able to add, remove, delete and display active and completed repairs</w:t>
       </w:r>
+      <w:r>
+        <w:rPr>
+          <w:rFonts w:asciiTheme="minorHAnsi" w:hAnsiTheme="minorHAnsi"/>
+          <w:i w:val="0"/>
+          <w:sz w:val="24"/>
+        </w:rPr>
+        <w:t>.</w:t>
+      </w:r>
     </w:p>
     <w:p>
       <w:pPr>
@@ -4752,7 +4858,15 @@
           <w:i w:val="0"/>
           <w:sz w:val="24"/>
         </w:rPr>
-        <w:t>The user will be able to input a sold bicycle, view profits and…</w:t>
+        <w:t xml:space="preserve">The user will be able to </w:t>
+      </w:r>
+      <w:r>
+        <w:rPr>
+          <w:rFonts w:asciiTheme="minorHAnsi" w:hAnsiTheme="minorHAnsi"/>
+          <w:i w:val="0"/>
+          <w:sz w:val="24"/>
+        </w:rPr>
+        <w:t>sell bikes and view profits.</w:t>
       </w:r>
     </w:p>
     <w:p>
@@ -4798,7 +4912,6 @@
         <w:rPr>
           <w:rFonts w:ascii="Arial" w:hAnsi="Arial"/>
         </w:rPr>
-        <w:lastRenderedPageBreak/>
         <w:t>Users and Characteristics</w:t>
       </w:r>
       <w:bookmarkEnd w:id="34"/>
@@ -4877,7 +4990,25 @@
           <w:i w:val="0"/>
           <w:sz w:val="24"/>
         </w:rPr>
-        <w:t xml:space="preserve"> and is assumed to know how to use the application</w:t>
+        <w:t xml:space="preserve"> and </w:t>
+      </w:r>
+      <w:proofErr w:type="gramStart"/>
+      <w:r>
+        <w:rPr>
+          <w:rFonts w:asciiTheme="minorHAnsi" w:hAnsiTheme="minorHAnsi"/>
+          <w:i w:val="0"/>
+          <w:sz w:val="24"/>
+        </w:rPr>
+        <w:t>is assumed</w:t>
+      </w:r>
+      <w:proofErr w:type="gramEnd"/>
+      <w:r>
+        <w:rPr>
+          <w:rFonts w:asciiTheme="minorHAnsi" w:hAnsiTheme="minorHAnsi"/>
+          <w:i w:val="0"/>
+          <w:sz w:val="24"/>
+        </w:rPr>
+        <w:t xml:space="preserve"> to know how to use the application</w:t>
       </w:r>
       <w:r>
         <w:rPr>
@@ -4972,7 +5103,25 @@
           <w:i w:val="0"/>
           <w:sz w:val="24"/>
         </w:rPr>
-        <w:t xml:space="preserve"> can only be used on any android system.</w:t>
+        <w:t xml:space="preserve"> </w:t>
+      </w:r>
+      <w:proofErr w:type="gramStart"/>
+      <w:r>
+        <w:rPr>
+          <w:rFonts w:asciiTheme="minorHAnsi" w:hAnsiTheme="minorHAnsi"/>
+          <w:i w:val="0"/>
+          <w:sz w:val="24"/>
+        </w:rPr>
+        <w:t>can only be used</w:t>
+      </w:r>
+      <w:proofErr w:type="gramEnd"/>
+      <w:r>
+        <w:rPr>
+          <w:rFonts w:asciiTheme="minorHAnsi" w:hAnsiTheme="minorHAnsi"/>
+          <w:i w:val="0"/>
+          <w:sz w:val="24"/>
+        </w:rPr>
+        <w:t xml:space="preserve"> on any android system.</w:t>
       </w:r>
       <w:r>
         <w:rPr>
@@ -4988,7 +5137,25 @@
           <w:i w:val="0"/>
           <w:sz w:val="24"/>
         </w:rPr>
-        <w:t>The android device need a minimum of SDK Version 16 to run the application but It is recommended to have SDK Version 21</w:t>
+        <w:t xml:space="preserve">The android device need a minimum of SDK Version 16 to run the application but </w:t>
+      </w:r>
+      <w:proofErr w:type="gramStart"/>
+      <w:r>
+        <w:rPr>
+          <w:rFonts w:asciiTheme="minorHAnsi" w:hAnsiTheme="minorHAnsi"/>
+          <w:i w:val="0"/>
+          <w:sz w:val="24"/>
+        </w:rPr>
+        <w:t>It</w:t>
+      </w:r>
+      <w:proofErr w:type="gramEnd"/>
+      <w:r>
+        <w:rPr>
+          <w:rFonts w:asciiTheme="minorHAnsi" w:hAnsiTheme="minorHAnsi"/>
+          <w:i w:val="0"/>
+          <w:sz w:val="24"/>
+        </w:rPr>
+        <w:t xml:space="preserve"> is recommended to have SDK Version 21</w:t>
       </w:r>
       <w:r>
         <w:rPr>
@@ -5012,6 +5179,7 @@
         <w:rPr>
           <w:rFonts w:ascii="Arial" w:hAnsi="Arial"/>
         </w:rPr>
+        <w:lastRenderedPageBreak/>
         <w:t>Design and Implementation Constraints</w:t>
       </w:r>
       <w:bookmarkEnd w:id="38"/>
@@ -5045,7 +5213,7 @@
           <w:sz w:val="24"/>
           <w:szCs w:val="24"/>
         </w:rPr>
-        <w:t>can’t be run or installed an any devices expect for android</w:t>
+        <w:t>cannot</w:t>
       </w:r>
       <w:r>
         <w:rPr>
@@ -5054,7 +5222,7 @@
           <w:sz w:val="24"/>
           <w:szCs w:val="24"/>
         </w:rPr>
-        <w:t>. T</w:t>
+        <w:t xml:space="preserve"> </w:t>
       </w:r>
       <w:r>
         <w:rPr>
@@ -5063,7 +5231,25 @@
           <w:sz w:val="24"/>
           <w:szCs w:val="24"/>
         </w:rPr>
-        <w:t>he phone must be in service</w:t>
+        <w:t>be installed on any device</w:t>
+      </w:r>
+      <w:r>
+        <w:rPr>
+          <w:rFonts w:asciiTheme="minorHAnsi" w:hAnsiTheme="minorHAnsi"/>
+          <w:i w:val="0"/>
+          <w:sz w:val="24"/>
+          <w:szCs w:val="24"/>
+        </w:rPr>
+        <w:t xml:space="preserve"> expect for android</w:t>
+      </w:r>
+      <w:r>
+        <w:rPr>
+          <w:rFonts w:asciiTheme="minorHAnsi" w:hAnsiTheme="minorHAnsi"/>
+          <w:i w:val="0"/>
+          <w:sz w:val="24"/>
+          <w:szCs w:val="24"/>
+        </w:rPr>
+        <w:t>. The phone must be in service</w:t>
       </w:r>
       <w:r>
         <w:rPr>
@@ -5209,7 +5395,89 @@
           <w:i w:val="0"/>
           <w:sz w:val="24"/>
         </w:rPr>
-        <w:t xml:space="preserve">This application is intended to be easy to use. It’ll have user friendly functions like image icons for the buttons and messages that will display if the user inputted information incorrectly. The user manual will have sections that will describe what each button does and what information is required. It’ll also describe how to manage the information stored in the application.  </w:t>
+        <w:t xml:space="preserve">This application </w:t>
+      </w:r>
+      <w:proofErr w:type="gramStart"/>
+      <w:r>
+        <w:rPr>
+          <w:rFonts w:asciiTheme="minorHAnsi" w:hAnsiTheme="minorHAnsi"/>
+          <w:i w:val="0"/>
+          <w:sz w:val="24"/>
+        </w:rPr>
+        <w:t>is intended</w:t>
+      </w:r>
+      <w:proofErr w:type="gramEnd"/>
+      <w:r>
+        <w:rPr>
+          <w:rFonts w:asciiTheme="minorHAnsi" w:hAnsiTheme="minorHAnsi"/>
+          <w:i w:val="0"/>
+          <w:sz w:val="24"/>
+        </w:rPr>
+        <w:t xml:space="preserve"> to be easy to use.</w:t>
+      </w:r>
+      <w:bookmarkStart w:id="42" w:name="_GoBack"/>
+      <w:bookmarkEnd w:id="42"/>
+      <w:r>
+        <w:rPr>
+          <w:rFonts w:asciiTheme="minorHAnsi" w:hAnsiTheme="minorHAnsi"/>
+          <w:i w:val="0"/>
+          <w:sz w:val="24"/>
+        </w:rPr>
+        <w:t xml:space="preserve"> </w:t>
+      </w:r>
+      <w:proofErr w:type="gramStart"/>
+      <w:r>
+        <w:rPr>
+          <w:rFonts w:asciiTheme="minorHAnsi" w:hAnsiTheme="minorHAnsi"/>
+          <w:i w:val="0"/>
+          <w:sz w:val="24"/>
+        </w:rPr>
+        <w:t>It’ll</w:t>
+      </w:r>
+      <w:proofErr w:type="gramEnd"/>
+      <w:r>
+        <w:rPr>
+          <w:rFonts w:asciiTheme="minorHAnsi" w:hAnsiTheme="minorHAnsi"/>
+          <w:i w:val="0"/>
+          <w:sz w:val="24"/>
+        </w:rPr>
+        <w:t xml:space="preserve"> have user friendly functions like image icons for the buttons and messages that will display if the user inputted information incorrectly. </w:t>
+      </w:r>
+      <w:proofErr w:type="gramStart"/>
+      <w:r>
+        <w:rPr>
+          <w:rFonts w:asciiTheme="minorHAnsi" w:hAnsiTheme="minorHAnsi"/>
+          <w:i w:val="0"/>
+          <w:sz w:val="24"/>
+        </w:rPr>
+        <w:t>The user manual will have sections that will describe what each button does and what information is required.</w:t>
+      </w:r>
+      <w:proofErr w:type="gramEnd"/>
+      <w:r>
+        <w:rPr>
+          <w:rFonts w:asciiTheme="minorHAnsi" w:hAnsiTheme="minorHAnsi"/>
+          <w:i w:val="0"/>
+          <w:sz w:val="24"/>
+        </w:rPr>
+        <w:t xml:space="preserve"> </w:t>
+      </w:r>
+      <w:proofErr w:type="gramStart"/>
+      <w:r>
+        <w:rPr>
+          <w:rFonts w:asciiTheme="minorHAnsi" w:hAnsiTheme="minorHAnsi"/>
+          <w:i w:val="0"/>
+          <w:sz w:val="24"/>
+        </w:rPr>
+        <w:t>It’ll</w:t>
+      </w:r>
+      <w:proofErr w:type="gramEnd"/>
+      <w:r>
+        <w:rPr>
+          <w:rFonts w:asciiTheme="minorHAnsi" w:hAnsiTheme="minorHAnsi"/>
+          <w:i w:val="0"/>
+          <w:sz w:val="24"/>
+        </w:rPr>
+        <w:t xml:space="preserve"> also describe how to manage the information stored in the application.  </w:t>
       </w:r>
     </w:p>
     <w:p>
@@ -5219,16 +5487,16 @@
           <w:rFonts w:ascii="Arial" w:hAnsi="Arial"/>
         </w:rPr>
       </w:pPr>
-      <w:bookmarkStart w:id="42" w:name="_Toc439994680"/>
-      <w:bookmarkStart w:id="43" w:name="_Toc113291703"/>
+      <w:bookmarkStart w:id="43" w:name="_Toc439994680"/>
+      <w:bookmarkStart w:id="44" w:name="_Toc113291703"/>
       <w:r>
         <w:rPr>
           <w:rFonts w:ascii="Arial" w:hAnsi="Arial"/>
         </w:rPr>
         <w:t>Assumptions and Dependencies</w:t>
       </w:r>
-      <w:bookmarkEnd w:id="42"/>
       <w:bookmarkEnd w:id="43"/>
+      <w:bookmarkEnd w:id="44"/>
     </w:p>
     <w:p>
       <w:pPr>
@@ -5325,24 +5593,6 @@
         </w:rPr>
         <w:t xml:space="preserve"> order to use this application.</w:t>
       </w:r>
-    </w:p>
-    <w:p>
-      <w:pPr>
-        <w:pStyle w:val="template"/>
-        <w:jc w:val="both"/>
-      </w:pPr>
-    </w:p>
-    <w:p>
-      <w:pPr>
-        <w:pStyle w:val="template"/>
-        <w:jc w:val="both"/>
-      </w:pPr>
-    </w:p>
-    <w:p>
-      <w:pPr>
-        <w:pStyle w:val="template"/>
-        <w:jc w:val="both"/>
-      </w:pPr>
     </w:p>
     <w:p>
       <w:pPr>
@@ -5486,17 +5736,18 @@
           <w:color w:val="FFFFFF"/>
         </w:rPr>
       </w:pPr>
-      <w:bookmarkStart w:id="44" w:name="_Toc439994682"/>
-      <w:bookmarkStart w:id="45" w:name="_Toc113291704"/>
+      <w:bookmarkStart w:id="45" w:name="_Toc439994682"/>
+      <w:bookmarkStart w:id="46" w:name="_Toc113291704"/>
       <w:r>
         <w:rPr>
           <w:rFonts w:ascii="Arial" w:hAnsi="Arial"/>
           <w:color w:val="FFFFFF"/>
         </w:rPr>
+        <w:lastRenderedPageBreak/>
         <w:t>Specific Requirements</w:t>
       </w:r>
-      <w:bookmarkEnd w:id="44"/>
       <w:bookmarkEnd w:id="45"/>
+      <w:bookmarkEnd w:id="46"/>
     </w:p>
     <w:p>
       <w:pPr>
@@ -5505,14 +5756,14 @@
           <w:rFonts w:ascii="Arial" w:hAnsi="Arial"/>
         </w:rPr>
       </w:pPr>
-      <w:bookmarkStart w:id="46" w:name="_Toc113291705"/>
+      <w:bookmarkStart w:id="47" w:name="_Toc113291705"/>
       <w:r>
         <w:rPr>
           <w:rFonts w:ascii="Arial" w:hAnsi="Arial"/>
         </w:rPr>
         <w:t>External Interface Requirements</w:t>
       </w:r>
-      <w:bookmarkEnd w:id="46"/>
+      <w:bookmarkEnd w:id="47"/>
     </w:p>
     <w:p>
       <w:pPr>
@@ -5530,8 +5781,7 @@
     </w:p>
     <w:p>
       <w:pPr>
-        <w:pStyle w:val="template"/>
-        <w:jc w:val="both"/>
+        <w:pStyle w:val="Heading3"/>
       </w:pPr>
       <w:r>
         <w:rPr>
@@ -5539,16 +5789,16 @@
           <w:lang w:val="en-US" w:bidi="ar-SA"/>
         </w:rPr>
         <w:drawing>
-          <wp:anchor distT="0" distB="0" distL="114300" distR="114300" simplePos="0" relativeHeight="251662336" behindDoc="1" locked="0" layoutInCell="1" allowOverlap="1" wp14:anchorId="2B6D177C" wp14:editId="62677F77">
+          <wp:anchor distT="0" distB="0" distL="114300" distR="114300" simplePos="0" relativeHeight="251662336" behindDoc="1" locked="0" layoutInCell="1" allowOverlap="1" wp14:anchorId="2B6D177C" wp14:editId="475021FB">
             <wp:simplePos x="0" y="0"/>
             <wp:positionH relativeFrom="margin">
-              <wp:posOffset>4086860</wp:posOffset>
+              <wp:posOffset>3355340</wp:posOffset>
             </wp:positionH>
             <wp:positionV relativeFrom="paragraph">
-              <wp:posOffset>101600</wp:posOffset>
+              <wp:posOffset>63500</wp:posOffset>
             </wp:positionV>
             <wp:extent cx="1873794" cy="3279140"/>
-            <wp:effectExtent l="0" t="0" r="6350" b="0"/>
+            <wp:effectExtent l="0" t="0" r="0" b="0"/>
             <wp:wrapNone/>
             <wp:docPr id="5" name="Picture 5" descr="C:\Users\David\Downloads\PhoneScreens\HomeScreen.PNG"/>
             <wp:cNvGraphicFramePr>
@@ -5863,7 +6113,27 @@
           <w:sz w:val="24"/>
           <w:szCs w:val="24"/>
         </w:rPr>
-        <w:t xml:space="preserve"> assuming the app was closed,</w:t>
+        <w:t xml:space="preserve"> assuming the app </w:t>
+      </w:r>
+      <w:proofErr w:type="gramStart"/>
+      <w:r>
+        <w:rPr>
+          <w:rFonts w:asciiTheme="minorHAnsi" w:hAnsiTheme="minorHAnsi"/>
+          <w:i w:val="0"/>
+          <w:sz w:val="24"/>
+          <w:szCs w:val="24"/>
+        </w:rPr>
+        <w:t>was closed</w:t>
+      </w:r>
+      <w:proofErr w:type="gramEnd"/>
+      <w:r>
+        <w:rPr>
+          <w:rFonts w:asciiTheme="minorHAnsi" w:hAnsiTheme="minorHAnsi"/>
+          <w:i w:val="0"/>
+          <w:sz w:val="24"/>
+          <w:szCs w:val="24"/>
+        </w:rPr>
+        <w:t>,</w:t>
       </w:r>
       <w:r>
         <w:rPr>
@@ -5962,7 +6232,6 @@
         <w:ind w:left="2520" w:hanging="90"/>
       </w:pPr>
       <w:r>
-        <w:lastRenderedPageBreak/>
         <w:t xml:space="preserve">This button will take the user to another </w:t>
       </w:r>
       <w:r>
@@ -6520,7 +6789,6 @@
           <w:sz w:val="24"/>
           <w:szCs w:val="24"/>
         </w:rPr>
-        <w:lastRenderedPageBreak/>
         <w:t>Display All Inventory Button</w:t>
       </w:r>
     </w:p>
@@ -6990,7 +7258,21 @@
         <w:rPr>
           <w:rFonts w:asciiTheme="minorHAnsi" w:hAnsiTheme="minorHAnsi"/>
         </w:rPr>
-        <w:t>. He will be asked for the following information</w:t>
+        <w:t xml:space="preserve">. He </w:t>
+      </w:r>
+      <w:proofErr w:type="gramStart"/>
+      <w:r>
+        <w:rPr>
+          <w:rFonts w:asciiTheme="minorHAnsi" w:hAnsiTheme="minorHAnsi"/>
+        </w:rPr>
+        <w:t>will be asked</w:t>
+      </w:r>
+      <w:proofErr w:type="gramEnd"/>
+      <w:r>
+        <w:rPr>
+          <w:rFonts w:asciiTheme="minorHAnsi" w:hAnsiTheme="minorHAnsi"/>
+        </w:rPr>
+        <w:t xml:space="preserve"> for the following information</w:t>
       </w:r>
       <w:r>
         <w:rPr>
@@ -7016,7 +7298,6 @@
         <w:rPr>
           <w:rFonts w:asciiTheme="minorHAnsi" w:hAnsiTheme="minorHAnsi"/>
         </w:rPr>
-        <w:lastRenderedPageBreak/>
         <w:t>The make of the bike</w:t>
       </w:r>
     </w:p>
@@ -7351,7 +7632,21 @@
         <w:rPr>
           <w:rFonts w:asciiTheme="minorHAnsi" w:hAnsiTheme="minorHAnsi"/>
         </w:rPr>
-        <w:t>This will change the status (or bit value) of the item in the table from 1 to 0</w:t>
+        <w:t xml:space="preserve">This will change the status (or bit value) of the item in the table from </w:t>
+      </w:r>
+      <w:proofErr w:type="gramStart"/>
+      <w:r>
+        <w:rPr>
+          <w:rFonts w:asciiTheme="minorHAnsi" w:hAnsiTheme="minorHAnsi"/>
+        </w:rPr>
+        <w:t>1</w:t>
+      </w:r>
+      <w:proofErr w:type="gramEnd"/>
+      <w:r>
+        <w:rPr>
+          <w:rFonts w:asciiTheme="minorHAnsi" w:hAnsiTheme="minorHAnsi"/>
+        </w:rPr>
+        <w:t xml:space="preserve"> to 0</w:t>
       </w:r>
       <w:r>
         <w:rPr>
@@ -7720,7 +8015,21 @@
         <w:rPr>
           <w:rFonts w:asciiTheme="minorHAnsi" w:hAnsiTheme="minorHAnsi"/>
         </w:rPr>
-        <w:t>will allow the user to view all the bikes currently in the inventory. All the information from the Inventory table will be displayed in a list on a new page.</w:t>
+        <w:t xml:space="preserve">will allow the user to view all the bikes currently in the inventory. All the information from the Inventory table </w:t>
+      </w:r>
+      <w:proofErr w:type="gramStart"/>
+      <w:r>
+        <w:rPr>
+          <w:rFonts w:asciiTheme="minorHAnsi" w:hAnsiTheme="minorHAnsi"/>
+        </w:rPr>
+        <w:t>will be displayed</w:t>
+      </w:r>
+      <w:proofErr w:type="gramEnd"/>
+      <w:r>
+        <w:rPr>
+          <w:rFonts w:asciiTheme="minorHAnsi" w:hAnsiTheme="minorHAnsi"/>
+        </w:rPr>
+        <w:t xml:space="preserve"> in a list on a new page.</w:t>
       </w:r>
     </w:p>
     <w:p>
@@ -7861,13 +8170,13 @@
           <w:lang w:val="en-US" w:bidi="ar-SA"/>
         </w:rPr>
         <w:drawing>
-          <wp:anchor distT="0" distB="0" distL="114300" distR="114300" simplePos="0" relativeHeight="251680768" behindDoc="1" locked="0" layoutInCell="1" allowOverlap="1" wp14:anchorId="1D7F4B04" wp14:editId="1DD1D174">
+          <wp:anchor distT="0" distB="0" distL="114300" distR="114300" simplePos="0" relativeHeight="251680768" behindDoc="1" locked="0" layoutInCell="1" allowOverlap="1" wp14:anchorId="1D7F4B04" wp14:editId="21FF7558">
             <wp:simplePos x="0" y="0"/>
             <wp:positionH relativeFrom="column">
-              <wp:posOffset>132080</wp:posOffset>
+              <wp:posOffset>2077085</wp:posOffset>
             </wp:positionH>
             <wp:positionV relativeFrom="paragraph">
-              <wp:posOffset>1905</wp:posOffset>
+              <wp:posOffset>154305</wp:posOffset>
             </wp:positionV>
             <wp:extent cx="1945229" cy="3237757"/>
             <wp:effectExtent l="0" t="0" r="10795" b="0"/>
@@ -7941,93 +8250,6 @@
         <w:pStyle w:val="template"/>
         <w:jc w:val="both"/>
       </w:pPr>
-      <w:r>
-        <w:rPr>
-          <w:noProof/>
-          <w:lang w:val="en-US" w:bidi="ar-SA"/>
-        </w:rPr>
-        <mc:AlternateContent>
-          <mc:Choice Requires="wps">
-            <w:drawing>
-              <wp:anchor distT="45720" distB="45720" distL="114300" distR="114300" simplePos="0" relativeHeight="251685888" behindDoc="0" locked="0" layoutInCell="1" allowOverlap="1" wp14:anchorId="771B1B86" wp14:editId="01700F7D">
-                <wp:simplePos x="0" y="0"/>
-                <wp:positionH relativeFrom="column">
-                  <wp:posOffset>2361565</wp:posOffset>
-                </wp:positionH>
-                <wp:positionV relativeFrom="paragraph">
-                  <wp:posOffset>15240</wp:posOffset>
-                </wp:positionV>
-                <wp:extent cx="2450465" cy="275590"/>
-                <wp:effectExtent l="0" t="0" r="22860" b="11430"/>
-                <wp:wrapSquare wrapText="bothSides"/>
-                <wp:docPr id="217" name="Text Box 2"/>
-                <wp:cNvGraphicFramePr>
-                  <a:graphicFrameLocks xmlns:a="http://schemas.openxmlformats.org/drawingml/2006/main"/>
-                </wp:cNvGraphicFramePr>
-                <a:graphic xmlns:a="http://schemas.openxmlformats.org/drawingml/2006/main">
-                  <a:graphicData uri="http://schemas.microsoft.com/office/word/2010/wordprocessingShape">
-                    <wps:wsp>
-                      <wps:cNvSpPr txBox="1">
-                        <a:spLocks noChangeArrowheads="1"/>
-                      </wps:cNvSpPr>
-                      <wps:spPr bwMode="auto">
-                        <a:xfrm>
-                          <a:off x="0" y="0"/>
-                          <a:ext cx="2450465" cy="275590"/>
-                        </a:xfrm>
-                        <a:prstGeom prst="rect">
-                          <a:avLst/>
-                        </a:prstGeom>
-                        <a:solidFill>
-                          <a:srgbClr val="FFFFFF"/>
-                        </a:solidFill>
-                        <a:ln w="9525">
-                          <a:solidFill>
-                            <a:srgbClr val="000000"/>
-                          </a:solidFill>
-                          <a:miter lim="800000"/>
-                          <a:headEnd/>
-                          <a:tailEnd/>
-                        </a:ln>
-                      </wps:spPr>
-                      <wps:txbx>
-                        <w:txbxContent>
-                          <w:p/>
-                        </w:txbxContent>
-                      </wps:txbx>
-                      <wps:bodyPr rot="0" vert="horz" wrap="square" lIns="91440" tIns="45720" rIns="91440" bIns="45720" anchor="t" anchorCtr="0">
-                        <a:spAutoFit/>
-                      </wps:bodyPr>
-                    </wps:wsp>
-                  </a:graphicData>
-                </a:graphic>
-                <wp14:sizeRelH relativeFrom="margin">
-                  <wp14:pctWidth>40000</wp14:pctWidth>
-                </wp14:sizeRelH>
-                <wp14:sizeRelV relativeFrom="margin">
-                  <wp14:pctHeight>20000</wp14:pctHeight>
-                </wp14:sizeRelV>
-              </wp:anchor>
-            </w:drawing>
-          </mc:Choice>
-          <mc:Fallback>
-            <w:pict>
-              <v:shapetype w14:anchorId="771B1B86" id="_x0000_t202" coordsize="21600,21600" o:spt="202" path="m0,0l0,21600,21600,21600,21600,0xe">
-                <v:stroke joinstyle="miter"/>
-                <v:path gradientshapeok="t" o:connecttype="rect"/>
-              </v:shapetype>
-              <v:shape id="Text_x0020_Box_x0020_2" o:spid="_x0000_s1026" type="#_x0000_t202" style="position:absolute;left:0;text-align:left;margin-left:185.95pt;margin-top:1.2pt;width:192.95pt;height:21.7pt;z-index:251685888;visibility:visible;mso-wrap-style:square;mso-width-percent:400;mso-height-percent:200;mso-wrap-distance-left:9pt;mso-wrap-distance-top:3.6pt;mso-wrap-distance-right:9pt;mso-wrap-distance-bottom:3.6pt;mso-position-horizontal:absolute;mso-position-horizontal-relative:text;mso-position-vertical:absolute;mso-position-vertical-relative:text;mso-width-percent:400;mso-height-percent:200;mso-width-relative:margin;mso-height-relative:margin;v-text-anchor:top" o:gfxdata="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">
-                <v:textbox style="mso-fit-shape-to-text:t">
-                  <w:txbxContent>
-                    <w:p/>
-                  </w:txbxContent>
-                </v:textbox>
-                <w10:wrap type="square"/>
-              </v:shape>
-            </w:pict>
-          </mc:Fallback>
-        </mc:AlternateContent>
-      </w:r>
     </w:p>
     <w:p>
       <w:pPr>
@@ -8705,7 +8927,21 @@
         <w:rPr>
           <w:rFonts w:asciiTheme="minorHAnsi" w:hAnsiTheme="minorHAnsi"/>
         </w:rPr>
-        <w:t>He will be asked the following information:</w:t>
+        <w:t xml:space="preserve">He </w:t>
+      </w:r>
+      <w:proofErr w:type="gramStart"/>
+      <w:r>
+        <w:rPr>
+          <w:rFonts w:asciiTheme="minorHAnsi" w:hAnsiTheme="minorHAnsi"/>
+        </w:rPr>
+        <w:t>will be asked</w:t>
+      </w:r>
+      <w:proofErr w:type="gramEnd"/>
+      <w:r>
+        <w:rPr>
+          <w:rFonts w:asciiTheme="minorHAnsi" w:hAnsiTheme="minorHAnsi"/>
+        </w:rPr>
+        <w:t xml:space="preserve"> the following information:</w:t>
       </w:r>
     </w:p>
     <w:p>
@@ -9166,7 +9402,21 @@
         <w:rPr>
           <w:rFonts w:asciiTheme="minorHAnsi" w:hAnsiTheme="minorHAnsi"/>
         </w:rPr>
-        <w:t xml:space="preserve">This button will allow the user to calculate the profit of the repair when it’s finished and set </w:t>
+        <w:t xml:space="preserve">This button will allow the user to calculate the profit of the repair when </w:t>
+      </w:r>
+      <w:proofErr w:type="gramStart"/>
+      <w:r>
+        <w:rPr>
+          <w:rFonts w:asciiTheme="minorHAnsi" w:hAnsiTheme="minorHAnsi"/>
+        </w:rPr>
+        <w:t>it’s</w:t>
+      </w:r>
+      <w:proofErr w:type="gramEnd"/>
+      <w:r>
+        <w:rPr>
+          <w:rFonts w:asciiTheme="minorHAnsi" w:hAnsiTheme="minorHAnsi"/>
+        </w:rPr>
+        <w:t xml:space="preserve"> finished and set </w:t>
       </w:r>
       <w:r>
         <w:rPr>
@@ -9211,7 +9461,6 @@
         <w:rPr>
           <w:rFonts w:asciiTheme="minorHAnsi" w:hAnsiTheme="minorHAnsi"/>
         </w:rPr>
-        <w:lastRenderedPageBreak/>
         <w:t xml:space="preserve">This button will remove a repair from </w:t>
       </w:r>
       <w:r>
@@ -9660,12 +9909,8 @@
     <w:p>
       <w:pPr>
         <w:pStyle w:val="ListParagraph"/>
-        <w:numPr>
-          <w:ilvl w:val="2"/>
-          <w:numId w:val="11"/>
-        </w:numPr>
         <w:spacing w:before="120" w:after="120" w:line="360" w:lineRule="auto"/>
-        <w:ind w:left="1620" w:right="738" w:firstLine="0"/>
+        <w:ind w:left="1620" w:right="738"/>
         <w:rPr>
           <w:rFonts w:asciiTheme="minorHAnsi" w:hAnsiTheme="minorHAnsi"/>
         </w:rPr>
@@ -9712,13 +9957,55 @@
         <w:rPr>
           <w:rFonts w:asciiTheme="minorHAnsi" w:hAnsiTheme="minorHAnsi"/>
         </w:rPr>
-        <w:t xml:space="preserve">Once all the information is inputted a button at the bottom of the page will appear called “Enter Information”. This button will add all the information to the Repairs table and a bit 1 will be placed in the status column to signify that the bike is being repaired. </w:t>
-      </w:r>
-      <w:r>
-        <w:rPr>
-          <w:rFonts w:asciiTheme="minorHAnsi" w:hAnsiTheme="minorHAnsi"/>
-        </w:rPr>
-        <w:t xml:space="preserve"> The following will need to be inputted for Add Repair</w:t>
+        <w:t xml:space="preserve">Once all the information </w:t>
+      </w:r>
+      <w:proofErr w:type="gramStart"/>
+      <w:r>
+        <w:rPr>
+          <w:rFonts w:asciiTheme="minorHAnsi" w:hAnsiTheme="minorHAnsi"/>
+        </w:rPr>
+        <w:t>is inputted</w:t>
+      </w:r>
+      <w:proofErr w:type="gramEnd"/>
+      <w:r>
+        <w:rPr>
+          <w:rFonts w:asciiTheme="minorHAnsi" w:hAnsiTheme="minorHAnsi"/>
+        </w:rPr>
+        <w:t xml:space="preserve"> a button at the bottom of the page will appear called “Enter Information”. This button will add all the information to the Repairs table and a bit 1 </w:t>
+      </w:r>
+      <w:proofErr w:type="gramStart"/>
+      <w:r>
+        <w:rPr>
+          <w:rFonts w:asciiTheme="minorHAnsi" w:hAnsiTheme="minorHAnsi"/>
+        </w:rPr>
+        <w:t>will be placed</w:t>
+      </w:r>
+      <w:proofErr w:type="gramEnd"/>
+      <w:r>
+        <w:rPr>
+          <w:rFonts w:asciiTheme="minorHAnsi" w:hAnsiTheme="minorHAnsi"/>
+        </w:rPr>
+        <w:t xml:space="preserve"> in the status column to signify that the bike is being repaired. </w:t>
+      </w:r>
+      <w:r>
+        <w:rPr>
+          <w:rFonts w:asciiTheme="minorHAnsi" w:hAnsiTheme="minorHAnsi"/>
+        </w:rPr>
+        <w:t xml:space="preserve"> The following will need to </w:t>
+      </w:r>
+      <w:proofErr w:type="gramStart"/>
+      <w:r>
+        <w:rPr>
+          <w:rFonts w:asciiTheme="minorHAnsi" w:hAnsiTheme="minorHAnsi"/>
+        </w:rPr>
+        <w:t>be inputted</w:t>
+      </w:r>
+      <w:proofErr w:type="gramEnd"/>
+      <w:r>
+        <w:rPr>
+          <w:rFonts w:asciiTheme="minorHAnsi" w:hAnsiTheme="minorHAnsi"/>
+        </w:rPr>
+        <w:t xml:space="preserve"> for Add Repair</w:t>
       </w:r>
       <w:r>
         <w:rPr>
@@ -9744,7 +10031,6 @@
         <w:rPr>
           <w:rFonts w:asciiTheme="minorHAnsi" w:hAnsiTheme="minorHAnsi"/>
         </w:rPr>
-        <w:lastRenderedPageBreak/>
         <w:t>Customer name</w:t>
       </w:r>
     </w:p>
@@ -10221,7 +10507,35 @@
         <w:rPr>
           <w:rFonts w:asciiTheme="minorHAnsi" w:hAnsiTheme="minorHAnsi"/>
         </w:rPr>
-        <w:t xml:space="preserve"> button will update information on the Repair table with the exception of the serial number and display a new page with the list of completed repairs which will be all of the repairs with a value of 1 in the status column of the repairs table. The following be inputted: </w:t>
+        <w:t xml:space="preserve"> button will update information on the Repair table with the exception of the serial number and display a new page with the list of completed </w:t>
+      </w:r>
+      <w:proofErr w:type="gramStart"/>
+      <w:r>
+        <w:rPr>
+          <w:rFonts w:asciiTheme="minorHAnsi" w:hAnsiTheme="minorHAnsi"/>
+        </w:rPr>
+        <w:t>repairs which</w:t>
+      </w:r>
+      <w:proofErr w:type="gramEnd"/>
+      <w:r>
+        <w:rPr>
+          <w:rFonts w:asciiTheme="minorHAnsi" w:hAnsiTheme="minorHAnsi"/>
+        </w:rPr>
+        <w:t xml:space="preserve"> will be all of the repairs with a value of 1 in the status column of the repairs table. </w:t>
+      </w:r>
+      <w:proofErr w:type="gramStart"/>
+      <w:r>
+        <w:rPr>
+          <w:rFonts w:asciiTheme="minorHAnsi" w:hAnsiTheme="minorHAnsi"/>
+        </w:rPr>
+        <w:t>The following be inputted</w:t>
+      </w:r>
+      <w:proofErr w:type="gramEnd"/>
+      <w:r>
+        <w:rPr>
+          <w:rFonts w:asciiTheme="minorHAnsi" w:hAnsiTheme="minorHAnsi"/>
+        </w:rPr>
+        <w:t xml:space="preserve">: </w:t>
       </w:r>
     </w:p>
     <w:p>
@@ -10645,14 +10959,14 @@
           <w:rFonts w:ascii="Arial" w:hAnsi="Arial"/>
         </w:rPr>
       </w:pPr>
-      <w:bookmarkStart w:id="47" w:name="_Toc439994684"/>
+      <w:bookmarkStart w:id="48" w:name="_Toc439994684"/>
       <w:r>
         <w:rPr>
           <w:rFonts w:ascii="Arial" w:hAnsi="Arial"/>
         </w:rPr>
         <w:t>Hardware Interfaces</w:t>
       </w:r>
-      <w:bookmarkEnd w:id="47"/>
+      <w:bookmarkEnd w:id="48"/>
     </w:p>
     <w:p>
       <w:pPr>
@@ -10672,7 +10986,6 @@
           <w:sz w:val="24"/>
           <w:szCs w:val="24"/>
         </w:rPr>
-        <w:lastRenderedPageBreak/>
         <w:t>The application will store all o</w:t>
       </w:r>
       <w:r>
@@ -10691,7 +11004,27 @@
           <w:sz w:val="24"/>
           <w:szCs w:val="24"/>
         </w:rPr>
-        <w:t xml:space="preserve">The database will consist of 3 primary tables. </w:t>
+        <w:t xml:space="preserve">The database will consist of </w:t>
+      </w:r>
+      <w:proofErr w:type="gramStart"/>
+      <w:r>
+        <w:rPr>
+          <w:rFonts w:asciiTheme="minorHAnsi" w:hAnsiTheme="minorHAnsi"/>
+          <w:i w:val="0"/>
+          <w:sz w:val="24"/>
+          <w:szCs w:val="24"/>
+        </w:rPr>
+        <w:t>3</w:t>
+      </w:r>
+      <w:proofErr w:type="gramEnd"/>
+      <w:r>
+        <w:rPr>
+          <w:rFonts w:asciiTheme="minorHAnsi" w:hAnsiTheme="minorHAnsi"/>
+          <w:i w:val="0"/>
+          <w:sz w:val="24"/>
+          <w:szCs w:val="24"/>
+        </w:rPr>
+        <w:t xml:space="preserve"> primary tables. </w:t>
       </w:r>
       <w:r>
         <w:rPr>
@@ -10881,14 +11214,14 @@
           <w:rFonts w:ascii="Arial" w:hAnsi="Arial"/>
         </w:rPr>
       </w:pPr>
-      <w:bookmarkStart w:id="48" w:name="_Toc439994685"/>
+      <w:bookmarkStart w:id="49" w:name="_Toc439994685"/>
       <w:r>
         <w:rPr>
           <w:rFonts w:ascii="Arial" w:hAnsi="Arial"/>
         </w:rPr>
         <w:t>Software Interfaces</w:t>
       </w:r>
-      <w:bookmarkEnd w:id="48"/>
+      <w:bookmarkEnd w:id="49"/>
     </w:p>
     <w:p>
       <w:pPr>
@@ -10916,7 +11249,28 @@
         <w:rPr>
           <w:color w:val="0000FF"/>
         </w:rPr>
-        <w:t>…), tools, libraries, and integrated commercial components. Identify the data items or messages coming into the system and going out and describe the purpose of each. Describe the services needed and the nature of communications. Identify data that will be shared across software components. If the data sharing mechanism must be implemented in a specific way (for example, use of a global data area in a multitasking operating system), specify this as an implementation constraint.</w:t>
+        <w:t xml:space="preserve">…), tools, libraries, and integrated commercial components. Identify the data items or messages coming into the system and </w:t>
+      </w:r>
+      <w:r>
+        <w:rPr>
+          <w:color w:val="0000FF"/>
+        </w:rPr>
+        <w:lastRenderedPageBreak/>
+        <w:t xml:space="preserve">going out and describe the purpose of each. Describe the services needed and the nature of communications. Identify data that </w:t>
+      </w:r>
+      <w:proofErr w:type="gramStart"/>
+      <w:r>
+        <w:rPr>
+          <w:color w:val="0000FF"/>
+        </w:rPr>
+        <w:t>will be shared</w:t>
+      </w:r>
+      <w:proofErr w:type="gramEnd"/>
+      <w:r>
+        <w:rPr>
+          <w:color w:val="0000FF"/>
+        </w:rPr>
+        <w:t xml:space="preserve"> across software components. If the data sharing mechanism must be implemented in a specific way (for example, use of a global data area in a multitasking operating system), specify this as an implementation constraint.</w:t>
       </w:r>
       <w:r>
         <w:t xml:space="preserve"> </w:t>
@@ -10941,14 +11295,14 @@
           <w:rFonts w:ascii="Arial" w:hAnsi="Arial"/>
         </w:rPr>
       </w:pPr>
-      <w:bookmarkStart w:id="49" w:name="_Toc439994686"/>
+      <w:bookmarkStart w:id="50" w:name="_Toc439994686"/>
       <w:r>
         <w:rPr>
           <w:rFonts w:ascii="Arial" w:hAnsi="Arial"/>
         </w:rPr>
         <w:t>Communications Interfaces</w:t>
       </w:r>
-      <w:bookmarkEnd w:id="49"/>
+      <w:bookmarkEnd w:id="50"/>
     </w:p>
     <w:p>
       <w:pPr>
@@ -10965,25 +11319,47 @@
         <w:rPr>
           <w:color w:val="0000FF"/>
         </w:rPr>
-        <w:t>Describe the requirements associated with any communications functions required by this product, including e-mail, web browser, network server communications protocols, electronic forms, and so on. Define any pertinent message formatting. Identify any communication standards that will be used, such as FTP or HTTP. Specify any communication security or encryption issues, data transfer rates, and synchronization mechanisms.</w:t>
-      </w:r>
-    </w:p>
-    <w:p>
-      <w:pPr>
-        <w:pStyle w:val="template"/>
-        <w:jc w:val="both"/>
+        <w:t xml:space="preserve">Describe the requirements associated with any communications functions required by this product, including e-mail, web browser, network server communications protocols, electronic forms, and so on. Define any pertinent message formatting. Identify any communication standards that </w:t>
+      </w:r>
+      <w:proofErr w:type="gramStart"/>
+      <w:r>
         <w:rPr>
           <w:color w:val="0000FF"/>
         </w:rPr>
-      </w:pPr>
-    </w:p>
-    <w:p>
-      <w:pPr>
-        <w:pStyle w:val="template"/>
-        <w:jc w:val="both"/>
-      </w:pPr>
-      <w:r>
-        <w:t>TO DO: Do not go into too much detail, but provide 1-2 paragraphs were you will outline the major communication standards. For example, if you decide to use encryption there is no need to specify the exact encryption standards, but rather, specify the fact that the data will be encrypted and name what standards you consider using. &gt;</w:t>
+        <w:t>will be used</w:t>
+      </w:r>
+      <w:proofErr w:type="gramEnd"/>
+      <w:r>
+        <w:rPr>
+          <w:color w:val="0000FF"/>
+        </w:rPr>
+        <w:t>, such as FTP or HTTP. Specify any communication security or encryption issues, data transfer rates, and synchronization mechanisms.</w:t>
+      </w:r>
+    </w:p>
+    <w:p>
+      <w:pPr>
+        <w:pStyle w:val="template"/>
+        <w:jc w:val="both"/>
+        <w:rPr>
+          <w:color w:val="0000FF"/>
+        </w:rPr>
+      </w:pPr>
+    </w:p>
+    <w:p>
+      <w:pPr>
+        <w:pStyle w:val="template"/>
+        <w:jc w:val="both"/>
+      </w:pPr>
+      <w:r>
+        <w:t xml:space="preserve">TO DO: Do not go into too much detail, but provide 1-2 paragraphs were you will outline the major communication standards. For example, if you decide to use encryption there is no need to specify the exact encryption standards, but rather, specify the fact that the data </w:t>
+      </w:r>
+      <w:proofErr w:type="gramStart"/>
+      <w:r>
+        <w:t>will be encrypted</w:t>
+      </w:r>
+      <w:proofErr w:type="gramEnd"/>
+      <w:r>
+        <w:t xml:space="preserve"> and name what standards you consider using. &gt;</w:t>
       </w:r>
     </w:p>
     <w:p>
@@ -11025,14 +11401,14 @@
           <w:rFonts w:ascii="Arial" w:hAnsi="Arial"/>
         </w:rPr>
       </w:pPr>
-      <w:bookmarkStart w:id="50" w:name="_Toc113291706"/>
+      <w:bookmarkStart w:id="51" w:name="_Toc113291706"/>
       <w:r>
         <w:rPr>
           <w:rFonts w:ascii="Arial" w:hAnsi="Arial"/>
         </w:rPr>
         <w:t>Functional Requirements</w:t>
       </w:r>
-      <w:bookmarkEnd w:id="50"/>
+      <w:bookmarkEnd w:id="51"/>
     </w:p>
     <w:p>
       <w:pPr>
@@ -11051,7 +11427,7 @@
         <w:rPr>
           <w:rFonts w:asciiTheme="minorHAnsi" w:hAnsiTheme="minorHAnsi"/>
         </w:rPr>
-        <w:t>EspinasBikes</w:t>
+        <w:t>ProBikes</w:t>
       </w:r>
       <w:proofErr w:type="spellEnd"/>
       <w:r>
@@ -11171,8 +11547,21 @@
         <w:rPr>
           <w:rFonts w:asciiTheme="minorHAnsi" w:hAnsiTheme="minorHAnsi"/>
         </w:rPr>
-        <w:lastRenderedPageBreak/>
-        <w:t xml:space="preserve">Once the application is launched the </w:t>
+        <w:t xml:space="preserve">Once the application is </w:t>
+      </w:r>
+      <w:proofErr w:type="gramStart"/>
+      <w:r>
+        <w:rPr>
+          <w:rFonts w:asciiTheme="minorHAnsi" w:hAnsiTheme="minorHAnsi"/>
+        </w:rPr>
+        <w:t>launched</w:t>
+      </w:r>
+      <w:proofErr w:type="gramEnd"/>
+      <w:r>
+        <w:rPr>
+          <w:rFonts w:asciiTheme="minorHAnsi" w:hAnsiTheme="minorHAnsi"/>
+        </w:rPr>
+        <w:t xml:space="preserve"> the </w:t>
       </w:r>
       <w:r>
         <w:rPr>
@@ -11196,13 +11585,19 @@
         <w:rPr>
           <w:rFonts w:asciiTheme="minorHAnsi" w:hAnsiTheme="minorHAnsi"/>
         </w:rPr>
-        <w:t xml:space="preserve"> Inventory”, “Sales”, and “Repairs/T</w:t>
-      </w:r>
-      <w:r>
-        <w:rPr>
-          <w:rFonts w:asciiTheme="minorHAnsi" w:hAnsiTheme="minorHAnsi"/>
-        </w:rPr>
-        <w:t>asks” buttons on the main page.</w:t>
+        <w:t xml:space="preserve"> Inv</w:t>
+      </w:r>
+      <w:r>
+        <w:rPr>
+          <w:rFonts w:asciiTheme="minorHAnsi" w:hAnsiTheme="minorHAnsi"/>
+        </w:rPr>
+        <w:t>entory”, “Sales”, and “Repairs</w:t>
+      </w:r>
+      <w:r>
+        <w:rPr>
+          <w:rFonts w:asciiTheme="minorHAnsi" w:hAnsiTheme="minorHAnsi"/>
+        </w:rPr>
+        <w:t>” buttons on the main page.</w:t>
       </w:r>
     </w:p>
     <w:p>
@@ -11276,7 +11671,13 @@
         <w:rPr>
           <w:rFonts w:asciiTheme="minorHAnsi" w:hAnsiTheme="minorHAnsi"/>
         </w:rPr>
-        <w:t>Repairs/Tasks Button</w:t>
+        <w:t>Repairs</w:t>
+      </w:r>
+      <w:r>
+        <w:rPr>
+          <w:rFonts w:asciiTheme="minorHAnsi" w:hAnsiTheme="minorHAnsi"/>
+        </w:rPr>
+        <w:t xml:space="preserve"> Button</w:t>
       </w:r>
     </w:p>
     <w:p>
@@ -11310,8 +11711,17 @@
         <w:rPr>
           <w:rFonts w:asciiTheme="minorHAnsi" w:hAnsiTheme="minorHAnsi"/>
         </w:rPr>
-        <w:t>The “Inventory Management” page will pop up once the “Manage Inventory” button is pressed</w:t>
-      </w:r>
+        <w:lastRenderedPageBreak/>
+        <w:t xml:space="preserve">The “Inventory Management” page will pop up once the “Manage Inventory” button </w:t>
+      </w:r>
+      <w:proofErr w:type="gramStart"/>
+      <w:r>
+        <w:rPr>
+          <w:rFonts w:asciiTheme="minorHAnsi" w:hAnsiTheme="minorHAnsi"/>
+        </w:rPr>
+        <w:t>is pressed</w:t>
+      </w:r>
+      <w:proofErr w:type="gramEnd"/>
       <w:r>
         <w:rPr>
           <w:rFonts w:asciiTheme="minorHAnsi" w:hAnsiTheme="minorHAnsi"/>
@@ -11322,55 +11732,45 @@
         <w:rPr>
           <w:rFonts w:asciiTheme="minorHAnsi" w:hAnsiTheme="minorHAnsi"/>
         </w:rPr>
-        <w:t>. This page will have four</w:t>
-      </w:r>
-      <w:r>
-        <w:rPr>
-          <w:rFonts w:asciiTheme="minorHAnsi" w:hAnsiTheme="minorHAnsi"/>
-        </w:rPr>
-        <w:t xml:space="preserve"> buttons called “Add Bike”, “Remove Bike” and “Display All Inventory”.</w:t>
-      </w:r>
-      <w:r>
-        <w:rPr>
-          <w:rFonts w:asciiTheme="minorHAnsi" w:hAnsiTheme="minorHAnsi"/>
-        </w:rPr>
-        <w:t xml:space="preserve"> </w:t>
-      </w:r>
-      <w:r>
-        <w:rPr>
-          <w:rFonts w:asciiTheme="minorHAnsi" w:hAnsiTheme="minorHAnsi" w:cs="Times New Roman"/>
-          <w:snapToGrid w:val="0"/>
-          <w:color w:val="000000"/>
-          <w:w w:val="0"/>
-          <w:sz w:val="0"/>
-          <w:szCs w:val="0"/>
-          <w:u w:color="000000"/>
-          <w:bdr w:val="none" w:sz="0" w:space="0" w:color="000000"/>
-          <w:shd w:val="clear" w:color="000000" w:fill="000000"/>
-          <w:lang w:val="x-none" w:eastAsia="x-none" w:bidi="x-none"/>
-        </w:rPr>
-        <w:t xml:space="preserve"> </w:t>
-      </w:r>
-      <w:r>
-        <w:rPr>
-          <w:rFonts w:asciiTheme="minorHAnsi" w:hAnsiTheme="minorHAnsi" w:cs="Times New Roman"/>
-          <w:snapToGrid w:val="0"/>
-          <w:color w:val="000000"/>
-          <w:w w:val="0"/>
-          <w:sz w:val="0"/>
-          <w:szCs w:val="0"/>
-          <w:u w:color="000000"/>
-          <w:bdr w:val="none" w:sz="0" w:space="0" w:color="000000"/>
-          <w:shd w:val="clear" w:color="000000" w:fill="000000"/>
-          <w:lang w:val="en-US" w:eastAsia="x-none" w:bidi="x-none"/>
-        </w:rPr>
-        <w:t xml:space="preserve">  </w:t>
-      </w:r>
-      <w:r>
-        <w:rPr>
-          <w:rFonts w:asciiTheme="minorHAnsi" w:hAnsiTheme="minorHAnsi"/>
-        </w:rPr>
-        <w:t>This page is pictured in section 3.1.1 Figure 2.</w:t>
+        <w:t xml:space="preserve">. This page will have </w:t>
+      </w:r>
+      <w:r>
+        <w:rPr>
+          <w:rFonts w:asciiTheme="minorHAnsi" w:hAnsiTheme="minorHAnsi"/>
+        </w:rPr>
+        <w:t>three</w:t>
+      </w:r>
+      <w:r>
+        <w:rPr>
+          <w:rFonts w:asciiTheme="minorHAnsi" w:hAnsiTheme="minorHAnsi"/>
+        </w:rPr>
+        <w:t xml:space="preserve"> buttons </w:t>
+      </w:r>
+      <w:r>
+        <w:rPr>
+          <w:rFonts w:asciiTheme="minorHAnsi" w:hAnsiTheme="minorHAnsi"/>
+        </w:rPr>
+        <w:t xml:space="preserve">listed below. </w:t>
+      </w:r>
+      <w:r>
+        <w:rPr>
+          <w:rFonts w:asciiTheme="minorHAnsi" w:hAnsiTheme="minorHAnsi"/>
+        </w:rPr>
+        <w:t xml:space="preserve">This page </w:t>
+      </w:r>
+      <w:proofErr w:type="gramStart"/>
+      <w:r>
+        <w:rPr>
+          <w:rFonts w:asciiTheme="minorHAnsi" w:hAnsiTheme="minorHAnsi"/>
+        </w:rPr>
+        <w:t>is pictured</w:t>
+      </w:r>
+      <w:proofErr w:type="gramEnd"/>
+      <w:r>
+        <w:rPr>
+          <w:rFonts w:asciiTheme="minorHAnsi" w:hAnsiTheme="minorHAnsi"/>
+        </w:rPr>
+        <w:t xml:space="preserve"> in section 3.1.1 Figure 2.</w:t>
       </w:r>
     </w:p>
     <w:p>
@@ -11390,7 +11790,13 @@
         <w:rPr>
           <w:rFonts w:asciiTheme="minorHAnsi" w:hAnsiTheme="minorHAnsi"/>
         </w:rPr>
-        <w:t>Add Bike Button</w:t>
+        <w:t>Add Bicycle</w:t>
+      </w:r>
+      <w:r>
+        <w:rPr>
+          <w:rFonts w:asciiTheme="minorHAnsi" w:hAnsiTheme="minorHAnsi"/>
+        </w:rPr>
+        <w:t xml:space="preserve"> Button</w:t>
       </w:r>
     </w:p>
     <w:p>
@@ -11410,7 +11816,19 @@
         <w:rPr>
           <w:rFonts w:asciiTheme="minorHAnsi" w:hAnsiTheme="minorHAnsi"/>
         </w:rPr>
-        <w:t>Remove Bike Button</w:t>
+        <w:t xml:space="preserve">Remove </w:t>
+      </w:r>
+      <w:r>
+        <w:rPr>
+          <w:rFonts w:asciiTheme="minorHAnsi" w:hAnsiTheme="minorHAnsi"/>
+        </w:rPr>
+        <w:t>Bicycle</w:t>
+      </w:r>
+      <w:r>
+        <w:rPr>
+          <w:rFonts w:asciiTheme="minorHAnsi" w:hAnsiTheme="minorHAnsi"/>
+        </w:rPr>
+        <w:t xml:space="preserve"> Button</w:t>
       </w:r>
     </w:p>
     <w:p>
@@ -11430,7 +11848,13 @@
         <w:rPr>
           <w:rFonts w:asciiTheme="minorHAnsi" w:hAnsiTheme="minorHAnsi"/>
         </w:rPr>
-        <w:t>Display All Inventory Button</w:t>
+        <w:t xml:space="preserve">Display </w:t>
+      </w:r>
+      <w:r>
+        <w:rPr>
+          <w:rFonts w:asciiTheme="minorHAnsi" w:hAnsiTheme="minorHAnsi"/>
+        </w:rPr>
+        <w:t>Inventory Button</w:t>
       </w:r>
     </w:p>
     <w:p>
@@ -11463,19 +11887,53 @@
         <w:rPr>
           <w:rFonts w:asciiTheme="minorHAnsi" w:hAnsiTheme="minorHAnsi"/>
         </w:rPr>
-        <w:t xml:space="preserve">This page will pop up once the button “Sales” Button is pressed from Section 3.2.1. This page will have </w:t>
-      </w:r>
-      <w:r>
-        <w:rPr>
-          <w:rFonts w:asciiTheme="minorHAnsi" w:hAnsiTheme="minorHAnsi"/>
-        </w:rPr>
-        <w:t xml:space="preserve">two buttons “Sold a Bike” and “View Profit”. This </w:t>
-      </w:r>
-      <w:r>
-        <w:rPr>
-          <w:rFonts w:asciiTheme="minorHAnsi" w:hAnsiTheme="minorHAnsi"/>
-        </w:rPr>
-        <w:t>page is picture in Section 3.1</w:t>
+        <w:t xml:space="preserve">This page will pop up once the button “Sales” Button </w:t>
+      </w:r>
+      <w:proofErr w:type="gramStart"/>
+      <w:r>
+        <w:rPr>
+          <w:rFonts w:asciiTheme="minorHAnsi" w:hAnsiTheme="minorHAnsi"/>
+        </w:rPr>
+        <w:t>is pressed</w:t>
+      </w:r>
+      <w:proofErr w:type="gramEnd"/>
+      <w:r>
+        <w:rPr>
+          <w:rFonts w:asciiTheme="minorHAnsi" w:hAnsiTheme="minorHAnsi"/>
+        </w:rPr>
+        <w:t xml:space="preserve"> from Section 3.2.1. This page will have </w:t>
+      </w:r>
+      <w:r>
+        <w:rPr>
+          <w:rFonts w:asciiTheme="minorHAnsi" w:hAnsiTheme="minorHAnsi"/>
+        </w:rPr>
+        <w:t>three buttons listed below. A screen shot</w:t>
+      </w:r>
+      <w:r>
+        <w:rPr>
+          <w:rFonts w:asciiTheme="minorHAnsi" w:hAnsiTheme="minorHAnsi"/>
+        </w:rPr>
+        <w:t xml:space="preserve"> </w:t>
+      </w:r>
+      <w:proofErr w:type="gramStart"/>
+      <w:r>
+        <w:rPr>
+          <w:rFonts w:asciiTheme="minorHAnsi" w:hAnsiTheme="minorHAnsi"/>
+        </w:rPr>
+        <w:t>is picture</w:t>
+      </w:r>
+      <w:r>
+        <w:rPr>
+          <w:rFonts w:asciiTheme="minorHAnsi" w:hAnsiTheme="minorHAnsi"/>
+        </w:rPr>
+        <w:t>d</w:t>
+      </w:r>
+      <w:proofErr w:type="gramEnd"/>
+      <w:r>
+        <w:rPr>
+          <w:rFonts w:asciiTheme="minorHAnsi" w:hAnsiTheme="minorHAnsi"/>
+        </w:rPr>
+        <w:t xml:space="preserve"> in Section 3.1</w:t>
       </w:r>
       <w:r>
         <w:rPr>
@@ -11530,6 +11988,25 @@
     </w:p>
     <w:p>
       <w:pPr>
+        <w:pStyle w:val="ListParagraph"/>
+        <w:numPr>
+          <w:ilvl w:val="1"/>
+          <w:numId w:val="11"/>
+        </w:numPr>
+        <w:spacing w:before="120" w:after="120" w:line="360" w:lineRule="auto"/>
+        <w:rPr>
+          <w:rFonts w:asciiTheme="minorHAnsi" w:hAnsiTheme="minorHAnsi"/>
+        </w:rPr>
+      </w:pPr>
+      <w:r>
+        <w:rPr>
+          <w:rFonts w:asciiTheme="minorHAnsi" w:hAnsiTheme="minorHAnsi"/>
+        </w:rPr>
+        <w:t>View Sold Bikes</w:t>
+      </w:r>
+    </w:p>
+    <w:p>
+      <w:pPr>
         <w:pStyle w:val="Heading3"/>
         <w:rPr>
           <w:rFonts w:asciiTheme="minorHAnsi" w:hAnsiTheme="minorHAnsi"/>
@@ -11558,13 +12035,33 @@
         <w:rPr>
           <w:rFonts w:asciiTheme="minorHAnsi" w:hAnsiTheme="minorHAnsi"/>
         </w:rPr>
-        <w:t>This page will come up when the “Repairs/Tasks” button is pressed from Section 3.2.1. This page will consist of three buttons “Add Repair”, “Update Repair”, and “Finish Repair”.</w:t>
-      </w:r>
-      <w:r>
-        <w:rPr>
-          <w:rFonts w:asciiTheme="minorHAnsi" w:hAnsiTheme="minorHAnsi"/>
-        </w:rPr>
-        <w:t xml:space="preserve"> Refer to Section 3.1.1 Figure 7</w:t>
+        <w:t xml:space="preserve">This page will come up when the “Repairs/Tasks” button </w:t>
+      </w:r>
+      <w:proofErr w:type="gramStart"/>
+      <w:r>
+        <w:rPr>
+          <w:rFonts w:asciiTheme="minorHAnsi" w:hAnsiTheme="minorHAnsi"/>
+        </w:rPr>
+        <w:t>is pressed</w:t>
+      </w:r>
+      <w:proofErr w:type="gramEnd"/>
+      <w:r>
+        <w:rPr>
+          <w:rFonts w:asciiTheme="minorHAnsi" w:hAnsiTheme="minorHAnsi"/>
+        </w:rPr>
+        <w:t xml:space="preserve"> from Section 3.2.1. This page will consist of </w:t>
+      </w:r>
+      <w:r>
+        <w:rPr>
+          <w:rFonts w:asciiTheme="minorHAnsi" w:hAnsiTheme="minorHAnsi"/>
+        </w:rPr>
+        <w:t xml:space="preserve">six buttons listed below. </w:t>
+      </w:r>
+      <w:r>
+        <w:rPr>
+          <w:rFonts w:asciiTheme="minorHAnsi" w:hAnsiTheme="minorHAnsi"/>
+        </w:rPr>
+        <w:t>Refer to Section 3.1.1 Figure 7</w:t>
       </w:r>
       <w:r>
         <w:rPr>
@@ -11589,19 +12086,7 @@
         <w:rPr>
           <w:rFonts w:asciiTheme="minorHAnsi" w:hAnsiTheme="minorHAnsi"/>
         </w:rPr>
-        <w:t xml:space="preserve">Add </w:t>
-      </w:r>
-      <w:r>
-        <w:rPr>
-          <w:rFonts w:asciiTheme="minorHAnsi" w:hAnsiTheme="minorHAnsi"/>
-        </w:rPr>
-        <w:t xml:space="preserve">New </w:t>
-      </w:r>
-      <w:r>
-        <w:rPr>
-          <w:rFonts w:asciiTheme="minorHAnsi" w:hAnsiTheme="minorHAnsi"/>
-        </w:rPr>
-        <w:t>Repair Button</w:t>
+        <w:t>Add Repair Button</w:t>
       </w:r>
     </w:p>
     <w:p>
@@ -11612,16 +12097,22 @@
           <w:numId w:val="12"/>
         </w:numPr>
         <w:spacing w:before="120" w:after="120" w:line="360" w:lineRule="auto"/>
-        <w:ind w:firstLine="0"/>
-        <w:rPr>
-          <w:rFonts w:asciiTheme="minorHAnsi" w:hAnsiTheme="minorHAnsi"/>
-        </w:rPr>
-      </w:pPr>
-      <w:r>
-        <w:rPr>
-          <w:rFonts w:asciiTheme="minorHAnsi" w:hAnsiTheme="minorHAnsi"/>
-        </w:rPr>
-        <w:t>Completed/Update Repair</w:t>
+        <w:ind w:left="1080" w:firstLine="0"/>
+        <w:rPr>
+          <w:rFonts w:asciiTheme="minorHAnsi" w:hAnsiTheme="minorHAnsi"/>
+        </w:rPr>
+      </w:pPr>
+      <w:r>
+        <w:rPr>
+          <w:rFonts w:asciiTheme="minorHAnsi" w:hAnsiTheme="minorHAnsi"/>
+        </w:rPr>
+        <w:t>Complete</w:t>
+      </w:r>
+      <w:r>
+        <w:rPr>
+          <w:rFonts w:asciiTheme="minorHAnsi" w:hAnsiTheme="minorHAnsi"/>
+        </w:rPr>
+        <w:t xml:space="preserve"> Repair</w:t>
       </w:r>
       <w:r>
         <w:rPr>
@@ -11638,23 +12129,22 @@
           <w:numId w:val="12"/>
         </w:numPr>
         <w:spacing w:before="120" w:after="120" w:line="360" w:lineRule="auto"/>
-        <w:ind w:firstLine="0"/>
-        <w:rPr>
-          <w:rFonts w:asciiTheme="minorHAnsi" w:hAnsiTheme="minorHAnsi"/>
-        </w:rPr>
-      </w:pPr>
-      <w:r>
-        <w:rPr>
-          <w:rFonts w:asciiTheme="minorHAnsi" w:hAnsiTheme="minorHAnsi"/>
-        </w:rPr>
-        <w:lastRenderedPageBreak/>
+        <w:ind w:left="1080" w:firstLine="0"/>
+        <w:rPr>
+          <w:rFonts w:asciiTheme="minorHAnsi" w:hAnsiTheme="minorHAnsi"/>
+        </w:rPr>
+      </w:pPr>
+      <w:r>
+        <w:rPr>
+          <w:rFonts w:asciiTheme="minorHAnsi" w:hAnsiTheme="minorHAnsi"/>
+        </w:rPr>
         <w:t>Delete</w:t>
       </w:r>
       <w:r>
         <w:rPr>
           <w:rFonts w:asciiTheme="minorHAnsi" w:hAnsiTheme="minorHAnsi"/>
         </w:rPr>
-        <w:t xml:space="preserve"> repairs </w:t>
+        <w:t xml:space="preserve"> Repair</w:t>
       </w:r>
     </w:p>
     <w:p>
@@ -11665,7 +12155,7 @@
           <w:numId w:val="12"/>
         </w:numPr>
         <w:spacing w:before="120" w:after="120" w:line="360" w:lineRule="auto"/>
-        <w:ind w:firstLine="0"/>
+        <w:ind w:left="1080" w:firstLine="0"/>
         <w:rPr>
           <w:rFonts w:asciiTheme="minorHAnsi" w:hAnsiTheme="minorHAnsi"/>
         </w:rPr>
@@ -11685,7 +12175,7 @@
           <w:numId w:val="12"/>
         </w:numPr>
         <w:spacing w:before="120" w:after="120" w:line="360" w:lineRule="auto"/>
-        <w:ind w:firstLine="0"/>
+        <w:ind w:left="1080" w:firstLine="0"/>
         <w:rPr>
           <w:rFonts w:asciiTheme="minorHAnsi" w:hAnsiTheme="minorHAnsi"/>
         </w:rPr>
@@ -11699,7 +12189,27 @@
     </w:p>
     <w:p>
       <w:pPr>
+        <w:pStyle w:val="ListParagraph"/>
+        <w:numPr>
+          <w:ilvl w:val="0"/>
+          <w:numId w:val="12"/>
+        </w:numPr>
         <w:spacing w:before="120" w:after="120" w:line="360" w:lineRule="auto"/>
+        <w:ind w:left="1080" w:firstLine="0"/>
+        <w:rPr>
+          <w:rFonts w:asciiTheme="minorHAnsi" w:hAnsiTheme="minorHAnsi"/>
+        </w:rPr>
+      </w:pPr>
+      <w:r>
+        <w:rPr>
+          <w:rFonts w:asciiTheme="minorHAnsi" w:hAnsiTheme="minorHAnsi"/>
+        </w:rPr>
+        <w:t>View a Repair</w:t>
+      </w:r>
+    </w:p>
+    <w:p>
+      <w:pPr>
+        <w:spacing w:before="120" w:after="120" w:line="360" w:lineRule="auto"/>
       </w:pPr>
     </w:p>
     <w:p>
@@ -11709,14 +12219,14 @@
           <w:rFonts w:ascii="Arial" w:hAnsi="Arial"/>
         </w:rPr>
       </w:pPr>
-      <w:bookmarkStart w:id="51" w:name="_Toc113291707"/>
+      <w:bookmarkStart w:id="52" w:name="_Toc113291707"/>
       <w:r>
         <w:rPr>
           <w:rFonts w:ascii="Arial" w:hAnsi="Arial"/>
         </w:rPr>
         <w:t>Behaviour Requirements</w:t>
       </w:r>
-      <w:bookmarkEnd w:id="51"/>
+      <w:bookmarkEnd w:id="52"/>
     </w:p>
     <w:p>
       <w:pPr>
@@ -11735,37 +12245,16 @@
     <w:p/>
     <w:p/>
     <w:p/>
-    <w:p/>
-    <w:p/>
-    <w:p/>
-    <w:p/>
-    <w:p/>
-    <w:p/>
-    <w:p/>
-    <w:p/>
-    <w:p/>
-    <w:p/>
-    <w:p/>
-    <w:p/>
-    <w:p/>
     <w:p>
       <w:r>
         <w:rPr>
           <w:noProof/>
         </w:rPr>
         <w:drawing>
-          <wp:anchor distT="0" distB="0" distL="114300" distR="114300" simplePos="0" relativeHeight="251670528" behindDoc="0" locked="0" layoutInCell="1" allowOverlap="1" wp14:anchorId="0E333768" wp14:editId="1450E0AF">
-            <wp:simplePos x="0" y="0"/>
-            <wp:positionH relativeFrom="column">
-              <wp:posOffset>-3810</wp:posOffset>
-            </wp:positionH>
-            <wp:positionV relativeFrom="paragraph">
-              <wp:posOffset>-2439670</wp:posOffset>
-            </wp:positionV>
-            <wp:extent cx="6126480" cy="2560954"/>
+          <wp:inline distT="0" distB="0" distL="0" distR="0" wp14:anchorId="0518C4EB" wp14:editId="6315DCBC">
+            <wp:extent cx="6126480" cy="3602987"/>
             <wp:effectExtent l="0" t="0" r="7620" b="0"/>
-            <wp:wrapNone/>
-            <wp:docPr id="1" name="Picture 1" descr="C:\Users\David\Documents\College\CS540\Assignments\UseCaseApp.jpg"/>
+            <wp:docPr id="3" name="Picture 3" descr="C:\Users\David\Desktop\UseCaseDiagram1.jpg"/>
             <wp:cNvGraphicFramePr>
               <a:graphicFrameLocks xmlns:a="http://schemas.openxmlformats.org/drawingml/2006/main" noChangeAspect="1"/>
             </wp:cNvGraphicFramePr>
@@ -11773,7 +12262,7 @@
               <a:graphicData uri="http://schemas.openxmlformats.org/drawingml/2006/picture">
                 <pic:pic xmlns:pic="http://schemas.openxmlformats.org/drawingml/2006/picture">
                   <pic:nvPicPr>
-                    <pic:cNvPr id="0" name="Picture 1" descr="C:\Users\David\Documents\College\CS540\Assignments\UseCaseApp.jpg"/>
+                    <pic:cNvPr id="0" name="Picture 1" descr="C:\Users\David\Desktop\UseCaseDiagram1.jpg"/>
                     <pic:cNvPicPr>
                       <a:picLocks noChangeAspect="1" noChangeArrowheads="1"/>
                     </pic:cNvPicPr>
@@ -11794,7 +12283,7 @@
                   <pic:spPr bwMode="auto">
                     <a:xfrm>
                       <a:off x="0" y="0"/>
-                      <a:ext cx="6126480" cy="2560954"/>
+                      <a:ext cx="6126480" cy="3602987"/>
                     </a:xfrm>
                     <a:prstGeom prst="rect">
                       <a:avLst/>
@@ -11807,7 +12296,7 @@
                 </pic:pic>
               </a:graphicData>
             </a:graphic>
-          </wp:anchor>
+          </wp:inline>
         </w:drawing>
       </w:r>
     </w:p>
@@ -11828,6 +12317,19 @@
     <w:p/>
     <w:p/>
     <w:p/>
+    <w:p/>
+    <w:p/>
+    <w:p/>
+    <w:p/>
+    <w:p/>
+    <w:p/>
+    <w:p/>
+    <w:p/>
+    <w:p/>
+    <w:p/>
+    <w:p/>
+    <w:p/>
+    <w:p/>
     <w:p>
       <w:pPr>
         <w:pStyle w:val="Heading1"/>
@@ -11844,17 +12346,16 @@
           <w:color w:val="FFFFFF"/>
         </w:rPr>
       </w:pPr>
-      <w:bookmarkStart w:id="52" w:name="_Toc113291708"/>
-      <w:bookmarkStart w:id="53" w:name="_Toc439994690"/>
+      <w:bookmarkStart w:id="53" w:name="_Toc113291708"/>
+      <w:bookmarkStart w:id="54" w:name="_Toc439994690"/>
       <w:r>
         <w:rPr>
           <w:rFonts w:ascii="Arial" w:hAnsi="Arial"/>
           <w:color w:val="FFFFFF"/>
         </w:rPr>
-        <w:lastRenderedPageBreak/>
         <w:t>Other Non-functional Requirements</w:t>
       </w:r>
-      <w:bookmarkEnd w:id="52"/>
+      <w:bookmarkEnd w:id="53"/>
     </w:p>
     <w:p>
       <w:pPr>
@@ -11863,15 +12364,15 @@
           <w:rFonts w:ascii="Arial" w:hAnsi="Arial"/>
         </w:rPr>
       </w:pPr>
-      <w:bookmarkStart w:id="54" w:name="_Toc113291709"/>
+      <w:bookmarkStart w:id="55" w:name="_Toc113291709"/>
       <w:r>
         <w:rPr>
           <w:rFonts w:ascii="Arial" w:hAnsi="Arial"/>
         </w:rPr>
         <w:t>Performance Requirements</w:t>
       </w:r>
-      <w:bookmarkEnd w:id="53"/>
       <w:bookmarkEnd w:id="54"/>
+      <w:bookmarkEnd w:id="55"/>
     </w:p>
     <w:p>
       <w:pPr>
@@ -11890,16 +12391,22 @@
       <w:r>
         <w:t xml:space="preserve"> </w:t>
       </w:r>
-      <w:bookmarkStart w:id="55" w:name="_GoBack"/>
-      <w:bookmarkEnd w:id="55"/>
-    </w:p>
-    <w:p>
-      <w:pPr>
-        <w:pStyle w:val="template"/>
-        <w:jc w:val="both"/>
-      </w:pPr>
-      <w:r>
-        <w:t xml:space="preserve">TODO: Provide at least 5 different performance requirements based on the information you collected from the client. For </w:t>
+    </w:p>
+    <w:p>
+      <w:pPr>
+        <w:pStyle w:val="template"/>
+        <w:jc w:val="both"/>
+      </w:pPr>
+      <w:r>
+        <w:t xml:space="preserve">TODO: Provide at least </w:t>
+      </w:r>
+      <w:proofErr w:type="gramStart"/>
+      <w:r>
+        <w:t>5</w:t>
+      </w:r>
+      <w:proofErr w:type="gramEnd"/>
+      <w:r>
+        <w:t xml:space="preserve"> different performance requirements based on the information you collected from the client. For </w:t>
       </w:r>
       <w:proofErr w:type="gramStart"/>
       <w:r>
@@ -11948,7 +12455,21 @@
         <w:rPr>
           <w:color w:val="0000FF"/>
         </w:rPr>
-        <w:t>Specify those requirements that are concerned with possible loss, damage, or harm that could result from the use of the product. Define any safeguards or actions that must be taken, as well as actions that must be prevented. Refer to any external policies or regulations that state safety issues that affect the product’s design or use. Define any safety certifications that must be satisfied</w:t>
+        <w:t xml:space="preserve">Specify those requirements that are concerned with possible loss, damage, or harm that could result from the use of the product. Define any safeguards or actions that </w:t>
+      </w:r>
+      <w:proofErr w:type="gramStart"/>
+      <w:r>
+        <w:rPr>
+          <w:color w:val="0000FF"/>
+        </w:rPr>
+        <w:t>must be taken</w:t>
+      </w:r>
+      <w:proofErr w:type="gramEnd"/>
+      <w:r>
+        <w:rPr>
+          <w:color w:val="0000FF"/>
+        </w:rPr>
+        <w:t>, as well as actions that must be prevented. Refer to any external policies or regulations that state safety issues that affect the product’s design or use. Define any safety certifications that must be satisfied</w:t>
       </w:r>
       <w:r>
         <w:t xml:space="preserve">. </w:t>
@@ -11957,7 +12478,21 @@
         <w:rPr>
           <w:color w:val="0000FF"/>
         </w:rPr>
-        <w:t>Specify any requirements regarding security or privacy issues surrounding use of the product or protection of the data used or created by the product. Define any user identity authentication requirements.</w:t>
+        <w:t xml:space="preserve">Specify any requirements regarding security or privacy issues surrounding use of the product or protection of the data used or created by the product. Define any </w:t>
+      </w:r>
+      <w:proofErr w:type="gramStart"/>
+      <w:r>
+        <w:rPr>
+          <w:color w:val="0000FF"/>
+        </w:rPr>
+        <w:t>user identity authentication requirements</w:t>
+      </w:r>
+      <w:proofErr w:type="gramEnd"/>
+      <w:r>
+        <w:rPr>
+          <w:color w:val="0000FF"/>
+        </w:rPr>
+        <w:t>.</w:t>
       </w:r>
     </w:p>
     <w:p>
@@ -11979,7 +12514,15 @@
         <w:jc w:val="both"/>
       </w:pPr>
       <w:r>
-        <w:t>Provide at least 3 different safety requirements based on your interview with the client or, on your ABM related research, and again you need to be creative here.</w:t>
+        <w:t xml:space="preserve">Provide at least </w:t>
+      </w:r>
+      <w:proofErr w:type="gramStart"/>
+      <w:r>
+        <w:t>3</w:t>
+      </w:r>
+      <w:proofErr w:type="gramEnd"/>
+      <w:r>
+        <w:t xml:space="preserve"> different safety requirements based on your interview with the client or, on your ABM related research, and again you need to be creative here.</w:t>
       </w:r>
     </w:p>
     <w:p>
@@ -11992,7 +12535,15 @@
         <w:jc w:val="both"/>
       </w:pPr>
       <w:r>
-        <w:t>Describe briefly what level of security is expected from this product by your client and provide a bulleted (or numbered) list of the major security requirements.&gt;</w:t>
+        <w:t xml:space="preserve">Describe briefly what level of security </w:t>
+      </w:r>
+      <w:proofErr w:type="gramStart"/>
+      <w:r>
+        <w:t>is expected from this product by your client</w:t>
+      </w:r>
+      <w:proofErr w:type="gramEnd"/>
+      <w:r>
+        <w:t xml:space="preserve"> and provide a bulleted (or numbered) list of the major security requirements.&gt;</w:t>
       </w:r>
     </w:p>
     <w:p>
@@ -12025,7 +12576,21 @@
         <w:rPr>
           <w:color w:val="0000FF"/>
         </w:rPr>
-        <w:t>Specify any additional quality characteristics for the product that will be important to either the customers or the developers. Some to consider are: adaptability, availability, correctness, flexibility, interoperability, maintainability, portability, reliability, reusability, robustness, testability, and usability. Write these to be specific, quantitative, and verifiable when possible. At the least, clarify the relative preferences for various attributes, such as ease of use over ease of learning.</w:t>
+        <w:t xml:space="preserve">Specify any additional quality characteristics for the product that will be important to either the customers or the developers. Some to consider </w:t>
+      </w:r>
+      <w:proofErr w:type="gramStart"/>
+      <w:r>
+        <w:rPr>
+          <w:color w:val="0000FF"/>
+        </w:rPr>
+        <w:t>are:</w:t>
+      </w:r>
+      <w:proofErr w:type="gramEnd"/>
+      <w:r>
+        <w:rPr>
+          <w:color w:val="0000FF"/>
+        </w:rPr>
+        <w:t xml:space="preserve"> adaptability, availability, correctness, flexibility, interoperability, maintainability, portability, reliability, reusability, robustness, testability, and usability. Write these to be specific, quantitative, and verifiable when possible. At the least, clarify the relative preferences for various attributes, such as ease of use over ease of learning.</w:t>
       </w:r>
       <w:r>
         <w:t xml:space="preserve"> </w:t>
@@ -12051,13 +12616,26 @@
       </w:r>
       <w:proofErr w:type="spellEnd"/>
       <w:r>
-        <w:t xml:space="preserve">…) provide requirements related to the different software quality attributes. Base the information you include in these subsections on the material you have learned in the class. Make sure, that you do not just write “This software shall be maintainable…” Indicate how you plan to achieve it, &amp; </w:t>
+        <w:t xml:space="preserve">…) provide requirements related to the different software quality attributes. Base the information you include in these subsections on the material you have learned in the class. Make sure, that you do not just </w:t>
+      </w:r>
+      <w:proofErr w:type="gramStart"/>
+      <w:r>
+        <w:t>write</w:t>
+      </w:r>
+      <w:proofErr w:type="gramEnd"/>
+      <w:r>
+        <w:t xml:space="preserve"> “This software shall be maintainable…” Indicate how you plan to achieve it, </w:t>
+      </w:r>
+      <w:proofErr w:type="gramStart"/>
+      <w:r>
+        <w:t xml:space="preserve">&amp; </w:t>
       </w:r>
       <w:proofErr w:type="spellStart"/>
       <w:r>
         <w:t>etc</w:t>
       </w:r>
       <w:proofErr w:type="spellEnd"/>
+      <w:proofErr w:type="gramEnd"/>
       <w:r>
         <w:t>…Do not forget to include such attributes as the design for change. Please note that you need to include at least 2 quality attributes, but it is the mere minimum and it will not receive the full marks.&gt;</w:t>
       </w:r>
@@ -12304,7 +12882,7 @@
 </file>
 
 <file path=word/endnotes.xml><?xml version="1.0" encoding="utf-8"?>
-<w:endnotes xmlns:wpc="http://schemas.microsoft.com/office/word/2010/wordprocessingCanvas" xmlns:mo="http://schemas.microsoft.com/office/mac/office/2008/main" xmlns:mc="http://schemas.openxmlformats.org/markup-compatibility/2006" xmlns:mv="urn:schemas-microsoft-com:mac:vml" xmlns:o="urn:schemas-microsoft-com:office:office" xmlns:r="http://schemas.openxmlformats.org/officeDocument/2006/relationships" xmlns:m="http://schemas.openxmlformats.org/officeDocument/2006/math" xmlns:v="urn:schemas-microsoft-com:vml" xmlns:wp14="http://schemas.microsoft.com/office/word/2010/wordprocessingDrawing" xmlns:wp="http://schemas.openxmlformats.org/drawingml/2006/wordprocessingDrawing" xmlns:w10="urn:schemas-microsoft-com:office:word" xmlns:w="http://schemas.openxmlformats.org/wordprocessingml/2006/main" xmlns:w14="http://schemas.microsoft.com/office/word/2010/wordml" xmlns:w15="http://schemas.microsoft.com/office/word/2012/wordml" xmlns:wpg="http://schemas.microsoft.com/office/word/2010/wordprocessingGroup" xmlns:wpi="http://schemas.microsoft.com/office/word/2010/wordprocessingInk" xmlns:wne="http://schemas.microsoft.com/office/word/2006/wordml" xmlns:wps="http://schemas.microsoft.com/office/word/2010/wordprocessingShape" mc:Ignorable="w14 w15 wp14">
+<w:endnotes xmlns:wpc="http://schemas.microsoft.com/office/word/2010/wordprocessingCanvas" xmlns:mc="http://schemas.openxmlformats.org/markup-compatibility/2006" xmlns:o="urn:schemas-microsoft-com:office:office" xmlns:r="http://schemas.openxmlformats.org/officeDocument/2006/relationships" xmlns:m="http://schemas.openxmlformats.org/officeDocument/2006/math" xmlns:v="urn:schemas-microsoft-com:vml" xmlns:wp14="http://schemas.microsoft.com/office/word/2010/wordprocessingDrawing" xmlns:wp="http://schemas.openxmlformats.org/drawingml/2006/wordprocessingDrawing" xmlns:w10="urn:schemas-microsoft-com:office:word" xmlns:w="http://schemas.openxmlformats.org/wordprocessingml/2006/main" xmlns:w14="http://schemas.microsoft.com/office/word/2010/wordml" xmlns:w15="http://schemas.microsoft.com/office/word/2012/wordml" xmlns:wpg="http://schemas.microsoft.com/office/word/2010/wordprocessingGroup" xmlns:wpi="http://schemas.microsoft.com/office/word/2010/wordprocessingInk" xmlns:wne="http://schemas.microsoft.com/office/word/2006/wordml" xmlns:wps="http://schemas.microsoft.com/office/word/2010/wordprocessingShape" mc:Ignorable="w14 w15 wp14">
   <w:endnote w:type="separator" w:id="-1">
     <w:p>
       <w:r>
@@ -12323,7 +12901,7 @@
 </file>
 
 <file path=word/footer1.xml><?xml version="1.0" encoding="utf-8"?>
-<w:ftr xmlns:wpc="http://schemas.microsoft.com/office/word/2010/wordprocessingCanvas" xmlns:mo="http://schemas.microsoft.com/office/mac/office/2008/main" xmlns:mc="http://schemas.openxmlformats.org/markup-compatibility/2006" xmlns:mv="urn:schemas-microsoft-com:mac:vml" xmlns:o="urn:schemas-microsoft-com:office:office" xmlns:r="http://schemas.openxmlformats.org/officeDocument/2006/relationships" xmlns:m="http://schemas.openxmlformats.org/officeDocument/2006/math" xmlns:v="urn:schemas-microsoft-com:vml" xmlns:wp14="http://schemas.microsoft.com/office/word/2010/wordprocessingDrawing" xmlns:wp="http://schemas.openxmlformats.org/drawingml/2006/wordprocessingDrawing" xmlns:w10="urn:schemas-microsoft-com:office:word" xmlns:w="http://schemas.openxmlformats.org/wordprocessingml/2006/main" xmlns:w14="http://schemas.microsoft.com/office/word/2010/wordml" xmlns:w15="http://schemas.microsoft.com/office/word/2012/wordml" xmlns:wpg="http://schemas.microsoft.com/office/word/2010/wordprocessingGroup" xmlns:wpi="http://schemas.microsoft.com/office/word/2010/wordprocessingInk" xmlns:wne="http://schemas.microsoft.com/office/word/2006/wordml" xmlns:wps="http://schemas.microsoft.com/office/word/2010/wordprocessingShape" mc:Ignorable="w14 w15 wp14">
+<w:ftr xmlns:wpc="http://schemas.microsoft.com/office/word/2010/wordprocessingCanvas" xmlns:mc="http://schemas.openxmlformats.org/markup-compatibility/2006" xmlns:o="urn:schemas-microsoft-com:office:office" xmlns:r="http://schemas.openxmlformats.org/officeDocument/2006/relationships" xmlns:m="http://schemas.openxmlformats.org/officeDocument/2006/math" xmlns:v="urn:schemas-microsoft-com:vml" xmlns:wp14="http://schemas.microsoft.com/office/word/2010/wordprocessingDrawing" xmlns:wp="http://schemas.openxmlformats.org/drawingml/2006/wordprocessingDrawing" xmlns:w10="urn:schemas-microsoft-com:office:word" xmlns:w="http://schemas.openxmlformats.org/wordprocessingml/2006/main" xmlns:w14="http://schemas.microsoft.com/office/word/2010/wordml" xmlns:w15="http://schemas.microsoft.com/office/word/2012/wordml" xmlns:wpg="http://schemas.microsoft.com/office/word/2010/wordprocessingGroup" xmlns:wpi="http://schemas.microsoft.com/office/word/2010/wordprocessingInk" xmlns:wne="http://schemas.microsoft.com/office/word/2006/wordml" xmlns:wps="http://schemas.microsoft.com/office/word/2010/wordprocessingShape" mc:Ignorable="w14 w15 wp14">
   <w:p>
     <w:pPr>
       <w:pStyle w:val="Footer"/>
@@ -12334,7 +12912,7 @@
 </file>
 
 <file path=word/footnotes.xml><?xml version="1.0" encoding="utf-8"?>
-<w:footnotes xmlns:wpc="http://schemas.microsoft.com/office/word/2010/wordprocessingCanvas" xmlns:mo="http://schemas.microsoft.com/office/mac/office/2008/main" xmlns:mc="http://schemas.openxmlformats.org/markup-compatibility/2006" xmlns:mv="urn:schemas-microsoft-com:mac:vml" xmlns:o="urn:schemas-microsoft-com:office:office" xmlns:r="http://schemas.openxmlformats.org/officeDocument/2006/relationships" xmlns:m="http://schemas.openxmlformats.org/officeDocument/2006/math" xmlns:v="urn:schemas-microsoft-com:vml" xmlns:wp14="http://schemas.microsoft.com/office/word/2010/wordprocessingDrawing" xmlns:wp="http://schemas.openxmlformats.org/drawingml/2006/wordprocessingDrawing" xmlns:w10="urn:schemas-microsoft-com:office:word" xmlns:w="http://schemas.openxmlformats.org/wordprocessingml/2006/main" xmlns:w14="http://schemas.microsoft.com/office/word/2010/wordml" xmlns:w15="http://schemas.microsoft.com/office/word/2012/wordml" xmlns:wpg="http://schemas.microsoft.com/office/word/2010/wordprocessingGroup" xmlns:wpi="http://schemas.microsoft.com/office/word/2010/wordprocessingInk" xmlns:wne="http://schemas.microsoft.com/office/word/2006/wordml" xmlns:wps="http://schemas.microsoft.com/office/word/2010/wordprocessingShape" mc:Ignorable="w14 w15 wp14">
+<w:footnotes xmlns:wpc="http://schemas.microsoft.com/office/word/2010/wordprocessingCanvas" xmlns:mc="http://schemas.openxmlformats.org/markup-compatibility/2006" xmlns:o="urn:schemas-microsoft-com:office:office" xmlns:r="http://schemas.openxmlformats.org/officeDocument/2006/relationships" xmlns:m="http://schemas.openxmlformats.org/officeDocument/2006/math" xmlns:v="urn:schemas-microsoft-com:vml" xmlns:wp14="http://schemas.microsoft.com/office/word/2010/wordprocessingDrawing" xmlns:wp="http://schemas.openxmlformats.org/drawingml/2006/wordprocessingDrawing" xmlns:w10="urn:schemas-microsoft-com:office:word" xmlns:w="http://schemas.openxmlformats.org/wordprocessingml/2006/main" xmlns:w14="http://schemas.microsoft.com/office/word/2010/wordml" xmlns:w15="http://schemas.microsoft.com/office/word/2012/wordml" xmlns:wpg="http://schemas.microsoft.com/office/word/2010/wordprocessingGroup" xmlns:wpi="http://schemas.microsoft.com/office/word/2010/wordprocessingInk" xmlns:wne="http://schemas.microsoft.com/office/word/2006/wordml" xmlns:wps="http://schemas.microsoft.com/office/word/2010/wordprocessingShape" mc:Ignorable="w14 w15 wp14">
   <w:footnote w:type="separator" w:id="-1">
     <w:p>
       <w:r>
@@ -12353,7 +12931,7 @@
 </file>
 
 <file path=word/header1.xml><?xml version="1.0" encoding="utf-8"?>
-<w:hdr xmlns:wpc="http://schemas.microsoft.com/office/word/2010/wordprocessingCanvas" xmlns:mo="http://schemas.microsoft.com/office/mac/office/2008/main" xmlns:mc="http://schemas.openxmlformats.org/markup-compatibility/2006" xmlns:mv="urn:schemas-microsoft-com:mac:vml" xmlns:o="urn:schemas-microsoft-com:office:office" xmlns:r="http://schemas.openxmlformats.org/officeDocument/2006/relationships" xmlns:m="http://schemas.openxmlformats.org/officeDocument/2006/math" xmlns:v="urn:schemas-microsoft-com:vml" xmlns:wp14="http://schemas.microsoft.com/office/word/2010/wordprocessingDrawing" xmlns:wp="http://schemas.openxmlformats.org/drawingml/2006/wordprocessingDrawing" xmlns:w10="urn:schemas-microsoft-com:office:word" xmlns:w="http://schemas.openxmlformats.org/wordprocessingml/2006/main" xmlns:w14="http://schemas.microsoft.com/office/word/2010/wordml" xmlns:w15="http://schemas.microsoft.com/office/word/2012/wordml" xmlns:wpg="http://schemas.microsoft.com/office/word/2010/wordprocessingGroup" xmlns:wpi="http://schemas.microsoft.com/office/word/2010/wordprocessingInk" xmlns:wne="http://schemas.microsoft.com/office/word/2006/wordml" xmlns:wps="http://schemas.microsoft.com/office/word/2010/wordprocessingShape" mc:Ignorable="w14 w15 wp14">
+<w:hdr xmlns:wpc="http://schemas.microsoft.com/office/word/2010/wordprocessingCanvas" xmlns:mc="http://schemas.openxmlformats.org/markup-compatibility/2006" xmlns:o="urn:schemas-microsoft-com:office:office" xmlns:r="http://schemas.openxmlformats.org/officeDocument/2006/relationships" xmlns:m="http://schemas.openxmlformats.org/officeDocument/2006/math" xmlns:v="urn:schemas-microsoft-com:vml" xmlns:wp14="http://schemas.microsoft.com/office/word/2010/wordprocessingDrawing" xmlns:wp="http://schemas.openxmlformats.org/drawingml/2006/wordprocessingDrawing" xmlns:w10="urn:schemas-microsoft-com:office:word" xmlns:w="http://schemas.openxmlformats.org/wordprocessingml/2006/main" xmlns:w14="http://schemas.microsoft.com/office/word/2010/wordml" xmlns:w15="http://schemas.microsoft.com/office/word/2012/wordml" xmlns:wpg="http://schemas.microsoft.com/office/word/2010/wordprocessingGroup" xmlns:wpi="http://schemas.microsoft.com/office/word/2010/wordprocessingInk" xmlns:wne="http://schemas.microsoft.com/office/word/2006/wordml" xmlns:wps="http://schemas.microsoft.com/office/word/2010/wordprocessingShape" mc:Ignorable="w14 w15 wp14">
   <w:p>
     <w:pPr>
       <w:pStyle w:val="Header"/>
@@ -12394,7 +12972,7 @@
       <w:rPr>
         <w:noProof/>
       </w:rPr>
-      <w:t>ii</w:t>
+      <w:t>iii</w:t>
     </w:r>
     <w:r>
       <w:fldChar w:fldCharType="end"/>
@@ -12404,7 +12982,7 @@
 </file>
 
 <file path=word/header2.xml><?xml version="1.0" encoding="utf-8"?>
-<w:hdr xmlns:wpc="http://schemas.microsoft.com/office/word/2010/wordprocessingCanvas" xmlns:mo="http://schemas.microsoft.com/office/mac/office/2008/main" xmlns:mc="http://schemas.openxmlformats.org/markup-compatibility/2006" xmlns:mv="urn:schemas-microsoft-com:mac:vml" xmlns:o="urn:schemas-microsoft-com:office:office" xmlns:r="http://schemas.openxmlformats.org/officeDocument/2006/relationships" xmlns:m="http://schemas.openxmlformats.org/officeDocument/2006/math" xmlns:v="urn:schemas-microsoft-com:vml" xmlns:wp14="http://schemas.microsoft.com/office/word/2010/wordprocessingDrawing" xmlns:wp="http://schemas.openxmlformats.org/drawingml/2006/wordprocessingDrawing" xmlns:w10="urn:schemas-microsoft-com:office:word" xmlns:w="http://schemas.openxmlformats.org/wordprocessingml/2006/main" xmlns:w14="http://schemas.microsoft.com/office/word/2010/wordml" xmlns:w15="http://schemas.microsoft.com/office/word/2012/wordml" xmlns:wpg="http://schemas.microsoft.com/office/word/2010/wordprocessingGroup" xmlns:wpi="http://schemas.microsoft.com/office/word/2010/wordprocessingInk" xmlns:wne="http://schemas.microsoft.com/office/word/2006/wordml" xmlns:wps="http://schemas.microsoft.com/office/word/2010/wordprocessingShape" mc:Ignorable="w14 w15 wp14">
+<w:hdr xmlns:wpc="http://schemas.microsoft.com/office/word/2010/wordprocessingCanvas" xmlns:mc="http://schemas.openxmlformats.org/markup-compatibility/2006" xmlns:o="urn:schemas-microsoft-com:office:office" xmlns:r="http://schemas.openxmlformats.org/officeDocument/2006/relationships" xmlns:m="http://schemas.openxmlformats.org/officeDocument/2006/math" xmlns:v="urn:schemas-microsoft-com:vml" xmlns:wp14="http://schemas.microsoft.com/office/word/2010/wordprocessingDrawing" xmlns:wp="http://schemas.openxmlformats.org/drawingml/2006/wordprocessingDrawing" xmlns:w10="urn:schemas-microsoft-com:office:word" xmlns:w="http://schemas.openxmlformats.org/wordprocessingml/2006/main" xmlns:w14="http://schemas.microsoft.com/office/word/2010/wordml" xmlns:w15="http://schemas.microsoft.com/office/word/2012/wordml" xmlns:wpg="http://schemas.microsoft.com/office/word/2010/wordprocessingGroup" xmlns:wpi="http://schemas.microsoft.com/office/word/2010/wordprocessingInk" xmlns:wne="http://schemas.microsoft.com/office/word/2006/wordml" xmlns:wps="http://schemas.microsoft.com/office/word/2010/wordprocessingShape" mc:Ignorable="w14 w15 wp14">
   <w:p>
     <w:pPr>
       <w:pStyle w:val="Header"/>
@@ -12449,7 +13027,7 @@
       <w:rPr>
         <w:noProof/>
       </w:rPr>
-      <w:t>16</w:t>
+      <w:t>8</w:t>
     </w:r>
     <w:r>
       <w:fldChar w:fldCharType="end"/>
@@ -12459,8 +13037,8 @@
 </file>
 
 <file path=word/numbering.xml><?xml version="1.0" encoding="utf-8"?>
-<w:numbering xmlns:wpc="http://schemas.microsoft.com/office/word/2010/wordprocessingCanvas" xmlns:mo="http://schemas.microsoft.com/office/mac/office/2008/main" xmlns:mc="http://schemas.openxmlformats.org/markup-compatibility/2006" xmlns:mv="urn:schemas-microsoft-com:mac:vml" xmlns:o="urn:schemas-microsoft-com:office:office" xmlns:r="http://schemas.openxmlformats.org/officeDocument/2006/relationships" xmlns:m="http://schemas.openxmlformats.org/officeDocument/2006/math" xmlns:v="urn:schemas-microsoft-com:vml" xmlns:wp14="http://schemas.microsoft.com/office/word/2010/wordprocessingDrawing" xmlns:wp="http://schemas.openxmlformats.org/drawingml/2006/wordprocessingDrawing" xmlns:w10="urn:schemas-microsoft-com:office:word" xmlns:w="http://schemas.openxmlformats.org/wordprocessingml/2006/main" xmlns:w14="http://schemas.microsoft.com/office/word/2010/wordml" xmlns:w15="http://schemas.microsoft.com/office/word/2012/wordml" xmlns:wpg="http://schemas.microsoft.com/office/word/2010/wordprocessingGroup" xmlns:wpi="http://schemas.microsoft.com/office/word/2010/wordprocessingInk" xmlns:wne="http://schemas.microsoft.com/office/word/2006/wordml" xmlns:wps="http://schemas.microsoft.com/office/word/2010/wordprocessingShape" mc:Ignorable="w14 w15 wp14">
-  <w:abstractNum w:abstractNumId="0">
+<w:numbering xmlns:wpc="http://schemas.microsoft.com/office/word/2010/wordprocessingCanvas" xmlns:mc="http://schemas.openxmlformats.org/markup-compatibility/2006" xmlns:o="urn:schemas-microsoft-com:office:office" xmlns:r="http://schemas.openxmlformats.org/officeDocument/2006/relationships" xmlns:m="http://schemas.openxmlformats.org/officeDocument/2006/math" xmlns:v="urn:schemas-microsoft-com:vml" xmlns:wp14="http://schemas.microsoft.com/office/word/2010/wordprocessingDrawing" xmlns:wp="http://schemas.openxmlformats.org/drawingml/2006/wordprocessingDrawing" xmlns:w10="urn:schemas-microsoft-com:office:word" xmlns:w="http://schemas.openxmlformats.org/wordprocessingml/2006/main" xmlns:w14="http://schemas.microsoft.com/office/word/2010/wordml" xmlns:w15="http://schemas.microsoft.com/office/word/2012/wordml" xmlns:wpg="http://schemas.microsoft.com/office/word/2010/wordprocessingGroup" xmlns:wpi="http://schemas.microsoft.com/office/word/2010/wordprocessingInk" xmlns:wne="http://schemas.microsoft.com/office/word/2006/wordml" xmlns:wps="http://schemas.microsoft.com/office/word/2010/wordprocessingShape" mc:Ignorable="w14 w15 wp14">
+  <w:abstractNum w:abstractNumId="0" w15:restartNumberingAfterBreak="0">
     <w:nsid w:val="FFFFFFFB"/>
     <w:multiLevelType w:val="multilevel"/>
     <w:tmpl w:val="04B0567C"/>
@@ -12590,7 +13168,7 @@
       </w:pPr>
     </w:lvl>
   </w:abstractNum>
-  <w:abstractNum w:abstractNumId="1">
+  <w:abstractNum w:abstractNumId="1" w15:restartNumberingAfterBreak="0">
     <w:nsid w:val="016F388A"/>
     <w:multiLevelType w:val="hybridMultilevel"/>
     <w:tmpl w:val="AD4E18E8"/>
@@ -12679,7 +13257,7 @@
       </w:pPr>
     </w:lvl>
   </w:abstractNum>
-  <w:abstractNum w:abstractNumId="2">
+  <w:abstractNum w:abstractNumId="2" w15:restartNumberingAfterBreak="0">
     <w:nsid w:val="04C237C1"/>
     <w:multiLevelType w:val="hybridMultilevel"/>
     <w:tmpl w:val="2F4E4B78"/>
@@ -12792,7 +13370,7 @@
       </w:rPr>
     </w:lvl>
   </w:abstractNum>
-  <w:abstractNum w:abstractNumId="3">
+  <w:abstractNum w:abstractNumId="3" w15:restartNumberingAfterBreak="0">
     <w:nsid w:val="0D121AD5"/>
     <w:multiLevelType w:val="hybridMultilevel"/>
     <w:tmpl w:val="1F508FDE"/>
@@ -12905,7 +13483,7 @@
       </w:rPr>
     </w:lvl>
   </w:abstractNum>
-  <w:abstractNum w:abstractNumId="4">
+  <w:abstractNum w:abstractNumId="4" w15:restartNumberingAfterBreak="0">
     <w:nsid w:val="1856587E"/>
     <w:multiLevelType w:val="hybridMultilevel"/>
     <w:tmpl w:val="3F668FCA"/>
@@ -13045,7 +13623,7 @@
       </w:rPr>
     </w:lvl>
   </w:abstractNum>
-  <w:abstractNum w:abstractNumId="5">
+  <w:abstractNum w:abstractNumId="5" w15:restartNumberingAfterBreak="0">
     <w:nsid w:val="26566947"/>
     <w:multiLevelType w:val="hybridMultilevel"/>
     <w:tmpl w:val="073832C0"/>
@@ -13158,7 +13736,7 @@
       </w:rPr>
     </w:lvl>
   </w:abstractNum>
-  <w:abstractNum w:abstractNumId="6">
+  <w:abstractNum w:abstractNumId="6" w15:restartNumberingAfterBreak="0">
     <w:nsid w:val="27895AA0"/>
     <w:multiLevelType w:val="hybridMultilevel"/>
     <w:tmpl w:val="65726464"/>
@@ -13270,7 +13848,7 @@
       </w:rPr>
     </w:lvl>
   </w:abstractNum>
-  <w:abstractNum w:abstractNumId="7">
+  <w:abstractNum w:abstractNumId="7" w15:restartNumberingAfterBreak="0">
     <w:nsid w:val="31990507"/>
     <w:multiLevelType w:val="hybridMultilevel"/>
     <w:tmpl w:val="575261E6"/>
@@ -13383,7 +13961,7 @@
       </w:rPr>
     </w:lvl>
   </w:abstractNum>
-  <w:abstractNum w:abstractNumId="8">
+  <w:abstractNum w:abstractNumId="8" w15:restartNumberingAfterBreak="0">
     <w:nsid w:val="40F2509C"/>
     <w:multiLevelType w:val="hybridMultilevel"/>
     <w:tmpl w:val="7F9267DC"/>
@@ -13496,7 +14074,7 @@
       </w:rPr>
     </w:lvl>
   </w:abstractNum>
-  <w:abstractNum w:abstractNumId="9">
+  <w:abstractNum w:abstractNumId="9" w15:restartNumberingAfterBreak="0">
     <w:nsid w:val="421D209C"/>
     <w:multiLevelType w:val="hybridMultilevel"/>
     <w:tmpl w:val="80FCB3C6"/>
@@ -13609,7 +14187,7 @@
       </w:rPr>
     </w:lvl>
   </w:abstractNum>
-  <w:abstractNum w:abstractNumId="10">
+  <w:abstractNum w:abstractNumId="10" w15:restartNumberingAfterBreak="0">
     <w:nsid w:val="472343E6"/>
     <w:multiLevelType w:val="hybridMultilevel"/>
     <w:tmpl w:val="43789E2A"/>
@@ -13722,7 +14300,7 @@
       </w:rPr>
     </w:lvl>
   </w:abstractNum>
-  <w:abstractNum w:abstractNumId="11">
+  <w:abstractNum w:abstractNumId="11" w15:restartNumberingAfterBreak="0">
     <w:nsid w:val="6740532A"/>
     <w:multiLevelType w:val="hybridMultilevel"/>
     <w:tmpl w:val="53BA9902"/>
@@ -13835,7 +14413,7 @@
       </w:rPr>
     </w:lvl>
   </w:abstractNum>
-  <w:abstractNum w:abstractNumId="12">
+  <w:abstractNum w:abstractNumId="12" w15:restartNumberingAfterBreak="0">
     <w:nsid w:val="6A4E7E39"/>
     <w:multiLevelType w:val="hybridMultilevel"/>
     <w:tmpl w:val="5E96F42C"/>
@@ -13948,7 +14526,7 @@
       </w:rPr>
     </w:lvl>
   </w:abstractNum>
-  <w:abstractNum w:abstractNumId="13">
+  <w:abstractNum w:abstractNumId="13" w15:restartNumberingAfterBreak="0">
     <w:nsid w:val="6E2A0D11"/>
     <w:multiLevelType w:val="hybridMultilevel"/>
     <w:tmpl w:val="FDC6468C"/>
@@ -14061,7 +14639,7 @@
       </w:rPr>
     </w:lvl>
   </w:abstractNum>
-  <w:abstractNum w:abstractNumId="14">
+  <w:abstractNum w:abstractNumId="14" w15:restartNumberingAfterBreak="0">
     <w:nsid w:val="71686E75"/>
     <w:multiLevelType w:val="hybridMultilevel"/>
     <w:tmpl w:val="8D08F0B4"/>
@@ -14235,7 +14813,7 @@
     </w:rPrDefault>
     <w:pPrDefault/>
   </w:docDefaults>
-  <w:latentStyles w:defLockedState="0" w:defUIPriority="99" w:defSemiHidden="0" w:defUnhideWhenUsed="0" w:defQFormat="0" w:count="380">
+  <w:latentStyles w:defLockedState="0" w:defUIPriority="99" w:defSemiHidden="0" w:defUnhideWhenUsed="0" w:defQFormat="0" w:count="371">
     <w:lsdException w:name="Normal" w:uiPriority="0" w:qFormat="1"/>
     <w:lsdException w:name="heading 1" w:uiPriority="0" w:qFormat="1"/>
     <w:lsdException w:name="heading 2" w:semiHidden="1" w:uiPriority="0" w:unhideWhenUsed="1" w:qFormat="1"/>
@@ -15503,7 +16081,7 @@
 </file>
 
 <file path=customXml/itemProps1.xml><?xml version="1.0" encoding="utf-8"?>
-<ds:datastoreItem xmlns:ds="http://schemas.openxmlformats.org/officeDocument/2006/customXml" ds:itemID="{DAD413C0-C3BF-8244-8880-848071A248B0}">
+<ds:datastoreItem xmlns:ds="http://schemas.openxmlformats.org/officeDocument/2006/customXml" ds:itemID="{536B80CD-AE90-4E2A-92EE-01AFB63AAA6D}">
   <ds:schemaRefs>
     <ds:schemaRef ds:uri="http://schemas.openxmlformats.org/officeDocument/2006/bibliography"/>
   </ds:schemaRefs>

</xml_diff>